<commit_message>
com email so falta do daniel
falta por o mail do daniel na capa. os prof querem isso.
</commit_message>
<xml_diff>
--- a/relatorio CAL.docx
+++ b/relatorio CAL.docx
@@ -354,6 +354,32 @@
         </w:rPr>
         <w:t>Francisco Teixeira Lopes 201106912</w:t>
       </w:r>
+      <w:r>
+        <w:rPr>
+          <w:rFonts w:ascii="Times New Roman" w:hAnsi="Times New Roman" w:cs="Times New Roman"/>
+          <w:sz w:val="24"/>
+          <w:szCs w:val="24"/>
+        </w:rPr>
+        <w:t xml:space="preserve"> </w:t>
+      </w:r>
+      <w:r>
+        <w:rPr>
+          <w:rFonts w:ascii="Times New Roman" w:hAnsi="Times New Roman" w:cs="Times New Roman"/>
+          <w:sz w:val="24"/>
+          <w:szCs w:val="24"/>
+        </w:rPr>
+        <w:t>ftlopes93@</w:t>
+      </w:r>
+      <w:bookmarkStart w:id="0" w:name="_GoBack"/>
+      <w:bookmarkEnd w:id="0"/>
+      <w:r>
+        <w:rPr>
+          <w:rFonts w:ascii="Times New Roman" w:hAnsi="Times New Roman" w:cs="Times New Roman"/>
+          <w:sz w:val="24"/>
+          <w:szCs w:val="24"/>
+        </w:rPr>
+        <w:t>gmail.com</w:t>
+      </w:r>
     </w:p>
     <w:p>
       <w:pPr>
@@ -3680,8 +3706,6 @@
         </w:rPr>
         <w:t>,</w:t>
       </w:r>
-      <w:bookmarkStart w:id="0" w:name="_GoBack"/>
-      <w:bookmarkEnd w:id="0"/>
       <w:r>
         <w:rPr>
           <w:rStyle w:val="notranslate"/>
@@ -7203,10 +7227,10 @@
     <w:rsid w:val="0057592E"/>
     <w:rsid w:val="006870C2"/>
     <w:rsid w:val="00793448"/>
-    <w:rsid w:val="007F7CB1"/>
     <w:rsid w:val="008020AB"/>
     <w:rsid w:val="00971EB1"/>
     <w:rsid w:val="00B40CA6"/>
+    <w:rsid w:val="00C709F9"/>
     <w:rsid w:val="00D626E3"/>
     <w:rsid w:val="00DC631E"/>
     <w:rsid w:val="00E92906"/>

</xml_diff>

<commit_message>
parte do francisco nao esta a funcionar
</commit_message>
<xml_diff>
--- a/relatorio CAL.docx
+++ b/relatorio CAL.docx
@@ -1,6 +1,6 @@
 
 <file path=word/document.xml><?xml version="1.0" encoding="utf-8"?>
-<w:document xmlns:wpc="http://schemas.microsoft.com/office/word/2010/wordprocessingCanvas" xmlns:mc="http://schemas.openxmlformats.org/markup-compatibility/2006" xmlns:o="urn:schemas-microsoft-com:office:office" xmlns:r="http://schemas.openxmlformats.org/officeDocument/2006/relationships" xmlns:m="http://schemas.openxmlformats.org/officeDocument/2006/math" xmlns:v="urn:schemas-microsoft-com:vml" xmlns:wp14="http://schemas.microsoft.com/office/word/2010/wordprocessingDrawing" xmlns:wp="http://schemas.openxmlformats.org/drawingml/2006/wordprocessingDrawing" xmlns:w10="urn:schemas-microsoft-com:office:word" xmlns:w="http://schemas.openxmlformats.org/wordprocessingml/2006/main" xmlns:w14="http://schemas.microsoft.com/office/word/2010/wordml" xmlns:wpg="http://schemas.microsoft.com/office/word/2010/wordprocessingGroup" xmlns:wpi="http://schemas.microsoft.com/office/word/2010/wordprocessingInk" xmlns:wne="http://schemas.microsoft.com/office/word/2006/wordml" xmlns:wps="http://schemas.microsoft.com/office/word/2010/wordprocessingShape" mc:Ignorable="w14 wp14">
+<w:document xmlns:wpc="http://schemas.microsoft.com/office/word/2010/wordprocessingCanvas" xmlns:mc="http://schemas.openxmlformats.org/markup-compatibility/2006" xmlns:o="urn:schemas-microsoft-com:office:office" xmlns:r="http://schemas.openxmlformats.org/officeDocument/2006/relationships" xmlns:m="http://schemas.openxmlformats.org/officeDocument/2006/math" xmlns:v="urn:schemas-microsoft-com:vml" xmlns:wp14="http://schemas.microsoft.com/office/word/2010/wordprocessingDrawing" xmlns:wp="http://schemas.openxmlformats.org/drawingml/2006/wordprocessingDrawing" xmlns:w10="urn:schemas-microsoft-com:office:word" xmlns:w="http://schemas.openxmlformats.org/wordprocessingml/2006/main" xmlns:w14="http://schemas.microsoft.com/office/word/2010/wordml" xmlns:w15="http://schemas.microsoft.com/office/word/2012/wordml" xmlns:wpg="http://schemas.microsoft.com/office/word/2010/wordprocessingGroup" xmlns:wpi="http://schemas.microsoft.com/office/word/2010/wordprocessingInk" xmlns:wne="http://schemas.microsoft.com/office/word/2006/wordml" xmlns:wps="http://schemas.microsoft.com/office/word/2010/wordprocessingShape" mc:Ignorable="w14 w15 wp14">
   <w:body>
     <w:p>
       <w:pPr>
@@ -173,7 +173,7 @@
                     </pic:cNvPicPr>
                   </pic:nvPicPr>
                   <pic:blipFill>
-                    <a:blip r:embed="rId9">
+                    <a:blip r:embed="rId8">
                       <a:extLst>
                         <a:ext uri="{28A0092B-C50C-407E-A947-70E740481C1C}">
                           <a14:useLocalDpi xmlns:a14="http://schemas.microsoft.com/office/drawing/2010/main" val="0"/>
@@ -337,6 +337,14 @@
         </w:rPr>
         <w:t>Daniel Arménio Silva Mendonça 200906506</w:t>
       </w:r>
+      <w:r>
+        <w:rPr>
+          <w:rFonts w:ascii="Times New Roman" w:hAnsi="Times New Roman" w:cs="Times New Roman"/>
+          <w:sz w:val="24"/>
+          <w:szCs w:val="24"/>
+        </w:rPr>
+        <w:t xml:space="preserve"> ei12167@fe.up.pt</w:t>
+      </w:r>
     </w:p>
     <w:p>
       <w:pPr>
@@ -368,17 +376,7 @@
           <w:sz w:val="24"/>
           <w:szCs w:val="24"/>
         </w:rPr>
-        <w:t>ftlopes93@</w:t>
-      </w:r>
-      <w:bookmarkStart w:id="0" w:name="_GoBack"/>
-      <w:bookmarkEnd w:id="0"/>
-      <w:r>
-        <w:rPr>
-          <w:rFonts w:ascii="Times New Roman" w:hAnsi="Times New Roman" w:cs="Times New Roman"/>
-          <w:sz w:val="24"/>
-          <w:szCs w:val="24"/>
-        </w:rPr>
-        <w:t>gmail.com</w:t>
+        <w:t>ftlopes93@gmail.com</w:t>
       </w:r>
     </w:p>
     <w:p>
@@ -2669,16 +2667,7 @@
           <w:sz w:val="32"/>
           <w:szCs w:val="32"/>
         </w:rPr>
-        <w:t>:</w:t>
-      </w:r>
-      <w:r>
-        <w:rPr>
-          <w:rFonts w:ascii="Times New Roman" w:hAnsi="Times New Roman" w:cs="Times New Roman"/>
-          <w:b/>
-          <w:sz w:val="32"/>
-          <w:szCs w:val="32"/>
-        </w:rPr>
-        <w:t xml:space="preserve"> </w:t>
+        <w:t xml:space="preserve">: </w:t>
       </w:r>
     </w:p>
     <w:p>
@@ -3007,7 +2996,7 @@
                     </pic:cNvPicPr>
                   </pic:nvPicPr>
                   <pic:blipFill>
-                    <a:blip r:embed="rId10">
+                    <a:blip r:embed="rId9">
                       <a:extLst>
                         <a:ext uri="{28A0092B-C50C-407E-A947-70E740481C1C}">
                           <a14:useLocalDpi xmlns:a14="http://schemas.microsoft.com/office/drawing/2010/main" val="0"/>
@@ -3070,7 +3059,7 @@
         </w:rPr>
         <w:t xml:space="preserve"> recebe como entrada uma </w:t>
       </w:r>
-      <w:hyperlink r:id="rId11" w:tooltip="Matriz de adjacência" w:history="1">
+      <w:hyperlink r:id="rId10" w:tooltip="Matriz de adjacência" w:history="1">
         <w:r>
           <w:rPr>
             <w:rFonts w:ascii="Times New Roman" w:hAnsi="Times New Roman" w:cs="Times New Roman"/>
@@ -3088,7 +3077,7 @@
         </w:rPr>
         <w:t> que representa um grafo orientado e valorado. O valor de um </w:t>
       </w:r>
-      <w:hyperlink r:id="rId12" w:tooltip="Caminho" w:history="1">
+      <w:hyperlink r:id="rId11" w:tooltip="Caminho" w:history="1">
         <w:r>
           <w:rPr>
             <w:rFonts w:ascii="Times New Roman" w:hAnsi="Times New Roman" w:cs="Times New Roman"/>
@@ -3106,7 +3095,7 @@
         </w:rPr>
         <w:t> entre dois </w:t>
       </w:r>
-      <w:hyperlink r:id="rId13" w:tooltip="Vértice" w:history="1">
+      <w:hyperlink r:id="rId12" w:tooltip="Vértice" w:history="1">
         <w:r>
           <w:rPr>
             <w:rFonts w:ascii="Times New Roman" w:hAnsi="Times New Roman" w:cs="Times New Roman"/>
@@ -3132,7 +3121,7 @@
         </w:rPr>
         <w:t>é a soma dos valores de todas as </w:t>
       </w:r>
-      <w:hyperlink r:id="rId14" w:tooltip="Aresta (teoria dos grafos)" w:history="1">
+      <w:hyperlink r:id="rId13" w:tooltip="Aresta (teoria dos grafos)" w:history="1">
         <w:r>
           <w:rPr>
             <w:rFonts w:ascii="Times New Roman" w:hAnsi="Times New Roman" w:cs="Times New Roman"/>
@@ -3150,7 +3139,7 @@
         </w:rPr>
         <w:t> ao longo desse caminho. As arestas do grafo podem ter valores negativos, mas o grafo não pode conter nenhum </w:t>
       </w:r>
-      <w:hyperlink r:id="rId15" w:tooltip="Ciclo (teoria dos grafos)" w:history="1">
+      <w:hyperlink r:id="rId14" w:tooltip="Ciclo (teoria dos grafos)" w:history="1">
         <w:r>
           <w:rPr>
             <w:rFonts w:ascii="Times New Roman" w:hAnsi="Times New Roman" w:cs="Times New Roman"/>
@@ -3166,25 +3155,7 @@
           <w:sz w:val="24"/>
           <w:szCs w:val="24"/>
         </w:rPr>
-        <w:t xml:space="preserve"> de valor negativo. O algoritmo calcula, para cada par de vértices, o menor de todos os caminhos entre os vértices. Por exemplo, o caminho de menor </w:t>
-      </w:r>
-      <w:proofErr w:type="gramStart"/>
-      <w:r>
-        <w:rPr>
-          <w:rFonts w:ascii="Times New Roman" w:hAnsi="Times New Roman" w:cs="Times New Roman"/>
-          <w:sz w:val="24"/>
-          <w:szCs w:val="24"/>
-        </w:rPr>
-        <w:t>custo</w:t>
-      </w:r>
-      <w:proofErr w:type="gramEnd"/>
-      <w:r>
-        <w:rPr>
-          <w:rFonts w:ascii="Times New Roman" w:hAnsi="Times New Roman" w:cs="Times New Roman"/>
-          <w:sz w:val="24"/>
-          <w:szCs w:val="24"/>
-        </w:rPr>
-        <w:t xml:space="preserve">. </w:t>
+        <w:t xml:space="preserve"> de valor negativo. O algoritmo calcula, para cada par de vértices, o menor de todos os caminhos entre os vértices. Por exemplo, o caminho de menor custo. </w:t>
       </w:r>
       <w:r>
         <w:rPr>
@@ -3368,7 +3339,7 @@
         </w:rPr>
         <w:t> </w:t>
       </w:r>
-      <w:hyperlink r:id="rId16" w:tooltip="Algoritmo" w:history="1">
+      <w:hyperlink r:id="rId15" w:tooltip="Algoritmo" w:history="1">
         <w:r>
           <w:rPr>
             <w:rStyle w:val="Hiperligao"/>
@@ -3412,7 +3383,7 @@
         </w:rPr>
         <w:t> </w:t>
       </w:r>
-      <w:hyperlink r:id="rId17" w:tooltip="A resolução de problemas" w:history="1">
+      <w:hyperlink r:id="rId16" w:tooltip="A resolução de problemas" w:history="1">
         <w:r>
           <w:rPr>
             <w:rStyle w:val="Hiperligao"/>
@@ -3436,7 +3407,7 @@
         </w:rPr>
         <w:t> </w:t>
       </w:r>
-      <w:hyperlink r:id="rId18" w:tooltip="Heurística (ciência da computação)" w:history="1">
+      <w:hyperlink r:id="rId17" w:tooltip="Heurística (ciência da computação)" w:history="1">
         <w:r>
           <w:rPr>
             <w:rStyle w:val="Hiperligao"/>
@@ -3841,48 +3812,6 @@
       <w:pPr>
         <w:rPr>
           <w:rFonts w:ascii="Times New Roman" w:hAnsi="Times New Roman" w:cs="Times New Roman"/>
-          <w:b/>
-          <w:sz w:val="32"/>
-          <w:szCs w:val="32"/>
-        </w:rPr>
-      </w:pPr>
-    </w:p>
-    <w:p>
-      <w:pPr>
-        <w:rPr>
-          <w:rFonts w:ascii="Times New Roman" w:hAnsi="Times New Roman" w:cs="Times New Roman"/>
-          <w:b/>
-          <w:sz w:val="32"/>
-          <w:szCs w:val="32"/>
-        </w:rPr>
-      </w:pPr>
-    </w:p>
-    <w:p>
-      <w:pPr>
-        <w:rPr>
-          <w:rFonts w:ascii="Times New Roman" w:hAnsi="Times New Roman" w:cs="Times New Roman"/>
-          <w:b/>
-          <w:bCs/>
-          <w:sz w:val="32"/>
-          <w:szCs w:val="32"/>
-        </w:rPr>
-      </w:pPr>
-      <w:r>
-        <w:rPr>
-          <w:rFonts w:ascii="Times New Roman" w:hAnsi="Times New Roman" w:cs="Times New Roman"/>
-          <w:b/>
-          <w:bCs/>
-          <w:sz w:val="32"/>
-          <w:szCs w:val="32"/>
-        </w:rPr>
-        <w:lastRenderedPageBreak/>
-        <w:t>Diagrama UML do modelo de dados concebido</w:t>
-      </w:r>
-    </w:p>
-    <w:p>
-      <w:pPr>
-        <w:rPr>
-          <w:rFonts w:ascii="Times New Roman" w:hAnsi="Times New Roman" w:cs="Times New Roman"/>
           <w:noProof/>
           <w:sz w:val="32"/>
           <w:szCs w:val="32"/>
@@ -3892,7 +3821,6 @@
     </w:p>
     <w:p>
       <w:pPr>
-        <w:ind w:left="-142"/>
         <w:rPr>
           <w:rFonts w:ascii="Times New Roman" w:hAnsi="Times New Roman" w:cs="Times New Roman"/>
           <w:noProof/>
@@ -3901,28 +3829,8 @@
           <w:lang w:eastAsia="pt-PT"/>
         </w:rPr>
       </w:pPr>
-    </w:p>
-    <w:p>
-      <w:pPr>
-        <w:rPr>
-          <w:rFonts w:ascii="Times New Roman" w:hAnsi="Times New Roman" w:cs="Times New Roman"/>
-          <w:noProof/>
-          <w:sz w:val="32"/>
-          <w:szCs w:val="32"/>
-          <w:lang w:eastAsia="pt-PT"/>
-        </w:rPr>
-      </w:pPr>
-    </w:p>
-    <w:p>
-      <w:pPr>
-        <w:rPr>
-          <w:rFonts w:ascii="Times New Roman" w:hAnsi="Times New Roman" w:cs="Times New Roman"/>
-          <w:noProof/>
-          <w:sz w:val="32"/>
-          <w:szCs w:val="32"/>
-          <w:lang w:eastAsia="pt-PT"/>
-        </w:rPr>
-      </w:pPr>
+      <w:bookmarkStart w:id="0" w:name="_GoBack"/>
+      <w:bookmarkEnd w:id="0"/>
     </w:p>
     <w:p>
       <w:pPr>
@@ -4166,7 +4074,6 @@
           <w:sz w:val="32"/>
           <w:szCs w:val="32"/>
         </w:rPr>
-        <w:lastRenderedPageBreak/>
         <w:t xml:space="preserve">Lista de Casos de Utilização Identificados para a Aplicação </w:t>
       </w:r>
     </w:p>
@@ -4546,6 +4453,7 @@
           <w:sz w:val="23"/>
           <w:szCs w:val="23"/>
         </w:rPr>
+        <w:lastRenderedPageBreak/>
         <w:t xml:space="preserve">Eliminar </w:t>
       </w:r>
       <w:r>
@@ -4752,7 +4660,6 @@
           <w:sz w:val="32"/>
           <w:szCs w:val="32"/>
         </w:rPr>
-        <w:lastRenderedPageBreak/>
         <w:t xml:space="preserve">Principais dificuldades encontradas </w:t>
       </w:r>
       <w:r>
@@ -5136,11 +5043,11 @@
     <w:p>
       <w:pPr>
         <w:spacing w:line="360" w:lineRule="auto"/>
-        <w:ind w:firstLine="708"/>
         <w:jc w:val="both"/>
         <w:rPr>
           <w:rFonts w:ascii="Times New Roman" w:hAnsi="Times New Roman" w:cs="Times New Roman"/>
-          <w:sz w:val="24"/>
+          <w:b/>
+          <w:sz w:val="32"/>
           <w:szCs w:val="24"/>
         </w:rPr>
       </w:pPr>
@@ -5157,50 +5064,14 @@
           <w:szCs w:val="24"/>
         </w:rPr>
       </w:pPr>
-      <w:r>
-        <w:rPr>
-          <w:rFonts w:ascii="Times New Roman" w:hAnsi="Times New Roman" w:cs="Times New Roman"/>
-          <w:b/>
-          <w:sz w:val="32"/>
-          <w:szCs w:val="24"/>
-        </w:rPr>
-        <w:lastRenderedPageBreak/>
-        <w:t>Divisão de tarefas e esforço dedicado</w:t>
-      </w:r>
-    </w:p>
-    <w:p>
-      <w:pPr>
-        <w:spacing w:line="360" w:lineRule="auto"/>
-        <w:ind w:firstLine="708"/>
-        <w:jc w:val="both"/>
-        <w:rPr>
-          <w:rFonts w:ascii="Times New Roman" w:hAnsi="Times New Roman" w:cs="Times New Roman"/>
-          <w:b/>
-          <w:sz w:val="32"/>
-          <w:szCs w:val="24"/>
-        </w:rPr>
-      </w:pPr>
-    </w:p>
-    <w:p>
-      <w:pPr>
-        <w:spacing w:line="360" w:lineRule="auto"/>
-        <w:ind w:firstLine="708"/>
-        <w:jc w:val="both"/>
-        <w:rPr>
-          <w:rFonts w:ascii="Times New Roman" w:hAnsi="Times New Roman" w:cs="Times New Roman"/>
-          <w:b/>
-          <w:sz w:val="32"/>
-          <w:szCs w:val="24"/>
-        </w:rPr>
-      </w:pPr>
     </w:p>
     <w:sectPr>
-      <w:headerReference w:type="even" r:id="rId19"/>
-      <w:headerReference w:type="default" r:id="rId20"/>
-      <w:footerReference w:type="even" r:id="rId21"/>
-      <w:footerReference w:type="default" r:id="rId22"/>
-      <w:headerReference w:type="first" r:id="rId23"/>
-      <w:footerReference w:type="first" r:id="rId24"/>
+      <w:headerReference w:type="even" r:id="rId18"/>
+      <w:headerReference w:type="default" r:id="rId19"/>
+      <w:footerReference w:type="even" r:id="rId20"/>
+      <w:footerReference w:type="default" r:id="rId21"/>
+      <w:headerReference w:type="first" r:id="rId22"/>
+      <w:footerReference w:type="first" r:id="rId23"/>
       <w:pgSz w:w="11906" w:h="16838"/>
       <w:pgMar w:top="1417" w:right="991" w:bottom="1417" w:left="993" w:header="708" w:footer="708" w:gutter="0"/>
       <w:pgNumType w:start="0"/>
@@ -5212,7 +5083,7 @@
 </file>
 
 <file path=word/endnotes.xml><?xml version="1.0" encoding="utf-8"?>
-<w:endnotes xmlns:wpc="http://schemas.microsoft.com/office/word/2010/wordprocessingCanvas" xmlns:mc="http://schemas.openxmlformats.org/markup-compatibility/2006" xmlns:o="urn:schemas-microsoft-com:office:office" xmlns:r="http://schemas.openxmlformats.org/officeDocument/2006/relationships" xmlns:m="http://schemas.openxmlformats.org/officeDocument/2006/math" xmlns:v="urn:schemas-microsoft-com:vml" xmlns:wp14="http://schemas.microsoft.com/office/word/2010/wordprocessingDrawing" xmlns:wp="http://schemas.openxmlformats.org/drawingml/2006/wordprocessingDrawing" xmlns:w10="urn:schemas-microsoft-com:office:word" xmlns:w="http://schemas.openxmlformats.org/wordprocessingml/2006/main" xmlns:w14="http://schemas.microsoft.com/office/word/2010/wordml" xmlns:wpg="http://schemas.microsoft.com/office/word/2010/wordprocessingGroup" xmlns:wpi="http://schemas.microsoft.com/office/word/2010/wordprocessingInk" xmlns:wne="http://schemas.microsoft.com/office/word/2006/wordml" xmlns:wps="http://schemas.microsoft.com/office/word/2010/wordprocessingShape" mc:Ignorable="w14 wp14">
+<w:endnotes xmlns:wpc="http://schemas.microsoft.com/office/word/2010/wordprocessingCanvas" xmlns:mc="http://schemas.openxmlformats.org/markup-compatibility/2006" xmlns:o="urn:schemas-microsoft-com:office:office" xmlns:r="http://schemas.openxmlformats.org/officeDocument/2006/relationships" xmlns:m="http://schemas.openxmlformats.org/officeDocument/2006/math" xmlns:v="urn:schemas-microsoft-com:vml" xmlns:wp14="http://schemas.microsoft.com/office/word/2010/wordprocessingDrawing" xmlns:wp="http://schemas.openxmlformats.org/drawingml/2006/wordprocessingDrawing" xmlns:w10="urn:schemas-microsoft-com:office:word" xmlns:w="http://schemas.openxmlformats.org/wordprocessingml/2006/main" xmlns:w14="http://schemas.microsoft.com/office/word/2010/wordml" xmlns:w15="http://schemas.microsoft.com/office/word/2012/wordml" xmlns:wpg="http://schemas.microsoft.com/office/word/2010/wordprocessingGroup" xmlns:wpi="http://schemas.microsoft.com/office/word/2010/wordprocessingInk" xmlns:wne="http://schemas.microsoft.com/office/word/2006/wordml" xmlns:wps="http://schemas.microsoft.com/office/word/2010/wordprocessingShape" mc:Ignorable="w14 w15 wp14">
   <w:endnote w:type="separator" w:id="-1">
     <w:p>
       <w:pPr>
@@ -5237,7 +5108,7 @@
 </file>
 
 <file path=word/footer1.xml><?xml version="1.0" encoding="utf-8"?>
-<w:ftr xmlns:wpc="http://schemas.microsoft.com/office/word/2010/wordprocessingCanvas" xmlns:mc="http://schemas.openxmlformats.org/markup-compatibility/2006" xmlns:o="urn:schemas-microsoft-com:office:office" xmlns:r="http://schemas.openxmlformats.org/officeDocument/2006/relationships" xmlns:m="http://schemas.openxmlformats.org/officeDocument/2006/math" xmlns:v="urn:schemas-microsoft-com:vml" xmlns:wp14="http://schemas.microsoft.com/office/word/2010/wordprocessingDrawing" xmlns:wp="http://schemas.openxmlformats.org/drawingml/2006/wordprocessingDrawing" xmlns:w10="urn:schemas-microsoft-com:office:word" xmlns:w="http://schemas.openxmlformats.org/wordprocessingml/2006/main" xmlns:w14="http://schemas.microsoft.com/office/word/2010/wordml" xmlns:wpg="http://schemas.microsoft.com/office/word/2010/wordprocessingGroup" xmlns:wpi="http://schemas.microsoft.com/office/word/2010/wordprocessingInk" xmlns:wne="http://schemas.microsoft.com/office/word/2006/wordml" xmlns:wps="http://schemas.microsoft.com/office/word/2010/wordprocessingShape" mc:Ignorable="w14 wp14">
+<w:ftr xmlns:wpc="http://schemas.microsoft.com/office/word/2010/wordprocessingCanvas" xmlns:mc="http://schemas.openxmlformats.org/markup-compatibility/2006" xmlns:o="urn:schemas-microsoft-com:office:office" xmlns:r="http://schemas.openxmlformats.org/officeDocument/2006/relationships" xmlns:m="http://schemas.openxmlformats.org/officeDocument/2006/math" xmlns:v="urn:schemas-microsoft-com:vml" xmlns:wp14="http://schemas.microsoft.com/office/word/2010/wordprocessingDrawing" xmlns:wp="http://schemas.openxmlformats.org/drawingml/2006/wordprocessingDrawing" xmlns:w10="urn:schemas-microsoft-com:office:word" xmlns:w="http://schemas.openxmlformats.org/wordprocessingml/2006/main" xmlns:w14="http://schemas.microsoft.com/office/word/2010/wordml" xmlns:w15="http://schemas.microsoft.com/office/word/2012/wordml" xmlns:wpg="http://schemas.microsoft.com/office/word/2010/wordprocessingGroup" xmlns:wpi="http://schemas.microsoft.com/office/word/2010/wordprocessingInk" xmlns:wne="http://schemas.microsoft.com/office/word/2006/wordml" xmlns:wps="http://schemas.microsoft.com/office/word/2010/wordprocessingShape" mc:Ignorable="w14 w15 wp14">
   <w:p>
     <w:pPr>
       <w:pStyle w:val="Rodap"/>
@@ -5247,7 +5118,7 @@
 </file>
 
 <file path=word/footer2.xml><?xml version="1.0" encoding="utf-8"?>
-<w:ftr xmlns:wpc="http://schemas.microsoft.com/office/word/2010/wordprocessingCanvas" xmlns:mc="http://schemas.openxmlformats.org/markup-compatibility/2006" xmlns:o="urn:schemas-microsoft-com:office:office" xmlns:r="http://schemas.openxmlformats.org/officeDocument/2006/relationships" xmlns:m="http://schemas.openxmlformats.org/officeDocument/2006/math" xmlns:v="urn:schemas-microsoft-com:vml" xmlns:wp14="http://schemas.microsoft.com/office/word/2010/wordprocessingDrawing" xmlns:wp="http://schemas.openxmlformats.org/drawingml/2006/wordprocessingDrawing" xmlns:w10="urn:schemas-microsoft-com:office:word" xmlns:w="http://schemas.openxmlformats.org/wordprocessingml/2006/main" xmlns:w14="http://schemas.microsoft.com/office/word/2010/wordml" xmlns:wpg="http://schemas.microsoft.com/office/word/2010/wordprocessingGroup" xmlns:wpi="http://schemas.microsoft.com/office/word/2010/wordprocessingInk" xmlns:wne="http://schemas.microsoft.com/office/word/2006/wordml" xmlns:wps="http://schemas.microsoft.com/office/word/2010/wordprocessingShape" mc:Ignorable="w14 wp14">
+<w:ftr xmlns:wpc="http://schemas.microsoft.com/office/word/2010/wordprocessingCanvas" xmlns:mc="http://schemas.openxmlformats.org/markup-compatibility/2006" xmlns:o="urn:schemas-microsoft-com:office:office" xmlns:r="http://schemas.openxmlformats.org/officeDocument/2006/relationships" xmlns:m="http://schemas.openxmlformats.org/officeDocument/2006/math" xmlns:v="urn:schemas-microsoft-com:vml" xmlns:wp14="http://schemas.microsoft.com/office/word/2010/wordprocessingDrawing" xmlns:wp="http://schemas.openxmlformats.org/drawingml/2006/wordprocessingDrawing" xmlns:w10="urn:schemas-microsoft-com:office:word" xmlns:w="http://schemas.openxmlformats.org/wordprocessingml/2006/main" xmlns:w14="http://schemas.microsoft.com/office/word/2010/wordml" xmlns:w15="http://schemas.microsoft.com/office/word/2012/wordml" xmlns:wpg="http://schemas.microsoft.com/office/word/2010/wordprocessingGroup" xmlns:wpi="http://schemas.microsoft.com/office/word/2010/wordprocessingInk" xmlns:wne="http://schemas.microsoft.com/office/word/2006/wordml" xmlns:wps="http://schemas.microsoft.com/office/word/2010/wordprocessingShape" mc:Ignorable="w14 w15 wp14">
   <w:p>
     <w:pPr>
       <w:pStyle w:val="Rodap"/>
@@ -5280,7 +5151,7 @@
 </file>
 
 <file path=word/footer3.xml><?xml version="1.0" encoding="utf-8"?>
-<w:ftr xmlns:wpc="http://schemas.microsoft.com/office/word/2010/wordprocessingCanvas" xmlns:mc="http://schemas.openxmlformats.org/markup-compatibility/2006" xmlns:o="urn:schemas-microsoft-com:office:office" xmlns:r="http://schemas.openxmlformats.org/officeDocument/2006/relationships" xmlns:m="http://schemas.openxmlformats.org/officeDocument/2006/math" xmlns:v="urn:schemas-microsoft-com:vml" xmlns:wp14="http://schemas.microsoft.com/office/word/2010/wordprocessingDrawing" xmlns:wp="http://schemas.openxmlformats.org/drawingml/2006/wordprocessingDrawing" xmlns:w10="urn:schemas-microsoft-com:office:word" xmlns:w="http://schemas.openxmlformats.org/wordprocessingml/2006/main" xmlns:w14="http://schemas.microsoft.com/office/word/2010/wordml" xmlns:wpg="http://schemas.microsoft.com/office/word/2010/wordprocessingGroup" xmlns:wpi="http://schemas.microsoft.com/office/word/2010/wordprocessingInk" xmlns:wne="http://schemas.microsoft.com/office/word/2006/wordml" xmlns:wps="http://schemas.microsoft.com/office/word/2010/wordprocessingShape" mc:Ignorable="w14 wp14">
+<w:ftr xmlns:wpc="http://schemas.microsoft.com/office/word/2010/wordprocessingCanvas" xmlns:mc="http://schemas.openxmlformats.org/markup-compatibility/2006" xmlns:o="urn:schemas-microsoft-com:office:office" xmlns:r="http://schemas.openxmlformats.org/officeDocument/2006/relationships" xmlns:m="http://schemas.openxmlformats.org/officeDocument/2006/math" xmlns:v="urn:schemas-microsoft-com:vml" xmlns:wp14="http://schemas.microsoft.com/office/word/2010/wordprocessingDrawing" xmlns:wp="http://schemas.openxmlformats.org/drawingml/2006/wordprocessingDrawing" xmlns:w10="urn:schemas-microsoft-com:office:word" xmlns:w="http://schemas.openxmlformats.org/wordprocessingml/2006/main" xmlns:w14="http://schemas.microsoft.com/office/word/2010/wordml" xmlns:w15="http://schemas.microsoft.com/office/word/2012/wordml" xmlns:wpg="http://schemas.microsoft.com/office/word/2010/wordprocessingGroup" xmlns:wpi="http://schemas.microsoft.com/office/word/2010/wordprocessingInk" xmlns:wne="http://schemas.microsoft.com/office/word/2006/wordml" xmlns:wps="http://schemas.microsoft.com/office/word/2010/wordprocessingShape" mc:Ignorable="w14 w15 wp14">
   <w:p>
     <w:pPr>
       <w:pStyle w:val="Rodap"/>
@@ -5296,7 +5167,7 @@
 </file>
 
 <file path=word/footnotes.xml><?xml version="1.0" encoding="utf-8"?>
-<w:footnotes xmlns:wpc="http://schemas.microsoft.com/office/word/2010/wordprocessingCanvas" xmlns:mc="http://schemas.openxmlformats.org/markup-compatibility/2006" xmlns:o="urn:schemas-microsoft-com:office:office" xmlns:r="http://schemas.openxmlformats.org/officeDocument/2006/relationships" xmlns:m="http://schemas.openxmlformats.org/officeDocument/2006/math" xmlns:v="urn:schemas-microsoft-com:vml" xmlns:wp14="http://schemas.microsoft.com/office/word/2010/wordprocessingDrawing" xmlns:wp="http://schemas.openxmlformats.org/drawingml/2006/wordprocessingDrawing" xmlns:w10="urn:schemas-microsoft-com:office:word" xmlns:w="http://schemas.openxmlformats.org/wordprocessingml/2006/main" xmlns:w14="http://schemas.microsoft.com/office/word/2010/wordml" xmlns:wpg="http://schemas.microsoft.com/office/word/2010/wordprocessingGroup" xmlns:wpi="http://schemas.microsoft.com/office/word/2010/wordprocessingInk" xmlns:wne="http://schemas.microsoft.com/office/word/2006/wordml" xmlns:wps="http://schemas.microsoft.com/office/word/2010/wordprocessingShape" mc:Ignorable="w14 wp14">
+<w:footnotes xmlns:wpc="http://schemas.microsoft.com/office/word/2010/wordprocessingCanvas" xmlns:mc="http://schemas.openxmlformats.org/markup-compatibility/2006" xmlns:o="urn:schemas-microsoft-com:office:office" xmlns:r="http://schemas.openxmlformats.org/officeDocument/2006/relationships" xmlns:m="http://schemas.openxmlformats.org/officeDocument/2006/math" xmlns:v="urn:schemas-microsoft-com:vml" xmlns:wp14="http://schemas.microsoft.com/office/word/2010/wordprocessingDrawing" xmlns:wp="http://schemas.openxmlformats.org/drawingml/2006/wordprocessingDrawing" xmlns:w10="urn:schemas-microsoft-com:office:word" xmlns:w="http://schemas.openxmlformats.org/wordprocessingml/2006/main" xmlns:w14="http://schemas.microsoft.com/office/word/2010/wordml" xmlns:w15="http://schemas.microsoft.com/office/word/2012/wordml" xmlns:wpg="http://schemas.microsoft.com/office/word/2010/wordprocessingGroup" xmlns:wpi="http://schemas.microsoft.com/office/word/2010/wordprocessingInk" xmlns:wne="http://schemas.microsoft.com/office/word/2006/wordml" xmlns:wps="http://schemas.microsoft.com/office/word/2010/wordprocessingShape" mc:Ignorable="w14 w15 wp14">
   <w:footnote w:type="separator" w:id="-1">
     <w:p>
       <w:pPr>
@@ -5321,7 +5192,7 @@
 </file>
 
 <file path=word/header1.xml><?xml version="1.0" encoding="utf-8"?>
-<w:hdr xmlns:wpc="http://schemas.microsoft.com/office/word/2010/wordprocessingCanvas" xmlns:mc="http://schemas.openxmlformats.org/markup-compatibility/2006" xmlns:o="urn:schemas-microsoft-com:office:office" xmlns:r="http://schemas.openxmlformats.org/officeDocument/2006/relationships" xmlns:m="http://schemas.openxmlformats.org/officeDocument/2006/math" xmlns:v="urn:schemas-microsoft-com:vml" xmlns:wp14="http://schemas.microsoft.com/office/word/2010/wordprocessingDrawing" xmlns:wp="http://schemas.openxmlformats.org/drawingml/2006/wordprocessingDrawing" xmlns:w10="urn:schemas-microsoft-com:office:word" xmlns:w="http://schemas.openxmlformats.org/wordprocessingml/2006/main" xmlns:w14="http://schemas.microsoft.com/office/word/2010/wordml" xmlns:wpg="http://schemas.microsoft.com/office/word/2010/wordprocessingGroup" xmlns:wpi="http://schemas.microsoft.com/office/word/2010/wordprocessingInk" xmlns:wne="http://schemas.microsoft.com/office/word/2006/wordml" xmlns:wps="http://schemas.microsoft.com/office/word/2010/wordprocessingShape" mc:Ignorable="w14 wp14">
+<w:hdr xmlns:wpc="http://schemas.microsoft.com/office/word/2010/wordprocessingCanvas" xmlns:mc="http://schemas.openxmlformats.org/markup-compatibility/2006" xmlns:o="urn:schemas-microsoft-com:office:office" xmlns:r="http://schemas.openxmlformats.org/officeDocument/2006/relationships" xmlns:m="http://schemas.openxmlformats.org/officeDocument/2006/math" xmlns:v="urn:schemas-microsoft-com:vml" xmlns:wp14="http://schemas.microsoft.com/office/word/2010/wordprocessingDrawing" xmlns:wp="http://schemas.openxmlformats.org/drawingml/2006/wordprocessingDrawing" xmlns:w10="urn:schemas-microsoft-com:office:word" xmlns:w="http://schemas.openxmlformats.org/wordprocessingml/2006/main" xmlns:w14="http://schemas.microsoft.com/office/word/2010/wordml" xmlns:w15="http://schemas.microsoft.com/office/word/2012/wordml" xmlns:wpg="http://schemas.microsoft.com/office/word/2010/wordprocessingGroup" xmlns:wpi="http://schemas.microsoft.com/office/word/2010/wordprocessingInk" xmlns:wne="http://schemas.microsoft.com/office/word/2006/wordml" xmlns:wps="http://schemas.microsoft.com/office/word/2010/wordprocessingShape" mc:Ignorable="w14 w15 wp14">
   <w:p>
     <w:pPr>
       <w:pStyle w:val="Cabealho"/>
@@ -5331,7 +5202,7 @@
 </file>
 
 <file path=word/header2.xml><?xml version="1.0" encoding="utf-8"?>
-<w:hdr xmlns:wpc="http://schemas.microsoft.com/office/word/2010/wordprocessingCanvas" xmlns:mc="http://schemas.openxmlformats.org/markup-compatibility/2006" xmlns:o="urn:schemas-microsoft-com:office:office" xmlns:r="http://schemas.openxmlformats.org/officeDocument/2006/relationships" xmlns:m="http://schemas.openxmlformats.org/officeDocument/2006/math" xmlns:v="urn:schemas-microsoft-com:vml" xmlns:wp14="http://schemas.microsoft.com/office/word/2010/wordprocessingDrawing" xmlns:wp="http://schemas.openxmlformats.org/drawingml/2006/wordprocessingDrawing" xmlns:w10="urn:schemas-microsoft-com:office:word" xmlns:w="http://schemas.openxmlformats.org/wordprocessingml/2006/main" xmlns:w14="http://schemas.microsoft.com/office/word/2010/wordml" xmlns:wpg="http://schemas.microsoft.com/office/word/2010/wordprocessingGroup" xmlns:wpi="http://schemas.microsoft.com/office/word/2010/wordprocessingInk" xmlns:wne="http://schemas.microsoft.com/office/word/2006/wordml" xmlns:wps="http://schemas.microsoft.com/office/word/2010/wordprocessingShape" mc:Ignorable="w14 wp14">
+<w:hdr xmlns:wpc="http://schemas.microsoft.com/office/word/2010/wordprocessingCanvas" xmlns:mc="http://schemas.openxmlformats.org/markup-compatibility/2006" xmlns:o="urn:schemas-microsoft-com:office:office" xmlns:r="http://schemas.openxmlformats.org/officeDocument/2006/relationships" xmlns:m="http://schemas.openxmlformats.org/officeDocument/2006/math" xmlns:v="urn:schemas-microsoft-com:vml" xmlns:wp14="http://schemas.microsoft.com/office/word/2010/wordprocessingDrawing" xmlns:wp="http://schemas.openxmlformats.org/drawingml/2006/wordprocessingDrawing" xmlns:w10="urn:schemas-microsoft-com:office:word" xmlns:w="http://schemas.openxmlformats.org/wordprocessingml/2006/main" xmlns:w14="http://schemas.microsoft.com/office/word/2010/wordml" xmlns:w15="http://schemas.microsoft.com/office/word/2012/wordml" xmlns:wpg="http://schemas.microsoft.com/office/word/2010/wordprocessingGroup" xmlns:wpi="http://schemas.microsoft.com/office/word/2010/wordprocessingInk" xmlns:wne="http://schemas.microsoft.com/office/word/2006/wordml" xmlns:wps="http://schemas.microsoft.com/office/word/2010/wordprocessingShape" mc:Ignorable="w14 w15 wp14">
   <w:tbl>
     <w:tblPr>
       <w:tblW w:w="5000" w:type="pct"/>
@@ -5569,7 +5440,7 @@
 </file>
 
 <file path=word/header3.xml><?xml version="1.0" encoding="utf-8"?>
-<w:hdr xmlns:wpc="http://schemas.microsoft.com/office/word/2010/wordprocessingCanvas" xmlns:mc="http://schemas.openxmlformats.org/markup-compatibility/2006" xmlns:o="urn:schemas-microsoft-com:office:office" xmlns:r="http://schemas.openxmlformats.org/officeDocument/2006/relationships" xmlns:m="http://schemas.openxmlformats.org/officeDocument/2006/math" xmlns:v="urn:schemas-microsoft-com:vml" xmlns:wp14="http://schemas.microsoft.com/office/word/2010/wordprocessingDrawing" xmlns:wp="http://schemas.openxmlformats.org/drawingml/2006/wordprocessingDrawing" xmlns:w10="urn:schemas-microsoft-com:office:word" xmlns:w="http://schemas.openxmlformats.org/wordprocessingml/2006/main" xmlns:w14="http://schemas.microsoft.com/office/word/2010/wordml" xmlns:wpg="http://schemas.microsoft.com/office/word/2010/wordprocessingGroup" xmlns:wpi="http://schemas.microsoft.com/office/word/2010/wordprocessingInk" xmlns:wne="http://schemas.microsoft.com/office/word/2006/wordml" xmlns:wps="http://schemas.microsoft.com/office/word/2010/wordprocessingShape" mc:Ignorable="w14 wp14">
+<w:hdr xmlns:wpc="http://schemas.microsoft.com/office/word/2010/wordprocessingCanvas" xmlns:mc="http://schemas.openxmlformats.org/markup-compatibility/2006" xmlns:o="urn:schemas-microsoft-com:office:office" xmlns:r="http://schemas.openxmlformats.org/officeDocument/2006/relationships" xmlns:m="http://schemas.openxmlformats.org/officeDocument/2006/math" xmlns:v="urn:schemas-microsoft-com:vml" xmlns:wp14="http://schemas.microsoft.com/office/word/2010/wordprocessingDrawing" xmlns:wp="http://schemas.openxmlformats.org/drawingml/2006/wordprocessingDrawing" xmlns:w10="urn:schemas-microsoft-com:office:word" xmlns:w="http://schemas.openxmlformats.org/wordprocessingml/2006/main" xmlns:w14="http://schemas.microsoft.com/office/word/2010/wordml" xmlns:w15="http://schemas.microsoft.com/office/word/2012/wordml" xmlns:wpg="http://schemas.microsoft.com/office/word/2010/wordprocessingGroup" xmlns:wpi="http://schemas.microsoft.com/office/word/2010/wordprocessingInk" xmlns:wne="http://schemas.microsoft.com/office/word/2006/wordml" xmlns:wps="http://schemas.microsoft.com/office/word/2010/wordprocessingShape" mc:Ignorable="w14 w15 wp14">
   <w:p>
     <w:pPr>
       <w:pStyle w:val="Cabealho"/>
@@ -5579,7 +5450,7 @@
 </file>
 
 <file path=word/numbering.xml><?xml version="1.0" encoding="utf-8"?>
-<w:numbering xmlns:wpc="http://schemas.microsoft.com/office/word/2010/wordprocessingCanvas" xmlns:mc="http://schemas.openxmlformats.org/markup-compatibility/2006" xmlns:o="urn:schemas-microsoft-com:office:office" xmlns:r="http://schemas.openxmlformats.org/officeDocument/2006/relationships" xmlns:m="http://schemas.openxmlformats.org/officeDocument/2006/math" xmlns:v="urn:schemas-microsoft-com:vml" xmlns:wp14="http://schemas.microsoft.com/office/word/2010/wordprocessingDrawing" xmlns:wp="http://schemas.openxmlformats.org/drawingml/2006/wordprocessingDrawing" xmlns:w10="urn:schemas-microsoft-com:office:word" xmlns:w="http://schemas.openxmlformats.org/wordprocessingml/2006/main" xmlns:w14="http://schemas.microsoft.com/office/word/2010/wordml" xmlns:wpg="http://schemas.microsoft.com/office/word/2010/wordprocessingGroup" xmlns:wpi="http://schemas.microsoft.com/office/word/2010/wordprocessingInk" xmlns:wne="http://schemas.microsoft.com/office/word/2006/wordml" xmlns:wps="http://schemas.microsoft.com/office/word/2010/wordprocessingShape" mc:Ignorable="w14 wp14">
+<w:numbering xmlns:wpc="http://schemas.microsoft.com/office/word/2010/wordprocessingCanvas" xmlns:mc="http://schemas.openxmlformats.org/markup-compatibility/2006" xmlns:o="urn:schemas-microsoft-com:office:office" xmlns:r="http://schemas.openxmlformats.org/officeDocument/2006/relationships" xmlns:m="http://schemas.openxmlformats.org/officeDocument/2006/math" xmlns:v="urn:schemas-microsoft-com:vml" xmlns:wp14="http://schemas.microsoft.com/office/word/2010/wordprocessingDrawing" xmlns:wp="http://schemas.openxmlformats.org/drawingml/2006/wordprocessingDrawing" xmlns:w10="urn:schemas-microsoft-com:office:word" xmlns:w="http://schemas.openxmlformats.org/wordprocessingml/2006/main" xmlns:w14="http://schemas.microsoft.com/office/word/2010/wordml" xmlns:w15="http://schemas.microsoft.com/office/word/2012/wordml" xmlns:wpg="http://schemas.microsoft.com/office/word/2010/wordprocessingGroup" xmlns:wpi="http://schemas.microsoft.com/office/word/2010/wordprocessingInk" xmlns:wne="http://schemas.microsoft.com/office/word/2006/wordml" xmlns:wps="http://schemas.microsoft.com/office/word/2010/wordprocessingShape" mc:Ignorable="w14 w15 wp14">
   <w:abstractNum w:abstractNumId="0">
     <w:nsid w:val="241E413A"/>
     <w:multiLevelType w:val="multilevel"/>
@@ -5944,7 +5815,7 @@
 </file>
 
 <file path=word/styles.xml><?xml version="1.0" encoding="utf-8"?>
-<w:styles xmlns:mc="http://schemas.openxmlformats.org/markup-compatibility/2006" xmlns:r="http://schemas.openxmlformats.org/officeDocument/2006/relationships" xmlns:w="http://schemas.openxmlformats.org/wordprocessingml/2006/main" xmlns:w14="http://schemas.microsoft.com/office/word/2010/wordml" mc:Ignorable="w14">
+<w:styles xmlns:mc="http://schemas.openxmlformats.org/markup-compatibility/2006" xmlns:r="http://schemas.openxmlformats.org/officeDocument/2006/relationships" xmlns:w="http://schemas.openxmlformats.org/wordprocessingml/2006/main" xmlns:w14="http://schemas.microsoft.com/office/word/2010/wordml" xmlns:w15="http://schemas.microsoft.com/office/word/2012/wordml" mc:Ignorable="w14 w15">
   <w:docDefaults>
     <w:rPrDefault>
       <w:rPr>
@@ -5960,144 +5831,378 @@
       </w:pPr>
     </w:pPrDefault>
   </w:docDefaults>
-  <w:latentStyles w:defLockedState="0" w:defUIPriority="99" w:defSemiHidden="1" w:defUnhideWhenUsed="1" w:defQFormat="0" w:count="267">
-    <w:lsdException w:name="Normal" w:semiHidden="0" w:uiPriority="0" w:unhideWhenUsed="0" w:qFormat="1"/>
-    <w:lsdException w:name="heading 1" w:semiHidden="0" w:uiPriority="9" w:unhideWhenUsed="0" w:qFormat="1"/>
-    <w:lsdException w:name="heading 2" w:uiPriority="9" w:qFormat="1"/>
-    <w:lsdException w:name="heading 3" w:uiPriority="9" w:qFormat="1"/>
-    <w:lsdException w:name="heading 4" w:uiPriority="9" w:qFormat="1"/>
-    <w:lsdException w:name="heading 5" w:uiPriority="9" w:qFormat="1"/>
-    <w:lsdException w:name="heading 6" w:uiPriority="9" w:qFormat="1"/>
-    <w:lsdException w:name="heading 7" w:uiPriority="9" w:qFormat="1"/>
-    <w:lsdException w:name="heading 8" w:uiPriority="9" w:qFormat="1"/>
-    <w:lsdException w:name="heading 9" w:uiPriority="9" w:qFormat="1"/>
-    <w:lsdException w:name="toc 1" w:uiPriority="39"/>
-    <w:lsdException w:name="toc 2" w:uiPriority="39"/>
-    <w:lsdException w:name="toc 3" w:uiPriority="39"/>
-    <w:lsdException w:name="toc 4" w:uiPriority="39"/>
-    <w:lsdException w:name="toc 5" w:uiPriority="39"/>
-    <w:lsdException w:name="toc 6" w:uiPriority="39"/>
-    <w:lsdException w:name="toc 7" w:uiPriority="39"/>
-    <w:lsdException w:name="toc 8" w:uiPriority="39"/>
-    <w:lsdException w:name="toc 9" w:uiPriority="39"/>
-    <w:lsdException w:name="caption" w:uiPriority="35" w:qFormat="1"/>
-    <w:lsdException w:name="Title" w:semiHidden="0" w:uiPriority="10" w:unhideWhenUsed="0" w:qFormat="1"/>
-    <w:lsdException w:name="Default Paragraph Font" w:uiPriority="1"/>
-    <w:lsdException w:name="Subtitle" w:semiHidden="0" w:uiPriority="11" w:unhideWhenUsed="0" w:qFormat="1"/>
-    <w:lsdException w:name="Strong" w:semiHidden="0" w:uiPriority="22" w:unhideWhenUsed="0" w:qFormat="1"/>
-    <w:lsdException w:name="Emphasis" w:semiHidden="0" w:uiPriority="20" w:unhideWhenUsed="0" w:qFormat="1"/>
-    <w:lsdException w:name="Table Grid" w:semiHidden="0" w:uiPriority="59" w:unhideWhenUsed="0"/>
-    <w:lsdException w:name="Placeholder Text" w:unhideWhenUsed="0"/>
-    <w:lsdException w:name="No Spacing" w:semiHidden="0" w:uiPriority="1" w:unhideWhenUsed="0" w:qFormat="1"/>
-    <w:lsdException w:name="Light Shading" w:semiHidden="0" w:uiPriority="60" w:unhideWhenUsed="0"/>
-    <w:lsdException w:name="Light List" w:semiHidden="0" w:uiPriority="61" w:unhideWhenUsed="0"/>
-    <w:lsdException w:name="Light Grid" w:semiHidden="0" w:uiPriority="62" w:unhideWhenUsed="0"/>
-    <w:lsdException w:name="Medium Shading 1" w:semiHidden="0" w:uiPriority="63" w:unhideWhenUsed="0"/>
-    <w:lsdException w:name="Medium Shading 2" w:semiHidden="0" w:uiPriority="64" w:unhideWhenUsed="0"/>
-    <w:lsdException w:name="Medium List 1" w:semiHidden="0" w:uiPriority="65" w:unhideWhenUsed="0"/>
-    <w:lsdException w:name="Medium List 2" w:semiHidden="0" w:uiPriority="66" w:unhideWhenUsed="0"/>
-    <w:lsdException w:name="Medium Grid 1" w:semiHidden="0" w:uiPriority="67" w:unhideWhenUsed="0"/>
-    <w:lsdException w:name="Medium Grid 2" w:semiHidden="0" w:uiPriority="68" w:unhideWhenUsed="0"/>
-    <w:lsdException w:name="Medium Grid 3" w:semiHidden="0" w:uiPriority="69" w:unhideWhenUsed="0"/>
-    <w:lsdException w:name="Dark List" w:semiHidden="0" w:uiPriority="70" w:unhideWhenUsed="0"/>
-    <w:lsdException w:name="Colorful Shading" w:semiHidden="0" w:uiPriority="71" w:unhideWhenUsed="0"/>
-    <w:lsdException w:name="Colorful List" w:semiHidden="0" w:uiPriority="72" w:unhideWhenUsed="0"/>
-    <w:lsdException w:name="Colorful Grid" w:semiHidden="0" w:uiPriority="73" w:unhideWhenUsed="0"/>
-    <w:lsdException w:name="Light Shading Accent 1" w:semiHidden="0" w:uiPriority="60" w:unhideWhenUsed="0"/>
-    <w:lsdException w:name="Light List Accent 1" w:semiHidden="0" w:uiPriority="61" w:unhideWhenUsed="0"/>
-    <w:lsdException w:name="Light Grid Accent 1" w:semiHidden="0" w:uiPriority="62" w:unhideWhenUsed="0"/>
-    <w:lsdException w:name="Medium Shading 1 Accent 1" w:semiHidden="0" w:uiPriority="63" w:unhideWhenUsed="0"/>
-    <w:lsdException w:name="Medium Shading 2 Accent 1" w:semiHidden="0" w:uiPriority="64" w:unhideWhenUsed="0"/>
-    <w:lsdException w:name="Medium List 1 Accent 1" w:semiHidden="0" w:uiPriority="65" w:unhideWhenUsed="0"/>
-    <w:lsdException w:name="Revision" w:unhideWhenUsed="0"/>
-    <w:lsdException w:name="List Paragraph" w:semiHidden="0" w:uiPriority="34" w:unhideWhenUsed="0" w:qFormat="1"/>
-    <w:lsdException w:name="Quote" w:semiHidden="0" w:uiPriority="29" w:unhideWhenUsed="0" w:qFormat="1"/>
-    <w:lsdException w:name="Intense Quote" w:semiHidden="0" w:uiPriority="30" w:unhideWhenUsed="0" w:qFormat="1"/>
-    <w:lsdException w:name="Medium List 2 Accent 1" w:semiHidden="0" w:uiPriority="66" w:unhideWhenUsed="0"/>
-    <w:lsdException w:name="Medium Grid 1 Accent 1" w:semiHidden="0" w:uiPriority="67" w:unhideWhenUsed="0"/>
-    <w:lsdException w:name="Medium Grid 2 Accent 1" w:semiHidden="0" w:uiPriority="68" w:unhideWhenUsed="0"/>
-    <w:lsdException w:name="Medium Grid 3 Accent 1" w:semiHidden="0" w:uiPriority="69" w:unhideWhenUsed="0"/>
-    <w:lsdException w:name="Dark List Accent 1" w:semiHidden="0" w:uiPriority="70" w:unhideWhenUsed="0"/>
-    <w:lsdException w:name="Colorful Shading Accent 1" w:semiHidden="0" w:uiPriority="71" w:unhideWhenUsed="0"/>
-    <w:lsdException w:name="Colorful List Accent 1" w:semiHidden="0" w:uiPriority="72" w:unhideWhenUsed="0"/>
-    <w:lsdException w:name="Colorful Grid Accent 1" w:semiHidden="0" w:uiPriority="73" w:unhideWhenUsed="0"/>
-    <w:lsdException w:name="Light Shading Accent 2" w:semiHidden="0" w:uiPriority="60" w:unhideWhenUsed="0"/>
-    <w:lsdException w:name="Light List Accent 2" w:semiHidden="0" w:uiPriority="61" w:unhideWhenUsed="0"/>
-    <w:lsdException w:name="Light Grid Accent 2" w:semiHidden="0" w:uiPriority="62" w:unhideWhenUsed="0"/>
-    <w:lsdException w:name="Medium Shading 1 Accent 2" w:semiHidden="0" w:uiPriority="63" w:unhideWhenUsed="0"/>
-    <w:lsdException w:name="Medium Shading 2 Accent 2" w:semiHidden="0" w:uiPriority="64" w:unhideWhenUsed="0"/>
-    <w:lsdException w:name="Medium List 1 Accent 2" w:semiHidden="0" w:uiPriority="65" w:unhideWhenUsed="0"/>
-    <w:lsdException w:name="Medium List 2 Accent 2" w:semiHidden="0" w:uiPriority="66" w:unhideWhenUsed="0"/>
-    <w:lsdException w:name="Medium Grid 1 Accent 2" w:semiHidden="0" w:uiPriority="67" w:unhideWhenUsed="0"/>
-    <w:lsdException w:name="Medium Grid 2 Accent 2" w:semiHidden="0" w:uiPriority="68" w:unhideWhenUsed="0"/>
-    <w:lsdException w:name="Medium Grid 3 Accent 2" w:semiHidden="0" w:uiPriority="69" w:unhideWhenUsed="0"/>
-    <w:lsdException w:name="Dark List Accent 2" w:semiHidden="0" w:uiPriority="70" w:unhideWhenUsed="0"/>
-    <w:lsdException w:name="Colorful Shading Accent 2" w:semiHidden="0" w:uiPriority="71" w:unhideWhenUsed="0"/>
-    <w:lsdException w:name="Colorful List Accent 2" w:semiHidden="0" w:uiPriority="72" w:unhideWhenUsed="0"/>
-    <w:lsdException w:name="Colorful Grid Accent 2" w:semiHidden="0" w:uiPriority="73" w:unhideWhenUsed="0"/>
-    <w:lsdException w:name="Light Shading Accent 3" w:semiHidden="0" w:uiPriority="60" w:unhideWhenUsed="0"/>
-    <w:lsdException w:name="Light List Accent 3" w:semiHidden="0" w:uiPriority="61" w:unhideWhenUsed="0"/>
-    <w:lsdException w:name="Light Grid Accent 3" w:semiHidden="0" w:uiPriority="62" w:unhideWhenUsed="0"/>
-    <w:lsdException w:name="Medium Shading 1 Accent 3" w:semiHidden="0" w:uiPriority="63" w:unhideWhenUsed="0"/>
-    <w:lsdException w:name="Medium Shading 2 Accent 3" w:semiHidden="0" w:uiPriority="64" w:unhideWhenUsed="0"/>
-    <w:lsdException w:name="Medium List 1 Accent 3" w:semiHidden="0" w:uiPriority="65" w:unhideWhenUsed="0"/>
-    <w:lsdException w:name="Medium List 2 Accent 3" w:semiHidden="0" w:uiPriority="66" w:unhideWhenUsed="0"/>
-    <w:lsdException w:name="Medium Grid 1 Accent 3" w:semiHidden="0" w:uiPriority="67" w:unhideWhenUsed="0"/>
-    <w:lsdException w:name="Medium Grid 2 Accent 3" w:semiHidden="0" w:uiPriority="68" w:unhideWhenUsed="0"/>
-    <w:lsdException w:name="Medium Grid 3 Accent 3" w:semiHidden="0" w:uiPriority="69" w:unhideWhenUsed="0"/>
-    <w:lsdException w:name="Dark List Accent 3" w:semiHidden="0" w:uiPriority="70" w:unhideWhenUsed="0"/>
-    <w:lsdException w:name="Colorful Shading Accent 3" w:semiHidden="0" w:uiPriority="71" w:unhideWhenUsed="0"/>
-    <w:lsdException w:name="Colorful List Accent 3" w:semiHidden="0" w:uiPriority="72" w:unhideWhenUsed="0"/>
-    <w:lsdException w:name="Colorful Grid Accent 3" w:semiHidden="0" w:uiPriority="73" w:unhideWhenUsed="0"/>
-    <w:lsdException w:name="Light Shading Accent 4" w:semiHidden="0" w:uiPriority="60" w:unhideWhenUsed="0"/>
-    <w:lsdException w:name="Light List Accent 4" w:semiHidden="0" w:uiPriority="61" w:unhideWhenUsed="0"/>
-    <w:lsdException w:name="Light Grid Accent 4" w:semiHidden="0" w:uiPriority="62" w:unhideWhenUsed="0"/>
-    <w:lsdException w:name="Medium Shading 1 Accent 4" w:semiHidden="0" w:uiPriority="63" w:unhideWhenUsed="0"/>
-    <w:lsdException w:name="Medium Shading 2 Accent 4" w:semiHidden="0" w:uiPriority="64" w:unhideWhenUsed="0"/>
-    <w:lsdException w:name="Medium List 1 Accent 4" w:semiHidden="0" w:uiPriority="65" w:unhideWhenUsed="0"/>
-    <w:lsdException w:name="Medium List 2 Accent 4" w:semiHidden="0" w:uiPriority="66" w:unhideWhenUsed="0"/>
-    <w:lsdException w:name="Medium Grid 1 Accent 4" w:semiHidden="0" w:uiPriority="67" w:unhideWhenUsed="0"/>
-    <w:lsdException w:name="Medium Grid 2 Accent 4" w:semiHidden="0" w:uiPriority="68" w:unhideWhenUsed="0"/>
-    <w:lsdException w:name="Medium Grid 3 Accent 4" w:semiHidden="0" w:uiPriority="69" w:unhideWhenUsed="0"/>
-    <w:lsdException w:name="Dark List Accent 4" w:semiHidden="0" w:uiPriority="70" w:unhideWhenUsed="0"/>
-    <w:lsdException w:name="Colorful Shading Accent 4" w:semiHidden="0" w:uiPriority="71" w:unhideWhenUsed="0"/>
-    <w:lsdException w:name="Colorful List Accent 4" w:semiHidden="0" w:uiPriority="72" w:unhideWhenUsed="0"/>
-    <w:lsdException w:name="Colorful Grid Accent 4" w:semiHidden="0" w:uiPriority="73" w:unhideWhenUsed="0"/>
-    <w:lsdException w:name="Light Shading Accent 5" w:semiHidden="0" w:uiPriority="60" w:unhideWhenUsed="0"/>
-    <w:lsdException w:name="Light List Accent 5" w:semiHidden="0" w:uiPriority="61" w:unhideWhenUsed="0"/>
-    <w:lsdException w:name="Light Grid Accent 5" w:semiHidden="0" w:uiPriority="62" w:unhideWhenUsed="0"/>
-    <w:lsdException w:name="Medium Shading 1 Accent 5" w:semiHidden="0" w:uiPriority="63" w:unhideWhenUsed="0"/>
-    <w:lsdException w:name="Medium Shading 2 Accent 5" w:semiHidden="0" w:uiPriority="64" w:unhideWhenUsed="0"/>
-    <w:lsdException w:name="Medium List 1 Accent 5" w:semiHidden="0" w:uiPriority="65" w:unhideWhenUsed="0"/>
-    <w:lsdException w:name="Medium List 2 Accent 5" w:semiHidden="0" w:uiPriority="66" w:unhideWhenUsed="0"/>
-    <w:lsdException w:name="Medium Grid 1 Accent 5" w:semiHidden="0" w:uiPriority="67" w:unhideWhenUsed="0"/>
-    <w:lsdException w:name="Medium Grid 2 Accent 5" w:semiHidden="0" w:uiPriority="68" w:unhideWhenUsed="0"/>
-    <w:lsdException w:name="Medium Grid 3 Accent 5" w:semiHidden="0" w:uiPriority="69" w:unhideWhenUsed="0"/>
-    <w:lsdException w:name="Dark List Accent 5" w:semiHidden="0" w:uiPriority="70" w:unhideWhenUsed="0"/>
-    <w:lsdException w:name="Colorful Shading Accent 5" w:semiHidden="0" w:uiPriority="71" w:unhideWhenUsed="0"/>
-    <w:lsdException w:name="Colorful List Accent 5" w:semiHidden="0" w:uiPriority="72" w:unhideWhenUsed="0"/>
-    <w:lsdException w:name="Colorful Grid Accent 5" w:semiHidden="0" w:uiPriority="73" w:unhideWhenUsed="0"/>
-    <w:lsdException w:name="Light Shading Accent 6" w:semiHidden="0" w:uiPriority="60" w:unhideWhenUsed="0"/>
-    <w:lsdException w:name="Light List Accent 6" w:semiHidden="0" w:uiPriority="61" w:unhideWhenUsed="0"/>
-    <w:lsdException w:name="Light Grid Accent 6" w:semiHidden="0" w:uiPriority="62" w:unhideWhenUsed="0"/>
-    <w:lsdException w:name="Medium Shading 1 Accent 6" w:semiHidden="0" w:uiPriority="63" w:unhideWhenUsed="0"/>
-    <w:lsdException w:name="Medium Shading 2 Accent 6" w:semiHidden="0" w:uiPriority="64" w:unhideWhenUsed="0"/>
-    <w:lsdException w:name="Medium List 1 Accent 6" w:semiHidden="0" w:uiPriority="65" w:unhideWhenUsed="0"/>
-    <w:lsdException w:name="Medium List 2 Accent 6" w:semiHidden="0" w:uiPriority="66" w:unhideWhenUsed="0"/>
-    <w:lsdException w:name="Medium Grid 1 Accent 6" w:semiHidden="0" w:uiPriority="67" w:unhideWhenUsed="0"/>
-    <w:lsdException w:name="Medium Grid 2 Accent 6" w:semiHidden="0" w:uiPriority="68" w:unhideWhenUsed="0"/>
-    <w:lsdException w:name="Medium Grid 3 Accent 6" w:semiHidden="0" w:uiPriority="69" w:unhideWhenUsed="0"/>
-    <w:lsdException w:name="Dark List Accent 6" w:semiHidden="0" w:uiPriority="70" w:unhideWhenUsed="0"/>
-    <w:lsdException w:name="Colorful Shading Accent 6" w:semiHidden="0" w:uiPriority="71" w:unhideWhenUsed="0"/>
-    <w:lsdException w:name="Colorful List Accent 6" w:semiHidden="0" w:uiPriority="72" w:unhideWhenUsed="0"/>
-    <w:lsdException w:name="Colorful Grid Accent 6" w:semiHidden="0" w:uiPriority="73" w:unhideWhenUsed="0"/>
-    <w:lsdException w:name="Subtle Emphasis" w:semiHidden="0" w:uiPriority="19" w:unhideWhenUsed="0" w:qFormat="1"/>
-    <w:lsdException w:name="Intense Emphasis" w:semiHidden="0" w:uiPriority="21" w:unhideWhenUsed="0" w:qFormat="1"/>
-    <w:lsdException w:name="Subtle Reference" w:semiHidden="0" w:uiPriority="31" w:unhideWhenUsed="0" w:qFormat="1"/>
-    <w:lsdException w:name="Intense Reference" w:semiHidden="0" w:uiPriority="32" w:unhideWhenUsed="0" w:qFormat="1"/>
-    <w:lsdException w:name="Book Title" w:semiHidden="0" w:uiPriority="33" w:unhideWhenUsed="0" w:qFormat="1"/>
-    <w:lsdException w:name="Bibliography" w:uiPriority="37"/>
-    <w:lsdException w:name="TOC Heading" w:uiPriority="39" w:qFormat="1"/>
+  <w:latentStyles w:defLockedState="0" w:defUIPriority="99" w:defSemiHidden="0" w:defUnhideWhenUsed="0" w:defQFormat="0" w:count="371">
+    <w:lsdException w:name="Normal" w:uiPriority="0" w:qFormat="1"/>
+    <w:lsdException w:name="heading 1" w:uiPriority="9" w:qFormat="1"/>
+    <w:lsdException w:name="heading 2" w:semiHidden="1" w:uiPriority="9" w:unhideWhenUsed="1" w:qFormat="1"/>
+    <w:lsdException w:name="heading 3" w:semiHidden="1" w:uiPriority="9" w:unhideWhenUsed="1" w:qFormat="1"/>
+    <w:lsdException w:name="heading 4" w:semiHidden="1" w:uiPriority="9" w:unhideWhenUsed="1" w:qFormat="1"/>
+    <w:lsdException w:name="heading 5" w:semiHidden="1" w:uiPriority="9" w:unhideWhenUsed="1" w:qFormat="1"/>
+    <w:lsdException w:name="heading 6" w:semiHidden="1" w:uiPriority="9" w:unhideWhenUsed="1" w:qFormat="1"/>
+    <w:lsdException w:name="heading 7" w:semiHidden="1" w:uiPriority="9" w:unhideWhenUsed="1" w:qFormat="1"/>
+    <w:lsdException w:name="heading 8" w:semiHidden="1" w:uiPriority="9" w:unhideWhenUsed="1" w:qFormat="1"/>
+    <w:lsdException w:name="heading 9" w:semiHidden="1" w:uiPriority="9" w:unhideWhenUsed="1" w:qFormat="1"/>
+    <w:lsdException w:name="index 1" w:semiHidden="1" w:unhideWhenUsed="1"/>
+    <w:lsdException w:name="index 2" w:semiHidden="1" w:unhideWhenUsed="1"/>
+    <w:lsdException w:name="index 3" w:semiHidden="1" w:unhideWhenUsed="1"/>
+    <w:lsdException w:name="index 4" w:semiHidden="1" w:unhideWhenUsed="1"/>
+    <w:lsdException w:name="index 5" w:semiHidden="1" w:unhideWhenUsed="1"/>
+    <w:lsdException w:name="index 6" w:semiHidden="1" w:unhideWhenUsed="1"/>
+    <w:lsdException w:name="index 7" w:semiHidden="1" w:unhideWhenUsed="1"/>
+    <w:lsdException w:name="index 8" w:semiHidden="1" w:unhideWhenUsed="1"/>
+    <w:lsdException w:name="index 9" w:semiHidden="1" w:unhideWhenUsed="1"/>
+    <w:lsdException w:name="toc 1" w:semiHidden="1" w:uiPriority="39" w:unhideWhenUsed="1"/>
+    <w:lsdException w:name="toc 2" w:semiHidden="1" w:uiPriority="39" w:unhideWhenUsed="1"/>
+    <w:lsdException w:name="toc 3" w:semiHidden="1" w:uiPriority="39" w:unhideWhenUsed="1"/>
+    <w:lsdException w:name="toc 4" w:semiHidden="1" w:uiPriority="39" w:unhideWhenUsed="1"/>
+    <w:lsdException w:name="toc 5" w:semiHidden="1" w:uiPriority="39" w:unhideWhenUsed="1"/>
+    <w:lsdException w:name="toc 6" w:semiHidden="1" w:uiPriority="39" w:unhideWhenUsed="1"/>
+    <w:lsdException w:name="toc 7" w:semiHidden="1" w:uiPriority="39" w:unhideWhenUsed="1"/>
+    <w:lsdException w:name="toc 8" w:semiHidden="1" w:uiPriority="39" w:unhideWhenUsed="1"/>
+    <w:lsdException w:name="toc 9" w:semiHidden="1" w:uiPriority="39" w:unhideWhenUsed="1"/>
+    <w:lsdException w:name="Normal Indent" w:semiHidden="1" w:unhideWhenUsed="1"/>
+    <w:lsdException w:name="footnote text" w:semiHidden="1" w:unhideWhenUsed="1"/>
+    <w:lsdException w:name="annotation text" w:semiHidden="1" w:unhideWhenUsed="1"/>
+    <w:lsdException w:name="header" w:semiHidden="1" w:unhideWhenUsed="1"/>
+    <w:lsdException w:name="footer" w:semiHidden="1" w:unhideWhenUsed="1"/>
+    <w:lsdException w:name="index heading" w:semiHidden="1" w:unhideWhenUsed="1"/>
+    <w:lsdException w:name="caption" w:semiHidden="1" w:uiPriority="35" w:unhideWhenUsed="1" w:qFormat="1"/>
+    <w:lsdException w:name="table of figures" w:semiHidden="1" w:unhideWhenUsed="1"/>
+    <w:lsdException w:name="envelope address" w:semiHidden="1" w:unhideWhenUsed="1"/>
+    <w:lsdException w:name="envelope return" w:semiHidden="1" w:unhideWhenUsed="1"/>
+    <w:lsdException w:name="footnote reference" w:semiHidden="1" w:unhideWhenUsed="1"/>
+    <w:lsdException w:name="annotation reference" w:semiHidden="1" w:unhideWhenUsed="1"/>
+    <w:lsdException w:name="line number" w:semiHidden="1" w:unhideWhenUsed="1"/>
+    <w:lsdException w:name="page number" w:semiHidden="1" w:unhideWhenUsed="1"/>
+    <w:lsdException w:name="endnote reference" w:semiHidden="1" w:unhideWhenUsed="1"/>
+    <w:lsdException w:name="endnote text" w:semiHidden="1" w:unhideWhenUsed="1"/>
+    <w:lsdException w:name="table of authorities" w:semiHidden="1" w:unhideWhenUsed="1"/>
+    <w:lsdException w:name="macro" w:semiHidden="1" w:unhideWhenUsed="1"/>
+    <w:lsdException w:name="toa heading" w:semiHidden="1" w:unhideWhenUsed="1"/>
+    <w:lsdException w:name="List" w:semiHidden="1" w:unhideWhenUsed="1"/>
+    <w:lsdException w:name="List Bullet" w:semiHidden="1" w:unhideWhenUsed="1"/>
+    <w:lsdException w:name="List Number" w:semiHidden="1" w:unhideWhenUsed="1"/>
+    <w:lsdException w:name="List 2" w:semiHidden="1" w:unhideWhenUsed="1"/>
+    <w:lsdException w:name="List 3" w:semiHidden="1" w:unhideWhenUsed="1"/>
+    <w:lsdException w:name="List 4" w:semiHidden="1" w:unhideWhenUsed="1"/>
+    <w:lsdException w:name="List 5" w:semiHidden="1" w:unhideWhenUsed="1"/>
+    <w:lsdException w:name="List Bullet 2" w:semiHidden="1" w:unhideWhenUsed="1"/>
+    <w:lsdException w:name="List Bullet 3" w:semiHidden="1" w:unhideWhenUsed="1"/>
+    <w:lsdException w:name="List Bullet 4" w:semiHidden="1" w:unhideWhenUsed="1"/>
+    <w:lsdException w:name="List Bullet 5" w:semiHidden="1" w:unhideWhenUsed="1"/>
+    <w:lsdException w:name="List Number 2" w:semiHidden="1" w:unhideWhenUsed="1"/>
+    <w:lsdException w:name="List Number 3" w:semiHidden="1" w:unhideWhenUsed="1"/>
+    <w:lsdException w:name="List Number 4" w:semiHidden="1" w:unhideWhenUsed="1"/>
+    <w:lsdException w:name="List Number 5" w:semiHidden="1" w:unhideWhenUsed="1"/>
+    <w:lsdException w:name="Title" w:uiPriority="10" w:qFormat="1"/>
+    <w:lsdException w:name="Closing" w:semiHidden="1" w:unhideWhenUsed="1"/>
+    <w:lsdException w:name="Signature" w:semiHidden="1" w:unhideWhenUsed="1"/>
+    <w:lsdException w:name="Default Paragraph Font" w:semiHidden="1" w:uiPriority="1" w:unhideWhenUsed="1"/>
+    <w:lsdException w:name="Body Text" w:semiHidden="1" w:unhideWhenUsed="1"/>
+    <w:lsdException w:name="Body Text Indent" w:semiHidden="1" w:unhideWhenUsed="1"/>
+    <w:lsdException w:name="List Continue" w:semiHidden="1" w:unhideWhenUsed="1"/>
+    <w:lsdException w:name="List Continue 2" w:semiHidden="1" w:unhideWhenUsed="1"/>
+    <w:lsdException w:name="List Continue 3" w:semiHidden="1" w:unhideWhenUsed="1"/>
+    <w:lsdException w:name="List Continue 4" w:semiHidden="1" w:unhideWhenUsed="1"/>
+    <w:lsdException w:name="List Continue 5" w:semiHidden="1" w:unhideWhenUsed="1"/>
+    <w:lsdException w:name="Message Header" w:semiHidden="1" w:unhideWhenUsed="1"/>
+    <w:lsdException w:name="Subtitle" w:uiPriority="11" w:qFormat="1"/>
+    <w:lsdException w:name="Salutation" w:semiHidden="1" w:unhideWhenUsed="1"/>
+    <w:lsdException w:name="Date" w:semiHidden="1" w:unhideWhenUsed="1"/>
+    <w:lsdException w:name="Body Text First Indent" w:semiHidden="1" w:unhideWhenUsed="1"/>
+    <w:lsdException w:name="Body Text First Indent 2" w:semiHidden="1" w:unhideWhenUsed="1"/>
+    <w:lsdException w:name="Note Heading" w:semiHidden="1" w:unhideWhenUsed="1"/>
+    <w:lsdException w:name="Body Text 2" w:semiHidden="1" w:unhideWhenUsed="1"/>
+    <w:lsdException w:name="Body Text 3" w:semiHidden="1" w:unhideWhenUsed="1"/>
+    <w:lsdException w:name="Body Text Indent 2" w:semiHidden="1" w:unhideWhenUsed="1"/>
+    <w:lsdException w:name="Body Text Indent 3" w:semiHidden="1" w:unhideWhenUsed="1"/>
+    <w:lsdException w:name="Block Text" w:semiHidden="1" w:unhideWhenUsed="1"/>
+    <w:lsdException w:name="Hyperlink" w:semiHidden="1" w:unhideWhenUsed="1"/>
+    <w:lsdException w:name="FollowedHyperlink" w:semiHidden="1" w:unhideWhenUsed="1"/>
+    <w:lsdException w:name="Strong" w:uiPriority="22" w:qFormat="1"/>
+    <w:lsdException w:name="Emphasis" w:uiPriority="20" w:qFormat="1"/>
+    <w:lsdException w:name="Document Map" w:semiHidden="1" w:unhideWhenUsed="1"/>
+    <w:lsdException w:name="Plain Text" w:semiHidden="1" w:unhideWhenUsed="1"/>
+    <w:lsdException w:name="E-mail Signature" w:semiHidden="1" w:unhideWhenUsed="1"/>
+    <w:lsdException w:name="HTML Top of Form" w:semiHidden="1" w:unhideWhenUsed="1"/>
+    <w:lsdException w:name="HTML Bottom of Form" w:semiHidden="1" w:unhideWhenUsed="1"/>
+    <w:lsdException w:name="Normal (Web)" w:semiHidden="1" w:unhideWhenUsed="1"/>
+    <w:lsdException w:name="HTML Acronym" w:semiHidden="1" w:unhideWhenUsed="1"/>
+    <w:lsdException w:name="HTML Address" w:semiHidden="1" w:unhideWhenUsed="1"/>
+    <w:lsdException w:name="HTML Cite" w:semiHidden="1" w:unhideWhenUsed="1"/>
+    <w:lsdException w:name="HTML Code" w:semiHidden="1" w:unhideWhenUsed="1"/>
+    <w:lsdException w:name="HTML Definition" w:semiHidden="1" w:unhideWhenUsed="1"/>
+    <w:lsdException w:name="HTML Keyboard" w:semiHidden="1" w:unhideWhenUsed="1"/>
+    <w:lsdException w:name="HTML Preformatted" w:semiHidden="1" w:unhideWhenUsed="1"/>
+    <w:lsdException w:name="HTML Sample" w:semiHidden="1" w:unhideWhenUsed="1"/>
+    <w:lsdException w:name="HTML Typewriter" w:semiHidden="1" w:unhideWhenUsed="1"/>
+    <w:lsdException w:name="HTML Variable" w:semiHidden="1" w:unhideWhenUsed="1"/>
+    <w:lsdException w:name="Normal Table" w:semiHidden="1" w:unhideWhenUsed="1"/>
+    <w:lsdException w:name="annotation subject" w:semiHidden="1" w:unhideWhenUsed="1"/>
+    <w:lsdException w:name="No List" w:semiHidden="1" w:unhideWhenUsed="1"/>
+    <w:lsdException w:name="Outline List 1" w:semiHidden="1" w:unhideWhenUsed="1"/>
+    <w:lsdException w:name="Outline List 2" w:semiHidden="1" w:unhideWhenUsed="1"/>
+    <w:lsdException w:name="Outline List 3" w:semiHidden="1" w:unhideWhenUsed="1"/>
+    <w:lsdException w:name="Table Simple 1" w:semiHidden="1" w:unhideWhenUsed="1"/>
+    <w:lsdException w:name="Table Simple 2" w:semiHidden="1" w:unhideWhenUsed="1"/>
+    <w:lsdException w:name="Table Simple 3" w:semiHidden="1" w:unhideWhenUsed="1"/>
+    <w:lsdException w:name="Table Classic 1" w:semiHidden="1" w:unhideWhenUsed="1"/>
+    <w:lsdException w:name="Table Classic 2" w:semiHidden="1" w:unhideWhenUsed="1"/>
+    <w:lsdException w:name="Table Classic 3" w:semiHidden="1" w:unhideWhenUsed="1"/>
+    <w:lsdException w:name="Table Classic 4" w:semiHidden="1" w:unhideWhenUsed="1"/>
+    <w:lsdException w:name="Table Colorful 1" w:semiHidden="1" w:unhideWhenUsed="1"/>
+    <w:lsdException w:name="Table Colorful 2" w:semiHidden="1" w:unhideWhenUsed="1"/>
+    <w:lsdException w:name="Table Colorful 3" w:semiHidden="1" w:unhideWhenUsed="1"/>
+    <w:lsdException w:name="Table Columns 1" w:semiHidden="1" w:unhideWhenUsed="1"/>
+    <w:lsdException w:name="Table Columns 2" w:semiHidden="1" w:unhideWhenUsed="1"/>
+    <w:lsdException w:name="Table Columns 3" w:semiHidden="1" w:unhideWhenUsed="1"/>
+    <w:lsdException w:name="Table Columns 4" w:semiHidden="1" w:unhideWhenUsed="1"/>
+    <w:lsdException w:name="Table Columns 5" w:semiHidden="1" w:unhideWhenUsed="1"/>
+    <w:lsdException w:name="Table Grid 1" w:semiHidden="1" w:unhideWhenUsed="1"/>
+    <w:lsdException w:name="Table Grid 2" w:semiHidden="1" w:unhideWhenUsed="1"/>
+    <w:lsdException w:name="Table Grid 3" w:semiHidden="1" w:unhideWhenUsed="1"/>
+    <w:lsdException w:name="Table Grid 4" w:semiHidden="1" w:unhideWhenUsed="1"/>
+    <w:lsdException w:name="Table Grid 5" w:semiHidden="1" w:unhideWhenUsed="1"/>
+    <w:lsdException w:name="Table Grid 6" w:semiHidden="1" w:unhideWhenUsed="1"/>
+    <w:lsdException w:name="Table Grid 7" w:semiHidden="1" w:unhideWhenUsed="1"/>
+    <w:lsdException w:name="Table Grid 8" w:semiHidden="1" w:unhideWhenUsed="1"/>
+    <w:lsdException w:name="Table List 1" w:semiHidden="1" w:unhideWhenUsed="1"/>
+    <w:lsdException w:name="Table List 2" w:semiHidden="1" w:unhideWhenUsed="1"/>
+    <w:lsdException w:name="Table List 3" w:semiHidden="1" w:unhideWhenUsed="1"/>
+    <w:lsdException w:name="Table List 4" w:semiHidden="1" w:unhideWhenUsed="1"/>
+    <w:lsdException w:name="Table List 5" w:semiHidden="1" w:unhideWhenUsed="1"/>
+    <w:lsdException w:name="Table List 6" w:semiHidden="1" w:unhideWhenUsed="1"/>
+    <w:lsdException w:name="Table List 7" w:semiHidden="1" w:unhideWhenUsed="1"/>
+    <w:lsdException w:name="Table List 8" w:semiHidden="1" w:unhideWhenUsed="1"/>
+    <w:lsdException w:name="Table 3D effects 1" w:semiHidden="1" w:unhideWhenUsed="1"/>
+    <w:lsdException w:name="Table 3D effects 2" w:semiHidden="1" w:unhideWhenUsed="1"/>
+    <w:lsdException w:name="Table 3D effects 3" w:semiHidden="1" w:unhideWhenUsed="1"/>
+    <w:lsdException w:name="Table Contemporary" w:semiHidden="1" w:unhideWhenUsed="1"/>
+    <w:lsdException w:name="Table Elegant" w:semiHidden="1" w:unhideWhenUsed="1"/>
+    <w:lsdException w:name="Table Professional" w:semiHidden="1" w:unhideWhenUsed="1"/>
+    <w:lsdException w:name="Table Subtle 1" w:semiHidden="1" w:unhideWhenUsed="1"/>
+    <w:lsdException w:name="Table Subtle 2" w:semiHidden="1" w:unhideWhenUsed="1"/>
+    <w:lsdException w:name="Table Web 1" w:semiHidden="1" w:unhideWhenUsed="1"/>
+    <w:lsdException w:name="Table Web 2" w:semiHidden="1" w:unhideWhenUsed="1"/>
+    <w:lsdException w:name="Table Web 3" w:semiHidden="1" w:unhideWhenUsed="1"/>
+    <w:lsdException w:name="Balloon Text" w:semiHidden="1" w:unhideWhenUsed="1"/>
+    <w:lsdException w:name="Table Grid" w:uiPriority="59"/>
+    <w:lsdException w:name="Table Theme" w:semiHidden="1" w:unhideWhenUsed="1"/>
+    <w:lsdException w:name="Placeholder Text" w:semiHidden="1"/>
+    <w:lsdException w:name="No Spacing" w:uiPriority="1" w:qFormat="1"/>
+    <w:lsdException w:name="Light Shading" w:uiPriority="60"/>
+    <w:lsdException w:name="Light List" w:uiPriority="61"/>
+    <w:lsdException w:name="Light Grid" w:uiPriority="62"/>
+    <w:lsdException w:name="Medium Shading 1" w:uiPriority="63"/>
+    <w:lsdException w:name="Medium Shading 2" w:uiPriority="64"/>
+    <w:lsdException w:name="Medium List 1" w:uiPriority="65"/>
+    <w:lsdException w:name="Medium List 2" w:uiPriority="66"/>
+    <w:lsdException w:name="Medium Grid 1" w:uiPriority="67"/>
+    <w:lsdException w:name="Medium Grid 2" w:uiPriority="68"/>
+    <w:lsdException w:name="Medium Grid 3" w:uiPriority="69"/>
+    <w:lsdException w:name="Dark List" w:uiPriority="70"/>
+    <w:lsdException w:name="Colorful Shading" w:uiPriority="71"/>
+    <w:lsdException w:name="Colorful List" w:uiPriority="72"/>
+    <w:lsdException w:name="Colorful Grid" w:uiPriority="73"/>
+    <w:lsdException w:name="Light Shading Accent 1" w:uiPriority="60"/>
+    <w:lsdException w:name="Light List Accent 1" w:uiPriority="61"/>
+    <w:lsdException w:name="Light Grid Accent 1" w:uiPriority="62"/>
+    <w:lsdException w:name="Medium Shading 1 Accent 1" w:uiPriority="63"/>
+    <w:lsdException w:name="Medium Shading 2 Accent 1" w:uiPriority="64"/>
+    <w:lsdException w:name="Medium List 1 Accent 1" w:uiPriority="65"/>
+    <w:lsdException w:name="Revision" w:semiHidden="1"/>
+    <w:lsdException w:name="List Paragraph" w:uiPriority="34" w:qFormat="1"/>
+    <w:lsdException w:name="Quote" w:uiPriority="29" w:qFormat="1"/>
+    <w:lsdException w:name="Intense Quote" w:uiPriority="30" w:qFormat="1"/>
+    <w:lsdException w:name="Medium List 2 Accent 1" w:uiPriority="66"/>
+    <w:lsdException w:name="Medium Grid 1 Accent 1" w:uiPriority="67"/>
+    <w:lsdException w:name="Medium Grid 2 Accent 1" w:uiPriority="68"/>
+    <w:lsdException w:name="Medium Grid 3 Accent 1" w:uiPriority="69"/>
+    <w:lsdException w:name="Dark List Accent 1" w:uiPriority="70"/>
+    <w:lsdException w:name="Colorful Shading Accent 1" w:uiPriority="71"/>
+    <w:lsdException w:name="Colorful List Accent 1" w:uiPriority="72"/>
+    <w:lsdException w:name="Colorful Grid Accent 1" w:uiPriority="73"/>
+    <w:lsdException w:name="Light Shading Accent 2" w:uiPriority="60"/>
+    <w:lsdException w:name="Light List Accent 2" w:uiPriority="61"/>
+    <w:lsdException w:name="Light Grid Accent 2" w:uiPriority="62"/>
+    <w:lsdException w:name="Medium Shading 1 Accent 2" w:uiPriority="63"/>
+    <w:lsdException w:name="Medium Shading 2 Accent 2" w:uiPriority="64"/>
+    <w:lsdException w:name="Medium List 1 Accent 2" w:uiPriority="65"/>
+    <w:lsdException w:name="Medium List 2 Accent 2" w:uiPriority="66"/>
+    <w:lsdException w:name="Medium Grid 1 Accent 2" w:uiPriority="67"/>
+    <w:lsdException w:name="Medium Grid 2 Accent 2" w:uiPriority="68"/>
+    <w:lsdException w:name="Medium Grid 3 Accent 2" w:uiPriority="69"/>
+    <w:lsdException w:name="Dark List Accent 2" w:uiPriority="70"/>
+    <w:lsdException w:name="Colorful Shading Accent 2" w:uiPriority="71"/>
+    <w:lsdException w:name="Colorful List Accent 2" w:uiPriority="72"/>
+    <w:lsdException w:name="Colorful Grid Accent 2" w:uiPriority="73"/>
+    <w:lsdException w:name="Light Shading Accent 3" w:uiPriority="60"/>
+    <w:lsdException w:name="Light List Accent 3" w:uiPriority="61"/>
+    <w:lsdException w:name="Light Grid Accent 3" w:uiPriority="62"/>
+    <w:lsdException w:name="Medium Shading 1 Accent 3" w:uiPriority="63"/>
+    <w:lsdException w:name="Medium Shading 2 Accent 3" w:uiPriority="64"/>
+    <w:lsdException w:name="Medium List 1 Accent 3" w:uiPriority="65"/>
+    <w:lsdException w:name="Medium List 2 Accent 3" w:uiPriority="66"/>
+    <w:lsdException w:name="Medium Grid 1 Accent 3" w:uiPriority="67"/>
+    <w:lsdException w:name="Medium Grid 2 Accent 3" w:uiPriority="68"/>
+    <w:lsdException w:name="Medium Grid 3 Accent 3" w:uiPriority="69"/>
+    <w:lsdException w:name="Dark List Accent 3" w:uiPriority="70"/>
+    <w:lsdException w:name="Colorful Shading Accent 3" w:uiPriority="71"/>
+    <w:lsdException w:name="Colorful List Accent 3" w:uiPriority="72"/>
+    <w:lsdException w:name="Colorful Grid Accent 3" w:uiPriority="73"/>
+    <w:lsdException w:name="Light Shading Accent 4" w:uiPriority="60"/>
+    <w:lsdException w:name="Light List Accent 4" w:uiPriority="61"/>
+    <w:lsdException w:name="Light Grid Accent 4" w:uiPriority="62"/>
+    <w:lsdException w:name="Medium Shading 1 Accent 4" w:uiPriority="63"/>
+    <w:lsdException w:name="Medium Shading 2 Accent 4" w:uiPriority="64"/>
+    <w:lsdException w:name="Medium List 1 Accent 4" w:uiPriority="65"/>
+    <w:lsdException w:name="Medium List 2 Accent 4" w:uiPriority="66"/>
+    <w:lsdException w:name="Medium Grid 1 Accent 4" w:uiPriority="67"/>
+    <w:lsdException w:name="Medium Grid 2 Accent 4" w:uiPriority="68"/>
+    <w:lsdException w:name="Medium Grid 3 Accent 4" w:uiPriority="69"/>
+    <w:lsdException w:name="Dark List Accent 4" w:uiPriority="70"/>
+    <w:lsdException w:name="Colorful Shading Accent 4" w:uiPriority="71"/>
+    <w:lsdException w:name="Colorful List Accent 4" w:uiPriority="72"/>
+    <w:lsdException w:name="Colorful Grid Accent 4" w:uiPriority="73"/>
+    <w:lsdException w:name="Light Shading Accent 5" w:uiPriority="60"/>
+    <w:lsdException w:name="Light List Accent 5" w:uiPriority="61"/>
+    <w:lsdException w:name="Light Grid Accent 5" w:uiPriority="62"/>
+    <w:lsdException w:name="Medium Shading 1 Accent 5" w:uiPriority="63"/>
+    <w:lsdException w:name="Medium Shading 2 Accent 5" w:uiPriority="64"/>
+    <w:lsdException w:name="Medium List 1 Accent 5" w:uiPriority="65"/>
+    <w:lsdException w:name="Medium List 2 Accent 5" w:uiPriority="66"/>
+    <w:lsdException w:name="Medium Grid 1 Accent 5" w:uiPriority="67"/>
+    <w:lsdException w:name="Medium Grid 2 Accent 5" w:uiPriority="68"/>
+    <w:lsdException w:name="Medium Grid 3 Accent 5" w:uiPriority="69"/>
+    <w:lsdException w:name="Dark List Accent 5" w:uiPriority="70"/>
+    <w:lsdException w:name="Colorful Shading Accent 5" w:uiPriority="71"/>
+    <w:lsdException w:name="Colorful List Accent 5" w:uiPriority="72"/>
+    <w:lsdException w:name="Colorful Grid Accent 5" w:uiPriority="73"/>
+    <w:lsdException w:name="Light Shading Accent 6" w:uiPriority="60"/>
+    <w:lsdException w:name="Light List Accent 6" w:uiPriority="61"/>
+    <w:lsdException w:name="Light Grid Accent 6" w:uiPriority="62"/>
+    <w:lsdException w:name="Medium Shading 1 Accent 6" w:uiPriority="63"/>
+    <w:lsdException w:name="Medium Shading 2 Accent 6" w:uiPriority="64"/>
+    <w:lsdException w:name="Medium List 1 Accent 6" w:uiPriority="65"/>
+    <w:lsdException w:name="Medium List 2 Accent 6" w:uiPriority="66"/>
+    <w:lsdException w:name="Medium Grid 1 Accent 6" w:uiPriority="67"/>
+    <w:lsdException w:name="Medium Grid 2 Accent 6" w:uiPriority="68"/>
+    <w:lsdException w:name="Medium Grid 3 Accent 6" w:uiPriority="69"/>
+    <w:lsdException w:name="Dark List Accent 6" w:uiPriority="70"/>
+    <w:lsdException w:name="Colorful Shading Accent 6" w:uiPriority="71"/>
+    <w:lsdException w:name="Colorful List Accent 6" w:uiPriority="72"/>
+    <w:lsdException w:name="Colorful Grid Accent 6" w:uiPriority="73"/>
+    <w:lsdException w:name="Subtle Emphasis" w:uiPriority="19" w:qFormat="1"/>
+    <w:lsdException w:name="Intense Emphasis" w:uiPriority="21" w:qFormat="1"/>
+    <w:lsdException w:name="Subtle Reference" w:uiPriority="31" w:qFormat="1"/>
+    <w:lsdException w:name="Intense Reference" w:uiPriority="32" w:qFormat="1"/>
+    <w:lsdException w:name="Book Title" w:uiPriority="33" w:qFormat="1"/>
+    <w:lsdException w:name="Bibliography" w:semiHidden="1" w:uiPriority="37" w:unhideWhenUsed="1"/>
+    <w:lsdException w:name="TOC Heading" w:semiHidden="1" w:uiPriority="39" w:unhideWhenUsed="1" w:qFormat="1"/>
+    <w:lsdException w:name="Plain Table 1" w:uiPriority="41"/>
+    <w:lsdException w:name="Plain Table 2" w:uiPriority="42"/>
+    <w:lsdException w:name="Plain Table 3" w:uiPriority="43"/>
+    <w:lsdException w:name="Plain Table 4" w:uiPriority="44"/>
+    <w:lsdException w:name="Plain Table 5" w:uiPriority="45"/>
+    <w:lsdException w:name="Grid Table Light" w:uiPriority="40"/>
+    <w:lsdException w:name="Grid Table 1 Light" w:uiPriority="46"/>
+    <w:lsdException w:name="Grid Table 2" w:uiPriority="47"/>
+    <w:lsdException w:name="Grid Table 3" w:uiPriority="48"/>
+    <w:lsdException w:name="Grid Table 4" w:uiPriority="49"/>
+    <w:lsdException w:name="Grid Table 5 Dark" w:uiPriority="50"/>
+    <w:lsdException w:name="Grid Table 6 Colorful" w:uiPriority="51"/>
+    <w:lsdException w:name="Grid Table 7 Colorful" w:uiPriority="52"/>
+    <w:lsdException w:name="Grid Table 1 Light Accent 1" w:uiPriority="46"/>
+    <w:lsdException w:name="Grid Table 2 Accent 1" w:uiPriority="47"/>
+    <w:lsdException w:name="Grid Table 3 Accent 1" w:uiPriority="48"/>
+    <w:lsdException w:name="Grid Table 4 Accent 1" w:uiPriority="49"/>
+    <w:lsdException w:name="Grid Table 5 Dark Accent 1" w:uiPriority="50"/>
+    <w:lsdException w:name="Grid Table 6 Colorful Accent 1" w:uiPriority="51"/>
+    <w:lsdException w:name="Grid Table 7 Colorful Accent 1" w:uiPriority="52"/>
+    <w:lsdException w:name="Grid Table 1 Light Accent 2" w:uiPriority="46"/>
+    <w:lsdException w:name="Grid Table 2 Accent 2" w:uiPriority="47"/>
+    <w:lsdException w:name="Grid Table 3 Accent 2" w:uiPriority="48"/>
+    <w:lsdException w:name="Grid Table 4 Accent 2" w:uiPriority="49"/>
+    <w:lsdException w:name="Grid Table 5 Dark Accent 2" w:uiPriority="50"/>
+    <w:lsdException w:name="Grid Table 6 Colorful Accent 2" w:uiPriority="51"/>
+    <w:lsdException w:name="Grid Table 7 Colorful Accent 2" w:uiPriority="52"/>
+    <w:lsdException w:name="Grid Table 1 Light Accent 3" w:uiPriority="46"/>
+    <w:lsdException w:name="Grid Table 2 Accent 3" w:uiPriority="47"/>
+    <w:lsdException w:name="Grid Table 3 Accent 3" w:uiPriority="48"/>
+    <w:lsdException w:name="Grid Table 4 Accent 3" w:uiPriority="49"/>
+    <w:lsdException w:name="Grid Table 5 Dark Accent 3" w:uiPriority="50"/>
+    <w:lsdException w:name="Grid Table 6 Colorful Accent 3" w:uiPriority="51"/>
+    <w:lsdException w:name="Grid Table 7 Colorful Accent 3" w:uiPriority="52"/>
+    <w:lsdException w:name="Grid Table 1 Light Accent 4" w:uiPriority="46"/>
+    <w:lsdException w:name="Grid Table 2 Accent 4" w:uiPriority="47"/>
+    <w:lsdException w:name="Grid Table 3 Accent 4" w:uiPriority="48"/>
+    <w:lsdException w:name="Grid Table 4 Accent 4" w:uiPriority="49"/>
+    <w:lsdException w:name="Grid Table 5 Dark Accent 4" w:uiPriority="50"/>
+    <w:lsdException w:name="Grid Table 6 Colorful Accent 4" w:uiPriority="51"/>
+    <w:lsdException w:name="Grid Table 7 Colorful Accent 4" w:uiPriority="52"/>
+    <w:lsdException w:name="Grid Table 1 Light Accent 5" w:uiPriority="46"/>
+    <w:lsdException w:name="Grid Table 2 Accent 5" w:uiPriority="47"/>
+    <w:lsdException w:name="Grid Table 3 Accent 5" w:uiPriority="48"/>
+    <w:lsdException w:name="Grid Table 4 Accent 5" w:uiPriority="49"/>
+    <w:lsdException w:name="Grid Table 5 Dark Accent 5" w:uiPriority="50"/>
+    <w:lsdException w:name="Grid Table 6 Colorful Accent 5" w:uiPriority="51"/>
+    <w:lsdException w:name="Grid Table 7 Colorful Accent 5" w:uiPriority="52"/>
+    <w:lsdException w:name="Grid Table 1 Light Accent 6" w:uiPriority="46"/>
+    <w:lsdException w:name="Grid Table 2 Accent 6" w:uiPriority="47"/>
+    <w:lsdException w:name="Grid Table 3 Accent 6" w:uiPriority="48"/>
+    <w:lsdException w:name="Grid Table 4 Accent 6" w:uiPriority="49"/>
+    <w:lsdException w:name="Grid Table 5 Dark Accent 6" w:uiPriority="50"/>
+    <w:lsdException w:name="Grid Table 6 Colorful Accent 6" w:uiPriority="51"/>
+    <w:lsdException w:name="Grid Table 7 Colorful Accent 6" w:uiPriority="52"/>
+    <w:lsdException w:name="List Table 1 Light" w:uiPriority="46"/>
+    <w:lsdException w:name="List Table 2" w:uiPriority="47"/>
+    <w:lsdException w:name="List Table 3" w:uiPriority="48"/>
+    <w:lsdException w:name="List Table 4" w:uiPriority="49"/>
+    <w:lsdException w:name="List Table 5 Dark" w:uiPriority="50"/>
+    <w:lsdException w:name="List Table 6 Colorful" w:uiPriority="51"/>
+    <w:lsdException w:name="List Table 7 Colorful" w:uiPriority="52"/>
+    <w:lsdException w:name="List Table 1 Light Accent 1" w:uiPriority="46"/>
+    <w:lsdException w:name="List Table 2 Accent 1" w:uiPriority="47"/>
+    <w:lsdException w:name="List Table 3 Accent 1" w:uiPriority="48"/>
+    <w:lsdException w:name="List Table 4 Accent 1" w:uiPriority="49"/>
+    <w:lsdException w:name="List Table 5 Dark Accent 1" w:uiPriority="50"/>
+    <w:lsdException w:name="List Table 6 Colorful Accent 1" w:uiPriority="51"/>
+    <w:lsdException w:name="List Table 7 Colorful Accent 1" w:uiPriority="52"/>
+    <w:lsdException w:name="List Table 1 Light Accent 2" w:uiPriority="46"/>
+    <w:lsdException w:name="List Table 2 Accent 2" w:uiPriority="47"/>
+    <w:lsdException w:name="List Table 3 Accent 2" w:uiPriority="48"/>
+    <w:lsdException w:name="List Table 4 Accent 2" w:uiPriority="49"/>
+    <w:lsdException w:name="List Table 5 Dark Accent 2" w:uiPriority="50"/>
+    <w:lsdException w:name="List Table 6 Colorful Accent 2" w:uiPriority="51"/>
+    <w:lsdException w:name="List Table 7 Colorful Accent 2" w:uiPriority="52"/>
+    <w:lsdException w:name="List Table 1 Light Accent 3" w:uiPriority="46"/>
+    <w:lsdException w:name="List Table 2 Accent 3" w:uiPriority="47"/>
+    <w:lsdException w:name="List Table 3 Accent 3" w:uiPriority="48"/>
+    <w:lsdException w:name="List Table 4 Accent 3" w:uiPriority="49"/>
+    <w:lsdException w:name="List Table 5 Dark Accent 3" w:uiPriority="50"/>
+    <w:lsdException w:name="List Table 6 Colorful Accent 3" w:uiPriority="51"/>
+    <w:lsdException w:name="List Table 7 Colorful Accent 3" w:uiPriority="52"/>
+    <w:lsdException w:name="List Table 1 Light Accent 4" w:uiPriority="46"/>
+    <w:lsdException w:name="List Table 2 Accent 4" w:uiPriority="47"/>
+    <w:lsdException w:name="List Table 3 Accent 4" w:uiPriority="48"/>
+    <w:lsdException w:name="List Table 4 Accent 4" w:uiPriority="49"/>
+    <w:lsdException w:name="List Table 5 Dark Accent 4" w:uiPriority="50"/>
+    <w:lsdException w:name="List Table 6 Colorful Accent 4" w:uiPriority="51"/>
+    <w:lsdException w:name="List Table 7 Colorful Accent 4" w:uiPriority="52"/>
+    <w:lsdException w:name="List Table 1 Light Accent 5" w:uiPriority="46"/>
+    <w:lsdException w:name="List Table 2 Accent 5" w:uiPriority="47"/>
+    <w:lsdException w:name="List Table 3 Accent 5" w:uiPriority="48"/>
+    <w:lsdException w:name="List Table 4 Accent 5" w:uiPriority="49"/>
+    <w:lsdException w:name="List Table 5 Dark Accent 5" w:uiPriority="50"/>
+    <w:lsdException w:name="List Table 6 Colorful Accent 5" w:uiPriority="51"/>
+    <w:lsdException w:name="List Table 7 Colorful Accent 5" w:uiPriority="52"/>
+    <w:lsdException w:name="List Table 1 Light Accent 6" w:uiPriority="46"/>
+    <w:lsdException w:name="List Table 2 Accent 6" w:uiPriority="47"/>
+    <w:lsdException w:name="List Table 3 Accent 6" w:uiPriority="48"/>
+    <w:lsdException w:name="List Table 4 Accent 6" w:uiPriority="49"/>
+    <w:lsdException w:name="List Table 5 Dark Accent 6" w:uiPriority="50"/>
+    <w:lsdException w:name="List Table 6 Colorful Accent 6" w:uiPriority="51"/>
+    <w:lsdException w:name="List Table 7 Colorful Accent 6" w:uiPriority="52"/>
   </w:latentStyles>
   <w:style w:type="paragraph" w:default="1" w:styleId="Normal">
     <w:name w:val="Normal"/>
@@ -6106,7 +6211,7 @@
   <w:style w:type="paragraph" w:styleId="Cabealho1">
     <w:name w:val="heading 1"/>
     <w:basedOn w:val="Normal"/>
-    <w:link w:val="Cabealho1Carcter"/>
+    <w:link w:val="Cabealho1Carter"/>
     <w:uiPriority w:val="9"/>
     <w:qFormat/>
     <w:rsid w:val="00497149"/>
@@ -6154,7 +6259,7 @@
   <w:style w:type="paragraph" w:styleId="Cabealho">
     <w:name w:val="header"/>
     <w:basedOn w:val="Normal"/>
-    <w:link w:val="CabealhoCarcter"/>
+    <w:link w:val="CabealhoCarter"/>
     <w:uiPriority w:val="99"/>
     <w:unhideWhenUsed/>
     <w:rsid w:val="005357C7"/>
@@ -6166,8 +6271,8 @@
       <w:spacing w:after="0" w:line="240" w:lineRule="auto"/>
     </w:pPr>
   </w:style>
-  <w:style w:type="character" w:customStyle="1" w:styleId="CabealhoCarcter">
-    <w:name w:val="Cabeçalho Carácter"/>
+  <w:style w:type="character" w:customStyle="1" w:styleId="CabealhoCarter">
+    <w:name w:val="Cabeçalho Caráter"/>
     <w:basedOn w:val="Tipodeletrapredefinidodopargrafo"/>
     <w:link w:val="Cabealho"/>
     <w:uiPriority w:val="99"/>
@@ -6176,7 +6281,7 @@
   <w:style w:type="paragraph" w:styleId="Rodap">
     <w:name w:val="footer"/>
     <w:basedOn w:val="Normal"/>
-    <w:link w:val="RodapCarcter"/>
+    <w:link w:val="RodapCarter"/>
     <w:uiPriority w:val="99"/>
     <w:unhideWhenUsed/>
     <w:rsid w:val="005357C7"/>
@@ -6188,8 +6293,8 @@
       <w:spacing w:after="0" w:line="240" w:lineRule="auto"/>
     </w:pPr>
   </w:style>
-  <w:style w:type="character" w:customStyle="1" w:styleId="RodapCarcter">
-    <w:name w:val="Rodapé Carácter"/>
+  <w:style w:type="character" w:customStyle="1" w:styleId="RodapCarter">
+    <w:name w:val="Rodapé Caráter"/>
     <w:basedOn w:val="Tipodeletrapredefinidodopargrafo"/>
     <w:link w:val="Rodap"/>
     <w:uiPriority w:val="99"/>
@@ -6198,7 +6303,7 @@
   <w:style w:type="paragraph" w:styleId="Textodebalo">
     <w:name w:val="Balloon Text"/>
     <w:basedOn w:val="Normal"/>
-    <w:link w:val="TextodebaloCarcter"/>
+    <w:link w:val="TextodebaloCarter"/>
     <w:uiPriority w:val="99"/>
     <w:semiHidden/>
     <w:unhideWhenUsed/>
@@ -6212,8 +6317,8 @@
       <w:szCs w:val="16"/>
     </w:rPr>
   </w:style>
-  <w:style w:type="character" w:customStyle="1" w:styleId="TextodebaloCarcter">
-    <w:name w:val="Texto de balão Carácter"/>
+  <w:style w:type="character" w:customStyle="1" w:styleId="TextodebaloCarter">
+    <w:name w:val="Texto de balão Caráter"/>
     <w:basedOn w:val="Tipodeletrapredefinidodopargrafo"/>
     <w:link w:val="Textodebalo"/>
     <w:uiPriority w:val="99"/>
@@ -6269,7 +6374,7 @@
   <w:style w:type="paragraph" w:styleId="HTMLpr-formatado">
     <w:name w:val="HTML Preformatted"/>
     <w:basedOn w:val="Normal"/>
-    <w:link w:val="HTMLpr-formatadoCarcter"/>
+    <w:link w:val="HTMLpr-formatadoCarter"/>
     <w:uiPriority w:val="99"/>
     <w:unhideWhenUsed/>
     <w:rsid w:val="00EE0025"/>
@@ -6301,8 +6406,8 @@
       <w:lang w:eastAsia="pt-PT"/>
     </w:rPr>
   </w:style>
-  <w:style w:type="character" w:customStyle="1" w:styleId="HTMLpr-formatadoCarcter">
-    <w:name w:val="HTML pré-formatado Carácter"/>
+  <w:style w:type="character" w:customStyle="1" w:styleId="HTMLpr-formatadoCarter">
+    <w:name w:val="HTML pré-formatado Caráter"/>
     <w:basedOn w:val="Tipodeletrapredefinidodopargrafo"/>
     <w:link w:val="HTMLpr-formatado"/>
     <w:uiPriority w:val="99"/>
@@ -6335,8 +6440,8 @@
       <w:contextualSpacing/>
     </w:pPr>
   </w:style>
-  <w:style w:type="character" w:customStyle="1" w:styleId="Cabealho1Carcter">
-    <w:name w:val="Cabeçalho 1 Carácter"/>
+  <w:style w:type="character" w:customStyle="1" w:styleId="Cabealho1Carter">
+    <w:name w:val="Cabeçalho 1 Caráter"/>
     <w:basedOn w:val="Tipodeletrapredefinidodopargrafo"/>
     <w:link w:val="Cabealho1"/>
     <w:uiPriority w:val="9"/>
@@ -6383,7 +6488,7 @@
   <w:style w:type="paragraph" w:styleId="Textodecomentrio">
     <w:name w:val="annotation text"/>
     <w:basedOn w:val="Normal"/>
-    <w:link w:val="TextodecomentrioCarcter"/>
+    <w:link w:val="TextodecomentrioCarter"/>
     <w:uiPriority w:val="99"/>
     <w:unhideWhenUsed/>
     <w:rsid w:val="00500FA7"/>
@@ -6395,8 +6500,8 @@
       <w:szCs w:val="20"/>
     </w:rPr>
   </w:style>
-  <w:style w:type="character" w:customStyle="1" w:styleId="TextodecomentrioCarcter">
-    <w:name w:val="Texto de comentário Carácter"/>
+  <w:style w:type="character" w:customStyle="1" w:styleId="TextodecomentrioCarter">
+    <w:name w:val="Texto de comentário Caráter"/>
     <w:basedOn w:val="Tipodeletrapredefinidodopargrafo"/>
     <w:link w:val="Textodecomentrio"/>
     <w:uiPriority w:val="99"/>
@@ -6410,7 +6515,7 @@
     <w:name w:val="Title"/>
     <w:basedOn w:val="Normal"/>
     <w:next w:val="Normal"/>
-    <w:link w:val="TtuloCarcter"/>
+    <w:link w:val="TtuloCarter"/>
     <w:uiPriority w:val="10"/>
     <w:qFormat/>
     <w:rsid w:val="00500FA7"/>
@@ -6426,568 +6531,8 @@
       <w:szCs w:val="56"/>
     </w:rPr>
   </w:style>
-  <w:style w:type="character" w:customStyle="1" w:styleId="TtuloCarcter">
-    <w:name w:val="Título Carácter"/>
-    <w:basedOn w:val="Tipodeletrapredefinidodopargrafo"/>
-    <w:link w:val="Ttulo"/>
-    <w:uiPriority w:val="10"/>
-    <w:rsid w:val="00500FA7"/>
-    <w:rPr>
-      <w:rFonts w:asciiTheme="majorHAnsi" w:eastAsiaTheme="majorEastAsia" w:hAnsiTheme="majorHAnsi" w:cstheme="majorBidi"/>
-      <w:spacing w:val="-10"/>
-      <w:kern w:val="28"/>
-      <w:sz w:val="56"/>
-      <w:szCs w:val="56"/>
-    </w:rPr>
-  </w:style>
-  <w:style w:type="character" w:styleId="Refdecomentrio">
-    <w:name w:val="annotation reference"/>
-    <w:basedOn w:val="Tipodeletrapredefinidodopargrafo"/>
-    <w:uiPriority w:val="99"/>
-    <w:semiHidden/>
-    <w:unhideWhenUsed/>
-    <w:rsid w:val="00500FA7"/>
-    <w:rPr>
-      <w:sz w:val="16"/>
-      <w:szCs w:val="16"/>
-    </w:rPr>
-  </w:style>
-  <w:style w:type="character" w:styleId="TtulodoLivro">
-    <w:name w:val="Book Title"/>
-    <w:basedOn w:val="Tipodeletrapredefinidodopargrafo"/>
-    <w:uiPriority w:val="33"/>
-    <w:qFormat/>
-    <w:rsid w:val="00500FA7"/>
-    <w:rPr>
-      <w:b/>
-      <w:bCs/>
-      <w:i/>
-      <w:iCs/>
-      <w:spacing w:val="5"/>
-    </w:rPr>
-  </w:style>
-  <w:style w:type="paragraph" w:styleId="NormalWeb">
-    <w:name w:val="Normal (Web)"/>
-    <w:basedOn w:val="Normal"/>
-    <w:uiPriority w:val="99"/>
-    <w:semiHidden/>
-    <w:unhideWhenUsed/>
-    <w:rsid w:val="00013604"/>
-    <w:pPr>
-      <w:spacing w:before="100" w:beforeAutospacing="1" w:after="100" w:afterAutospacing="1" w:line="240" w:lineRule="auto"/>
-    </w:pPr>
-    <w:rPr>
-      <w:rFonts w:ascii="Times New Roman" w:eastAsia="Times New Roman" w:hAnsi="Times New Roman" w:cs="Times New Roman"/>
-      <w:sz w:val="24"/>
-      <w:szCs w:val="24"/>
-      <w:lang w:eastAsia="pt-PT"/>
-    </w:rPr>
-  </w:style>
-  <w:style w:type="character" w:styleId="Hiperligao">
-    <w:name w:val="Hyperlink"/>
-    <w:basedOn w:val="Tipodeletrapredefinidodopargrafo"/>
-    <w:uiPriority w:val="99"/>
-    <w:semiHidden/>
-    <w:unhideWhenUsed/>
-    <w:rsid w:val="00013604"/>
-    <w:rPr>
-      <w:color w:val="0000FF"/>
-      <w:u w:val="single"/>
-    </w:rPr>
-  </w:style>
-  <w:style w:type="character" w:customStyle="1" w:styleId="notranslate">
-    <w:name w:val="notranslate"/>
-    <w:basedOn w:val="Tipodeletrapredefinidodopargrafo"/>
-    <w:rsid w:val="00E014E5"/>
-  </w:style>
-</w:styles>
-</file>
-
-<file path=word/stylesWithEffects.xml><?xml version="1.0" encoding="utf-8"?>
-<w:styles xmlns:wpc="http://schemas.microsoft.com/office/word/2010/wordprocessingCanvas" xmlns:mc="http://schemas.openxmlformats.org/markup-compatibility/2006" xmlns:o="urn:schemas-microsoft-com:office:office" xmlns:r="http://schemas.openxmlformats.org/officeDocument/2006/relationships" xmlns:m="http://schemas.openxmlformats.org/officeDocument/2006/math" xmlns:v="urn:schemas-microsoft-com:vml" xmlns:wp14="http://schemas.microsoft.com/office/word/2010/wordprocessingDrawing" xmlns:wp="http://schemas.openxmlformats.org/drawingml/2006/wordprocessingDrawing" xmlns:w10="urn:schemas-microsoft-com:office:word" xmlns:w="http://schemas.openxmlformats.org/wordprocessingml/2006/main" xmlns:w14="http://schemas.microsoft.com/office/word/2010/wordml" xmlns:wpg="http://schemas.microsoft.com/office/word/2010/wordprocessingGroup" xmlns:wpi="http://schemas.microsoft.com/office/word/2010/wordprocessingInk" xmlns:wne="http://schemas.microsoft.com/office/word/2006/wordml" xmlns:wps="http://schemas.microsoft.com/office/word/2010/wordprocessingShape" mc:Ignorable="w14 wp14">
-  <w:docDefaults>
-    <w:rPrDefault>
-      <w:rPr>
-        <w:rFonts w:asciiTheme="minorHAnsi" w:eastAsiaTheme="minorHAnsi" w:hAnsiTheme="minorHAnsi" w:cstheme="minorBidi"/>
-        <w:sz w:val="22"/>
-        <w:szCs w:val="22"/>
-        <w:lang w:val="pt-PT" w:eastAsia="en-US" w:bidi="ar-SA"/>
-      </w:rPr>
-    </w:rPrDefault>
-    <w:pPrDefault>
-      <w:pPr>
-        <w:spacing w:after="200" w:line="276" w:lineRule="auto"/>
-      </w:pPr>
-    </w:pPrDefault>
-  </w:docDefaults>
-  <w:latentStyles w:defLockedState="0" w:defUIPriority="99" w:defSemiHidden="1" w:defUnhideWhenUsed="1" w:defQFormat="0" w:count="267">
-    <w:lsdException w:name="Normal" w:semiHidden="0" w:uiPriority="0" w:unhideWhenUsed="0" w:qFormat="1"/>
-    <w:lsdException w:name="heading 1" w:semiHidden="0" w:uiPriority="9" w:unhideWhenUsed="0" w:qFormat="1"/>
-    <w:lsdException w:name="heading 2" w:uiPriority="9" w:qFormat="1"/>
-    <w:lsdException w:name="heading 3" w:uiPriority="9" w:qFormat="1"/>
-    <w:lsdException w:name="heading 4" w:uiPriority="9" w:qFormat="1"/>
-    <w:lsdException w:name="heading 5" w:uiPriority="9" w:qFormat="1"/>
-    <w:lsdException w:name="heading 6" w:uiPriority="9" w:qFormat="1"/>
-    <w:lsdException w:name="heading 7" w:uiPriority="9" w:qFormat="1"/>
-    <w:lsdException w:name="heading 8" w:uiPriority="9" w:qFormat="1"/>
-    <w:lsdException w:name="heading 9" w:uiPriority="9" w:qFormat="1"/>
-    <w:lsdException w:name="toc 1" w:uiPriority="39"/>
-    <w:lsdException w:name="toc 2" w:uiPriority="39"/>
-    <w:lsdException w:name="toc 3" w:uiPriority="39"/>
-    <w:lsdException w:name="toc 4" w:uiPriority="39"/>
-    <w:lsdException w:name="toc 5" w:uiPriority="39"/>
-    <w:lsdException w:name="toc 6" w:uiPriority="39"/>
-    <w:lsdException w:name="toc 7" w:uiPriority="39"/>
-    <w:lsdException w:name="toc 8" w:uiPriority="39"/>
-    <w:lsdException w:name="toc 9" w:uiPriority="39"/>
-    <w:lsdException w:name="caption" w:uiPriority="35" w:qFormat="1"/>
-    <w:lsdException w:name="Title" w:semiHidden="0" w:uiPriority="10" w:unhideWhenUsed="0" w:qFormat="1"/>
-    <w:lsdException w:name="Default Paragraph Font" w:uiPriority="1"/>
-    <w:lsdException w:name="Subtitle" w:semiHidden="0" w:uiPriority="11" w:unhideWhenUsed="0" w:qFormat="1"/>
-    <w:lsdException w:name="Strong" w:semiHidden="0" w:uiPriority="22" w:unhideWhenUsed="0" w:qFormat="1"/>
-    <w:lsdException w:name="Emphasis" w:semiHidden="0" w:uiPriority="20" w:unhideWhenUsed="0" w:qFormat="1"/>
-    <w:lsdException w:name="Table Grid" w:semiHidden="0" w:uiPriority="59" w:unhideWhenUsed="0"/>
-    <w:lsdException w:name="Placeholder Text" w:unhideWhenUsed="0"/>
-    <w:lsdException w:name="No Spacing" w:semiHidden="0" w:uiPriority="1" w:unhideWhenUsed="0" w:qFormat="1"/>
-    <w:lsdException w:name="Light Shading" w:semiHidden="0" w:uiPriority="60" w:unhideWhenUsed="0"/>
-    <w:lsdException w:name="Light List" w:semiHidden="0" w:uiPriority="61" w:unhideWhenUsed="0"/>
-    <w:lsdException w:name="Light Grid" w:semiHidden="0" w:uiPriority="62" w:unhideWhenUsed="0"/>
-    <w:lsdException w:name="Medium Shading 1" w:semiHidden="0" w:uiPriority="63" w:unhideWhenUsed="0"/>
-    <w:lsdException w:name="Medium Shading 2" w:semiHidden="0" w:uiPriority="64" w:unhideWhenUsed="0"/>
-    <w:lsdException w:name="Medium List 1" w:semiHidden="0" w:uiPriority="65" w:unhideWhenUsed="0"/>
-    <w:lsdException w:name="Medium List 2" w:semiHidden="0" w:uiPriority="66" w:unhideWhenUsed="0"/>
-    <w:lsdException w:name="Medium Grid 1" w:semiHidden="0" w:uiPriority="67" w:unhideWhenUsed="0"/>
-    <w:lsdException w:name="Medium Grid 2" w:semiHidden="0" w:uiPriority="68" w:unhideWhenUsed="0"/>
-    <w:lsdException w:name="Medium Grid 3" w:semiHidden="0" w:uiPriority="69" w:unhideWhenUsed="0"/>
-    <w:lsdException w:name="Dark List" w:semiHidden="0" w:uiPriority="70" w:unhideWhenUsed="0"/>
-    <w:lsdException w:name="Colorful Shading" w:semiHidden="0" w:uiPriority="71" w:unhideWhenUsed="0"/>
-    <w:lsdException w:name="Colorful List" w:semiHidden="0" w:uiPriority="72" w:unhideWhenUsed="0"/>
-    <w:lsdException w:name="Colorful Grid" w:semiHidden="0" w:uiPriority="73" w:unhideWhenUsed="0"/>
-    <w:lsdException w:name="Light Shading Accent 1" w:semiHidden="0" w:uiPriority="60" w:unhideWhenUsed="0"/>
-    <w:lsdException w:name="Light List Accent 1" w:semiHidden="0" w:uiPriority="61" w:unhideWhenUsed="0"/>
-    <w:lsdException w:name="Light Grid Accent 1" w:semiHidden="0" w:uiPriority="62" w:unhideWhenUsed="0"/>
-    <w:lsdException w:name="Medium Shading 1 Accent 1" w:semiHidden="0" w:uiPriority="63" w:unhideWhenUsed="0"/>
-    <w:lsdException w:name="Medium Shading 2 Accent 1" w:semiHidden="0" w:uiPriority="64" w:unhideWhenUsed="0"/>
-    <w:lsdException w:name="Medium List 1 Accent 1" w:semiHidden="0" w:uiPriority="65" w:unhideWhenUsed="0"/>
-    <w:lsdException w:name="Revision" w:unhideWhenUsed="0"/>
-    <w:lsdException w:name="List Paragraph" w:semiHidden="0" w:uiPriority="34" w:unhideWhenUsed="0" w:qFormat="1"/>
-    <w:lsdException w:name="Quote" w:semiHidden="0" w:uiPriority="29" w:unhideWhenUsed="0" w:qFormat="1"/>
-    <w:lsdException w:name="Intense Quote" w:semiHidden="0" w:uiPriority="30" w:unhideWhenUsed="0" w:qFormat="1"/>
-    <w:lsdException w:name="Medium List 2 Accent 1" w:semiHidden="0" w:uiPriority="66" w:unhideWhenUsed="0"/>
-    <w:lsdException w:name="Medium Grid 1 Accent 1" w:semiHidden="0" w:uiPriority="67" w:unhideWhenUsed="0"/>
-    <w:lsdException w:name="Medium Grid 2 Accent 1" w:semiHidden="0" w:uiPriority="68" w:unhideWhenUsed="0"/>
-    <w:lsdException w:name="Medium Grid 3 Accent 1" w:semiHidden="0" w:uiPriority="69" w:unhideWhenUsed="0"/>
-    <w:lsdException w:name="Dark List Accent 1" w:semiHidden="0" w:uiPriority="70" w:unhideWhenUsed="0"/>
-    <w:lsdException w:name="Colorful Shading Accent 1" w:semiHidden="0" w:uiPriority="71" w:unhideWhenUsed="0"/>
-    <w:lsdException w:name="Colorful List Accent 1" w:semiHidden="0" w:uiPriority="72" w:unhideWhenUsed="0"/>
-    <w:lsdException w:name="Colorful Grid Accent 1" w:semiHidden="0" w:uiPriority="73" w:unhideWhenUsed="0"/>
-    <w:lsdException w:name="Light Shading Accent 2" w:semiHidden="0" w:uiPriority="60" w:unhideWhenUsed="0"/>
-    <w:lsdException w:name="Light List Accent 2" w:semiHidden="0" w:uiPriority="61" w:unhideWhenUsed="0"/>
-    <w:lsdException w:name="Light Grid Accent 2" w:semiHidden="0" w:uiPriority="62" w:unhideWhenUsed="0"/>
-    <w:lsdException w:name="Medium Shading 1 Accent 2" w:semiHidden="0" w:uiPriority="63" w:unhideWhenUsed="0"/>
-    <w:lsdException w:name="Medium Shading 2 Accent 2" w:semiHidden="0" w:uiPriority="64" w:unhideWhenUsed="0"/>
-    <w:lsdException w:name="Medium List 1 Accent 2" w:semiHidden="0" w:uiPriority="65" w:unhideWhenUsed="0"/>
-    <w:lsdException w:name="Medium List 2 Accent 2" w:semiHidden="0" w:uiPriority="66" w:unhideWhenUsed="0"/>
-    <w:lsdException w:name="Medium Grid 1 Accent 2" w:semiHidden="0" w:uiPriority="67" w:unhideWhenUsed="0"/>
-    <w:lsdException w:name="Medium Grid 2 Accent 2" w:semiHidden="0" w:uiPriority="68" w:unhideWhenUsed="0"/>
-    <w:lsdException w:name="Medium Grid 3 Accent 2" w:semiHidden="0" w:uiPriority="69" w:unhideWhenUsed="0"/>
-    <w:lsdException w:name="Dark List Accent 2" w:semiHidden="0" w:uiPriority="70" w:unhideWhenUsed="0"/>
-    <w:lsdException w:name="Colorful Shading Accent 2" w:semiHidden="0" w:uiPriority="71" w:unhideWhenUsed="0"/>
-    <w:lsdException w:name="Colorful List Accent 2" w:semiHidden="0" w:uiPriority="72" w:unhideWhenUsed="0"/>
-    <w:lsdException w:name="Colorful Grid Accent 2" w:semiHidden="0" w:uiPriority="73" w:unhideWhenUsed="0"/>
-    <w:lsdException w:name="Light Shading Accent 3" w:semiHidden="0" w:uiPriority="60" w:unhideWhenUsed="0"/>
-    <w:lsdException w:name="Light List Accent 3" w:semiHidden="0" w:uiPriority="61" w:unhideWhenUsed="0"/>
-    <w:lsdException w:name="Light Grid Accent 3" w:semiHidden="0" w:uiPriority="62" w:unhideWhenUsed="0"/>
-    <w:lsdException w:name="Medium Shading 1 Accent 3" w:semiHidden="0" w:uiPriority="63" w:unhideWhenUsed="0"/>
-    <w:lsdException w:name="Medium Shading 2 Accent 3" w:semiHidden="0" w:uiPriority="64" w:unhideWhenUsed="0"/>
-    <w:lsdException w:name="Medium List 1 Accent 3" w:semiHidden="0" w:uiPriority="65" w:unhideWhenUsed="0"/>
-    <w:lsdException w:name="Medium List 2 Accent 3" w:semiHidden="0" w:uiPriority="66" w:unhideWhenUsed="0"/>
-    <w:lsdException w:name="Medium Grid 1 Accent 3" w:semiHidden="0" w:uiPriority="67" w:unhideWhenUsed="0"/>
-    <w:lsdException w:name="Medium Grid 2 Accent 3" w:semiHidden="0" w:uiPriority="68" w:unhideWhenUsed="0"/>
-    <w:lsdException w:name="Medium Grid 3 Accent 3" w:semiHidden="0" w:uiPriority="69" w:unhideWhenUsed="0"/>
-    <w:lsdException w:name="Dark List Accent 3" w:semiHidden="0" w:uiPriority="70" w:unhideWhenUsed="0"/>
-    <w:lsdException w:name="Colorful Shading Accent 3" w:semiHidden="0" w:uiPriority="71" w:unhideWhenUsed="0"/>
-    <w:lsdException w:name="Colorful List Accent 3" w:semiHidden="0" w:uiPriority="72" w:unhideWhenUsed="0"/>
-    <w:lsdException w:name="Colorful Grid Accent 3" w:semiHidden="0" w:uiPriority="73" w:unhideWhenUsed="0"/>
-    <w:lsdException w:name="Light Shading Accent 4" w:semiHidden="0" w:uiPriority="60" w:unhideWhenUsed="0"/>
-    <w:lsdException w:name="Light List Accent 4" w:semiHidden="0" w:uiPriority="61" w:unhideWhenUsed="0"/>
-    <w:lsdException w:name="Light Grid Accent 4" w:semiHidden="0" w:uiPriority="62" w:unhideWhenUsed="0"/>
-    <w:lsdException w:name="Medium Shading 1 Accent 4" w:semiHidden="0" w:uiPriority="63" w:unhideWhenUsed="0"/>
-    <w:lsdException w:name="Medium Shading 2 Accent 4" w:semiHidden="0" w:uiPriority="64" w:unhideWhenUsed="0"/>
-    <w:lsdException w:name="Medium List 1 Accent 4" w:semiHidden="0" w:uiPriority="65" w:unhideWhenUsed="0"/>
-    <w:lsdException w:name="Medium List 2 Accent 4" w:semiHidden="0" w:uiPriority="66" w:unhideWhenUsed="0"/>
-    <w:lsdException w:name="Medium Grid 1 Accent 4" w:semiHidden="0" w:uiPriority="67" w:unhideWhenUsed="0"/>
-    <w:lsdException w:name="Medium Grid 2 Accent 4" w:semiHidden="0" w:uiPriority="68" w:unhideWhenUsed="0"/>
-    <w:lsdException w:name="Medium Grid 3 Accent 4" w:semiHidden="0" w:uiPriority="69" w:unhideWhenUsed="0"/>
-    <w:lsdException w:name="Dark List Accent 4" w:semiHidden="0" w:uiPriority="70" w:unhideWhenUsed="0"/>
-    <w:lsdException w:name="Colorful Shading Accent 4" w:semiHidden="0" w:uiPriority="71" w:unhideWhenUsed="0"/>
-    <w:lsdException w:name="Colorful List Accent 4" w:semiHidden="0" w:uiPriority="72" w:unhideWhenUsed="0"/>
-    <w:lsdException w:name="Colorful Grid Accent 4" w:semiHidden="0" w:uiPriority="73" w:unhideWhenUsed="0"/>
-    <w:lsdException w:name="Light Shading Accent 5" w:semiHidden="0" w:uiPriority="60" w:unhideWhenUsed="0"/>
-    <w:lsdException w:name="Light List Accent 5" w:semiHidden="0" w:uiPriority="61" w:unhideWhenUsed="0"/>
-    <w:lsdException w:name="Light Grid Accent 5" w:semiHidden="0" w:uiPriority="62" w:unhideWhenUsed="0"/>
-    <w:lsdException w:name="Medium Shading 1 Accent 5" w:semiHidden="0" w:uiPriority="63" w:unhideWhenUsed="0"/>
-    <w:lsdException w:name="Medium Shading 2 Accent 5" w:semiHidden="0" w:uiPriority="64" w:unhideWhenUsed="0"/>
-    <w:lsdException w:name="Medium List 1 Accent 5" w:semiHidden="0" w:uiPriority="65" w:unhideWhenUsed="0"/>
-    <w:lsdException w:name="Medium List 2 Accent 5" w:semiHidden="0" w:uiPriority="66" w:unhideWhenUsed="0"/>
-    <w:lsdException w:name="Medium Grid 1 Accent 5" w:semiHidden="0" w:uiPriority="67" w:unhideWhenUsed="0"/>
-    <w:lsdException w:name="Medium Grid 2 Accent 5" w:semiHidden="0" w:uiPriority="68" w:unhideWhenUsed="0"/>
-    <w:lsdException w:name="Medium Grid 3 Accent 5" w:semiHidden="0" w:uiPriority="69" w:unhideWhenUsed="0"/>
-    <w:lsdException w:name="Dark List Accent 5" w:semiHidden="0" w:uiPriority="70" w:unhideWhenUsed="0"/>
-    <w:lsdException w:name="Colorful Shading Accent 5" w:semiHidden="0" w:uiPriority="71" w:unhideWhenUsed="0"/>
-    <w:lsdException w:name="Colorful List Accent 5" w:semiHidden="0" w:uiPriority="72" w:unhideWhenUsed="0"/>
-    <w:lsdException w:name="Colorful Grid Accent 5" w:semiHidden="0" w:uiPriority="73" w:unhideWhenUsed="0"/>
-    <w:lsdException w:name="Light Shading Accent 6" w:semiHidden="0" w:uiPriority="60" w:unhideWhenUsed="0"/>
-    <w:lsdException w:name="Light List Accent 6" w:semiHidden="0" w:uiPriority="61" w:unhideWhenUsed="0"/>
-    <w:lsdException w:name="Light Grid Accent 6" w:semiHidden="0" w:uiPriority="62" w:unhideWhenUsed="0"/>
-    <w:lsdException w:name="Medium Shading 1 Accent 6" w:semiHidden="0" w:uiPriority="63" w:unhideWhenUsed="0"/>
-    <w:lsdException w:name="Medium Shading 2 Accent 6" w:semiHidden="0" w:uiPriority="64" w:unhideWhenUsed="0"/>
-    <w:lsdException w:name="Medium List 1 Accent 6" w:semiHidden="0" w:uiPriority="65" w:unhideWhenUsed="0"/>
-    <w:lsdException w:name="Medium List 2 Accent 6" w:semiHidden="0" w:uiPriority="66" w:unhideWhenUsed="0"/>
-    <w:lsdException w:name="Medium Grid 1 Accent 6" w:semiHidden="0" w:uiPriority="67" w:unhideWhenUsed="0"/>
-    <w:lsdException w:name="Medium Grid 2 Accent 6" w:semiHidden="0" w:uiPriority="68" w:unhideWhenUsed="0"/>
-    <w:lsdException w:name="Medium Grid 3 Accent 6" w:semiHidden="0" w:uiPriority="69" w:unhideWhenUsed="0"/>
-    <w:lsdException w:name="Dark List Accent 6" w:semiHidden="0" w:uiPriority="70" w:unhideWhenUsed="0"/>
-    <w:lsdException w:name="Colorful Shading Accent 6" w:semiHidden="0" w:uiPriority="71" w:unhideWhenUsed="0"/>
-    <w:lsdException w:name="Colorful List Accent 6" w:semiHidden="0" w:uiPriority="72" w:unhideWhenUsed="0"/>
-    <w:lsdException w:name="Colorful Grid Accent 6" w:semiHidden="0" w:uiPriority="73" w:unhideWhenUsed="0"/>
-    <w:lsdException w:name="Subtle Emphasis" w:semiHidden="0" w:uiPriority="19" w:unhideWhenUsed="0" w:qFormat="1"/>
-    <w:lsdException w:name="Intense Emphasis" w:semiHidden="0" w:uiPriority="21" w:unhideWhenUsed="0" w:qFormat="1"/>
-    <w:lsdException w:name="Subtle Reference" w:semiHidden="0" w:uiPriority="31" w:unhideWhenUsed="0" w:qFormat="1"/>
-    <w:lsdException w:name="Intense Reference" w:semiHidden="0" w:uiPriority="32" w:unhideWhenUsed="0" w:qFormat="1"/>
-    <w:lsdException w:name="Book Title" w:semiHidden="0" w:uiPriority="33" w:unhideWhenUsed="0" w:qFormat="1"/>
-    <w:lsdException w:name="Bibliography" w:uiPriority="37"/>
-    <w:lsdException w:name="TOC Heading" w:uiPriority="39" w:qFormat="1"/>
-  </w:latentStyles>
-  <w:style w:type="paragraph" w:default="1" w:styleId="Normal">
-    <w:name w:val="Normal"/>
-    <w:qFormat/>
-  </w:style>
-  <w:style w:type="paragraph" w:styleId="Cabealho1">
-    <w:name w:val="heading 1"/>
-    <w:basedOn w:val="Normal"/>
-    <w:link w:val="Cabealho1Carcter"/>
-    <w:uiPriority w:val="9"/>
-    <w:qFormat/>
-    <w:rsid w:val="00497149"/>
-    <w:pPr>
-      <w:spacing w:before="100" w:beforeAutospacing="1" w:after="100" w:afterAutospacing="1" w:line="240" w:lineRule="auto"/>
-      <w:outlineLvl w:val="0"/>
-    </w:pPr>
-    <w:rPr>
-      <w:rFonts w:ascii="Times New Roman" w:eastAsia="Times New Roman" w:hAnsi="Times New Roman" w:cs="Times New Roman"/>
-      <w:b/>
-      <w:bCs/>
-      <w:kern w:val="36"/>
-      <w:sz w:val="48"/>
-      <w:szCs w:val="48"/>
-      <w:lang w:eastAsia="pt-PT"/>
-    </w:rPr>
-  </w:style>
-  <w:style w:type="character" w:default="1" w:styleId="Tipodeletrapredefinidodopargrafo">
-    <w:name w:val="Default Paragraph Font"/>
-    <w:uiPriority w:val="1"/>
-    <w:semiHidden/>
-    <w:unhideWhenUsed/>
-  </w:style>
-  <w:style w:type="table" w:default="1" w:styleId="Tabelanormal">
-    <w:name w:val="Normal Table"/>
-    <w:uiPriority w:val="99"/>
-    <w:semiHidden/>
-    <w:unhideWhenUsed/>
-    <w:tblPr>
-      <w:tblInd w:w="0" w:type="dxa"/>
-      <w:tblCellMar>
-        <w:top w:w="0" w:type="dxa"/>
-        <w:left w:w="108" w:type="dxa"/>
-        <w:bottom w:w="0" w:type="dxa"/>
-        <w:right w:w="108" w:type="dxa"/>
-      </w:tblCellMar>
-    </w:tblPr>
-  </w:style>
-  <w:style w:type="numbering" w:default="1" w:styleId="Semlista">
-    <w:name w:val="No List"/>
-    <w:uiPriority w:val="99"/>
-    <w:semiHidden/>
-    <w:unhideWhenUsed/>
-  </w:style>
-  <w:style w:type="paragraph" w:styleId="Cabealho">
-    <w:name w:val="header"/>
-    <w:basedOn w:val="Normal"/>
-    <w:link w:val="CabealhoCarcter"/>
-    <w:uiPriority w:val="99"/>
-    <w:unhideWhenUsed/>
-    <w:rsid w:val="005357C7"/>
-    <w:pPr>
-      <w:tabs>
-        <w:tab w:val="center" w:pos="4252"/>
-        <w:tab w:val="right" w:pos="8504"/>
-      </w:tabs>
-      <w:spacing w:after="0" w:line="240" w:lineRule="auto"/>
-    </w:pPr>
-  </w:style>
-  <w:style w:type="character" w:customStyle="1" w:styleId="CabealhoCarcter">
-    <w:name w:val="Cabeçalho Carácter"/>
-    <w:basedOn w:val="Tipodeletrapredefinidodopargrafo"/>
-    <w:link w:val="Cabealho"/>
-    <w:uiPriority w:val="99"/>
-    <w:rsid w:val="005357C7"/>
-  </w:style>
-  <w:style w:type="paragraph" w:styleId="Rodap">
-    <w:name w:val="footer"/>
-    <w:basedOn w:val="Normal"/>
-    <w:link w:val="RodapCarcter"/>
-    <w:uiPriority w:val="99"/>
-    <w:unhideWhenUsed/>
-    <w:rsid w:val="005357C7"/>
-    <w:pPr>
-      <w:tabs>
-        <w:tab w:val="center" w:pos="4252"/>
-        <w:tab w:val="right" w:pos="8504"/>
-      </w:tabs>
-      <w:spacing w:after="0" w:line="240" w:lineRule="auto"/>
-    </w:pPr>
-  </w:style>
-  <w:style w:type="character" w:customStyle="1" w:styleId="RodapCarcter">
-    <w:name w:val="Rodapé Carácter"/>
-    <w:basedOn w:val="Tipodeletrapredefinidodopargrafo"/>
-    <w:link w:val="Rodap"/>
-    <w:uiPriority w:val="99"/>
-    <w:rsid w:val="005357C7"/>
-  </w:style>
-  <w:style w:type="paragraph" w:styleId="Textodebalo">
-    <w:name w:val="Balloon Text"/>
-    <w:basedOn w:val="Normal"/>
-    <w:link w:val="TextodebaloCarcter"/>
-    <w:uiPriority w:val="99"/>
-    <w:semiHidden/>
-    <w:unhideWhenUsed/>
-    <w:rsid w:val="005357C7"/>
-    <w:pPr>
-      <w:spacing w:after="0" w:line="240" w:lineRule="auto"/>
-    </w:pPr>
-    <w:rPr>
-      <w:rFonts w:ascii="Tahoma" w:hAnsi="Tahoma" w:cs="Tahoma"/>
-      <w:sz w:val="16"/>
-      <w:szCs w:val="16"/>
-    </w:rPr>
-  </w:style>
-  <w:style w:type="character" w:customStyle="1" w:styleId="TextodebaloCarcter">
-    <w:name w:val="Texto de balão Carácter"/>
-    <w:basedOn w:val="Tipodeletrapredefinidodopargrafo"/>
-    <w:link w:val="Textodebalo"/>
-    <w:uiPriority w:val="99"/>
-    <w:semiHidden/>
-    <w:rsid w:val="005357C7"/>
-    <w:rPr>
-      <w:rFonts w:ascii="Tahoma" w:hAnsi="Tahoma" w:cs="Tahoma"/>
-      <w:sz w:val="16"/>
-      <w:szCs w:val="16"/>
-    </w:rPr>
-  </w:style>
-  <w:style w:type="paragraph" w:customStyle="1" w:styleId="Default">
-    <w:name w:val="Default"/>
-    <w:rsid w:val="004E5B73"/>
-    <w:pPr>
-      <w:autoSpaceDE w:val="0"/>
-      <w:autoSpaceDN w:val="0"/>
-      <w:adjustRightInd w:val="0"/>
-      <w:spacing w:after="0" w:line="240" w:lineRule="auto"/>
-    </w:pPr>
-    <w:rPr>
-      <w:rFonts w:ascii="Times New Roman" w:hAnsi="Times New Roman" w:cs="Times New Roman"/>
-      <w:color w:val="000000"/>
-      <w:sz w:val="24"/>
-      <w:szCs w:val="24"/>
-    </w:rPr>
-  </w:style>
-  <w:style w:type="character" w:customStyle="1" w:styleId="nc">
-    <w:name w:val="nc"/>
-    <w:basedOn w:val="Tipodeletrapredefinidodopargrafo"/>
-    <w:rsid w:val="004A6555"/>
-  </w:style>
-  <w:style w:type="character" w:customStyle="1" w:styleId="n">
-    <w:name w:val="n"/>
-    <w:basedOn w:val="Tipodeletrapredefinidodopargrafo"/>
-    <w:rsid w:val="003E29C8"/>
-  </w:style>
-  <w:style w:type="character" w:customStyle="1" w:styleId="p">
-    <w:name w:val="p"/>
-    <w:basedOn w:val="Tipodeletrapredefinidodopargrafo"/>
-    <w:rsid w:val="003E29C8"/>
-  </w:style>
-  <w:style w:type="character" w:customStyle="1" w:styleId="kt">
-    <w:name w:val="kt"/>
-    <w:basedOn w:val="Tipodeletrapredefinidodopargrafo"/>
-    <w:rsid w:val="003E29C8"/>
-  </w:style>
-  <w:style w:type="character" w:customStyle="1" w:styleId="o">
-    <w:name w:val="o"/>
-    <w:basedOn w:val="Tipodeletrapredefinidodopargrafo"/>
-    <w:rsid w:val="003E29C8"/>
-  </w:style>
-  <w:style w:type="paragraph" w:styleId="HTMLpr-formatado">
-    <w:name w:val="HTML Preformatted"/>
-    <w:basedOn w:val="Normal"/>
-    <w:link w:val="HTMLpr-formatadoCarcter"/>
-    <w:uiPriority w:val="99"/>
-    <w:unhideWhenUsed/>
-    <w:rsid w:val="00EE0025"/>
-    <w:pPr>
-      <w:tabs>
-        <w:tab w:val="left" w:pos="916"/>
-        <w:tab w:val="left" w:pos="1832"/>
-        <w:tab w:val="left" w:pos="2748"/>
-        <w:tab w:val="left" w:pos="3664"/>
-        <w:tab w:val="left" w:pos="4580"/>
-        <w:tab w:val="left" w:pos="5496"/>
-        <w:tab w:val="left" w:pos="6412"/>
-        <w:tab w:val="left" w:pos="7328"/>
-        <w:tab w:val="left" w:pos="8244"/>
-        <w:tab w:val="left" w:pos="9160"/>
-        <w:tab w:val="left" w:pos="10076"/>
-        <w:tab w:val="left" w:pos="10992"/>
-        <w:tab w:val="left" w:pos="11908"/>
-        <w:tab w:val="left" w:pos="12824"/>
-        <w:tab w:val="left" w:pos="13740"/>
-        <w:tab w:val="left" w:pos="14656"/>
-      </w:tabs>
-      <w:spacing w:after="0" w:line="240" w:lineRule="auto"/>
-    </w:pPr>
-    <w:rPr>
-      <w:rFonts w:ascii="Courier New" w:eastAsia="Times New Roman" w:hAnsi="Courier New" w:cs="Courier New"/>
-      <w:sz w:val="20"/>
-      <w:szCs w:val="20"/>
-      <w:lang w:eastAsia="pt-PT"/>
-    </w:rPr>
-  </w:style>
-  <w:style w:type="character" w:customStyle="1" w:styleId="HTMLpr-formatadoCarcter">
-    <w:name w:val="HTML pré-formatado Carácter"/>
-    <w:basedOn w:val="Tipodeletrapredefinidodopargrafo"/>
-    <w:link w:val="HTMLpr-formatado"/>
-    <w:uiPriority w:val="99"/>
-    <w:rsid w:val="00EE0025"/>
-    <w:rPr>
-      <w:rFonts w:ascii="Courier New" w:eastAsia="Times New Roman" w:hAnsi="Courier New" w:cs="Courier New"/>
-      <w:sz w:val="20"/>
-      <w:szCs w:val="20"/>
-      <w:lang w:eastAsia="pt-PT"/>
-    </w:rPr>
-  </w:style>
-  <w:style w:type="character" w:customStyle="1" w:styleId="cm">
-    <w:name w:val="cm"/>
-    <w:basedOn w:val="Tipodeletrapredefinidodopargrafo"/>
-    <w:rsid w:val="00EE0025"/>
-  </w:style>
-  <w:style w:type="character" w:customStyle="1" w:styleId="nf">
-    <w:name w:val="nf"/>
-    <w:basedOn w:val="Tipodeletrapredefinidodopargrafo"/>
-    <w:rsid w:val="007C2B77"/>
-  </w:style>
-  <w:style w:type="paragraph" w:styleId="PargrafodaLista">
-    <w:name w:val="List Paragraph"/>
-    <w:basedOn w:val="Normal"/>
-    <w:uiPriority w:val="34"/>
-    <w:qFormat/>
-    <w:rsid w:val="007C2B77"/>
-    <w:pPr>
-      <w:ind w:left="720"/>
-      <w:contextualSpacing/>
-    </w:pPr>
-  </w:style>
-  <w:style w:type="character" w:customStyle="1" w:styleId="Cabealho1Carcter">
-    <w:name w:val="Cabeçalho 1 Carácter"/>
-    <w:basedOn w:val="Tipodeletrapredefinidodopargrafo"/>
-    <w:link w:val="Cabealho1"/>
-    <w:uiPriority w:val="9"/>
-    <w:rsid w:val="00497149"/>
-    <w:rPr>
-      <w:rFonts w:ascii="Times New Roman" w:eastAsia="Times New Roman" w:hAnsi="Times New Roman" w:cs="Times New Roman"/>
-      <w:b/>
-      <w:bCs/>
-      <w:kern w:val="36"/>
-      <w:sz w:val="48"/>
-      <w:szCs w:val="48"/>
-      <w:lang w:eastAsia="pt-PT"/>
-    </w:rPr>
-  </w:style>
-  <w:style w:type="character" w:customStyle="1" w:styleId="c8">
-    <w:name w:val="c8"/>
-    <w:basedOn w:val="Tipodeletrapredefinidodopargrafo"/>
-    <w:rsid w:val="00497149"/>
-  </w:style>
-  <w:style w:type="paragraph" w:customStyle="1" w:styleId="c6">
-    <w:name w:val="c6"/>
-    <w:basedOn w:val="Normal"/>
-    <w:rsid w:val="00D95CCB"/>
-    <w:pPr>
-      <w:spacing w:before="100" w:beforeAutospacing="1" w:after="100" w:afterAutospacing="1" w:line="240" w:lineRule="auto"/>
-    </w:pPr>
-    <w:rPr>
-      <w:rFonts w:ascii="Times New Roman" w:eastAsia="Times New Roman" w:hAnsi="Times New Roman" w:cs="Times New Roman"/>
-      <w:sz w:val="24"/>
-      <w:szCs w:val="24"/>
-      <w:lang w:eastAsia="pt-PT"/>
-    </w:rPr>
-  </w:style>
-  <w:style w:type="character" w:customStyle="1" w:styleId="apple-converted-space">
-    <w:name w:val="apple-converted-space"/>
-    <w:basedOn w:val="Tipodeletrapredefinidodopargrafo"/>
-    <w:rsid w:val="00D95CCB"/>
-  </w:style>
-  <w:style w:type="character" w:customStyle="1" w:styleId="c1">
-    <w:name w:val="c1"/>
-    <w:basedOn w:val="Tipodeletrapredefinidodopargrafo"/>
-    <w:rsid w:val="00D95CCB"/>
-  </w:style>
-  <w:style w:type="paragraph" w:styleId="Textodecomentrio">
-    <w:name w:val="annotation text"/>
-    <w:basedOn w:val="Normal"/>
-    <w:link w:val="TextodecomentrioCarcter"/>
-    <w:uiPriority w:val="99"/>
-    <w:unhideWhenUsed/>
-    <w:rsid w:val="00500FA7"/>
-    <w:pPr>
-      <w:spacing w:after="160" w:line="240" w:lineRule="auto"/>
-    </w:pPr>
-    <w:rPr>
-      <w:sz w:val="20"/>
-      <w:szCs w:val="20"/>
-    </w:rPr>
-  </w:style>
-  <w:style w:type="character" w:customStyle="1" w:styleId="TextodecomentrioCarcter">
-    <w:name w:val="Texto de comentário Carácter"/>
-    <w:basedOn w:val="Tipodeletrapredefinidodopargrafo"/>
-    <w:link w:val="Textodecomentrio"/>
-    <w:uiPriority w:val="99"/>
-    <w:rsid w:val="00500FA7"/>
-    <w:rPr>
-      <w:sz w:val="20"/>
-      <w:szCs w:val="20"/>
-    </w:rPr>
-  </w:style>
-  <w:style w:type="paragraph" w:styleId="Ttulo">
-    <w:name w:val="Title"/>
-    <w:basedOn w:val="Normal"/>
-    <w:next w:val="Normal"/>
-    <w:link w:val="TtuloCarcter"/>
-    <w:uiPriority w:val="10"/>
-    <w:qFormat/>
-    <w:rsid w:val="00500FA7"/>
-    <w:pPr>
-      <w:spacing w:after="0" w:line="240" w:lineRule="auto"/>
-      <w:contextualSpacing/>
-    </w:pPr>
-    <w:rPr>
-      <w:rFonts w:asciiTheme="majorHAnsi" w:eastAsiaTheme="majorEastAsia" w:hAnsiTheme="majorHAnsi" w:cstheme="majorBidi"/>
-      <w:spacing w:val="-10"/>
-      <w:kern w:val="28"/>
-      <w:sz w:val="56"/>
-      <w:szCs w:val="56"/>
-    </w:rPr>
-  </w:style>
-  <w:style w:type="character" w:customStyle="1" w:styleId="TtuloCarcter">
-    <w:name w:val="Título Carácter"/>
+  <w:style w:type="character" w:customStyle="1" w:styleId="TtuloCarter">
+    <w:name w:val="Título Caráter"/>
     <w:basedOn w:val="Tipodeletrapredefinidodopargrafo"/>
     <w:link w:val="Ttulo"/>
     <w:uiPriority w:val="10"/>
@@ -7064,7 +6609,7 @@
 </file>
 
 <file path=word/glossary/document.xml><?xml version="1.0" encoding="utf-8"?>
-<w:glossaryDocument xmlns:wpc="http://schemas.microsoft.com/office/word/2010/wordprocessingCanvas" xmlns:mc="http://schemas.openxmlformats.org/markup-compatibility/2006" xmlns:o="urn:schemas-microsoft-com:office:office" xmlns:r="http://schemas.openxmlformats.org/officeDocument/2006/relationships" xmlns:m="http://schemas.openxmlformats.org/officeDocument/2006/math" xmlns:v="urn:schemas-microsoft-com:vml" xmlns:wp14="http://schemas.microsoft.com/office/word/2010/wordprocessingDrawing" xmlns:wp="http://schemas.openxmlformats.org/drawingml/2006/wordprocessingDrawing" xmlns:w10="urn:schemas-microsoft-com:office:word" xmlns:w="http://schemas.openxmlformats.org/wordprocessingml/2006/main" xmlns:w14="http://schemas.microsoft.com/office/word/2010/wordml" xmlns:wpg="http://schemas.microsoft.com/office/word/2010/wordprocessingGroup" xmlns:wpi="http://schemas.microsoft.com/office/word/2010/wordprocessingInk" xmlns:wne="http://schemas.microsoft.com/office/word/2006/wordml" xmlns:wps="http://schemas.microsoft.com/office/word/2010/wordprocessingShape" mc:Ignorable="w14 wp14">
+<w:glossaryDocument xmlns:wpc="http://schemas.microsoft.com/office/word/2010/wordprocessingCanvas" xmlns:mc="http://schemas.openxmlformats.org/markup-compatibility/2006" xmlns:o="urn:schemas-microsoft-com:office:office" xmlns:r="http://schemas.openxmlformats.org/officeDocument/2006/relationships" xmlns:m="http://schemas.openxmlformats.org/officeDocument/2006/math" xmlns:v="urn:schemas-microsoft-com:vml" xmlns:wp14="http://schemas.microsoft.com/office/word/2010/wordprocessingDrawing" xmlns:wp="http://schemas.openxmlformats.org/drawingml/2006/wordprocessingDrawing" xmlns:w10="urn:schemas-microsoft-com:office:word" xmlns:w="http://schemas.openxmlformats.org/wordprocessingml/2006/main" xmlns:w14="http://schemas.microsoft.com/office/word/2010/wordml" xmlns:w15="http://schemas.microsoft.com/office/word/2012/wordml" xmlns:wpg="http://schemas.microsoft.com/office/word/2010/wordprocessingGroup" xmlns:wpi="http://schemas.microsoft.com/office/word/2010/wordprocessingInk" xmlns:wne="http://schemas.microsoft.com/office/word/2006/wordml" xmlns:wps="http://schemas.microsoft.com/office/word/2010/wordprocessingShape" mc:Ignorable="w14 w15 wp14">
   <w:docParts>
     <w:docPart>
       <w:docPartPr>
@@ -7122,7 +6667,7 @@
               <w:rFonts w:asciiTheme="majorHAnsi" w:eastAsiaTheme="majorEastAsia" w:hAnsiTheme="majorHAnsi" w:cstheme="majorBidi"/>
               <w:b/>
               <w:bCs/>
-              <w:color w:val="4F81BD" w:themeColor="accent1"/>
+              <w:color w:val="5B9BD5" w:themeColor="accent1"/>
               <w:sz w:val="36"/>
               <w:szCs w:val="36"/>
             </w:rPr>
@@ -7136,7 +6681,7 @@
 </file>
 
 <file path=word/glossary/fontTable.xml><?xml version="1.0" encoding="utf-8"?>
-<w:fonts xmlns:mc="http://schemas.openxmlformats.org/markup-compatibility/2006" xmlns:r="http://schemas.openxmlformats.org/officeDocument/2006/relationships" xmlns:w="http://schemas.openxmlformats.org/wordprocessingml/2006/main" xmlns:w14="http://schemas.microsoft.com/office/word/2010/wordml" mc:Ignorable="w14">
+<w:fonts xmlns:mc="http://schemas.openxmlformats.org/markup-compatibility/2006" xmlns:r="http://schemas.openxmlformats.org/officeDocument/2006/relationships" xmlns:w="http://schemas.openxmlformats.org/wordprocessingml/2006/main" xmlns:w14="http://schemas.microsoft.com/office/word/2010/wordml" xmlns:w15="http://schemas.microsoft.com/office/word/2012/wordml" mc:Ignorable="w14 w15">
   <w:font w:name="Symbol">
     <w:panose1 w:val="05050102010706020507"/>
     <w:charset w:val="02"/>
@@ -7149,7 +6694,7 @@
     <w:charset w:val="00"/>
     <w:family w:val="roman"/>
     <w:pitch w:val="variable"/>
-    <w:sig w:usb0="E0002AFF" w:usb1="C0007841" w:usb2="00000009" w:usb3="00000000" w:csb0="000001FF" w:csb1="00000000"/>
+    <w:sig w:usb0="E0002EFF" w:usb1="C0007843" w:usb2="00000009" w:usb3="00000000" w:csb0="000001FF" w:csb1="00000000"/>
   </w:font>
   <w:font w:name="Courier New">
     <w:panose1 w:val="02070309020205020404"/>
@@ -7200,11 +6745,18 @@
     <w:pitch w:val="fixed"/>
     <w:sig w:usb0="E10002FF" w:usb1="4000FCFF" w:usb2="00000009" w:usb3="00000000" w:csb0="0000019F" w:csb1="00000000"/>
   </w:font>
+  <w:font w:name="Calibri Light">
+    <w:panose1 w:val="020F0302020204030204"/>
+    <w:charset w:val="00"/>
+    <w:family w:val="swiss"/>
+    <w:pitch w:val="variable"/>
+    <w:sig w:usb0="A00002EF" w:usb1="4000207B" w:usb2="00000000" w:usb3="00000000" w:csb0="0000019F" w:csb1="00000000"/>
+  </w:font>
 </w:fonts>
 </file>
 
 <file path=word/glossary/settings.xml><?xml version="1.0" encoding="utf-8"?>
-<w:settings xmlns:mc="http://schemas.openxmlformats.org/markup-compatibility/2006" xmlns:o="urn:schemas-microsoft-com:office:office" xmlns:r="http://schemas.openxmlformats.org/officeDocument/2006/relationships" xmlns:m="http://schemas.openxmlformats.org/officeDocument/2006/math" xmlns:v="urn:schemas-microsoft-com:vml" xmlns:w10="urn:schemas-microsoft-com:office:word" xmlns:w="http://schemas.openxmlformats.org/wordprocessingml/2006/main" xmlns:w14="http://schemas.microsoft.com/office/word/2010/wordml" xmlns:sl="http://schemas.openxmlformats.org/schemaLibrary/2006/main" mc:Ignorable="w14">
+<w:settings xmlns:mc="http://schemas.openxmlformats.org/markup-compatibility/2006" xmlns:o="urn:schemas-microsoft-com:office:office" xmlns:r="http://schemas.openxmlformats.org/officeDocument/2006/relationships" xmlns:m="http://schemas.openxmlformats.org/officeDocument/2006/math" xmlns:v="urn:schemas-microsoft-com:vml" xmlns:w10="urn:schemas-microsoft-com:office:word" xmlns:w="http://schemas.openxmlformats.org/wordprocessingml/2006/main" xmlns:w14="http://schemas.microsoft.com/office/word/2010/wordml" xmlns:w15="http://schemas.microsoft.com/office/word/2012/wordml" xmlns:sl="http://schemas.openxmlformats.org/schemaLibrary/2006/main" mc:Ignorable="w14 w15">
   <w:view w:val="normal"/>
   <w:defaultTabStop w:val="708"/>
   <w:hyphenationZone w:val="425"/>
@@ -7229,6 +6781,7 @@
     <w:rsid w:val="00793448"/>
     <w:rsid w:val="008020AB"/>
     <w:rsid w:val="00971EB1"/>
+    <w:rsid w:val="009B35C2"/>
     <w:rsid w:val="00B40CA6"/>
     <w:rsid w:val="00C709F9"/>
     <w:rsid w:val="00D626E3"/>
@@ -7259,7 +6812,7 @@
 </file>
 
 <file path=word/glossary/styles.xml><?xml version="1.0" encoding="utf-8"?>
-<w:styles xmlns:mc="http://schemas.openxmlformats.org/markup-compatibility/2006" xmlns:r="http://schemas.openxmlformats.org/officeDocument/2006/relationships" xmlns:w="http://schemas.openxmlformats.org/wordprocessingml/2006/main" xmlns:w14="http://schemas.microsoft.com/office/word/2010/wordml" mc:Ignorable="w14">
+<w:styles xmlns:mc="http://schemas.openxmlformats.org/markup-compatibility/2006" xmlns:r="http://schemas.openxmlformats.org/officeDocument/2006/relationships" xmlns:w="http://schemas.openxmlformats.org/wordprocessingml/2006/main" xmlns:w14="http://schemas.microsoft.com/office/word/2010/wordml" xmlns:w15="http://schemas.microsoft.com/office/word/2012/wordml" mc:Ignorable="w14 w15">
   <w:docDefaults>
     <w:rPrDefault>
       <w:rPr>
@@ -7275,350 +6828,378 @@
       </w:pPr>
     </w:pPrDefault>
   </w:docDefaults>
-  <w:latentStyles w:defLockedState="0" w:defUIPriority="99" w:defSemiHidden="1" w:defUnhideWhenUsed="1" w:defQFormat="0" w:count="267">
-    <w:lsdException w:name="Normal" w:semiHidden="0" w:uiPriority="0" w:unhideWhenUsed="0" w:qFormat="1"/>
-    <w:lsdException w:name="heading 1" w:semiHidden="0" w:uiPriority="9" w:unhideWhenUsed="0" w:qFormat="1"/>
-    <w:lsdException w:name="heading 2" w:uiPriority="9" w:qFormat="1"/>
-    <w:lsdException w:name="heading 3" w:uiPriority="9" w:qFormat="1"/>
-    <w:lsdException w:name="heading 4" w:uiPriority="9" w:qFormat="1"/>
-    <w:lsdException w:name="heading 5" w:uiPriority="9" w:qFormat="1"/>
-    <w:lsdException w:name="heading 6" w:uiPriority="9" w:qFormat="1"/>
-    <w:lsdException w:name="heading 7" w:uiPriority="9" w:qFormat="1"/>
-    <w:lsdException w:name="heading 8" w:uiPriority="9" w:qFormat="1"/>
-    <w:lsdException w:name="heading 9" w:uiPriority="9" w:qFormat="1"/>
-    <w:lsdException w:name="toc 1" w:uiPriority="39"/>
-    <w:lsdException w:name="toc 2" w:uiPriority="39"/>
-    <w:lsdException w:name="toc 3" w:uiPriority="39"/>
-    <w:lsdException w:name="toc 4" w:uiPriority="39"/>
-    <w:lsdException w:name="toc 5" w:uiPriority="39"/>
-    <w:lsdException w:name="toc 6" w:uiPriority="39"/>
-    <w:lsdException w:name="toc 7" w:uiPriority="39"/>
-    <w:lsdException w:name="toc 8" w:uiPriority="39"/>
-    <w:lsdException w:name="toc 9" w:uiPriority="39"/>
-    <w:lsdException w:name="caption" w:uiPriority="35" w:qFormat="1"/>
-    <w:lsdException w:name="Title" w:semiHidden="0" w:uiPriority="10" w:unhideWhenUsed="0" w:qFormat="1"/>
-    <w:lsdException w:name="Default Paragraph Font" w:uiPriority="1"/>
-    <w:lsdException w:name="Subtitle" w:semiHidden="0" w:uiPriority="11" w:unhideWhenUsed="0" w:qFormat="1"/>
-    <w:lsdException w:name="Strong" w:semiHidden="0" w:uiPriority="22" w:unhideWhenUsed="0" w:qFormat="1"/>
-    <w:lsdException w:name="Emphasis" w:semiHidden="0" w:uiPriority="20" w:unhideWhenUsed="0" w:qFormat="1"/>
-    <w:lsdException w:name="Table Grid" w:semiHidden="0" w:uiPriority="59" w:unhideWhenUsed="0"/>
-    <w:lsdException w:name="Placeholder Text" w:unhideWhenUsed="0"/>
-    <w:lsdException w:name="No Spacing" w:semiHidden="0" w:uiPriority="1" w:unhideWhenUsed="0" w:qFormat="1"/>
-    <w:lsdException w:name="Light Shading" w:semiHidden="0" w:uiPriority="60" w:unhideWhenUsed="0"/>
-    <w:lsdException w:name="Light List" w:semiHidden="0" w:uiPriority="61" w:unhideWhenUsed="0"/>
-    <w:lsdException w:name="Light Grid" w:semiHidden="0" w:uiPriority="62" w:unhideWhenUsed="0"/>
-    <w:lsdException w:name="Medium Shading 1" w:semiHidden="0" w:uiPriority="63" w:unhideWhenUsed="0"/>
-    <w:lsdException w:name="Medium Shading 2" w:semiHidden="0" w:uiPriority="64" w:unhideWhenUsed="0"/>
-    <w:lsdException w:name="Medium List 1" w:semiHidden="0" w:uiPriority="65" w:unhideWhenUsed="0"/>
-    <w:lsdException w:name="Medium List 2" w:semiHidden="0" w:uiPriority="66" w:unhideWhenUsed="0"/>
-    <w:lsdException w:name="Medium Grid 1" w:semiHidden="0" w:uiPriority="67" w:unhideWhenUsed="0"/>
-    <w:lsdException w:name="Medium Grid 2" w:semiHidden="0" w:uiPriority="68" w:unhideWhenUsed="0"/>
-    <w:lsdException w:name="Medium Grid 3" w:semiHidden="0" w:uiPriority="69" w:unhideWhenUsed="0"/>
-    <w:lsdException w:name="Dark List" w:semiHidden="0" w:uiPriority="70" w:unhideWhenUsed="0"/>
-    <w:lsdException w:name="Colorful Shading" w:semiHidden="0" w:uiPriority="71" w:unhideWhenUsed="0"/>
-    <w:lsdException w:name="Colorful List" w:semiHidden="0" w:uiPriority="72" w:unhideWhenUsed="0"/>
-    <w:lsdException w:name="Colorful Grid" w:semiHidden="0" w:uiPriority="73" w:unhideWhenUsed="0"/>
-    <w:lsdException w:name="Light Shading Accent 1" w:semiHidden="0" w:uiPriority="60" w:unhideWhenUsed="0"/>
-    <w:lsdException w:name="Light List Accent 1" w:semiHidden="0" w:uiPriority="61" w:unhideWhenUsed="0"/>
-    <w:lsdException w:name="Light Grid Accent 1" w:semiHidden="0" w:uiPriority="62" w:unhideWhenUsed="0"/>
-    <w:lsdException w:name="Medium Shading 1 Accent 1" w:semiHidden="0" w:uiPriority="63" w:unhideWhenUsed="0"/>
-    <w:lsdException w:name="Medium Shading 2 Accent 1" w:semiHidden="0" w:uiPriority="64" w:unhideWhenUsed="0"/>
-    <w:lsdException w:name="Medium List 1 Accent 1" w:semiHidden="0" w:uiPriority="65" w:unhideWhenUsed="0"/>
-    <w:lsdException w:name="Revision" w:unhideWhenUsed="0"/>
-    <w:lsdException w:name="List Paragraph" w:semiHidden="0" w:uiPriority="34" w:unhideWhenUsed="0" w:qFormat="1"/>
-    <w:lsdException w:name="Quote" w:semiHidden="0" w:uiPriority="29" w:unhideWhenUsed="0" w:qFormat="1"/>
-    <w:lsdException w:name="Intense Quote" w:semiHidden="0" w:uiPriority="30" w:unhideWhenUsed="0" w:qFormat="1"/>
-    <w:lsdException w:name="Medium List 2 Accent 1" w:semiHidden="0" w:uiPriority="66" w:unhideWhenUsed="0"/>
-    <w:lsdException w:name="Medium Grid 1 Accent 1" w:semiHidden="0" w:uiPriority="67" w:unhideWhenUsed="0"/>
-    <w:lsdException w:name="Medium Grid 2 Accent 1" w:semiHidden="0" w:uiPriority="68" w:unhideWhenUsed="0"/>
-    <w:lsdException w:name="Medium Grid 3 Accent 1" w:semiHidden="0" w:uiPriority="69" w:unhideWhenUsed="0"/>
-    <w:lsdException w:name="Dark List Accent 1" w:semiHidden="0" w:uiPriority="70" w:unhideWhenUsed="0"/>
-    <w:lsdException w:name="Colorful Shading Accent 1" w:semiHidden="0" w:uiPriority="71" w:unhideWhenUsed="0"/>
-    <w:lsdException w:name="Colorful List Accent 1" w:semiHidden="0" w:uiPriority="72" w:unhideWhenUsed="0"/>
-    <w:lsdException w:name="Colorful Grid Accent 1" w:semiHidden="0" w:uiPriority="73" w:unhideWhenUsed="0"/>
-    <w:lsdException w:name="Light Shading Accent 2" w:semiHidden="0" w:uiPriority="60" w:unhideWhenUsed="0"/>
-    <w:lsdException w:name="Light List Accent 2" w:semiHidden="0" w:uiPriority="61" w:unhideWhenUsed="0"/>
-    <w:lsdException w:name="Light Grid Accent 2" w:semiHidden="0" w:uiPriority="62" w:unhideWhenUsed="0"/>
-    <w:lsdException w:name="Medium Shading 1 Accent 2" w:semiHidden="0" w:uiPriority="63" w:unhideWhenUsed="0"/>
-    <w:lsdException w:name="Medium Shading 2 Accent 2" w:semiHidden="0" w:uiPriority="64" w:unhideWhenUsed="0"/>
-    <w:lsdException w:name="Medium List 1 Accent 2" w:semiHidden="0" w:uiPriority="65" w:unhideWhenUsed="0"/>
-    <w:lsdException w:name="Medium List 2 Accent 2" w:semiHidden="0" w:uiPriority="66" w:unhideWhenUsed="0"/>
-    <w:lsdException w:name="Medium Grid 1 Accent 2" w:semiHidden="0" w:uiPriority="67" w:unhideWhenUsed="0"/>
-    <w:lsdException w:name="Medium Grid 2 Accent 2" w:semiHidden="0" w:uiPriority="68" w:unhideWhenUsed="0"/>
-    <w:lsdException w:name="Medium Grid 3 Accent 2" w:semiHidden="0" w:uiPriority="69" w:unhideWhenUsed="0"/>
-    <w:lsdException w:name="Dark List Accent 2" w:semiHidden="0" w:uiPriority="70" w:unhideWhenUsed="0"/>
-    <w:lsdException w:name="Colorful Shading Accent 2" w:semiHidden="0" w:uiPriority="71" w:unhideWhenUsed="0"/>
-    <w:lsdException w:name="Colorful List Accent 2" w:semiHidden="0" w:uiPriority="72" w:unhideWhenUsed="0"/>
-    <w:lsdException w:name="Colorful Grid Accent 2" w:semiHidden="0" w:uiPriority="73" w:unhideWhenUsed="0"/>
-    <w:lsdException w:name="Light Shading Accent 3" w:semiHidden="0" w:uiPriority="60" w:unhideWhenUsed="0"/>
-    <w:lsdException w:name="Light List Accent 3" w:semiHidden="0" w:uiPriority="61" w:unhideWhenUsed="0"/>
-    <w:lsdException w:name="Light Grid Accent 3" w:semiHidden="0" w:uiPriority="62" w:unhideWhenUsed="0"/>
-    <w:lsdException w:name="Medium Shading 1 Accent 3" w:semiHidden="0" w:uiPriority="63" w:unhideWhenUsed="0"/>
-    <w:lsdException w:name="Medium Shading 2 Accent 3" w:semiHidden="0" w:uiPriority="64" w:unhideWhenUsed="0"/>
-    <w:lsdException w:name="Medium List 1 Accent 3" w:semiHidden="0" w:uiPriority="65" w:unhideWhenUsed="0"/>
-    <w:lsdException w:name="Medium List 2 Accent 3" w:semiHidden="0" w:uiPriority="66" w:unhideWhenUsed="0"/>
-    <w:lsdException w:name="Medium Grid 1 Accent 3" w:semiHidden="0" w:uiPriority="67" w:unhideWhenUsed="0"/>
-    <w:lsdException w:name="Medium Grid 2 Accent 3" w:semiHidden="0" w:uiPriority="68" w:unhideWhenUsed="0"/>
-    <w:lsdException w:name="Medium Grid 3 Accent 3" w:semiHidden="0" w:uiPriority="69" w:unhideWhenUsed="0"/>
-    <w:lsdException w:name="Dark List Accent 3" w:semiHidden="0" w:uiPriority="70" w:unhideWhenUsed="0"/>
-    <w:lsdException w:name="Colorful Shading Accent 3" w:semiHidden="0" w:uiPriority="71" w:unhideWhenUsed="0"/>
-    <w:lsdException w:name="Colorful List Accent 3" w:semiHidden="0" w:uiPriority="72" w:unhideWhenUsed="0"/>
-    <w:lsdException w:name="Colorful Grid Accent 3" w:semiHidden="0" w:uiPriority="73" w:unhideWhenUsed="0"/>
-    <w:lsdException w:name="Light Shading Accent 4" w:semiHidden="0" w:uiPriority="60" w:unhideWhenUsed="0"/>
-    <w:lsdException w:name="Light List Accent 4" w:semiHidden="0" w:uiPriority="61" w:unhideWhenUsed="0"/>
-    <w:lsdException w:name="Light Grid Accent 4" w:semiHidden="0" w:uiPriority="62" w:unhideWhenUsed="0"/>
-    <w:lsdException w:name="Medium Shading 1 Accent 4" w:semiHidden="0" w:uiPriority="63" w:unhideWhenUsed="0"/>
-    <w:lsdException w:name="Medium Shading 2 Accent 4" w:semiHidden="0" w:uiPriority="64" w:unhideWhenUsed="0"/>
-    <w:lsdException w:name="Medium List 1 Accent 4" w:semiHidden="0" w:uiPriority="65" w:unhideWhenUsed="0"/>
-    <w:lsdException w:name="Medium List 2 Accent 4" w:semiHidden="0" w:uiPriority="66" w:unhideWhenUsed="0"/>
-    <w:lsdException w:name="Medium Grid 1 Accent 4" w:semiHidden="0" w:uiPriority="67" w:unhideWhenUsed="0"/>
-    <w:lsdException w:name="Medium Grid 2 Accent 4" w:semiHidden="0" w:uiPriority="68" w:unhideWhenUsed="0"/>
-    <w:lsdException w:name="Medium Grid 3 Accent 4" w:semiHidden="0" w:uiPriority="69" w:unhideWhenUsed="0"/>
-    <w:lsdException w:name="Dark List Accent 4" w:semiHidden="0" w:uiPriority="70" w:unhideWhenUsed="0"/>
-    <w:lsdException w:name="Colorful Shading Accent 4" w:semiHidden="0" w:uiPriority="71" w:unhideWhenUsed="0"/>
-    <w:lsdException w:name="Colorful List Accent 4" w:semiHidden="0" w:uiPriority="72" w:unhideWhenUsed="0"/>
-    <w:lsdException w:name="Colorful Grid Accent 4" w:semiHidden="0" w:uiPriority="73" w:unhideWhenUsed="0"/>
-    <w:lsdException w:name="Light Shading Accent 5" w:semiHidden="0" w:uiPriority="60" w:unhideWhenUsed="0"/>
-    <w:lsdException w:name="Light List Accent 5" w:semiHidden="0" w:uiPriority="61" w:unhideWhenUsed="0"/>
-    <w:lsdException w:name="Light Grid Accent 5" w:semiHidden="0" w:uiPriority="62" w:unhideWhenUsed="0"/>
-    <w:lsdException w:name="Medium Shading 1 Accent 5" w:semiHidden="0" w:uiPriority="63" w:unhideWhenUsed="0"/>
-    <w:lsdException w:name="Medium Shading 2 Accent 5" w:semiHidden="0" w:uiPriority="64" w:unhideWhenUsed="0"/>
-    <w:lsdException w:name="Medium List 1 Accent 5" w:semiHidden="0" w:uiPriority="65" w:unhideWhenUsed="0"/>
-    <w:lsdException w:name="Medium List 2 Accent 5" w:semiHidden="0" w:uiPriority="66" w:unhideWhenUsed="0"/>
-    <w:lsdException w:name="Medium Grid 1 Accent 5" w:semiHidden="0" w:uiPriority="67" w:unhideWhenUsed="0"/>
-    <w:lsdException w:name="Medium Grid 2 Accent 5" w:semiHidden="0" w:uiPriority="68" w:unhideWhenUsed="0"/>
-    <w:lsdException w:name="Medium Grid 3 Accent 5" w:semiHidden="0" w:uiPriority="69" w:unhideWhenUsed="0"/>
-    <w:lsdException w:name="Dark List Accent 5" w:semiHidden="0" w:uiPriority="70" w:unhideWhenUsed="0"/>
-    <w:lsdException w:name="Colorful Shading Accent 5" w:semiHidden="0" w:uiPriority="71" w:unhideWhenUsed="0"/>
-    <w:lsdException w:name="Colorful List Accent 5" w:semiHidden="0" w:uiPriority="72" w:unhideWhenUsed="0"/>
-    <w:lsdException w:name="Colorful Grid Accent 5" w:semiHidden="0" w:uiPriority="73" w:unhideWhenUsed="0"/>
-    <w:lsdException w:name="Light Shading Accent 6" w:semiHidden="0" w:uiPriority="60" w:unhideWhenUsed="0"/>
-    <w:lsdException w:name="Light List Accent 6" w:semiHidden="0" w:uiPriority="61" w:unhideWhenUsed="0"/>
-    <w:lsdException w:name="Light Grid Accent 6" w:semiHidden="0" w:uiPriority="62" w:unhideWhenUsed="0"/>
-    <w:lsdException w:name="Medium Shading 1 Accent 6" w:semiHidden="0" w:uiPriority="63" w:unhideWhenUsed="0"/>
-    <w:lsdException w:name="Medium Shading 2 Accent 6" w:semiHidden="0" w:uiPriority="64" w:unhideWhenUsed="0"/>
-    <w:lsdException w:name="Medium List 1 Accent 6" w:semiHidden="0" w:uiPriority="65" w:unhideWhenUsed="0"/>
-    <w:lsdException w:name="Medium List 2 Accent 6" w:semiHidden="0" w:uiPriority="66" w:unhideWhenUsed="0"/>
-    <w:lsdException w:name="Medium Grid 1 Accent 6" w:semiHidden="0" w:uiPriority="67" w:unhideWhenUsed="0"/>
-    <w:lsdException w:name="Medium Grid 2 Accent 6" w:semiHidden="0" w:uiPriority="68" w:unhideWhenUsed="0"/>
-    <w:lsdException w:name="Medium Grid 3 Accent 6" w:semiHidden="0" w:uiPriority="69" w:unhideWhenUsed="0"/>
-    <w:lsdException w:name="Dark List Accent 6" w:semiHidden="0" w:uiPriority="70" w:unhideWhenUsed="0"/>
-    <w:lsdException w:name="Colorful Shading Accent 6" w:semiHidden="0" w:uiPriority="71" w:unhideWhenUsed="0"/>
-    <w:lsdException w:name="Colorful List Accent 6" w:semiHidden="0" w:uiPriority="72" w:unhideWhenUsed="0"/>
-    <w:lsdException w:name="Colorful Grid Accent 6" w:semiHidden="0" w:uiPriority="73" w:unhideWhenUsed="0"/>
-    <w:lsdException w:name="Subtle Emphasis" w:semiHidden="0" w:uiPriority="19" w:unhideWhenUsed="0" w:qFormat="1"/>
-    <w:lsdException w:name="Intense Emphasis" w:semiHidden="0" w:uiPriority="21" w:unhideWhenUsed="0" w:qFormat="1"/>
-    <w:lsdException w:name="Subtle Reference" w:semiHidden="0" w:uiPriority="31" w:unhideWhenUsed="0" w:qFormat="1"/>
-    <w:lsdException w:name="Intense Reference" w:semiHidden="0" w:uiPriority="32" w:unhideWhenUsed="0" w:qFormat="1"/>
-    <w:lsdException w:name="Book Title" w:semiHidden="0" w:uiPriority="33" w:unhideWhenUsed="0" w:qFormat="1"/>
-    <w:lsdException w:name="Bibliography" w:uiPriority="37"/>
-    <w:lsdException w:name="TOC Heading" w:uiPriority="39" w:qFormat="1"/>
-  </w:latentStyles>
-  <w:style w:type="paragraph" w:default="1" w:styleId="Normal">
-    <w:name w:val="Normal"/>
-    <w:qFormat/>
-  </w:style>
-  <w:style w:type="character" w:default="1" w:styleId="Tipodeletrapredefinidodopargrafo">
-    <w:name w:val="Default Paragraph Font"/>
-    <w:uiPriority w:val="1"/>
-    <w:semiHidden/>
-    <w:unhideWhenUsed/>
-  </w:style>
-  <w:style w:type="table" w:default="1" w:styleId="Tabelanormal">
-    <w:name w:val="Normal Table"/>
-    <w:uiPriority w:val="99"/>
-    <w:semiHidden/>
-    <w:unhideWhenUsed/>
-    <w:tblPr>
-      <w:tblInd w:w="0" w:type="dxa"/>
-      <w:tblCellMar>
-        <w:top w:w="0" w:type="dxa"/>
-        <w:left w:w="108" w:type="dxa"/>
-        <w:bottom w:w="0" w:type="dxa"/>
-        <w:right w:w="108" w:type="dxa"/>
-      </w:tblCellMar>
-    </w:tblPr>
-  </w:style>
-  <w:style w:type="numbering" w:default="1" w:styleId="Semlista">
-    <w:name w:val="No List"/>
-    <w:uiPriority w:val="99"/>
-    <w:semiHidden/>
-    <w:unhideWhenUsed/>
-  </w:style>
-  <w:style w:type="paragraph" w:customStyle="1" w:styleId="EC1DAC45C79B4462BFB3781A5F50BDBA">
-    <w:name w:val="EC1DAC45C79B4462BFB3781A5F50BDBA"/>
-    <w:rsid w:val="00DC631E"/>
-  </w:style>
-  <w:style w:type="paragraph" w:customStyle="1" w:styleId="B5B3C62C2FEC43BF9B31B871E2147164">
-    <w:name w:val="B5B3C62C2FEC43BF9B31B871E2147164"/>
-    <w:rsid w:val="00DC631E"/>
-  </w:style>
-  <w:style w:type="paragraph" w:customStyle="1" w:styleId="EB3BE0C9D1A6426CA30EFAC42D555C64">
-    <w:name w:val="EB3BE0C9D1A6426CA30EFAC42D555C64"/>
-    <w:rsid w:val="00DC631E"/>
-  </w:style>
-  <w:style w:type="paragraph" w:customStyle="1" w:styleId="40E5FD50B99D419A8382AEF9231AE4E4">
-    <w:name w:val="40E5FD50B99D419A8382AEF9231AE4E4"/>
-    <w:rsid w:val="00E92906"/>
-  </w:style>
-</w:styles>
-</file>
-
-<file path=word/glossary/stylesWithEffects.xml><?xml version="1.0" encoding="utf-8"?>
-<w:styles xmlns:wpc="http://schemas.microsoft.com/office/word/2010/wordprocessingCanvas" xmlns:mc="http://schemas.openxmlformats.org/markup-compatibility/2006" xmlns:o="urn:schemas-microsoft-com:office:office" xmlns:r="http://schemas.openxmlformats.org/officeDocument/2006/relationships" xmlns:m="http://schemas.openxmlformats.org/officeDocument/2006/math" xmlns:v="urn:schemas-microsoft-com:vml" xmlns:wp14="http://schemas.microsoft.com/office/word/2010/wordprocessingDrawing" xmlns:wp="http://schemas.openxmlformats.org/drawingml/2006/wordprocessingDrawing" xmlns:w10="urn:schemas-microsoft-com:office:word" xmlns:w="http://schemas.openxmlformats.org/wordprocessingml/2006/main" xmlns:w14="http://schemas.microsoft.com/office/word/2010/wordml" xmlns:wpg="http://schemas.microsoft.com/office/word/2010/wordprocessingGroup" xmlns:wpi="http://schemas.microsoft.com/office/word/2010/wordprocessingInk" xmlns:wne="http://schemas.microsoft.com/office/word/2006/wordml" xmlns:wps="http://schemas.microsoft.com/office/word/2010/wordprocessingShape" mc:Ignorable="w14 wp14">
-  <w:docDefaults>
-    <w:rPrDefault>
-      <w:rPr>
-        <w:rFonts w:asciiTheme="minorHAnsi" w:eastAsiaTheme="minorEastAsia" w:hAnsiTheme="minorHAnsi" w:cstheme="minorBidi"/>
-        <w:sz w:val="22"/>
-        <w:szCs w:val="22"/>
-        <w:lang w:val="pt-PT" w:eastAsia="pt-PT" w:bidi="ar-SA"/>
-      </w:rPr>
-    </w:rPrDefault>
-    <w:pPrDefault>
-      <w:pPr>
-        <w:spacing w:after="200" w:line="276" w:lineRule="auto"/>
-      </w:pPr>
-    </w:pPrDefault>
-  </w:docDefaults>
-  <w:latentStyles w:defLockedState="0" w:defUIPriority="99" w:defSemiHidden="1" w:defUnhideWhenUsed="1" w:defQFormat="0" w:count="267">
-    <w:lsdException w:name="Normal" w:semiHidden="0" w:uiPriority="0" w:unhideWhenUsed="0" w:qFormat="1"/>
-    <w:lsdException w:name="heading 1" w:semiHidden="0" w:uiPriority="9" w:unhideWhenUsed="0" w:qFormat="1"/>
-    <w:lsdException w:name="heading 2" w:uiPriority="9" w:qFormat="1"/>
-    <w:lsdException w:name="heading 3" w:uiPriority="9" w:qFormat="1"/>
-    <w:lsdException w:name="heading 4" w:uiPriority="9" w:qFormat="1"/>
-    <w:lsdException w:name="heading 5" w:uiPriority="9" w:qFormat="1"/>
-    <w:lsdException w:name="heading 6" w:uiPriority="9" w:qFormat="1"/>
-    <w:lsdException w:name="heading 7" w:uiPriority="9" w:qFormat="1"/>
-    <w:lsdException w:name="heading 8" w:uiPriority="9" w:qFormat="1"/>
-    <w:lsdException w:name="heading 9" w:uiPriority="9" w:qFormat="1"/>
-    <w:lsdException w:name="toc 1" w:uiPriority="39"/>
-    <w:lsdException w:name="toc 2" w:uiPriority="39"/>
-    <w:lsdException w:name="toc 3" w:uiPriority="39"/>
-    <w:lsdException w:name="toc 4" w:uiPriority="39"/>
-    <w:lsdException w:name="toc 5" w:uiPriority="39"/>
-    <w:lsdException w:name="toc 6" w:uiPriority="39"/>
-    <w:lsdException w:name="toc 7" w:uiPriority="39"/>
-    <w:lsdException w:name="toc 8" w:uiPriority="39"/>
-    <w:lsdException w:name="toc 9" w:uiPriority="39"/>
-    <w:lsdException w:name="caption" w:uiPriority="35" w:qFormat="1"/>
-    <w:lsdException w:name="Title" w:semiHidden="0" w:uiPriority="10" w:unhideWhenUsed="0" w:qFormat="1"/>
-    <w:lsdException w:name="Default Paragraph Font" w:uiPriority="1"/>
-    <w:lsdException w:name="Subtitle" w:semiHidden="0" w:uiPriority="11" w:unhideWhenUsed="0" w:qFormat="1"/>
-    <w:lsdException w:name="Strong" w:semiHidden="0" w:uiPriority="22" w:unhideWhenUsed="0" w:qFormat="1"/>
-    <w:lsdException w:name="Emphasis" w:semiHidden="0" w:uiPriority="20" w:unhideWhenUsed="0" w:qFormat="1"/>
-    <w:lsdException w:name="Table Grid" w:semiHidden="0" w:uiPriority="59" w:unhideWhenUsed="0"/>
-    <w:lsdException w:name="Placeholder Text" w:unhideWhenUsed="0"/>
-    <w:lsdException w:name="No Spacing" w:semiHidden="0" w:uiPriority="1" w:unhideWhenUsed="0" w:qFormat="1"/>
-    <w:lsdException w:name="Light Shading" w:semiHidden="0" w:uiPriority="60" w:unhideWhenUsed="0"/>
-    <w:lsdException w:name="Light List" w:semiHidden="0" w:uiPriority="61" w:unhideWhenUsed="0"/>
-    <w:lsdException w:name="Light Grid" w:semiHidden="0" w:uiPriority="62" w:unhideWhenUsed="0"/>
-    <w:lsdException w:name="Medium Shading 1" w:semiHidden="0" w:uiPriority="63" w:unhideWhenUsed="0"/>
-    <w:lsdException w:name="Medium Shading 2" w:semiHidden="0" w:uiPriority="64" w:unhideWhenUsed="0"/>
-    <w:lsdException w:name="Medium List 1" w:semiHidden="0" w:uiPriority="65" w:unhideWhenUsed="0"/>
-    <w:lsdException w:name="Medium List 2" w:semiHidden="0" w:uiPriority="66" w:unhideWhenUsed="0"/>
-    <w:lsdException w:name="Medium Grid 1" w:semiHidden="0" w:uiPriority="67" w:unhideWhenUsed="0"/>
-    <w:lsdException w:name="Medium Grid 2" w:semiHidden="0" w:uiPriority="68" w:unhideWhenUsed="0"/>
-    <w:lsdException w:name="Medium Grid 3" w:semiHidden="0" w:uiPriority="69" w:unhideWhenUsed="0"/>
-    <w:lsdException w:name="Dark List" w:semiHidden="0" w:uiPriority="70" w:unhideWhenUsed="0"/>
-    <w:lsdException w:name="Colorful Shading" w:semiHidden="0" w:uiPriority="71" w:unhideWhenUsed="0"/>
-    <w:lsdException w:name="Colorful List" w:semiHidden="0" w:uiPriority="72" w:unhideWhenUsed="0"/>
-    <w:lsdException w:name="Colorful Grid" w:semiHidden="0" w:uiPriority="73" w:unhideWhenUsed="0"/>
-    <w:lsdException w:name="Light Shading Accent 1" w:semiHidden="0" w:uiPriority="60" w:unhideWhenUsed="0"/>
-    <w:lsdException w:name="Light List Accent 1" w:semiHidden="0" w:uiPriority="61" w:unhideWhenUsed="0"/>
-    <w:lsdException w:name="Light Grid Accent 1" w:semiHidden="0" w:uiPriority="62" w:unhideWhenUsed="0"/>
-    <w:lsdException w:name="Medium Shading 1 Accent 1" w:semiHidden="0" w:uiPriority="63" w:unhideWhenUsed="0"/>
-    <w:lsdException w:name="Medium Shading 2 Accent 1" w:semiHidden="0" w:uiPriority="64" w:unhideWhenUsed="0"/>
-    <w:lsdException w:name="Medium List 1 Accent 1" w:semiHidden="0" w:uiPriority="65" w:unhideWhenUsed="0"/>
-    <w:lsdException w:name="Revision" w:unhideWhenUsed="0"/>
-    <w:lsdException w:name="List Paragraph" w:semiHidden="0" w:uiPriority="34" w:unhideWhenUsed="0" w:qFormat="1"/>
-    <w:lsdException w:name="Quote" w:semiHidden="0" w:uiPriority="29" w:unhideWhenUsed="0" w:qFormat="1"/>
-    <w:lsdException w:name="Intense Quote" w:semiHidden="0" w:uiPriority="30" w:unhideWhenUsed="0" w:qFormat="1"/>
-    <w:lsdException w:name="Medium List 2 Accent 1" w:semiHidden="0" w:uiPriority="66" w:unhideWhenUsed="0"/>
-    <w:lsdException w:name="Medium Grid 1 Accent 1" w:semiHidden="0" w:uiPriority="67" w:unhideWhenUsed="0"/>
-    <w:lsdException w:name="Medium Grid 2 Accent 1" w:semiHidden="0" w:uiPriority="68" w:unhideWhenUsed="0"/>
-    <w:lsdException w:name="Medium Grid 3 Accent 1" w:semiHidden="0" w:uiPriority="69" w:unhideWhenUsed="0"/>
-    <w:lsdException w:name="Dark List Accent 1" w:semiHidden="0" w:uiPriority="70" w:unhideWhenUsed="0"/>
-    <w:lsdException w:name="Colorful Shading Accent 1" w:semiHidden="0" w:uiPriority="71" w:unhideWhenUsed="0"/>
-    <w:lsdException w:name="Colorful List Accent 1" w:semiHidden="0" w:uiPriority="72" w:unhideWhenUsed="0"/>
-    <w:lsdException w:name="Colorful Grid Accent 1" w:semiHidden="0" w:uiPriority="73" w:unhideWhenUsed="0"/>
-    <w:lsdException w:name="Light Shading Accent 2" w:semiHidden="0" w:uiPriority="60" w:unhideWhenUsed="0"/>
-    <w:lsdException w:name="Light List Accent 2" w:semiHidden="0" w:uiPriority="61" w:unhideWhenUsed="0"/>
-    <w:lsdException w:name="Light Grid Accent 2" w:semiHidden="0" w:uiPriority="62" w:unhideWhenUsed="0"/>
-    <w:lsdException w:name="Medium Shading 1 Accent 2" w:semiHidden="0" w:uiPriority="63" w:unhideWhenUsed="0"/>
-    <w:lsdException w:name="Medium Shading 2 Accent 2" w:semiHidden="0" w:uiPriority="64" w:unhideWhenUsed="0"/>
-    <w:lsdException w:name="Medium List 1 Accent 2" w:semiHidden="0" w:uiPriority="65" w:unhideWhenUsed="0"/>
-    <w:lsdException w:name="Medium List 2 Accent 2" w:semiHidden="0" w:uiPriority="66" w:unhideWhenUsed="0"/>
-    <w:lsdException w:name="Medium Grid 1 Accent 2" w:semiHidden="0" w:uiPriority="67" w:unhideWhenUsed="0"/>
-    <w:lsdException w:name="Medium Grid 2 Accent 2" w:semiHidden="0" w:uiPriority="68" w:unhideWhenUsed="0"/>
-    <w:lsdException w:name="Medium Grid 3 Accent 2" w:semiHidden="0" w:uiPriority="69" w:unhideWhenUsed="0"/>
-    <w:lsdException w:name="Dark List Accent 2" w:semiHidden="0" w:uiPriority="70" w:unhideWhenUsed="0"/>
-    <w:lsdException w:name="Colorful Shading Accent 2" w:semiHidden="0" w:uiPriority="71" w:unhideWhenUsed="0"/>
-    <w:lsdException w:name="Colorful List Accent 2" w:semiHidden="0" w:uiPriority="72" w:unhideWhenUsed="0"/>
-    <w:lsdException w:name="Colorful Grid Accent 2" w:semiHidden="0" w:uiPriority="73" w:unhideWhenUsed="0"/>
-    <w:lsdException w:name="Light Shading Accent 3" w:semiHidden="0" w:uiPriority="60" w:unhideWhenUsed="0"/>
-    <w:lsdException w:name="Light List Accent 3" w:semiHidden="0" w:uiPriority="61" w:unhideWhenUsed="0"/>
-    <w:lsdException w:name="Light Grid Accent 3" w:semiHidden="0" w:uiPriority="62" w:unhideWhenUsed="0"/>
-    <w:lsdException w:name="Medium Shading 1 Accent 3" w:semiHidden="0" w:uiPriority="63" w:unhideWhenUsed="0"/>
-    <w:lsdException w:name="Medium Shading 2 Accent 3" w:semiHidden="0" w:uiPriority="64" w:unhideWhenUsed="0"/>
-    <w:lsdException w:name="Medium List 1 Accent 3" w:semiHidden="0" w:uiPriority="65" w:unhideWhenUsed="0"/>
-    <w:lsdException w:name="Medium List 2 Accent 3" w:semiHidden="0" w:uiPriority="66" w:unhideWhenUsed="0"/>
-    <w:lsdException w:name="Medium Grid 1 Accent 3" w:semiHidden="0" w:uiPriority="67" w:unhideWhenUsed="0"/>
-    <w:lsdException w:name="Medium Grid 2 Accent 3" w:semiHidden="0" w:uiPriority="68" w:unhideWhenUsed="0"/>
-    <w:lsdException w:name="Medium Grid 3 Accent 3" w:semiHidden="0" w:uiPriority="69" w:unhideWhenUsed="0"/>
-    <w:lsdException w:name="Dark List Accent 3" w:semiHidden="0" w:uiPriority="70" w:unhideWhenUsed="0"/>
-    <w:lsdException w:name="Colorful Shading Accent 3" w:semiHidden="0" w:uiPriority="71" w:unhideWhenUsed="0"/>
-    <w:lsdException w:name="Colorful List Accent 3" w:semiHidden="0" w:uiPriority="72" w:unhideWhenUsed="0"/>
-    <w:lsdException w:name="Colorful Grid Accent 3" w:semiHidden="0" w:uiPriority="73" w:unhideWhenUsed="0"/>
-    <w:lsdException w:name="Light Shading Accent 4" w:semiHidden="0" w:uiPriority="60" w:unhideWhenUsed="0"/>
-    <w:lsdException w:name="Light List Accent 4" w:semiHidden="0" w:uiPriority="61" w:unhideWhenUsed="0"/>
-    <w:lsdException w:name="Light Grid Accent 4" w:semiHidden="0" w:uiPriority="62" w:unhideWhenUsed="0"/>
-    <w:lsdException w:name="Medium Shading 1 Accent 4" w:semiHidden="0" w:uiPriority="63" w:unhideWhenUsed="0"/>
-    <w:lsdException w:name="Medium Shading 2 Accent 4" w:semiHidden="0" w:uiPriority="64" w:unhideWhenUsed="0"/>
-    <w:lsdException w:name="Medium List 1 Accent 4" w:semiHidden="0" w:uiPriority="65" w:unhideWhenUsed="0"/>
-    <w:lsdException w:name="Medium List 2 Accent 4" w:semiHidden="0" w:uiPriority="66" w:unhideWhenUsed="0"/>
-    <w:lsdException w:name="Medium Grid 1 Accent 4" w:semiHidden="0" w:uiPriority="67" w:unhideWhenUsed="0"/>
-    <w:lsdException w:name="Medium Grid 2 Accent 4" w:semiHidden="0" w:uiPriority="68" w:unhideWhenUsed="0"/>
-    <w:lsdException w:name="Medium Grid 3 Accent 4" w:semiHidden="0" w:uiPriority="69" w:unhideWhenUsed="0"/>
-    <w:lsdException w:name="Dark List Accent 4" w:semiHidden="0" w:uiPriority="70" w:unhideWhenUsed="0"/>
-    <w:lsdException w:name="Colorful Shading Accent 4" w:semiHidden="0" w:uiPriority="71" w:unhideWhenUsed="0"/>
-    <w:lsdException w:name="Colorful List Accent 4" w:semiHidden="0" w:uiPriority="72" w:unhideWhenUsed="0"/>
-    <w:lsdException w:name="Colorful Grid Accent 4" w:semiHidden="0" w:uiPriority="73" w:unhideWhenUsed="0"/>
-    <w:lsdException w:name="Light Shading Accent 5" w:semiHidden="0" w:uiPriority="60" w:unhideWhenUsed="0"/>
-    <w:lsdException w:name="Light List Accent 5" w:semiHidden="0" w:uiPriority="61" w:unhideWhenUsed="0"/>
-    <w:lsdException w:name="Light Grid Accent 5" w:semiHidden="0" w:uiPriority="62" w:unhideWhenUsed="0"/>
-    <w:lsdException w:name="Medium Shading 1 Accent 5" w:semiHidden="0" w:uiPriority="63" w:unhideWhenUsed="0"/>
-    <w:lsdException w:name="Medium Shading 2 Accent 5" w:semiHidden="0" w:uiPriority="64" w:unhideWhenUsed="0"/>
-    <w:lsdException w:name="Medium List 1 Accent 5" w:semiHidden="0" w:uiPriority="65" w:unhideWhenUsed="0"/>
-    <w:lsdException w:name="Medium List 2 Accent 5" w:semiHidden="0" w:uiPriority="66" w:unhideWhenUsed="0"/>
-    <w:lsdException w:name="Medium Grid 1 Accent 5" w:semiHidden="0" w:uiPriority="67" w:unhideWhenUsed="0"/>
-    <w:lsdException w:name="Medium Grid 2 Accent 5" w:semiHidden="0" w:uiPriority="68" w:unhideWhenUsed="0"/>
-    <w:lsdException w:name="Medium Grid 3 Accent 5" w:semiHidden="0" w:uiPriority="69" w:unhideWhenUsed="0"/>
-    <w:lsdException w:name="Dark List Accent 5" w:semiHidden="0" w:uiPriority="70" w:unhideWhenUsed="0"/>
-    <w:lsdException w:name="Colorful Shading Accent 5" w:semiHidden="0" w:uiPriority="71" w:unhideWhenUsed="0"/>
-    <w:lsdException w:name="Colorful List Accent 5" w:semiHidden="0" w:uiPriority="72" w:unhideWhenUsed="0"/>
-    <w:lsdException w:name="Colorful Grid Accent 5" w:semiHidden="0" w:uiPriority="73" w:unhideWhenUsed="0"/>
-    <w:lsdException w:name="Light Shading Accent 6" w:semiHidden="0" w:uiPriority="60" w:unhideWhenUsed="0"/>
-    <w:lsdException w:name="Light List Accent 6" w:semiHidden="0" w:uiPriority="61" w:unhideWhenUsed="0"/>
-    <w:lsdException w:name="Light Grid Accent 6" w:semiHidden="0" w:uiPriority="62" w:unhideWhenUsed="0"/>
-    <w:lsdException w:name="Medium Shading 1 Accent 6" w:semiHidden="0" w:uiPriority="63" w:unhideWhenUsed="0"/>
-    <w:lsdException w:name="Medium Shading 2 Accent 6" w:semiHidden="0" w:uiPriority="64" w:unhideWhenUsed="0"/>
-    <w:lsdException w:name="Medium List 1 Accent 6" w:semiHidden="0" w:uiPriority="65" w:unhideWhenUsed="0"/>
-    <w:lsdException w:name="Medium List 2 Accent 6" w:semiHidden="0" w:uiPriority="66" w:unhideWhenUsed="0"/>
-    <w:lsdException w:name="Medium Grid 1 Accent 6" w:semiHidden="0" w:uiPriority="67" w:unhideWhenUsed="0"/>
-    <w:lsdException w:name="Medium Grid 2 Accent 6" w:semiHidden="0" w:uiPriority="68" w:unhideWhenUsed="0"/>
-    <w:lsdException w:name="Medium Grid 3 Accent 6" w:semiHidden="0" w:uiPriority="69" w:unhideWhenUsed="0"/>
-    <w:lsdException w:name="Dark List Accent 6" w:semiHidden="0" w:uiPriority="70" w:unhideWhenUsed="0"/>
-    <w:lsdException w:name="Colorful Shading Accent 6" w:semiHidden="0" w:uiPriority="71" w:unhideWhenUsed="0"/>
-    <w:lsdException w:name="Colorful List Accent 6" w:semiHidden="0" w:uiPriority="72" w:unhideWhenUsed="0"/>
-    <w:lsdException w:name="Colorful Grid Accent 6" w:semiHidden="0" w:uiPriority="73" w:unhideWhenUsed="0"/>
-    <w:lsdException w:name="Subtle Emphasis" w:semiHidden="0" w:uiPriority="19" w:unhideWhenUsed="0" w:qFormat="1"/>
-    <w:lsdException w:name="Intense Emphasis" w:semiHidden="0" w:uiPriority="21" w:unhideWhenUsed="0" w:qFormat="1"/>
-    <w:lsdException w:name="Subtle Reference" w:semiHidden="0" w:uiPriority="31" w:unhideWhenUsed="0" w:qFormat="1"/>
-    <w:lsdException w:name="Intense Reference" w:semiHidden="0" w:uiPriority="32" w:unhideWhenUsed="0" w:qFormat="1"/>
-    <w:lsdException w:name="Book Title" w:semiHidden="0" w:uiPriority="33" w:unhideWhenUsed="0" w:qFormat="1"/>
-    <w:lsdException w:name="Bibliography" w:uiPriority="37"/>
-    <w:lsdException w:name="TOC Heading" w:uiPriority="39" w:qFormat="1"/>
+  <w:latentStyles w:defLockedState="0" w:defUIPriority="99" w:defSemiHidden="0" w:defUnhideWhenUsed="0" w:defQFormat="0" w:count="371">
+    <w:lsdException w:name="Normal" w:uiPriority="0" w:qFormat="1"/>
+    <w:lsdException w:name="heading 1" w:uiPriority="9" w:qFormat="1"/>
+    <w:lsdException w:name="heading 2" w:semiHidden="1" w:uiPriority="9" w:unhideWhenUsed="1" w:qFormat="1"/>
+    <w:lsdException w:name="heading 3" w:semiHidden="1" w:uiPriority="9" w:unhideWhenUsed="1" w:qFormat="1"/>
+    <w:lsdException w:name="heading 4" w:semiHidden="1" w:uiPriority="9" w:unhideWhenUsed="1" w:qFormat="1"/>
+    <w:lsdException w:name="heading 5" w:semiHidden="1" w:uiPriority="9" w:unhideWhenUsed="1" w:qFormat="1"/>
+    <w:lsdException w:name="heading 6" w:semiHidden="1" w:uiPriority="9" w:unhideWhenUsed="1" w:qFormat="1"/>
+    <w:lsdException w:name="heading 7" w:semiHidden="1" w:uiPriority="9" w:unhideWhenUsed="1" w:qFormat="1"/>
+    <w:lsdException w:name="heading 8" w:semiHidden="1" w:uiPriority="9" w:unhideWhenUsed="1" w:qFormat="1"/>
+    <w:lsdException w:name="heading 9" w:semiHidden="1" w:uiPriority="9" w:unhideWhenUsed="1" w:qFormat="1"/>
+    <w:lsdException w:name="index 1" w:semiHidden="1" w:unhideWhenUsed="1"/>
+    <w:lsdException w:name="index 2" w:semiHidden="1" w:unhideWhenUsed="1"/>
+    <w:lsdException w:name="index 3" w:semiHidden="1" w:unhideWhenUsed="1"/>
+    <w:lsdException w:name="index 4" w:semiHidden="1" w:unhideWhenUsed="1"/>
+    <w:lsdException w:name="index 5" w:semiHidden="1" w:unhideWhenUsed="1"/>
+    <w:lsdException w:name="index 6" w:semiHidden="1" w:unhideWhenUsed="1"/>
+    <w:lsdException w:name="index 7" w:semiHidden="1" w:unhideWhenUsed="1"/>
+    <w:lsdException w:name="index 8" w:semiHidden="1" w:unhideWhenUsed="1"/>
+    <w:lsdException w:name="index 9" w:semiHidden="1" w:unhideWhenUsed="1"/>
+    <w:lsdException w:name="toc 1" w:semiHidden="1" w:uiPriority="39" w:unhideWhenUsed="1"/>
+    <w:lsdException w:name="toc 2" w:semiHidden="1" w:uiPriority="39" w:unhideWhenUsed="1"/>
+    <w:lsdException w:name="toc 3" w:semiHidden="1" w:uiPriority="39" w:unhideWhenUsed="1"/>
+    <w:lsdException w:name="toc 4" w:semiHidden="1" w:uiPriority="39" w:unhideWhenUsed="1"/>
+    <w:lsdException w:name="toc 5" w:semiHidden="1" w:uiPriority="39" w:unhideWhenUsed="1"/>
+    <w:lsdException w:name="toc 6" w:semiHidden="1" w:uiPriority="39" w:unhideWhenUsed="1"/>
+    <w:lsdException w:name="toc 7" w:semiHidden="1" w:uiPriority="39" w:unhideWhenUsed="1"/>
+    <w:lsdException w:name="toc 8" w:semiHidden="1" w:uiPriority="39" w:unhideWhenUsed="1"/>
+    <w:lsdException w:name="toc 9" w:semiHidden="1" w:uiPriority="39" w:unhideWhenUsed="1"/>
+    <w:lsdException w:name="Normal Indent" w:semiHidden="1" w:unhideWhenUsed="1"/>
+    <w:lsdException w:name="footnote text" w:semiHidden="1" w:unhideWhenUsed="1"/>
+    <w:lsdException w:name="annotation text" w:semiHidden="1" w:unhideWhenUsed="1"/>
+    <w:lsdException w:name="header" w:semiHidden="1" w:unhideWhenUsed="1"/>
+    <w:lsdException w:name="footer" w:semiHidden="1" w:unhideWhenUsed="1"/>
+    <w:lsdException w:name="index heading" w:semiHidden="1" w:unhideWhenUsed="1"/>
+    <w:lsdException w:name="caption" w:semiHidden="1" w:uiPriority="35" w:unhideWhenUsed="1" w:qFormat="1"/>
+    <w:lsdException w:name="table of figures" w:semiHidden="1" w:unhideWhenUsed="1"/>
+    <w:lsdException w:name="envelope address" w:semiHidden="1" w:unhideWhenUsed="1"/>
+    <w:lsdException w:name="envelope return" w:semiHidden="1" w:unhideWhenUsed="1"/>
+    <w:lsdException w:name="footnote reference" w:semiHidden="1" w:unhideWhenUsed="1"/>
+    <w:lsdException w:name="annotation reference" w:semiHidden="1" w:unhideWhenUsed="1"/>
+    <w:lsdException w:name="line number" w:semiHidden="1" w:unhideWhenUsed="1"/>
+    <w:lsdException w:name="page number" w:semiHidden="1" w:unhideWhenUsed="1"/>
+    <w:lsdException w:name="endnote reference" w:semiHidden="1" w:unhideWhenUsed="1"/>
+    <w:lsdException w:name="endnote text" w:semiHidden="1" w:unhideWhenUsed="1"/>
+    <w:lsdException w:name="table of authorities" w:semiHidden="1" w:unhideWhenUsed="1"/>
+    <w:lsdException w:name="macro" w:semiHidden="1" w:unhideWhenUsed="1"/>
+    <w:lsdException w:name="toa heading" w:semiHidden="1" w:unhideWhenUsed="1"/>
+    <w:lsdException w:name="List" w:semiHidden="1" w:unhideWhenUsed="1"/>
+    <w:lsdException w:name="List Bullet" w:semiHidden="1" w:unhideWhenUsed="1"/>
+    <w:lsdException w:name="List Number" w:semiHidden="1" w:unhideWhenUsed="1"/>
+    <w:lsdException w:name="List 2" w:semiHidden="1" w:unhideWhenUsed="1"/>
+    <w:lsdException w:name="List 3" w:semiHidden="1" w:unhideWhenUsed="1"/>
+    <w:lsdException w:name="List 4" w:semiHidden="1" w:unhideWhenUsed="1"/>
+    <w:lsdException w:name="List 5" w:semiHidden="1" w:unhideWhenUsed="1"/>
+    <w:lsdException w:name="List Bullet 2" w:semiHidden="1" w:unhideWhenUsed="1"/>
+    <w:lsdException w:name="List Bullet 3" w:semiHidden="1" w:unhideWhenUsed="1"/>
+    <w:lsdException w:name="List Bullet 4" w:semiHidden="1" w:unhideWhenUsed="1"/>
+    <w:lsdException w:name="List Bullet 5" w:semiHidden="1" w:unhideWhenUsed="1"/>
+    <w:lsdException w:name="List Number 2" w:semiHidden="1" w:unhideWhenUsed="1"/>
+    <w:lsdException w:name="List Number 3" w:semiHidden="1" w:unhideWhenUsed="1"/>
+    <w:lsdException w:name="List Number 4" w:semiHidden="1" w:unhideWhenUsed="1"/>
+    <w:lsdException w:name="List Number 5" w:semiHidden="1" w:unhideWhenUsed="1"/>
+    <w:lsdException w:name="Title" w:uiPriority="10" w:qFormat="1"/>
+    <w:lsdException w:name="Closing" w:semiHidden="1" w:unhideWhenUsed="1"/>
+    <w:lsdException w:name="Signature" w:semiHidden="1" w:unhideWhenUsed="1"/>
+    <w:lsdException w:name="Default Paragraph Font" w:semiHidden="1" w:uiPriority="1" w:unhideWhenUsed="1"/>
+    <w:lsdException w:name="Body Text" w:semiHidden="1" w:unhideWhenUsed="1"/>
+    <w:lsdException w:name="Body Text Indent" w:semiHidden="1" w:unhideWhenUsed="1"/>
+    <w:lsdException w:name="List Continue" w:semiHidden="1" w:unhideWhenUsed="1"/>
+    <w:lsdException w:name="List Continue 2" w:semiHidden="1" w:unhideWhenUsed="1"/>
+    <w:lsdException w:name="List Continue 3" w:semiHidden="1" w:unhideWhenUsed="1"/>
+    <w:lsdException w:name="List Continue 4" w:semiHidden="1" w:unhideWhenUsed="1"/>
+    <w:lsdException w:name="List Continue 5" w:semiHidden="1" w:unhideWhenUsed="1"/>
+    <w:lsdException w:name="Message Header" w:semiHidden="1" w:unhideWhenUsed="1"/>
+    <w:lsdException w:name="Subtitle" w:uiPriority="11" w:qFormat="1"/>
+    <w:lsdException w:name="Salutation" w:semiHidden="1" w:unhideWhenUsed="1"/>
+    <w:lsdException w:name="Date" w:semiHidden="1" w:unhideWhenUsed="1"/>
+    <w:lsdException w:name="Body Text First Indent" w:semiHidden="1" w:unhideWhenUsed="1"/>
+    <w:lsdException w:name="Body Text First Indent 2" w:semiHidden="1" w:unhideWhenUsed="1"/>
+    <w:lsdException w:name="Note Heading" w:semiHidden="1" w:unhideWhenUsed="1"/>
+    <w:lsdException w:name="Body Text 2" w:semiHidden="1" w:unhideWhenUsed="1"/>
+    <w:lsdException w:name="Body Text 3" w:semiHidden="1" w:unhideWhenUsed="1"/>
+    <w:lsdException w:name="Body Text Indent 2" w:semiHidden="1" w:unhideWhenUsed="1"/>
+    <w:lsdException w:name="Body Text Indent 3" w:semiHidden="1" w:unhideWhenUsed="1"/>
+    <w:lsdException w:name="Block Text" w:semiHidden="1" w:unhideWhenUsed="1"/>
+    <w:lsdException w:name="Hyperlink" w:semiHidden="1" w:unhideWhenUsed="1"/>
+    <w:lsdException w:name="FollowedHyperlink" w:semiHidden="1" w:unhideWhenUsed="1"/>
+    <w:lsdException w:name="Strong" w:uiPriority="22" w:qFormat="1"/>
+    <w:lsdException w:name="Emphasis" w:uiPriority="20" w:qFormat="1"/>
+    <w:lsdException w:name="Document Map" w:semiHidden="1" w:unhideWhenUsed="1"/>
+    <w:lsdException w:name="Plain Text" w:semiHidden="1" w:unhideWhenUsed="1"/>
+    <w:lsdException w:name="E-mail Signature" w:semiHidden="1" w:unhideWhenUsed="1"/>
+    <w:lsdException w:name="HTML Top of Form" w:semiHidden="1" w:unhideWhenUsed="1"/>
+    <w:lsdException w:name="HTML Bottom of Form" w:semiHidden="1" w:unhideWhenUsed="1"/>
+    <w:lsdException w:name="Normal (Web)" w:semiHidden="1" w:unhideWhenUsed="1"/>
+    <w:lsdException w:name="HTML Acronym" w:semiHidden="1" w:unhideWhenUsed="1"/>
+    <w:lsdException w:name="HTML Address" w:semiHidden="1" w:unhideWhenUsed="1"/>
+    <w:lsdException w:name="HTML Cite" w:semiHidden="1" w:unhideWhenUsed="1"/>
+    <w:lsdException w:name="HTML Code" w:semiHidden="1" w:unhideWhenUsed="1"/>
+    <w:lsdException w:name="HTML Definition" w:semiHidden="1" w:unhideWhenUsed="1"/>
+    <w:lsdException w:name="HTML Keyboard" w:semiHidden="1" w:unhideWhenUsed="1"/>
+    <w:lsdException w:name="HTML Preformatted" w:semiHidden="1" w:unhideWhenUsed="1"/>
+    <w:lsdException w:name="HTML Sample" w:semiHidden="1" w:unhideWhenUsed="1"/>
+    <w:lsdException w:name="HTML Typewriter" w:semiHidden="1" w:unhideWhenUsed="1"/>
+    <w:lsdException w:name="HTML Variable" w:semiHidden="1" w:unhideWhenUsed="1"/>
+    <w:lsdException w:name="Normal Table" w:semiHidden="1" w:unhideWhenUsed="1"/>
+    <w:lsdException w:name="annotation subject" w:semiHidden="1" w:unhideWhenUsed="1"/>
+    <w:lsdException w:name="No List" w:semiHidden="1" w:unhideWhenUsed="1"/>
+    <w:lsdException w:name="Outline List 1" w:semiHidden="1" w:unhideWhenUsed="1"/>
+    <w:lsdException w:name="Outline List 2" w:semiHidden="1" w:unhideWhenUsed="1"/>
+    <w:lsdException w:name="Outline List 3" w:semiHidden="1" w:unhideWhenUsed="1"/>
+    <w:lsdException w:name="Table Simple 1" w:semiHidden="1" w:unhideWhenUsed="1"/>
+    <w:lsdException w:name="Table Simple 2" w:semiHidden="1" w:unhideWhenUsed="1"/>
+    <w:lsdException w:name="Table Simple 3" w:semiHidden="1" w:unhideWhenUsed="1"/>
+    <w:lsdException w:name="Table Classic 1" w:semiHidden="1" w:unhideWhenUsed="1"/>
+    <w:lsdException w:name="Table Classic 2" w:semiHidden="1" w:unhideWhenUsed="1"/>
+    <w:lsdException w:name="Table Classic 3" w:semiHidden="1" w:unhideWhenUsed="1"/>
+    <w:lsdException w:name="Table Classic 4" w:semiHidden="1" w:unhideWhenUsed="1"/>
+    <w:lsdException w:name="Table Colorful 1" w:semiHidden="1" w:unhideWhenUsed="1"/>
+    <w:lsdException w:name="Table Colorful 2" w:semiHidden="1" w:unhideWhenUsed="1"/>
+    <w:lsdException w:name="Table Colorful 3" w:semiHidden="1" w:unhideWhenUsed="1"/>
+    <w:lsdException w:name="Table Columns 1" w:semiHidden="1" w:unhideWhenUsed="1"/>
+    <w:lsdException w:name="Table Columns 2" w:semiHidden="1" w:unhideWhenUsed="1"/>
+    <w:lsdException w:name="Table Columns 3" w:semiHidden="1" w:unhideWhenUsed="1"/>
+    <w:lsdException w:name="Table Columns 4" w:semiHidden="1" w:unhideWhenUsed="1"/>
+    <w:lsdException w:name="Table Columns 5" w:semiHidden="1" w:unhideWhenUsed="1"/>
+    <w:lsdException w:name="Table Grid 1" w:semiHidden="1" w:unhideWhenUsed="1"/>
+    <w:lsdException w:name="Table Grid 2" w:semiHidden="1" w:unhideWhenUsed="1"/>
+    <w:lsdException w:name="Table Grid 3" w:semiHidden="1" w:unhideWhenUsed="1"/>
+    <w:lsdException w:name="Table Grid 4" w:semiHidden="1" w:unhideWhenUsed="1"/>
+    <w:lsdException w:name="Table Grid 5" w:semiHidden="1" w:unhideWhenUsed="1"/>
+    <w:lsdException w:name="Table Grid 6" w:semiHidden="1" w:unhideWhenUsed="1"/>
+    <w:lsdException w:name="Table Grid 7" w:semiHidden="1" w:unhideWhenUsed="1"/>
+    <w:lsdException w:name="Table Grid 8" w:semiHidden="1" w:unhideWhenUsed="1"/>
+    <w:lsdException w:name="Table List 1" w:semiHidden="1" w:unhideWhenUsed="1"/>
+    <w:lsdException w:name="Table List 2" w:semiHidden="1" w:unhideWhenUsed="1"/>
+    <w:lsdException w:name="Table List 3" w:semiHidden="1" w:unhideWhenUsed="1"/>
+    <w:lsdException w:name="Table List 4" w:semiHidden="1" w:unhideWhenUsed="1"/>
+    <w:lsdException w:name="Table List 5" w:semiHidden="1" w:unhideWhenUsed="1"/>
+    <w:lsdException w:name="Table List 6" w:semiHidden="1" w:unhideWhenUsed="1"/>
+    <w:lsdException w:name="Table List 7" w:semiHidden="1" w:unhideWhenUsed="1"/>
+    <w:lsdException w:name="Table List 8" w:semiHidden="1" w:unhideWhenUsed="1"/>
+    <w:lsdException w:name="Table 3D effects 1" w:semiHidden="1" w:unhideWhenUsed="1"/>
+    <w:lsdException w:name="Table 3D effects 2" w:semiHidden="1" w:unhideWhenUsed="1"/>
+    <w:lsdException w:name="Table 3D effects 3" w:semiHidden="1" w:unhideWhenUsed="1"/>
+    <w:lsdException w:name="Table Contemporary" w:semiHidden="1" w:unhideWhenUsed="1"/>
+    <w:lsdException w:name="Table Elegant" w:semiHidden="1" w:unhideWhenUsed="1"/>
+    <w:lsdException w:name="Table Professional" w:semiHidden="1" w:unhideWhenUsed="1"/>
+    <w:lsdException w:name="Table Subtle 1" w:semiHidden="1" w:unhideWhenUsed="1"/>
+    <w:lsdException w:name="Table Subtle 2" w:semiHidden="1" w:unhideWhenUsed="1"/>
+    <w:lsdException w:name="Table Web 1" w:semiHidden="1" w:unhideWhenUsed="1"/>
+    <w:lsdException w:name="Table Web 2" w:semiHidden="1" w:unhideWhenUsed="1"/>
+    <w:lsdException w:name="Table Web 3" w:semiHidden="1" w:unhideWhenUsed="1"/>
+    <w:lsdException w:name="Balloon Text" w:semiHidden="1" w:unhideWhenUsed="1"/>
+    <w:lsdException w:name="Table Grid" w:uiPriority="59"/>
+    <w:lsdException w:name="Table Theme" w:semiHidden="1" w:unhideWhenUsed="1"/>
+    <w:lsdException w:name="Placeholder Text" w:semiHidden="1"/>
+    <w:lsdException w:name="No Spacing" w:uiPriority="1" w:qFormat="1"/>
+    <w:lsdException w:name="Light Shading" w:uiPriority="60"/>
+    <w:lsdException w:name="Light List" w:uiPriority="61"/>
+    <w:lsdException w:name="Light Grid" w:uiPriority="62"/>
+    <w:lsdException w:name="Medium Shading 1" w:uiPriority="63"/>
+    <w:lsdException w:name="Medium Shading 2" w:uiPriority="64"/>
+    <w:lsdException w:name="Medium List 1" w:uiPriority="65"/>
+    <w:lsdException w:name="Medium List 2" w:uiPriority="66"/>
+    <w:lsdException w:name="Medium Grid 1" w:uiPriority="67"/>
+    <w:lsdException w:name="Medium Grid 2" w:uiPriority="68"/>
+    <w:lsdException w:name="Medium Grid 3" w:uiPriority="69"/>
+    <w:lsdException w:name="Dark List" w:uiPriority="70"/>
+    <w:lsdException w:name="Colorful Shading" w:uiPriority="71"/>
+    <w:lsdException w:name="Colorful List" w:uiPriority="72"/>
+    <w:lsdException w:name="Colorful Grid" w:uiPriority="73"/>
+    <w:lsdException w:name="Light Shading Accent 1" w:uiPriority="60"/>
+    <w:lsdException w:name="Light List Accent 1" w:uiPriority="61"/>
+    <w:lsdException w:name="Light Grid Accent 1" w:uiPriority="62"/>
+    <w:lsdException w:name="Medium Shading 1 Accent 1" w:uiPriority="63"/>
+    <w:lsdException w:name="Medium Shading 2 Accent 1" w:uiPriority="64"/>
+    <w:lsdException w:name="Medium List 1 Accent 1" w:uiPriority="65"/>
+    <w:lsdException w:name="Revision" w:semiHidden="1"/>
+    <w:lsdException w:name="List Paragraph" w:uiPriority="34" w:qFormat="1"/>
+    <w:lsdException w:name="Quote" w:uiPriority="29" w:qFormat="1"/>
+    <w:lsdException w:name="Intense Quote" w:uiPriority="30" w:qFormat="1"/>
+    <w:lsdException w:name="Medium List 2 Accent 1" w:uiPriority="66"/>
+    <w:lsdException w:name="Medium Grid 1 Accent 1" w:uiPriority="67"/>
+    <w:lsdException w:name="Medium Grid 2 Accent 1" w:uiPriority="68"/>
+    <w:lsdException w:name="Medium Grid 3 Accent 1" w:uiPriority="69"/>
+    <w:lsdException w:name="Dark List Accent 1" w:uiPriority="70"/>
+    <w:lsdException w:name="Colorful Shading Accent 1" w:uiPriority="71"/>
+    <w:lsdException w:name="Colorful List Accent 1" w:uiPriority="72"/>
+    <w:lsdException w:name="Colorful Grid Accent 1" w:uiPriority="73"/>
+    <w:lsdException w:name="Light Shading Accent 2" w:uiPriority="60"/>
+    <w:lsdException w:name="Light List Accent 2" w:uiPriority="61"/>
+    <w:lsdException w:name="Light Grid Accent 2" w:uiPriority="62"/>
+    <w:lsdException w:name="Medium Shading 1 Accent 2" w:uiPriority="63"/>
+    <w:lsdException w:name="Medium Shading 2 Accent 2" w:uiPriority="64"/>
+    <w:lsdException w:name="Medium List 1 Accent 2" w:uiPriority="65"/>
+    <w:lsdException w:name="Medium List 2 Accent 2" w:uiPriority="66"/>
+    <w:lsdException w:name="Medium Grid 1 Accent 2" w:uiPriority="67"/>
+    <w:lsdException w:name="Medium Grid 2 Accent 2" w:uiPriority="68"/>
+    <w:lsdException w:name="Medium Grid 3 Accent 2" w:uiPriority="69"/>
+    <w:lsdException w:name="Dark List Accent 2" w:uiPriority="70"/>
+    <w:lsdException w:name="Colorful Shading Accent 2" w:uiPriority="71"/>
+    <w:lsdException w:name="Colorful List Accent 2" w:uiPriority="72"/>
+    <w:lsdException w:name="Colorful Grid Accent 2" w:uiPriority="73"/>
+    <w:lsdException w:name="Light Shading Accent 3" w:uiPriority="60"/>
+    <w:lsdException w:name="Light List Accent 3" w:uiPriority="61"/>
+    <w:lsdException w:name="Light Grid Accent 3" w:uiPriority="62"/>
+    <w:lsdException w:name="Medium Shading 1 Accent 3" w:uiPriority="63"/>
+    <w:lsdException w:name="Medium Shading 2 Accent 3" w:uiPriority="64"/>
+    <w:lsdException w:name="Medium List 1 Accent 3" w:uiPriority="65"/>
+    <w:lsdException w:name="Medium List 2 Accent 3" w:uiPriority="66"/>
+    <w:lsdException w:name="Medium Grid 1 Accent 3" w:uiPriority="67"/>
+    <w:lsdException w:name="Medium Grid 2 Accent 3" w:uiPriority="68"/>
+    <w:lsdException w:name="Medium Grid 3 Accent 3" w:uiPriority="69"/>
+    <w:lsdException w:name="Dark List Accent 3" w:uiPriority="70"/>
+    <w:lsdException w:name="Colorful Shading Accent 3" w:uiPriority="71"/>
+    <w:lsdException w:name="Colorful List Accent 3" w:uiPriority="72"/>
+    <w:lsdException w:name="Colorful Grid Accent 3" w:uiPriority="73"/>
+    <w:lsdException w:name="Light Shading Accent 4" w:uiPriority="60"/>
+    <w:lsdException w:name="Light List Accent 4" w:uiPriority="61"/>
+    <w:lsdException w:name="Light Grid Accent 4" w:uiPriority="62"/>
+    <w:lsdException w:name="Medium Shading 1 Accent 4" w:uiPriority="63"/>
+    <w:lsdException w:name="Medium Shading 2 Accent 4" w:uiPriority="64"/>
+    <w:lsdException w:name="Medium List 1 Accent 4" w:uiPriority="65"/>
+    <w:lsdException w:name="Medium List 2 Accent 4" w:uiPriority="66"/>
+    <w:lsdException w:name="Medium Grid 1 Accent 4" w:uiPriority="67"/>
+    <w:lsdException w:name="Medium Grid 2 Accent 4" w:uiPriority="68"/>
+    <w:lsdException w:name="Medium Grid 3 Accent 4" w:uiPriority="69"/>
+    <w:lsdException w:name="Dark List Accent 4" w:uiPriority="70"/>
+    <w:lsdException w:name="Colorful Shading Accent 4" w:uiPriority="71"/>
+    <w:lsdException w:name="Colorful List Accent 4" w:uiPriority="72"/>
+    <w:lsdException w:name="Colorful Grid Accent 4" w:uiPriority="73"/>
+    <w:lsdException w:name="Light Shading Accent 5" w:uiPriority="60"/>
+    <w:lsdException w:name="Light List Accent 5" w:uiPriority="61"/>
+    <w:lsdException w:name="Light Grid Accent 5" w:uiPriority="62"/>
+    <w:lsdException w:name="Medium Shading 1 Accent 5" w:uiPriority="63"/>
+    <w:lsdException w:name="Medium Shading 2 Accent 5" w:uiPriority="64"/>
+    <w:lsdException w:name="Medium List 1 Accent 5" w:uiPriority="65"/>
+    <w:lsdException w:name="Medium List 2 Accent 5" w:uiPriority="66"/>
+    <w:lsdException w:name="Medium Grid 1 Accent 5" w:uiPriority="67"/>
+    <w:lsdException w:name="Medium Grid 2 Accent 5" w:uiPriority="68"/>
+    <w:lsdException w:name="Medium Grid 3 Accent 5" w:uiPriority="69"/>
+    <w:lsdException w:name="Dark List Accent 5" w:uiPriority="70"/>
+    <w:lsdException w:name="Colorful Shading Accent 5" w:uiPriority="71"/>
+    <w:lsdException w:name="Colorful List Accent 5" w:uiPriority="72"/>
+    <w:lsdException w:name="Colorful Grid Accent 5" w:uiPriority="73"/>
+    <w:lsdException w:name="Light Shading Accent 6" w:uiPriority="60"/>
+    <w:lsdException w:name="Light List Accent 6" w:uiPriority="61"/>
+    <w:lsdException w:name="Light Grid Accent 6" w:uiPriority="62"/>
+    <w:lsdException w:name="Medium Shading 1 Accent 6" w:uiPriority="63"/>
+    <w:lsdException w:name="Medium Shading 2 Accent 6" w:uiPriority="64"/>
+    <w:lsdException w:name="Medium List 1 Accent 6" w:uiPriority="65"/>
+    <w:lsdException w:name="Medium List 2 Accent 6" w:uiPriority="66"/>
+    <w:lsdException w:name="Medium Grid 1 Accent 6" w:uiPriority="67"/>
+    <w:lsdException w:name="Medium Grid 2 Accent 6" w:uiPriority="68"/>
+    <w:lsdException w:name="Medium Grid 3 Accent 6" w:uiPriority="69"/>
+    <w:lsdException w:name="Dark List Accent 6" w:uiPriority="70"/>
+    <w:lsdException w:name="Colorful Shading Accent 6" w:uiPriority="71"/>
+    <w:lsdException w:name="Colorful List Accent 6" w:uiPriority="72"/>
+    <w:lsdException w:name="Colorful Grid Accent 6" w:uiPriority="73"/>
+    <w:lsdException w:name="Subtle Emphasis" w:uiPriority="19" w:qFormat="1"/>
+    <w:lsdException w:name="Intense Emphasis" w:uiPriority="21" w:qFormat="1"/>
+    <w:lsdException w:name="Subtle Reference" w:uiPriority="31" w:qFormat="1"/>
+    <w:lsdException w:name="Intense Reference" w:uiPriority="32" w:qFormat="1"/>
+    <w:lsdException w:name="Book Title" w:uiPriority="33" w:qFormat="1"/>
+    <w:lsdException w:name="Bibliography" w:semiHidden="1" w:uiPriority="37" w:unhideWhenUsed="1"/>
+    <w:lsdException w:name="TOC Heading" w:semiHidden="1" w:uiPriority="39" w:unhideWhenUsed="1" w:qFormat="1"/>
+    <w:lsdException w:name="Plain Table 1" w:uiPriority="41"/>
+    <w:lsdException w:name="Plain Table 2" w:uiPriority="42"/>
+    <w:lsdException w:name="Plain Table 3" w:uiPriority="43"/>
+    <w:lsdException w:name="Plain Table 4" w:uiPriority="44"/>
+    <w:lsdException w:name="Plain Table 5" w:uiPriority="45"/>
+    <w:lsdException w:name="Grid Table Light" w:uiPriority="40"/>
+    <w:lsdException w:name="Grid Table 1 Light" w:uiPriority="46"/>
+    <w:lsdException w:name="Grid Table 2" w:uiPriority="47"/>
+    <w:lsdException w:name="Grid Table 3" w:uiPriority="48"/>
+    <w:lsdException w:name="Grid Table 4" w:uiPriority="49"/>
+    <w:lsdException w:name="Grid Table 5 Dark" w:uiPriority="50"/>
+    <w:lsdException w:name="Grid Table 6 Colorful" w:uiPriority="51"/>
+    <w:lsdException w:name="Grid Table 7 Colorful" w:uiPriority="52"/>
+    <w:lsdException w:name="Grid Table 1 Light Accent 1" w:uiPriority="46"/>
+    <w:lsdException w:name="Grid Table 2 Accent 1" w:uiPriority="47"/>
+    <w:lsdException w:name="Grid Table 3 Accent 1" w:uiPriority="48"/>
+    <w:lsdException w:name="Grid Table 4 Accent 1" w:uiPriority="49"/>
+    <w:lsdException w:name="Grid Table 5 Dark Accent 1" w:uiPriority="50"/>
+    <w:lsdException w:name="Grid Table 6 Colorful Accent 1" w:uiPriority="51"/>
+    <w:lsdException w:name="Grid Table 7 Colorful Accent 1" w:uiPriority="52"/>
+    <w:lsdException w:name="Grid Table 1 Light Accent 2" w:uiPriority="46"/>
+    <w:lsdException w:name="Grid Table 2 Accent 2" w:uiPriority="47"/>
+    <w:lsdException w:name="Grid Table 3 Accent 2" w:uiPriority="48"/>
+    <w:lsdException w:name="Grid Table 4 Accent 2" w:uiPriority="49"/>
+    <w:lsdException w:name="Grid Table 5 Dark Accent 2" w:uiPriority="50"/>
+    <w:lsdException w:name="Grid Table 6 Colorful Accent 2" w:uiPriority="51"/>
+    <w:lsdException w:name="Grid Table 7 Colorful Accent 2" w:uiPriority="52"/>
+    <w:lsdException w:name="Grid Table 1 Light Accent 3" w:uiPriority="46"/>
+    <w:lsdException w:name="Grid Table 2 Accent 3" w:uiPriority="47"/>
+    <w:lsdException w:name="Grid Table 3 Accent 3" w:uiPriority="48"/>
+    <w:lsdException w:name="Grid Table 4 Accent 3" w:uiPriority="49"/>
+    <w:lsdException w:name="Grid Table 5 Dark Accent 3" w:uiPriority="50"/>
+    <w:lsdException w:name="Grid Table 6 Colorful Accent 3" w:uiPriority="51"/>
+    <w:lsdException w:name="Grid Table 7 Colorful Accent 3" w:uiPriority="52"/>
+    <w:lsdException w:name="Grid Table 1 Light Accent 4" w:uiPriority="46"/>
+    <w:lsdException w:name="Grid Table 2 Accent 4" w:uiPriority="47"/>
+    <w:lsdException w:name="Grid Table 3 Accent 4" w:uiPriority="48"/>
+    <w:lsdException w:name="Grid Table 4 Accent 4" w:uiPriority="49"/>
+    <w:lsdException w:name="Grid Table 5 Dark Accent 4" w:uiPriority="50"/>
+    <w:lsdException w:name="Grid Table 6 Colorful Accent 4" w:uiPriority="51"/>
+    <w:lsdException w:name="Grid Table 7 Colorful Accent 4" w:uiPriority="52"/>
+    <w:lsdException w:name="Grid Table 1 Light Accent 5" w:uiPriority="46"/>
+    <w:lsdException w:name="Grid Table 2 Accent 5" w:uiPriority="47"/>
+    <w:lsdException w:name="Grid Table 3 Accent 5" w:uiPriority="48"/>
+    <w:lsdException w:name="Grid Table 4 Accent 5" w:uiPriority="49"/>
+    <w:lsdException w:name="Grid Table 5 Dark Accent 5" w:uiPriority="50"/>
+    <w:lsdException w:name="Grid Table 6 Colorful Accent 5" w:uiPriority="51"/>
+    <w:lsdException w:name="Grid Table 7 Colorful Accent 5" w:uiPriority="52"/>
+    <w:lsdException w:name="Grid Table 1 Light Accent 6" w:uiPriority="46"/>
+    <w:lsdException w:name="Grid Table 2 Accent 6" w:uiPriority="47"/>
+    <w:lsdException w:name="Grid Table 3 Accent 6" w:uiPriority="48"/>
+    <w:lsdException w:name="Grid Table 4 Accent 6" w:uiPriority="49"/>
+    <w:lsdException w:name="Grid Table 5 Dark Accent 6" w:uiPriority="50"/>
+    <w:lsdException w:name="Grid Table 6 Colorful Accent 6" w:uiPriority="51"/>
+    <w:lsdException w:name="Grid Table 7 Colorful Accent 6" w:uiPriority="52"/>
+    <w:lsdException w:name="List Table 1 Light" w:uiPriority="46"/>
+    <w:lsdException w:name="List Table 2" w:uiPriority="47"/>
+    <w:lsdException w:name="List Table 3" w:uiPriority="48"/>
+    <w:lsdException w:name="List Table 4" w:uiPriority="49"/>
+    <w:lsdException w:name="List Table 5 Dark" w:uiPriority="50"/>
+    <w:lsdException w:name="List Table 6 Colorful" w:uiPriority="51"/>
+    <w:lsdException w:name="List Table 7 Colorful" w:uiPriority="52"/>
+    <w:lsdException w:name="List Table 1 Light Accent 1" w:uiPriority="46"/>
+    <w:lsdException w:name="List Table 2 Accent 1" w:uiPriority="47"/>
+    <w:lsdException w:name="List Table 3 Accent 1" w:uiPriority="48"/>
+    <w:lsdException w:name="List Table 4 Accent 1" w:uiPriority="49"/>
+    <w:lsdException w:name="List Table 5 Dark Accent 1" w:uiPriority="50"/>
+    <w:lsdException w:name="List Table 6 Colorful Accent 1" w:uiPriority="51"/>
+    <w:lsdException w:name="List Table 7 Colorful Accent 1" w:uiPriority="52"/>
+    <w:lsdException w:name="List Table 1 Light Accent 2" w:uiPriority="46"/>
+    <w:lsdException w:name="List Table 2 Accent 2" w:uiPriority="47"/>
+    <w:lsdException w:name="List Table 3 Accent 2" w:uiPriority="48"/>
+    <w:lsdException w:name="List Table 4 Accent 2" w:uiPriority="49"/>
+    <w:lsdException w:name="List Table 5 Dark Accent 2" w:uiPriority="50"/>
+    <w:lsdException w:name="List Table 6 Colorful Accent 2" w:uiPriority="51"/>
+    <w:lsdException w:name="List Table 7 Colorful Accent 2" w:uiPriority="52"/>
+    <w:lsdException w:name="List Table 1 Light Accent 3" w:uiPriority="46"/>
+    <w:lsdException w:name="List Table 2 Accent 3" w:uiPriority="47"/>
+    <w:lsdException w:name="List Table 3 Accent 3" w:uiPriority="48"/>
+    <w:lsdException w:name="List Table 4 Accent 3" w:uiPriority="49"/>
+    <w:lsdException w:name="List Table 5 Dark Accent 3" w:uiPriority="50"/>
+    <w:lsdException w:name="List Table 6 Colorful Accent 3" w:uiPriority="51"/>
+    <w:lsdException w:name="List Table 7 Colorful Accent 3" w:uiPriority="52"/>
+    <w:lsdException w:name="List Table 1 Light Accent 4" w:uiPriority="46"/>
+    <w:lsdException w:name="List Table 2 Accent 4" w:uiPriority="47"/>
+    <w:lsdException w:name="List Table 3 Accent 4" w:uiPriority="48"/>
+    <w:lsdException w:name="List Table 4 Accent 4" w:uiPriority="49"/>
+    <w:lsdException w:name="List Table 5 Dark Accent 4" w:uiPriority="50"/>
+    <w:lsdException w:name="List Table 6 Colorful Accent 4" w:uiPriority="51"/>
+    <w:lsdException w:name="List Table 7 Colorful Accent 4" w:uiPriority="52"/>
+    <w:lsdException w:name="List Table 1 Light Accent 5" w:uiPriority="46"/>
+    <w:lsdException w:name="List Table 2 Accent 5" w:uiPriority="47"/>
+    <w:lsdException w:name="List Table 3 Accent 5" w:uiPriority="48"/>
+    <w:lsdException w:name="List Table 4 Accent 5" w:uiPriority="49"/>
+    <w:lsdException w:name="List Table 5 Dark Accent 5" w:uiPriority="50"/>
+    <w:lsdException w:name="List Table 6 Colorful Accent 5" w:uiPriority="51"/>
+    <w:lsdException w:name="List Table 7 Colorful Accent 5" w:uiPriority="52"/>
+    <w:lsdException w:name="List Table 1 Light Accent 6" w:uiPriority="46"/>
+    <w:lsdException w:name="List Table 2 Accent 6" w:uiPriority="47"/>
+    <w:lsdException w:name="List Table 3 Accent 6" w:uiPriority="48"/>
+    <w:lsdException w:name="List Table 4 Accent 6" w:uiPriority="49"/>
+    <w:lsdException w:name="List Table 5 Dark Accent 6" w:uiPriority="50"/>
+    <w:lsdException w:name="List Table 6 Colorful Accent 6" w:uiPriority="51"/>
+    <w:lsdException w:name="List Table 7 Colorful Accent 6" w:uiPriority="52"/>
   </w:latentStyles>
   <w:style w:type="paragraph" w:default="1" w:styleId="Normal">
     <w:name w:val="Normal"/>
@@ -7671,7 +7252,7 @@
 </file>
 
 <file path=word/glossary/webSettings.xml><?xml version="1.0" encoding="utf-8"?>
-<w:webSettings xmlns:mc="http://schemas.openxmlformats.org/markup-compatibility/2006" xmlns:r="http://schemas.openxmlformats.org/officeDocument/2006/relationships" xmlns:w="http://schemas.openxmlformats.org/wordprocessingml/2006/main" xmlns:w14="http://schemas.microsoft.com/office/word/2010/wordml" mc:Ignorable="w14">
+<w:webSettings xmlns:mc="http://schemas.openxmlformats.org/markup-compatibility/2006" xmlns:r="http://schemas.openxmlformats.org/officeDocument/2006/relationships" xmlns:w="http://schemas.openxmlformats.org/wordprocessingml/2006/main" xmlns:w14="http://schemas.microsoft.com/office/word/2010/wordml" xmlns:w15="http://schemas.microsoft.com/office/word/2012/wordml" mc:Ignorable="w14 w15">
   <w:optimizeForBrowser/>
   <w:allowPNG/>
 </w:webSettings>

</xml_diff>

<commit_message>
correcção de erro no relatorio. amanha UML feito
</commit_message>
<xml_diff>
--- a/relatorio CAL.docx
+++ b/relatorio CAL.docx
@@ -1,6 +1,6 @@
 
 <file path=word/document.xml><?xml version="1.0" encoding="utf-8"?>
-<w:document xmlns:wpc="http://schemas.microsoft.com/office/word/2010/wordprocessingCanvas" xmlns:mc="http://schemas.openxmlformats.org/markup-compatibility/2006" xmlns:o="urn:schemas-microsoft-com:office:office" xmlns:r="http://schemas.openxmlformats.org/officeDocument/2006/relationships" xmlns:m="http://schemas.openxmlformats.org/officeDocument/2006/math" xmlns:v="urn:schemas-microsoft-com:vml" xmlns:wp14="http://schemas.microsoft.com/office/word/2010/wordprocessingDrawing" xmlns:wp="http://schemas.openxmlformats.org/drawingml/2006/wordprocessingDrawing" xmlns:w10="urn:schemas-microsoft-com:office:word" xmlns:w="http://schemas.openxmlformats.org/wordprocessingml/2006/main" xmlns:w14="http://schemas.microsoft.com/office/word/2010/wordml" xmlns:w15="http://schemas.microsoft.com/office/word/2012/wordml" xmlns:wpg="http://schemas.microsoft.com/office/word/2010/wordprocessingGroup" xmlns:wpi="http://schemas.microsoft.com/office/word/2010/wordprocessingInk" xmlns:wne="http://schemas.microsoft.com/office/word/2006/wordml" xmlns:wps="http://schemas.microsoft.com/office/word/2010/wordprocessingShape" mc:Ignorable="w14 w15 wp14">
+<w:document xmlns:wpc="http://schemas.microsoft.com/office/word/2010/wordprocessingCanvas" xmlns:mc="http://schemas.openxmlformats.org/markup-compatibility/2006" xmlns:o="urn:schemas-microsoft-com:office:office" xmlns:r="http://schemas.openxmlformats.org/officeDocument/2006/relationships" xmlns:m="http://schemas.openxmlformats.org/officeDocument/2006/math" xmlns:v="urn:schemas-microsoft-com:vml" xmlns:wp14="http://schemas.microsoft.com/office/word/2010/wordprocessingDrawing" xmlns:wp="http://schemas.openxmlformats.org/drawingml/2006/wordprocessingDrawing" xmlns:w10="urn:schemas-microsoft-com:office:word" xmlns:w="http://schemas.openxmlformats.org/wordprocessingml/2006/main" xmlns:w14="http://schemas.microsoft.com/office/word/2010/wordml" xmlns:wpg="http://schemas.microsoft.com/office/word/2010/wordprocessingGroup" xmlns:wpi="http://schemas.microsoft.com/office/word/2010/wordprocessingInk" xmlns:wne="http://schemas.microsoft.com/office/word/2006/wordml" xmlns:wps="http://schemas.microsoft.com/office/word/2010/wordprocessingShape" mc:Ignorable="w14 wp14">
   <w:body>
     <w:p>
       <w:pPr>
@@ -173,7 +173,7 @@
                     </pic:cNvPicPr>
                   </pic:nvPicPr>
                   <pic:blipFill>
-                    <a:blip r:embed="rId8">
+                    <a:blip r:embed="rId9">
                       <a:extLst>
                         <a:ext uri="{28A0092B-C50C-407E-A947-70E740481C1C}">
                           <a14:useLocalDpi xmlns:a14="http://schemas.microsoft.com/office/drawing/2010/main" val="0"/>
@@ -2996,7 +2996,7 @@
                     </pic:cNvPicPr>
                   </pic:nvPicPr>
                   <pic:blipFill>
-                    <a:blip r:embed="rId9">
+                    <a:blip r:embed="rId10">
                       <a:extLst>
                         <a:ext uri="{28A0092B-C50C-407E-A947-70E740481C1C}">
                           <a14:useLocalDpi xmlns:a14="http://schemas.microsoft.com/office/drawing/2010/main" val="0"/>
@@ -3059,7 +3059,7 @@
         </w:rPr>
         <w:t xml:space="preserve"> recebe como entrada uma </w:t>
       </w:r>
-      <w:hyperlink r:id="rId10" w:tooltip="Matriz de adjacência" w:history="1">
+      <w:hyperlink r:id="rId11" w:tooltip="Matriz de adjacência" w:history="1">
         <w:r>
           <w:rPr>
             <w:rFonts w:ascii="Times New Roman" w:hAnsi="Times New Roman" w:cs="Times New Roman"/>
@@ -3077,7 +3077,7 @@
         </w:rPr>
         <w:t> que representa um grafo orientado e valorado. O valor de um </w:t>
       </w:r>
-      <w:hyperlink r:id="rId11" w:tooltip="Caminho" w:history="1">
+      <w:hyperlink r:id="rId12" w:tooltip="Caminho" w:history="1">
         <w:r>
           <w:rPr>
             <w:rFonts w:ascii="Times New Roman" w:hAnsi="Times New Roman" w:cs="Times New Roman"/>
@@ -3095,7 +3095,7 @@
         </w:rPr>
         <w:t> entre dois </w:t>
       </w:r>
-      <w:hyperlink r:id="rId12" w:tooltip="Vértice" w:history="1">
+      <w:hyperlink r:id="rId13" w:tooltip="Vértice" w:history="1">
         <w:r>
           <w:rPr>
             <w:rFonts w:ascii="Times New Roman" w:hAnsi="Times New Roman" w:cs="Times New Roman"/>
@@ -3121,7 +3121,7 @@
         </w:rPr>
         <w:t>é a soma dos valores de todas as </w:t>
       </w:r>
-      <w:hyperlink r:id="rId13" w:tooltip="Aresta (teoria dos grafos)" w:history="1">
+      <w:hyperlink r:id="rId14" w:tooltip="Aresta (teoria dos grafos)" w:history="1">
         <w:r>
           <w:rPr>
             <w:rFonts w:ascii="Times New Roman" w:hAnsi="Times New Roman" w:cs="Times New Roman"/>
@@ -3139,7 +3139,7 @@
         </w:rPr>
         <w:t> ao longo desse caminho. As arestas do grafo podem ter valores negativos, mas o grafo não pode conter nenhum </w:t>
       </w:r>
-      <w:hyperlink r:id="rId14" w:tooltip="Ciclo (teoria dos grafos)" w:history="1">
+      <w:hyperlink r:id="rId15" w:tooltip="Ciclo (teoria dos grafos)" w:history="1">
         <w:r>
           <w:rPr>
             <w:rFonts w:ascii="Times New Roman" w:hAnsi="Times New Roman" w:cs="Times New Roman"/>
@@ -3339,7 +3339,7 @@
         </w:rPr>
         <w:t> </w:t>
       </w:r>
-      <w:hyperlink r:id="rId15" w:tooltip="Algoritmo" w:history="1">
+      <w:hyperlink r:id="rId16" w:tooltip="Algoritmo" w:history="1">
         <w:r>
           <w:rPr>
             <w:rStyle w:val="Hiperligao"/>
@@ -3383,7 +3383,7 @@
         </w:rPr>
         <w:t> </w:t>
       </w:r>
-      <w:hyperlink r:id="rId16" w:tooltip="A resolução de problemas" w:history="1">
+      <w:hyperlink r:id="rId17" w:tooltip="A resolução de problemas" w:history="1">
         <w:r>
           <w:rPr>
             <w:rStyle w:val="Hiperligao"/>
@@ -3407,7 +3407,7 @@
         </w:rPr>
         <w:t> </w:t>
       </w:r>
-      <w:hyperlink r:id="rId17" w:tooltip="Heurística (ciência da computação)" w:history="1">
+      <w:hyperlink r:id="rId18" w:tooltip="Heurística (ciência da computação)" w:history="1">
         <w:r>
           <w:rPr>
             <w:rStyle w:val="Hiperligao"/>
@@ -3762,190 +3762,6 @@
       <w:pPr>
         <w:rPr>
           <w:rFonts w:ascii="Times New Roman" w:hAnsi="Times New Roman" w:cs="Times New Roman"/>
-          <w:b/>
-          <w:sz w:val="32"/>
-          <w:szCs w:val="32"/>
-        </w:rPr>
-      </w:pPr>
-    </w:p>
-    <w:p>
-      <w:pPr>
-        <w:rPr>
-          <w:rFonts w:ascii="Times New Roman" w:hAnsi="Times New Roman" w:cs="Times New Roman"/>
-          <w:b/>
-          <w:sz w:val="32"/>
-          <w:szCs w:val="32"/>
-        </w:rPr>
-      </w:pPr>
-    </w:p>
-    <w:p>
-      <w:pPr>
-        <w:rPr>
-          <w:rFonts w:ascii="Times New Roman" w:hAnsi="Times New Roman" w:cs="Times New Roman"/>
-          <w:b/>
-          <w:sz w:val="32"/>
-          <w:szCs w:val="32"/>
-        </w:rPr>
-      </w:pPr>
-    </w:p>
-    <w:p>
-      <w:pPr>
-        <w:rPr>
-          <w:rFonts w:ascii="Times New Roman" w:hAnsi="Times New Roman" w:cs="Times New Roman"/>
-          <w:b/>
-          <w:sz w:val="32"/>
-          <w:szCs w:val="32"/>
-        </w:rPr>
-      </w:pPr>
-    </w:p>
-    <w:p>
-      <w:pPr>
-        <w:rPr>
-          <w:rFonts w:ascii="Times New Roman" w:hAnsi="Times New Roman" w:cs="Times New Roman"/>
-          <w:b/>
-          <w:sz w:val="32"/>
-          <w:szCs w:val="32"/>
-        </w:rPr>
-      </w:pPr>
-    </w:p>
-    <w:p>
-      <w:pPr>
-        <w:rPr>
-          <w:rFonts w:ascii="Times New Roman" w:hAnsi="Times New Roman" w:cs="Times New Roman"/>
-          <w:noProof/>
-          <w:sz w:val="32"/>
-          <w:szCs w:val="32"/>
-          <w:lang w:eastAsia="pt-PT"/>
-        </w:rPr>
-      </w:pPr>
-    </w:p>
-    <w:p>
-      <w:pPr>
-        <w:rPr>
-          <w:rFonts w:ascii="Times New Roman" w:hAnsi="Times New Roman" w:cs="Times New Roman"/>
-          <w:noProof/>
-          <w:sz w:val="32"/>
-          <w:szCs w:val="32"/>
-          <w:lang w:eastAsia="pt-PT"/>
-        </w:rPr>
-      </w:pPr>
-      <w:bookmarkStart w:id="0" w:name="_GoBack"/>
-      <w:bookmarkEnd w:id="0"/>
-    </w:p>
-    <w:p>
-      <w:pPr>
-        <w:rPr>
-          <w:rFonts w:ascii="Times New Roman" w:hAnsi="Times New Roman" w:cs="Times New Roman"/>
-          <w:noProof/>
-          <w:sz w:val="32"/>
-          <w:szCs w:val="32"/>
-          <w:lang w:eastAsia="pt-PT"/>
-        </w:rPr>
-      </w:pPr>
-    </w:p>
-    <w:p>
-      <w:pPr>
-        <w:rPr>
-          <w:rFonts w:ascii="Times New Roman" w:hAnsi="Times New Roman" w:cs="Times New Roman"/>
-          <w:noProof/>
-          <w:sz w:val="32"/>
-          <w:szCs w:val="32"/>
-          <w:lang w:eastAsia="pt-PT"/>
-        </w:rPr>
-      </w:pPr>
-    </w:p>
-    <w:p>
-      <w:pPr>
-        <w:rPr>
-          <w:rFonts w:ascii="Times New Roman" w:hAnsi="Times New Roman" w:cs="Times New Roman"/>
-          <w:noProof/>
-          <w:sz w:val="32"/>
-          <w:szCs w:val="32"/>
-          <w:lang w:eastAsia="pt-PT"/>
-        </w:rPr>
-      </w:pPr>
-    </w:p>
-    <w:p>
-      <w:pPr>
-        <w:rPr>
-          <w:rFonts w:ascii="Times New Roman" w:hAnsi="Times New Roman" w:cs="Times New Roman"/>
-          <w:noProof/>
-          <w:sz w:val="32"/>
-          <w:szCs w:val="32"/>
-          <w:lang w:eastAsia="pt-PT"/>
-        </w:rPr>
-      </w:pPr>
-    </w:p>
-    <w:p>
-      <w:pPr>
-        <w:rPr>
-          <w:rFonts w:ascii="Times New Roman" w:hAnsi="Times New Roman" w:cs="Times New Roman"/>
-          <w:noProof/>
-          <w:sz w:val="32"/>
-          <w:szCs w:val="32"/>
-          <w:lang w:eastAsia="pt-PT"/>
-        </w:rPr>
-      </w:pPr>
-    </w:p>
-    <w:p>
-      <w:pPr>
-        <w:rPr>
-          <w:rFonts w:ascii="Times New Roman" w:hAnsi="Times New Roman" w:cs="Times New Roman"/>
-          <w:noProof/>
-          <w:sz w:val="32"/>
-          <w:szCs w:val="32"/>
-          <w:lang w:eastAsia="pt-PT"/>
-        </w:rPr>
-      </w:pPr>
-    </w:p>
-    <w:p>
-      <w:pPr>
-        <w:rPr>
-          <w:rFonts w:ascii="Times New Roman" w:hAnsi="Times New Roman" w:cs="Times New Roman"/>
-          <w:noProof/>
-          <w:sz w:val="32"/>
-          <w:szCs w:val="32"/>
-          <w:lang w:eastAsia="pt-PT"/>
-        </w:rPr>
-      </w:pPr>
-    </w:p>
-    <w:p>
-      <w:pPr>
-        <w:rPr>
-          <w:rFonts w:ascii="Times New Roman" w:hAnsi="Times New Roman" w:cs="Times New Roman"/>
-          <w:noProof/>
-          <w:sz w:val="32"/>
-          <w:szCs w:val="32"/>
-          <w:lang w:eastAsia="pt-PT"/>
-        </w:rPr>
-      </w:pPr>
-    </w:p>
-    <w:p>
-      <w:pPr>
-        <w:rPr>
-          <w:rFonts w:ascii="Times New Roman" w:hAnsi="Times New Roman" w:cs="Times New Roman"/>
-          <w:noProof/>
-          <w:sz w:val="32"/>
-          <w:szCs w:val="32"/>
-          <w:lang w:eastAsia="pt-PT"/>
-        </w:rPr>
-      </w:pPr>
-    </w:p>
-    <w:p>
-      <w:pPr>
-        <w:rPr>
-          <w:rFonts w:ascii="Times New Roman" w:hAnsi="Times New Roman" w:cs="Times New Roman"/>
-          <w:noProof/>
-          <w:sz w:val="32"/>
-          <w:szCs w:val="32"/>
-          <w:lang w:eastAsia="pt-PT"/>
-        </w:rPr>
-      </w:pPr>
-    </w:p>
-    <w:p>
-      <w:pPr>
-        <w:rPr>
-          <w:rFonts w:ascii="Times New Roman" w:hAnsi="Times New Roman" w:cs="Times New Roman"/>
           <w:noProof/>
           <w:sz w:val="32"/>
           <w:szCs w:val="32"/>
@@ -4074,6 +3890,7 @@
           <w:sz w:val="32"/>
           <w:szCs w:val="32"/>
         </w:rPr>
+        <w:lastRenderedPageBreak/>
         <w:t xml:space="preserve">Lista de Casos de Utilização Identificados para a Aplicação </w:t>
       </w:r>
     </w:p>
@@ -4388,7 +4205,25 @@
           <w:sz w:val="23"/>
           <w:szCs w:val="23"/>
         </w:rPr>
-        <w:t>Atribuir loca de interesse</w:t>
+        <w:t>Atribuir loca</w:t>
+      </w:r>
+      <w:r>
+        <w:rPr>
+          <w:rFonts w:ascii="Times New Roman" w:hAnsi="Times New Roman" w:cs="Times New Roman"/>
+          <w:color w:val="000000"/>
+          <w:sz w:val="23"/>
+          <w:szCs w:val="23"/>
+        </w:rPr>
+        <w:t>l</w:t>
+      </w:r>
+      <w:r>
+        <w:rPr>
+          <w:rFonts w:ascii="Times New Roman" w:hAnsi="Times New Roman" w:cs="Times New Roman"/>
+          <w:color w:val="000000"/>
+          <w:sz w:val="23"/>
+          <w:szCs w:val="23"/>
+        </w:rPr>
+        <w:t xml:space="preserve"> de interesse</w:t>
       </w:r>
     </w:p>
     <w:p>
@@ -4453,7 +4288,6 @@
           <w:sz w:val="23"/>
           <w:szCs w:val="23"/>
         </w:rPr>
-        <w:lastRenderedPageBreak/>
         <w:t xml:space="preserve">Eliminar </w:t>
       </w:r>
       <w:r>
@@ -4660,6 +4494,7 @@
           <w:sz w:val="32"/>
           <w:szCs w:val="32"/>
         </w:rPr>
+        <w:lastRenderedPageBreak/>
         <w:t xml:space="preserve">Principais dificuldades encontradas </w:t>
       </w:r>
       <w:r>
@@ -5043,18 +4878,6 @@
     <w:p>
       <w:pPr>
         <w:spacing w:line="360" w:lineRule="auto"/>
-        <w:jc w:val="both"/>
-        <w:rPr>
-          <w:rFonts w:ascii="Times New Roman" w:hAnsi="Times New Roman" w:cs="Times New Roman"/>
-          <w:b/>
-          <w:sz w:val="32"/>
-          <w:szCs w:val="24"/>
-        </w:rPr>
-      </w:pPr>
-    </w:p>
-    <w:p>
-      <w:pPr>
-        <w:spacing w:line="360" w:lineRule="auto"/>
         <w:ind w:firstLine="708"/>
         <w:jc w:val="both"/>
         <w:rPr>
@@ -5064,14 +4887,16 @@
           <w:szCs w:val="24"/>
         </w:rPr>
       </w:pPr>
+      <w:bookmarkStart w:id="0" w:name="_GoBack"/>
+      <w:bookmarkEnd w:id="0"/>
     </w:p>
     <w:sectPr>
-      <w:headerReference w:type="even" r:id="rId18"/>
-      <w:headerReference w:type="default" r:id="rId19"/>
-      <w:footerReference w:type="even" r:id="rId20"/>
-      <w:footerReference w:type="default" r:id="rId21"/>
-      <w:headerReference w:type="first" r:id="rId22"/>
-      <w:footerReference w:type="first" r:id="rId23"/>
+      <w:headerReference w:type="even" r:id="rId19"/>
+      <w:headerReference w:type="default" r:id="rId20"/>
+      <w:footerReference w:type="even" r:id="rId21"/>
+      <w:footerReference w:type="default" r:id="rId22"/>
+      <w:headerReference w:type="first" r:id="rId23"/>
+      <w:footerReference w:type="first" r:id="rId24"/>
       <w:pgSz w:w="11906" w:h="16838"/>
       <w:pgMar w:top="1417" w:right="991" w:bottom="1417" w:left="993" w:header="708" w:footer="708" w:gutter="0"/>
       <w:pgNumType w:start="0"/>
@@ -5083,7 +4908,7 @@
 </file>
 
 <file path=word/endnotes.xml><?xml version="1.0" encoding="utf-8"?>
-<w:endnotes xmlns:wpc="http://schemas.microsoft.com/office/word/2010/wordprocessingCanvas" xmlns:mc="http://schemas.openxmlformats.org/markup-compatibility/2006" xmlns:o="urn:schemas-microsoft-com:office:office" xmlns:r="http://schemas.openxmlformats.org/officeDocument/2006/relationships" xmlns:m="http://schemas.openxmlformats.org/officeDocument/2006/math" xmlns:v="urn:schemas-microsoft-com:vml" xmlns:wp14="http://schemas.microsoft.com/office/word/2010/wordprocessingDrawing" xmlns:wp="http://schemas.openxmlformats.org/drawingml/2006/wordprocessingDrawing" xmlns:w10="urn:schemas-microsoft-com:office:word" xmlns:w="http://schemas.openxmlformats.org/wordprocessingml/2006/main" xmlns:w14="http://schemas.microsoft.com/office/word/2010/wordml" xmlns:w15="http://schemas.microsoft.com/office/word/2012/wordml" xmlns:wpg="http://schemas.microsoft.com/office/word/2010/wordprocessingGroup" xmlns:wpi="http://schemas.microsoft.com/office/word/2010/wordprocessingInk" xmlns:wne="http://schemas.microsoft.com/office/word/2006/wordml" xmlns:wps="http://schemas.microsoft.com/office/word/2010/wordprocessingShape" mc:Ignorable="w14 w15 wp14">
+<w:endnotes xmlns:wpc="http://schemas.microsoft.com/office/word/2010/wordprocessingCanvas" xmlns:mc="http://schemas.openxmlformats.org/markup-compatibility/2006" xmlns:o="urn:schemas-microsoft-com:office:office" xmlns:r="http://schemas.openxmlformats.org/officeDocument/2006/relationships" xmlns:m="http://schemas.openxmlformats.org/officeDocument/2006/math" xmlns:v="urn:schemas-microsoft-com:vml" xmlns:wp14="http://schemas.microsoft.com/office/word/2010/wordprocessingDrawing" xmlns:wp="http://schemas.openxmlformats.org/drawingml/2006/wordprocessingDrawing" xmlns:w10="urn:schemas-microsoft-com:office:word" xmlns:w="http://schemas.openxmlformats.org/wordprocessingml/2006/main" xmlns:w14="http://schemas.microsoft.com/office/word/2010/wordml" xmlns:wpg="http://schemas.microsoft.com/office/word/2010/wordprocessingGroup" xmlns:wpi="http://schemas.microsoft.com/office/word/2010/wordprocessingInk" xmlns:wne="http://schemas.microsoft.com/office/word/2006/wordml" xmlns:wps="http://schemas.microsoft.com/office/word/2010/wordprocessingShape" mc:Ignorable="w14 wp14">
   <w:endnote w:type="separator" w:id="-1">
     <w:p>
       <w:pPr>
@@ -5108,7 +4933,7 @@
 </file>
 
 <file path=word/footer1.xml><?xml version="1.0" encoding="utf-8"?>
-<w:ftr xmlns:wpc="http://schemas.microsoft.com/office/word/2010/wordprocessingCanvas" xmlns:mc="http://schemas.openxmlformats.org/markup-compatibility/2006" xmlns:o="urn:schemas-microsoft-com:office:office" xmlns:r="http://schemas.openxmlformats.org/officeDocument/2006/relationships" xmlns:m="http://schemas.openxmlformats.org/officeDocument/2006/math" xmlns:v="urn:schemas-microsoft-com:vml" xmlns:wp14="http://schemas.microsoft.com/office/word/2010/wordprocessingDrawing" xmlns:wp="http://schemas.openxmlformats.org/drawingml/2006/wordprocessingDrawing" xmlns:w10="urn:schemas-microsoft-com:office:word" xmlns:w="http://schemas.openxmlformats.org/wordprocessingml/2006/main" xmlns:w14="http://schemas.microsoft.com/office/word/2010/wordml" xmlns:w15="http://schemas.microsoft.com/office/word/2012/wordml" xmlns:wpg="http://schemas.microsoft.com/office/word/2010/wordprocessingGroup" xmlns:wpi="http://schemas.microsoft.com/office/word/2010/wordprocessingInk" xmlns:wne="http://schemas.microsoft.com/office/word/2006/wordml" xmlns:wps="http://schemas.microsoft.com/office/word/2010/wordprocessingShape" mc:Ignorable="w14 w15 wp14">
+<w:ftr xmlns:wpc="http://schemas.microsoft.com/office/word/2010/wordprocessingCanvas" xmlns:mc="http://schemas.openxmlformats.org/markup-compatibility/2006" xmlns:o="urn:schemas-microsoft-com:office:office" xmlns:r="http://schemas.openxmlformats.org/officeDocument/2006/relationships" xmlns:m="http://schemas.openxmlformats.org/officeDocument/2006/math" xmlns:v="urn:schemas-microsoft-com:vml" xmlns:wp14="http://schemas.microsoft.com/office/word/2010/wordprocessingDrawing" xmlns:wp="http://schemas.openxmlformats.org/drawingml/2006/wordprocessingDrawing" xmlns:w10="urn:schemas-microsoft-com:office:word" xmlns:w="http://schemas.openxmlformats.org/wordprocessingml/2006/main" xmlns:w14="http://schemas.microsoft.com/office/word/2010/wordml" xmlns:wpg="http://schemas.microsoft.com/office/word/2010/wordprocessingGroup" xmlns:wpi="http://schemas.microsoft.com/office/word/2010/wordprocessingInk" xmlns:wne="http://schemas.microsoft.com/office/word/2006/wordml" xmlns:wps="http://schemas.microsoft.com/office/word/2010/wordprocessingShape" mc:Ignorable="w14 wp14">
   <w:p>
     <w:pPr>
       <w:pStyle w:val="Rodap"/>
@@ -5118,7 +4943,7 @@
 </file>
 
 <file path=word/footer2.xml><?xml version="1.0" encoding="utf-8"?>
-<w:ftr xmlns:wpc="http://schemas.microsoft.com/office/word/2010/wordprocessingCanvas" xmlns:mc="http://schemas.openxmlformats.org/markup-compatibility/2006" xmlns:o="urn:schemas-microsoft-com:office:office" xmlns:r="http://schemas.openxmlformats.org/officeDocument/2006/relationships" xmlns:m="http://schemas.openxmlformats.org/officeDocument/2006/math" xmlns:v="urn:schemas-microsoft-com:vml" xmlns:wp14="http://schemas.microsoft.com/office/word/2010/wordprocessingDrawing" xmlns:wp="http://schemas.openxmlformats.org/drawingml/2006/wordprocessingDrawing" xmlns:w10="urn:schemas-microsoft-com:office:word" xmlns:w="http://schemas.openxmlformats.org/wordprocessingml/2006/main" xmlns:w14="http://schemas.microsoft.com/office/word/2010/wordml" xmlns:w15="http://schemas.microsoft.com/office/word/2012/wordml" xmlns:wpg="http://schemas.microsoft.com/office/word/2010/wordprocessingGroup" xmlns:wpi="http://schemas.microsoft.com/office/word/2010/wordprocessingInk" xmlns:wne="http://schemas.microsoft.com/office/word/2006/wordml" xmlns:wps="http://schemas.microsoft.com/office/word/2010/wordprocessingShape" mc:Ignorable="w14 w15 wp14">
+<w:ftr xmlns:wpc="http://schemas.microsoft.com/office/word/2010/wordprocessingCanvas" xmlns:mc="http://schemas.openxmlformats.org/markup-compatibility/2006" xmlns:o="urn:schemas-microsoft-com:office:office" xmlns:r="http://schemas.openxmlformats.org/officeDocument/2006/relationships" xmlns:m="http://schemas.openxmlformats.org/officeDocument/2006/math" xmlns:v="urn:schemas-microsoft-com:vml" xmlns:wp14="http://schemas.microsoft.com/office/word/2010/wordprocessingDrawing" xmlns:wp="http://schemas.openxmlformats.org/drawingml/2006/wordprocessingDrawing" xmlns:w10="urn:schemas-microsoft-com:office:word" xmlns:w="http://schemas.openxmlformats.org/wordprocessingml/2006/main" xmlns:w14="http://schemas.microsoft.com/office/word/2010/wordml" xmlns:wpg="http://schemas.microsoft.com/office/word/2010/wordprocessingGroup" xmlns:wpi="http://schemas.microsoft.com/office/word/2010/wordprocessingInk" xmlns:wne="http://schemas.microsoft.com/office/word/2006/wordml" xmlns:wps="http://schemas.microsoft.com/office/word/2010/wordprocessingShape" mc:Ignorable="w14 wp14">
   <w:p>
     <w:pPr>
       <w:pStyle w:val="Rodap"/>
@@ -5151,7 +4976,7 @@
 </file>
 
 <file path=word/footer3.xml><?xml version="1.0" encoding="utf-8"?>
-<w:ftr xmlns:wpc="http://schemas.microsoft.com/office/word/2010/wordprocessingCanvas" xmlns:mc="http://schemas.openxmlformats.org/markup-compatibility/2006" xmlns:o="urn:schemas-microsoft-com:office:office" xmlns:r="http://schemas.openxmlformats.org/officeDocument/2006/relationships" xmlns:m="http://schemas.openxmlformats.org/officeDocument/2006/math" xmlns:v="urn:schemas-microsoft-com:vml" xmlns:wp14="http://schemas.microsoft.com/office/word/2010/wordprocessingDrawing" xmlns:wp="http://schemas.openxmlformats.org/drawingml/2006/wordprocessingDrawing" xmlns:w10="urn:schemas-microsoft-com:office:word" xmlns:w="http://schemas.openxmlformats.org/wordprocessingml/2006/main" xmlns:w14="http://schemas.microsoft.com/office/word/2010/wordml" xmlns:w15="http://schemas.microsoft.com/office/word/2012/wordml" xmlns:wpg="http://schemas.microsoft.com/office/word/2010/wordprocessingGroup" xmlns:wpi="http://schemas.microsoft.com/office/word/2010/wordprocessingInk" xmlns:wne="http://schemas.microsoft.com/office/word/2006/wordml" xmlns:wps="http://schemas.microsoft.com/office/word/2010/wordprocessingShape" mc:Ignorable="w14 w15 wp14">
+<w:ftr xmlns:wpc="http://schemas.microsoft.com/office/word/2010/wordprocessingCanvas" xmlns:mc="http://schemas.openxmlformats.org/markup-compatibility/2006" xmlns:o="urn:schemas-microsoft-com:office:office" xmlns:r="http://schemas.openxmlformats.org/officeDocument/2006/relationships" xmlns:m="http://schemas.openxmlformats.org/officeDocument/2006/math" xmlns:v="urn:schemas-microsoft-com:vml" xmlns:wp14="http://schemas.microsoft.com/office/word/2010/wordprocessingDrawing" xmlns:wp="http://schemas.openxmlformats.org/drawingml/2006/wordprocessingDrawing" xmlns:w10="urn:schemas-microsoft-com:office:word" xmlns:w="http://schemas.openxmlformats.org/wordprocessingml/2006/main" xmlns:w14="http://schemas.microsoft.com/office/word/2010/wordml" xmlns:wpg="http://schemas.microsoft.com/office/word/2010/wordprocessingGroup" xmlns:wpi="http://schemas.microsoft.com/office/word/2010/wordprocessingInk" xmlns:wne="http://schemas.microsoft.com/office/word/2006/wordml" xmlns:wps="http://schemas.microsoft.com/office/word/2010/wordprocessingShape" mc:Ignorable="w14 wp14">
   <w:p>
     <w:pPr>
       <w:pStyle w:val="Rodap"/>
@@ -5167,7 +4992,7 @@
 </file>
 
 <file path=word/footnotes.xml><?xml version="1.0" encoding="utf-8"?>
-<w:footnotes xmlns:wpc="http://schemas.microsoft.com/office/word/2010/wordprocessingCanvas" xmlns:mc="http://schemas.openxmlformats.org/markup-compatibility/2006" xmlns:o="urn:schemas-microsoft-com:office:office" xmlns:r="http://schemas.openxmlformats.org/officeDocument/2006/relationships" xmlns:m="http://schemas.openxmlformats.org/officeDocument/2006/math" xmlns:v="urn:schemas-microsoft-com:vml" xmlns:wp14="http://schemas.microsoft.com/office/word/2010/wordprocessingDrawing" xmlns:wp="http://schemas.openxmlformats.org/drawingml/2006/wordprocessingDrawing" xmlns:w10="urn:schemas-microsoft-com:office:word" xmlns:w="http://schemas.openxmlformats.org/wordprocessingml/2006/main" xmlns:w14="http://schemas.microsoft.com/office/word/2010/wordml" xmlns:w15="http://schemas.microsoft.com/office/word/2012/wordml" xmlns:wpg="http://schemas.microsoft.com/office/word/2010/wordprocessingGroup" xmlns:wpi="http://schemas.microsoft.com/office/word/2010/wordprocessingInk" xmlns:wne="http://schemas.microsoft.com/office/word/2006/wordml" xmlns:wps="http://schemas.microsoft.com/office/word/2010/wordprocessingShape" mc:Ignorable="w14 w15 wp14">
+<w:footnotes xmlns:wpc="http://schemas.microsoft.com/office/word/2010/wordprocessingCanvas" xmlns:mc="http://schemas.openxmlformats.org/markup-compatibility/2006" xmlns:o="urn:schemas-microsoft-com:office:office" xmlns:r="http://schemas.openxmlformats.org/officeDocument/2006/relationships" xmlns:m="http://schemas.openxmlformats.org/officeDocument/2006/math" xmlns:v="urn:schemas-microsoft-com:vml" xmlns:wp14="http://schemas.microsoft.com/office/word/2010/wordprocessingDrawing" xmlns:wp="http://schemas.openxmlformats.org/drawingml/2006/wordprocessingDrawing" xmlns:w10="urn:schemas-microsoft-com:office:word" xmlns:w="http://schemas.openxmlformats.org/wordprocessingml/2006/main" xmlns:w14="http://schemas.microsoft.com/office/word/2010/wordml" xmlns:wpg="http://schemas.microsoft.com/office/word/2010/wordprocessingGroup" xmlns:wpi="http://schemas.microsoft.com/office/word/2010/wordprocessingInk" xmlns:wne="http://schemas.microsoft.com/office/word/2006/wordml" xmlns:wps="http://schemas.microsoft.com/office/word/2010/wordprocessingShape" mc:Ignorable="w14 wp14">
   <w:footnote w:type="separator" w:id="-1">
     <w:p>
       <w:pPr>
@@ -5192,7 +5017,7 @@
 </file>
 
 <file path=word/header1.xml><?xml version="1.0" encoding="utf-8"?>
-<w:hdr xmlns:wpc="http://schemas.microsoft.com/office/word/2010/wordprocessingCanvas" xmlns:mc="http://schemas.openxmlformats.org/markup-compatibility/2006" xmlns:o="urn:schemas-microsoft-com:office:office" xmlns:r="http://schemas.openxmlformats.org/officeDocument/2006/relationships" xmlns:m="http://schemas.openxmlformats.org/officeDocument/2006/math" xmlns:v="urn:schemas-microsoft-com:vml" xmlns:wp14="http://schemas.microsoft.com/office/word/2010/wordprocessingDrawing" xmlns:wp="http://schemas.openxmlformats.org/drawingml/2006/wordprocessingDrawing" xmlns:w10="urn:schemas-microsoft-com:office:word" xmlns:w="http://schemas.openxmlformats.org/wordprocessingml/2006/main" xmlns:w14="http://schemas.microsoft.com/office/word/2010/wordml" xmlns:w15="http://schemas.microsoft.com/office/word/2012/wordml" xmlns:wpg="http://schemas.microsoft.com/office/word/2010/wordprocessingGroup" xmlns:wpi="http://schemas.microsoft.com/office/word/2010/wordprocessingInk" xmlns:wne="http://schemas.microsoft.com/office/word/2006/wordml" xmlns:wps="http://schemas.microsoft.com/office/word/2010/wordprocessingShape" mc:Ignorable="w14 w15 wp14">
+<w:hdr xmlns:wpc="http://schemas.microsoft.com/office/word/2010/wordprocessingCanvas" xmlns:mc="http://schemas.openxmlformats.org/markup-compatibility/2006" xmlns:o="urn:schemas-microsoft-com:office:office" xmlns:r="http://schemas.openxmlformats.org/officeDocument/2006/relationships" xmlns:m="http://schemas.openxmlformats.org/officeDocument/2006/math" xmlns:v="urn:schemas-microsoft-com:vml" xmlns:wp14="http://schemas.microsoft.com/office/word/2010/wordprocessingDrawing" xmlns:wp="http://schemas.openxmlformats.org/drawingml/2006/wordprocessingDrawing" xmlns:w10="urn:schemas-microsoft-com:office:word" xmlns:w="http://schemas.openxmlformats.org/wordprocessingml/2006/main" xmlns:w14="http://schemas.microsoft.com/office/word/2010/wordml" xmlns:wpg="http://schemas.microsoft.com/office/word/2010/wordprocessingGroup" xmlns:wpi="http://schemas.microsoft.com/office/word/2010/wordprocessingInk" xmlns:wne="http://schemas.microsoft.com/office/word/2006/wordml" xmlns:wps="http://schemas.microsoft.com/office/word/2010/wordprocessingShape" mc:Ignorable="w14 wp14">
   <w:p>
     <w:pPr>
       <w:pStyle w:val="Cabealho"/>
@@ -5202,7 +5027,7 @@
 </file>
 
 <file path=word/header2.xml><?xml version="1.0" encoding="utf-8"?>
-<w:hdr xmlns:wpc="http://schemas.microsoft.com/office/word/2010/wordprocessingCanvas" xmlns:mc="http://schemas.openxmlformats.org/markup-compatibility/2006" xmlns:o="urn:schemas-microsoft-com:office:office" xmlns:r="http://schemas.openxmlformats.org/officeDocument/2006/relationships" xmlns:m="http://schemas.openxmlformats.org/officeDocument/2006/math" xmlns:v="urn:schemas-microsoft-com:vml" xmlns:wp14="http://schemas.microsoft.com/office/word/2010/wordprocessingDrawing" xmlns:wp="http://schemas.openxmlformats.org/drawingml/2006/wordprocessingDrawing" xmlns:w10="urn:schemas-microsoft-com:office:word" xmlns:w="http://schemas.openxmlformats.org/wordprocessingml/2006/main" xmlns:w14="http://schemas.microsoft.com/office/word/2010/wordml" xmlns:w15="http://schemas.microsoft.com/office/word/2012/wordml" xmlns:wpg="http://schemas.microsoft.com/office/word/2010/wordprocessingGroup" xmlns:wpi="http://schemas.microsoft.com/office/word/2010/wordprocessingInk" xmlns:wne="http://schemas.microsoft.com/office/word/2006/wordml" xmlns:wps="http://schemas.microsoft.com/office/word/2010/wordprocessingShape" mc:Ignorable="w14 w15 wp14">
+<w:hdr xmlns:wpc="http://schemas.microsoft.com/office/word/2010/wordprocessingCanvas" xmlns:mc="http://schemas.openxmlformats.org/markup-compatibility/2006" xmlns:o="urn:schemas-microsoft-com:office:office" xmlns:r="http://schemas.openxmlformats.org/officeDocument/2006/relationships" xmlns:m="http://schemas.openxmlformats.org/officeDocument/2006/math" xmlns:v="urn:schemas-microsoft-com:vml" xmlns:wp14="http://schemas.microsoft.com/office/word/2010/wordprocessingDrawing" xmlns:wp="http://schemas.openxmlformats.org/drawingml/2006/wordprocessingDrawing" xmlns:w10="urn:schemas-microsoft-com:office:word" xmlns:w="http://schemas.openxmlformats.org/wordprocessingml/2006/main" xmlns:w14="http://schemas.microsoft.com/office/word/2010/wordml" xmlns:wpg="http://schemas.microsoft.com/office/word/2010/wordprocessingGroup" xmlns:wpi="http://schemas.microsoft.com/office/word/2010/wordprocessingInk" xmlns:wne="http://schemas.microsoft.com/office/word/2006/wordml" xmlns:wps="http://schemas.microsoft.com/office/word/2010/wordprocessingShape" mc:Ignorable="w14 wp14">
   <w:tbl>
     <w:tblPr>
       <w:tblW w:w="5000" w:type="pct"/>
@@ -5440,7 +5265,7 @@
 </file>
 
 <file path=word/header3.xml><?xml version="1.0" encoding="utf-8"?>
-<w:hdr xmlns:wpc="http://schemas.microsoft.com/office/word/2010/wordprocessingCanvas" xmlns:mc="http://schemas.openxmlformats.org/markup-compatibility/2006" xmlns:o="urn:schemas-microsoft-com:office:office" xmlns:r="http://schemas.openxmlformats.org/officeDocument/2006/relationships" xmlns:m="http://schemas.openxmlformats.org/officeDocument/2006/math" xmlns:v="urn:schemas-microsoft-com:vml" xmlns:wp14="http://schemas.microsoft.com/office/word/2010/wordprocessingDrawing" xmlns:wp="http://schemas.openxmlformats.org/drawingml/2006/wordprocessingDrawing" xmlns:w10="urn:schemas-microsoft-com:office:word" xmlns:w="http://schemas.openxmlformats.org/wordprocessingml/2006/main" xmlns:w14="http://schemas.microsoft.com/office/word/2010/wordml" xmlns:w15="http://schemas.microsoft.com/office/word/2012/wordml" xmlns:wpg="http://schemas.microsoft.com/office/word/2010/wordprocessingGroup" xmlns:wpi="http://schemas.microsoft.com/office/word/2010/wordprocessingInk" xmlns:wne="http://schemas.microsoft.com/office/word/2006/wordml" xmlns:wps="http://schemas.microsoft.com/office/word/2010/wordprocessingShape" mc:Ignorable="w14 w15 wp14">
+<w:hdr xmlns:wpc="http://schemas.microsoft.com/office/word/2010/wordprocessingCanvas" xmlns:mc="http://schemas.openxmlformats.org/markup-compatibility/2006" xmlns:o="urn:schemas-microsoft-com:office:office" xmlns:r="http://schemas.openxmlformats.org/officeDocument/2006/relationships" xmlns:m="http://schemas.openxmlformats.org/officeDocument/2006/math" xmlns:v="urn:schemas-microsoft-com:vml" xmlns:wp14="http://schemas.microsoft.com/office/word/2010/wordprocessingDrawing" xmlns:wp="http://schemas.openxmlformats.org/drawingml/2006/wordprocessingDrawing" xmlns:w10="urn:schemas-microsoft-com:office:word" xmlns:w="http://schemas.openxmlformats.org/wordprocessingml/2006/main" xmlns:w14="http://schemas.microsoft.com/office/word/2010/wordml" xmlns:wpg="http://schemas.microsoft.com/office/word/2010/wordprocessingGroup" xmlns:wpi="http://schemas.microsoft.com/office/word/2010/wordprocessingInk" xmlns:wne="http://schemas.microsoft.com/office/word/2006/wordml" xmlns:wps="http://schemas.microsoft.com/office/word/2010/wordprocessingShape" mc:Ignorable="w14 wp14">
   <w:p>
     <w:pPr>
       <w:pStyle w:val="Cabealho"/>
@@ -5450,7 +5275,7 @@
 </file>
 
 <file path=word/numbering.xml><?xml version="1.0" encoding="utf-8"?>
-<w:numbering xmlns:wpc="http://schemas.microsoft.com/office/word/2010/wordprocessingCanvas" xmlns:mc="http://schemas.openxmlformats.org/markup-compatibility/2006" xmlns:o="urn:schemas-microsoft-com:office:office" xmlns:r="http://schemas.openxmlformats.org/officeDocument/2006/relationships" xmlns:m="http://schemas.openxmlformats.org/officeDocument/2006/math" xmlns:v="urn:schemas-microsoft-com:vml" xmlns:wp14="http://schemas.microsoft.com/office/word/2010/wordprocessingDrawing" xmlns:wp="http://schemas.openxmlformats.org/drawingml/2006/wordprocessingDrawing" xmlns:w10="urn:schemas-microsoft-com:office:word" xmlns:w="http://schemas.openxmlformats.org/wordprocessingml/2006/main" xmlns:w14="http://schemas.microsoft.com/office/word/2010/wordml" xmlns:w15="http://schemas.microsoft.com/office/word/2012/wordml" xmlns:wpg="http://schemas.microsoft.com/office/word/2010/wordprocessingGroup" xmlns:wpi="http://schemas.microsoft.com/office/word/2010/wordprocessingInk" xmlns:wne="http://schemas.microsoft.com/office/word/2006/wordml" xmlns:wps="http://schemas.microsoft.com/office/word/2010/wordprocessingShape" mc:Ignorable="w14 w15 wp14">
+<w:numbering xmlns:wpc="http://schemas.microsoft.com/office/word/2010/wordprocessingCanvas" xmlns:mc="http://schemas.openxmlformats.org/markup-compatibility/2006" xmlns:o="urn:schemas-microsoft-com:office:office" xmlns:r="http://schemas.openxmlformats.org/officeDocument/2006/relationships" xmlns:m="http://schemas.openxmlformats.org/officeDocument/2006/math" xmlns:v="urn:schemas-microsoft-com:vml" xmlns:wp14="http://schemas.microsoft.com/office/word/2010/wordprocessingDrawing" xmlns:wp="http://schemas.openxmlformats.org/drawingml/2006/wordprocessingDrawing" xmlns:w10="urn:schemas-microsoft-com:office:word" xmlns:w="http://schemas.openxmlformats.org/wordprocessingml/2006/main" xmlns:w14="http://schemas.microsoft.com/office/word/2010/wordml" xmlns:wpg="http://schemas.microsoft.com/office/word/2010/wordprocessingGroup" xmlns:wpi="http://schemas.microsoft.com/office/word/2010/wordprocessingInk" xmlns:wne="http://schemas.microsoft.com/office/word/2006/wordml" xmlns:wps="http://schemas.microsoft.com/office/word/2010/wordprocessingShape" mc:Ignorable="w14 wp14">
   <w:abstractNum w:abstractNumId="0">
     <w:nsid w:val="241E413A"/>
     <w:multiLevelType w:val="multilevel"/>
@@ -5815,7 +5640,7 @@
 </file>
 
 <file path=word/styles.xml><?xml version="1.0" encoding="utf-8"?>
-<w:styles xmlns:mc="http://schemas.openxmlformats.org/markup-compatibility/2006" xmlns:r="http://schemas.openxmlformats.org/officeDocument/2006/relationships" xmlns:w="http://schemas.openxmlformats.org/wordprocessingml/2006/main" xmlns:w14="http://schemas.microsoft.com/office/word/2010/wordml" xmlns:w15="http://schemas.microsoft.com/office/word/2012/wordml" mc:Ignorable="w14 w15">
+<w:styles xmlns:mc="http://schemas.openxmlformats.org/markup-compatibility/2006" xmlns:r="http://schemas.openxmlformats.org/officeDocument/2006/relationships" xmlns:w="http://schemas.openxmlformats.org/wordprocessingml/2006/main" xmlns:w14="http://schemas.microsoft.com/office/word/2010/wordml" mc:Ignorable="w14">
   <w:docDefaults>
     <w:rPrDefault>
       <w:rPr>
@@ -5831,378 +5656,144 @@
       </w:pPr>
     </w:pPrDefault>
   </w:docDefaults>
-  <w:latentStyles w:defLockedState="0" w:defUIPriority="99" w:defSemiHidden="0" w:defUnhideWhenUsed="0" w:defQFormat="0" w:count="371">
-    <w:lsdException w:name="Normal" w:uiPriority="0" w:qFormat="1"/>
-    <w:lsdException w:name="heading 1" w:uiPriority="9" w:qFormat="1"/>
-    <w:lsdException w:name="heading 2" w:semiHidden="1" w:uiPriority="9" w:unhideWhenUsed="1" w:qFormat="1"/>
-    <w:lsdException w:name="heading 3" w:semiHidden="1" w:uiPriority="9" w:unhideWhenUsed="1" w:qFormat="1"/>
-    <w:lsdException w:name="heading 4" w:semiHidden="1" w:uiPriority="9" w:unhideWhenUsed="1" w:qFormat="1"/>
-    <w:lsdException w:name="heading 5" w:semiHidden="1" w:uiPriority="9" w:unhideWhenUsed="1" w:qFormat="1"/>
-    <w:lsdException w:name="heading 6" w:semiHidden="1" w:uiPriority="9" w:unhideWhenUsed="1" w:qFormat="1"/>
-    <w:lsdException w:name="heading 7" w:semiHidden="1" w:uiPriority="9" w:unhideWhenUsed="1" w:qFormat="1"/>
-    <w:lsdException w:name="heading 8" w:semiHidden="1" w:uiPriority="9" w:unhideWhenUsed="1" w:qFormat="1"/>
-    <w:lsdException w:name="heading 9" w:semiHidden="1" w:uiPriority="9" w:unhideWhenUsed="1" w:qFormat="1"/>
-    <w:lsdException w:name="index 1" w:semiHidden="1" w:unhideWhenUsed="1"/>
-    <w:lsdException w:name="index 2" w:semiHidden="1" w:unhideWhenUsed="1"/>
-    <w:lsdException w:name="index 3" w:semiHidden="1" w:unhideWhenUsed="1"/>
-    <w:lsdException w:name="index 4" w:semiHidden="1" w:unhideWhenUsed="1"/>
-    <w:lsdException w:name="index 5" w:semiHidden="1" w:unhideWhenUsed="1"/>
-    <w:lsdException w:name="index 6" w:semiHidden="1" w:unhideWhenUsed="1"/>
-    <w:lsdException w:name="index 7" w:semiHidden="1" w:unhideWhenUsed="1"/>
-    <w:lsdException w:name="index 8" w:semiHidden="1" w:unhideWhenUsed="1"/>
-    <w:lsdException w:name="index 9" w:semiHidden="1" w:unhideWhenUsed="1"/>
-    <w:lsdException w:name="toc 1" w:semiHidden="1" w:uiPriority="39" w:unhideWhenUsed="1"/>
-    <w:lsdException w:name="toc 2" w:semiHidden="1" w:uiPriority="39" w:unhideWhenUsed="1"/>
-    <w:lsdException w:name="toc 3" w:semiHidden="1" w:uiPriority="39" w:unhideWhenUsed="1"/>
-    <w:lsdException w:name="toc 4" w:semiHidden="1" w:uiPriority="39" w:unhideWhenUsed="1"/>
-    <w:lsdException w:name="toc 5" w:semiHidden="1" w:uiPriority="39" w:unhideWhenUsed="1"/>
-    <w:lsdException w:name="toc 6" w:semiHidden="1" w:uiPriority="39" w:unhideWhenUsed="1"/>
-    <w:lsdException w:name="toc 7" w:semiHidden="1" w:uiPriority="39" w:unhideWhenUsed="1"/>
-    <w:lsdException w:name="toc 8" w:semiHidden="1" w:uiPriority="39" w:unhideWhenUsed="1"/>
-    <w:lsdException w:name="toc 9" w:semiHidden="1" w:uiPriority="39" w:unhideWhenUsed="1"/>
-    <w:lsdException w:name="Normal Indent" w:semiHidden="1" w:unhideWhenUsed="1"/>
-    <w:lsdException w:name="footnote text" w:semiHidden="1" w:unhideWhenUsed="1"/>
-    <w:lsdException w:name="annotation text" w:semiHidden="1" w:unhideWhenUsed="1"/>
-    <w:lsdException w:name="header" w:semiHidden="1" w:unhideWhenUsed="1"/>
-    <w:lsdException w:name="footer" w:semiHidden="1" w:unhideWhenUsed="1"/>
-    <w:lsdException w:name="index heading" w:semiHidden="1" w:unhideWhenUsed="1"/>
-    <w:lsdException w:name="caption" w:semiHidden="1" w:uiPriority="35" w:unhideWhenUsed="1" w:qFormat="1"/>
-    <w:lsdException w:name="table of figures" w:semiHidden="1" w:unhideWhenUsed="1"/>
-    <w:lsdException w:name="envelope address" w:semiHidden="1" w:unhideWhenUsed="1"/>
-    <w:lsdException w:name="envelope return" w:semiHidden="1" w:unhideWhenUsed="1"/>
-    <w:lsdException w:name="footnote reference" w:semiHidden="1" w:unhideWhenUsed="1"/>
-    <w:lsdException w:name="annotation reference" w:semiHidden="1" w:unhideWhenUsed="1"/>
-    <w:lsdException w:name="line number" w:semiHidden="1" w:unhideWhenUsed="1"/>
-    <w:lsdException w:name="page number" w:semiHidden="1" w:unhideWhenUsed="1"/>
-    <w:lsdException w:name="endnote reference" w:semiHidden="1" w:unhideWhenUsed="1"/>
-    <w:lsdException w:name="endnote text" w:semiHidden="1" w:unhideWhenUsed="1"/>
-    <w:lsdException w:name="table of authorities" w:semiHidden="1" w:unhideWhenUsed="1"/>
-    <w:lsdException w:name="macro" w:semiHidden="1" w:unhideWhenUsed="1"/>
-    <w:lsdException w:name="toa heading" w:semiHidden="1" w:unhideWhenUsed="1"/>
-    <w:lsdException w:name="List" w:semiHidden="1" w:unhideWhenUsed="1"/>
-    <w:lsdException w:name="List Bullet" w:semiHidden="1" w:unhideWhenUsed="1"/>
-    <w:lsdException w:name="List Number" w:semiHidden="1" w:unhideWhenUsed="1"/>
-    <w:lsdException w:name="List 2" w:semiHidden="1" w:unhideWhenUsed="1"/>
-    <w:lsdException w:name="List 3" w:semiHidden="1" w:unhideWhenUsed="1"/>
-    <w:lsdException w:name="List 4" w:semiHidden="1" w:unhideWhenUsed="1"/>
-    <w:lsdException w:name="List 5" w:semiHidden="1" w:unhideWhenUsed="1"/>
-    <w:lsdException w:name="List Bullet 2" w:semiHidden="1" w:unhideWhenUsed="1"/>
-    <w:lsdException w:name="List Bullet 3" w:semiHidden="1" w:unhideWhenUsed="1"/>
-    <w:lsdException w:name="List Bullet 4" w:semiHidden="1" w:unhideWhenUsed="1"/>
-    <w:lsdException w:name="List Bullet 5" w:semiHidden="1" w:unhideWhenUsed="1"/>
-    <w:lsdException w:name="List Number 2" w:semiHidden="1" w:unhideWhenUsed="1"/>
-    <w:lsdException w:name="List Number 3" w:semiHidden="1" w:unhideWhenUsed="1"/>
-    <w:lsdException w:name="List Number 4" w:semiHidden="1" w:unhideWhenUsed="1"/>
-    <w:lsdException w:name="List Number 5" w:semiHidden="1" w:unhideWhenUsed="1"/>
-    <w:lsdException w:name="Title" w:uiPriority="10" w:qFormat="1"/>
-    <w:lsdException w:name="Closing" w:semiHidden="1" w:unhideWhenUsed="1"/>
-    <w:lsdException w:name="Signature" w:semiHidden="1" w:unhideWhenUsed="1"/>
-    <w:lsdException w:name="Default Paragraph Font" w:semiHidden="1" w:uiPriority="1" w:unhideWhenUsed="1"/>
-    <w:lsdException w:name="Body Text" w:semiHidden="1" w:unhideWhenUsed="1"/>
-    <w:lsdException w:name="Body Text Indent" w:semiHidden="1" w:unhideWhenUsed="1"/>
-    <w:lsdException w:name="List Continue" w:semiHidden="1" w:unhideWhenUsed="1"/>
-    <w:lsdException w:name="List Continue 2" w:semiHidden="1" w:unhideWhenUsed="1"/>
-    <w:lsdException w:name="List Continue 3" w:semiHidden="1" w:unhideWhenUsed="1"/>
-    <w:lsdException w:name="List Continue 4" w:semiHidden="1" w:unhideWhenUsed="1"/>
-    <w:lsdException w:name="List Continue 5" w:semiHidden="1" w:unhideWhenUsed="1"/>
-    <w:lsdException w:name="Message Header" w:semiHidden="1" w:unhideWhenUsed="1"/>
-    <w:lsdException w:name="Subtitle" w:uiPriority="11" w:qFormat="1"/>
-    <w:lsdException w:name="Salutation" w:semiHidden="1" w:unhideWhenUsed="1"/>
-    <w:lsdException w:name="Date" w:semiHidden="1" w:unhideWhenUsed="1"/>
-    <w:lsdException w:name="Body Text First Indent" w:semiHidden="1" w:unhideWhenUsed="1"/>
-    <w:lsdException w:name="Body Text First Indent 2" w:semiHidden="1" w:unhideWhenUsed="1"/>
-    <w:lsdException w:name="Note Heading" w:semiHidden="1" w:unhideWhenUsed="1"/>
-    <w:lsdException w:name="Body Text 2" w:semiHidden="1" w:unhideWhenUsed="1"/>
-    <w:lsdException w:name="Body Text 3" w:semiHidden="1" w:unhideWhenUsed="1"/>
-    <w:lsdException w:name="Body Text Indent 2" w:semiHidden="1" w:unhideWhenUsed="1"/>
-    <w:lsdException w:name="Body Text Indent 3" w:semiHidden="1" w:unhideWhenUsed="1"/>
-    <w:lsdException w:name="Block Text" w:semiHidden="1" w:unhideWhenUsed="1"/>
-    <w:lsdException w:name="Hyperlink" w:semiHidden="1" w:unhideWhenUsed="1"/>
-    <w:lsdException w:name="FollowedHyperlink" w:semiHidden="1" w:unhideWhenUsed="1"/>
-    <w:lsdException w:name="Strong" w:uiPriority="22" w:qFormat="1"/>
-    <w:lsdException w:name="Emphasis" w:uiPriority="20" w:qFormat="1"/>
-    <w:lsdException w:name="Document Map" w:semiHidden="1" w:unhideWhenUsed="1"/>
-    <w:lsdException w:name="Plain Text" w:semiHidden="1" w:unhideWhenUsed="1"/>
-    <w:lsdException w:name="E-mail Signature" w:semiHidden="1" w:unhideWhenUsed="1"/>
-    <w:lsdException w:name="HTML Top of Form" w:semiHidden="1" w:unhideWhenUsed="1"/>
-    <w:lsdException w:name="HTML Bottom of Form" w:semiHidden="1" w:unhideWhenUsed="1"/>
-    <w:lsdException w:name="Normal (Web)" w:semiHidden="1" w:unhideWhenUsed="1"/>
-    <w:lsdException w:name="HTML Acronym" w:semiHidden="1" w:unhideWhenUsed="1"/>
-    <w:lsdException w:name="HTML Address" w:semiHidden="1" w:unhideWhenUsed="1"/>
-    <w:lsdException w:name="HTML Cite" w:semiHidden="1" w:unhideWhenUsed="1"/>
-    <w:lsdException w:name="HTML Code" w:semiHidden="1" w:unhideWhenUsed="1"/>
-    <w:lsdException w:name="HTML Definition" w:semiHidden="1" w:unhideWhenUsed="1"/>
-    <w:lsdException w:name="HTML Keyboard" w:semiHidden="1" w:unhideWhenUsed="1"/>
-    <w:lsdException w:name="HTML Preformatted" w:semiHidden="1" w:unhideWhenUsed="1"/>
-    <w:lsdException w:name="HTML Sample" w:semiHidden="1" w:unhideWhenUsed="1"/>
-    <w:lsdException w:name="HTML Typewriter" w:semiHidden="1" w:unhideWhenUsed="1"/>
-    <w:lsdException w:name="HTML Variable" w:semiHidden="1" w:unhideWhenUsed="1"/>
-    <w:lsdException w:name="Normal Table" w:semiHidden="1" w:unhideWhenUsed="1"/>
-    <w:lsdException w:name="annotation subject" w:semiHidden="1" w:unhideWhenUsed="1"/>
-    <w:lsdException w:name="No List" w:semiHidden="1" w:unhideWhenUsed="1"/>
-    <w:lsdException w:name="Outline List 1" w:semiHidden="1" w:unhideWhenUsed="1"/>
-    <w:lsdException w:name="Outline List 2" w:semiHidden="1" w:unhideWhenUsed="1"/>
-    <w:lsdException w:name="Outline List 3" w:semiHidden="1" w:unhideWhenUsed="1"/>
-    <w:lsdException w:name="Table Simple 1" w:semiHidden="1" w:unhideWhenUsed="1"/>
-    <w:lsdException w:name="Table Simple 2" w:semiHidden="1" w:unhideWhenUsed="1"/>
-    <w:lsdException w:name="Table Simple 3" w:semiHidden="1" w:unhideWhenUsed="1"/>
-    <w:lsdException w:name="Table Classic 1" w:semiHidden="1" w:unhideWhenUsed="1"/>
-    <w:lsdException w:name="Table Classic 2" w:semiHidden="1" w:unhideWhenUsed="1"/>
-    <w:lsdException w:name="Table Classic 3" w:semiHidden="1" w:unhideWhenUsed="1"/>
-    <w:lsdException w:name="Table Classic 4" w:semiHidden="1" w:unhideWhenUsed="1"/>
-    <w:lsdException w:name="Table Colorful 1" w:semiHidden="1" w:unhideWhenUsed="1"/>
-    <w:lsdException w:name="Table Colorful 2" w:semiHidden="1" w:unhideWhenUsed="1"/>
-    <w:lsdException w:name="Table Colorful 3" w:semiHidden="1" w:unhideWhenUsed="1"/>
-    <w:lsdException w:name="Table Columns 1" w:semiHidden="1" w:unhideWhenUsed="1"/>
-    <w:lsdException w:name="Table Columns 2" w:semiHidden="1" w:unhideWhenUsed="1"/>
-    <w:lsdException w:name="Table Columns 3" w:semiHidden="1" w:unhideWhenUsed="1"/>
-    <w:lsdException w:name="Table Columns 4" w:semiHidden="1" w:unhideWhenUsed="1"/>
-    <w:lsdException w:name="Table Columns 5" w:semiHidden="1" w:unhideWhenUsed="1"/>
-    <w:lsdException w:name="Table Grid 1" w:semiHidden="1" w:unhideWhenUsed="1"/>
-    <w:lsdException w:name="Table Grid 2" w:semiHidden="1" w:unhideWhenUsed="1"/>
-    <w:lsdException w:name="Table Grid 3" w:semiHidden="1" w:unhideWhenUsed="1"/>
-    <w:lsdException w:name="Table Grid 4" w:semiHidden="1" w:unhideWhenUsed="1"/>
-    <w:lsdException w:name="Table Grid 5" w:semiHidden="1" w:unhideWhenUsed="1"/>
-    <w:lsdException w:name="Table Grid 6" w:semiHidden="1" w:unhideWhenUsed="1"/>
-    <w:lsdException w:name="Table Grid 7" w:semiHidden="1" w:unhideWhenUsed="1"/>
-    <w:lsdException w:name="Table Grid 8" w:semiHidden="1" w:unhideWhenUsed="1"/>
-    <w:lsdException w:name="Table List 1" w:semiHidden="1" w:unhideWhenUsed="1"/>
-    <w:lsdException w:name="Table List 2" w:semiHidden="1" w:unhideWhenUsed="1"/>
-    <w:lsdException w:name="Table List 3" w:semiHidden="1" w:unhideWhenUsed="1"/>
-    <w:lsdException w:name="Table List 4" w:semiHidden="1" w:unhideWhenUsed="1"/>
-    <w:lsdException w:name="Table List 5" w:semiHidden="1" w:unhideWhenUsed="1"/>
-    <w:lsdException w:name="Table List 6" w:semiHidden="1" w:unhideWhenUsed="1"/>
-    <w:lsdException w:name="Table List 7" w:semiHidden="1" w:unhideWhenUsed="1"/>
-    <w:lsdException w:name="Table List 8" w:semiHidden="1" w:unhideWhenUsed="1"/>
-    <w:lsdException w:name="Table 3D effects 1" w:semiHidden="1" w:unhideWhenUsed="1"/>
-    <w:lsdException w:name="Table 3D effects 2" w:semiHidden="1" w:unhideWhenUsed="1"/>
-    <w:lsdException w:name="Table 3D effects 3" w:semiHidden="1" w:unhideWhenUsed="1"/>
-    <w:lsdException w:name="Table Contemporary" w:semiHidden="1" w:unhideWhenUsed="1"/>
-    <w:lsdException w:name="Table Elegant" w:semiHidden="1" w:unhideWhenUsed="1"/>
-    <w:lsdException w:name="Table Professional" w:semiHidden="1" w:unhideWhenUsed="1"/>
-    <w:lsdException w:name="Table Subtle 1" w:semiHidden="1" w:unhideWhenUsed="1"/>
-    <w:lsdException w:name="Table Subtle 2" w:semiHidden="1" w:unhideWhenUsed="1"/>
-    <w:lsdException w:name="Table Web 1" w:semiHidden="1" w:unhideWhenUsed="1"/>
-    <w:lsdException w:name="Table Web 2" w:semiHidden="1" w:unhideWhenUsed="1"/>
-    <w:lsdException w:name="Table Web 3" w:semiHidden="1" w:unhideWhenUsed="1"/>
-    <w:lsdException w:name="Balloon Text" w:semiHidden="1" w:unhideWhenUsed="1"/>
-    <w:lsdException w:name="Table Grid" w:uiPriority="59"/>
-    <w:lsdException w:name="Table Theme" w:semiHidden="1" w:unhideWhenUsed="1"/>
-    <w:lsdException w:name="Placeholder Text" w:semiHidden="1"/>
-    <w:lsdException w:name="No Spacing" w:uiPriority="1" w:qFormat="1"/>
-    <w:lsdException w:name="Light Shading" w:uiPriority="60"/>
-    <w:lsdException w:name="Light List" w:uiPriority="61"/>
-    <w:lsdException w:name="Light Grid" w:uiPriority="62"/>
-    <w:lsdException w:name="Medium Shading 1" w:uiPriority="63"/>
-    <w:lsdException w:name="Medium Shading 2" w:uiPriority="64"/>
-    <w:lsdException w:name="Medium List 1" w:uiPriority="65"/>
-    <w:lsdException w:name="Medium List 2" w:uiPriority="66"/>
-    <w:lsdException w:name="Medium Grid 1" w:uiPriority="67"/>
-    <w:lsdException w:name="Medium Grid 2" w:uiPriority="68"/>
-    <w:lsdException w:name="Medium Grid 3" w:uiPriority="69"/>
-    <w:lsdException w:name="Dark List" w:uiPriority="70"/>
-    <w:lsdException w:name="Colorful Shading" w:uiPriority="71"/>
-    <w:lsdException w:name="Colorful List" w:uiPriority="72"/>
-    <w:lsdException w:name="Colorful Grid" w:uiPriority="73"/>
-    <w:lsdException w:name="Light Shading Accent 1" w:uiPriority="60"/>
-    <w:lsdException w:name="Light List Accent 1" w:uiPriority="61"/>
-    <w:lsdException w:name="Light Grid Accent 1" w:uiPriority="62"/>
-    <w:lsdException w:name="Medium Shading 1 Accent 1" w:uiPriority="63"/>
-    <w:lsdException w:name="Medium Shading 2 Accent 1" w:uiPriority="64"/>
-    <w:lsdException w:name="Medium List 1 Accent 1" w:uiPriority="65"/>
-    <w:lsdException w:name="Revision" w:semiHidden="1"/>
-    <w:lsdException w:name="List Paragraph" w:uiPriority="34" w:qFormat="1"/>
-    <w:lsdException w:name="Quote" w:uiPriority="29" w:qFormat="1"/>
-    <w:lsdException w:name="Intense Quote" w:uiPriority="30" w:qFormat="1"/>
-    <w:lsdException w:name="Medium List 2 Accent 1" w:uiPriority="66"/>
-    <w:lsdException w:name="Medium Grid 1 Accent 1" w:uiPriority="67"/>
-    <w:lsdException w:name="Medium Grid 2 Accent 1" w:uiPriority="68"/>
-    <w:lsdException w:name="Medium Grid 3 Accent 1" w:uiPriority="69"/>
-    <w:lsdException w:name="Dark List Accent 1" w:uiPriority="70"/>
-    <w:lsdException w:name="Colorful Shading Accent 1" w:uiPriority="71"/>
-    <w:lsdException w:name="Colorful List Accent 1" w:uiPriority="72"/>
-    <w:lsdException w:name="Colorful Grid Accent 1" w:uiPriority="73"/>
-    <w:lsdException w:name="Light Shading Accent 2" w:uiPriority="60"/>
-    <w:lsdException w:name="Light List Accent 2" w:uiPriority="61"/>
-    <w:lsdException w:name="Light Grid Accent 2" w:uiPriority="62"/>
-    <w:lsdException w:name="Medium Shading 1 Accent 2" w:uiPriority="63"/>
-    <w:lsdException w:name="Medium Shading 2 Accent 2" w:uiPriority="64"/>
-    <w:lsdException w:name="Medium List 1 Accent 2" w:uiPriority="65"/>
-    <w:lsdException w:name="Medium List 2 Accent 2" w:uiPriority="66"/>
-    <w:lsdException w:name="Medium Grid 1 Accent 2" w:uiPriority="67"/>
-    <w:lsdException w:name="Medium Grid 2 Accent 2" w:uiPriority="68"/>
-    <w:lsdException w:name="Medium Grid 3 Accent 2" w:uiPriority="69"/>
-    <w:lsdException w:name="Dark List Accent 2" w:uiPriority="70"/>
-    <w:lsdException w:name="Colorful Shading Accent 2" w:uiPriority="71"/>
-    <w:lsdException w:name="Colorful List Accent 2" w:uiPriority="72"/>
-    <w:lsdException w:name="Colorful Grid Accent 2" w:uiPriority="73"/>
-    <w:lsdException w:name="Light Shading Accent 3" w:uiPriority="60"/>
-    <w:lsdException w:name="Light List Accent 3" w:uiPriority="61"/>
-    <w:lsdException w:name="Light Grid Accent 3" w:uiPriority="62"/>
-    <w:lsdException w:name="Medium Shading 1 Accent 3" w:uiPriority="63"/>
-    <w:lsdException w:name="Medium Shading 2 Accent 3" w:uiPriority="64"/>
-    <w:lsdException w:name="Medium List 1 Accent 3" w:uiPriority="65"/>
-    <w:lsdException w:name="Medium List 2 Accent 3" w:uiPriority="66"/>
-    <w:lsdException w:name="Medium Grid 1 Accent 3" w:uiPriority="67"/>
-    <w:lsdException w:name="Medium Grid 2 Accent 3" w:uiPriority="68"/>
-    <w:lsdException w:name="Medium Grid 3 Accent 3" w:uiPriority="69"/>
-    <w:lsdException w:name="Dark List Accent 3" w:uiPriority="70"/>
-    <w:lsdException w:name="Colorful Shading Accent 3" w:uiPriority="71"/>
-    <w:lsdException w:name="Colorful List Accent 3" w:uiPriority="72"/>
-    <w:lsdException w:name="Colorful Grid Accent 3" w:uiPriority="73"/>
-    <w:lsdException w:name="Light Shading Accent 4" w:uiPriority="60"/>
-    <w:lsdException w:name="Light List Accent 4" w:uiPriority="61"/>
-    <w:lsdException w:name="Light Grid Accent 4" w:uiPriority="62"/>
-    <w:lsdException w:name="Medium Shading 1 Accent 4" w:uiPriority="63"/>
-    <w:lsdException w:name="Medium Shading 2 Accent 4" w:uiPriority="64"/>
-    <w:lsdException w:name="Medium List 1 Accent 4" w:uiPriority="65"/>
-    <w:lsdException w:name="Medium List 2 Accent 4" w:uiPriority="66"/>
-    <w:lsdException w:name="Medium Grid 1 Accent 4" w:uiPriority="67"/>
-    <w:lsdException w:name="Medium Grid 2 Accent 4" w:uiPriority="68"/>
-    <w:lsdException w:name="Medium Grid 3 Accent 4" w:uiPriority="69"/>
-    <w:lsdException w:name="Dark List Accent 4" w:uiPriority="70"/>
-    <w:lsdException w:name="Colorful Shading Accent 4" w:uiPriority="71"/>
-    <w:lsdException w:name="Colorful List Accent 4" w:uiPriority="72"/>
-    <w:lsdException w:name="Colorful Grid Accent 4" w:uiPriority="73"/>
-    <w:lsdException w:name="Light Shading Accent 5" w:uiPriority="60"/>
-    <w:lsdException w:name="Light List Accent 5" w:uiPriority="61"/>
-    <w:lsdException w:name="Light Grid Accent 5" w:uiPriority="62"/>
-    <w:lsdException w:name="Medium Shading 1 Accent 5" w:uiPriority="63"/>
-    <w:lsdException w:name="Medium Shading 2 Accent 5" w:uiPriority="64"/>
-    <w:lsdException w:name="Medium List 1 Accent 5" w:uiPriority="65"/>
-    <w:lsdException w:name="Medium List 2 Accent 5" w:uiPriority="66"/>
-    <w:lsdException w:name="Medium Grid 1 Accent 5" w:uiPriority="67"/>
-    <w:lsdException w:name="Medium Grid 2 Accent 5" w:uiPriority="68"/>
-    <w:lsdException w:name="Medium Grid 3 Accent 5" w:uiPriority="69"/>
-    <w:lsdException w:name="Dark List Accent 5" w:uiPriority="70"/>
-    <w:lsdException w:name="Colorful Shading Accent 5" w:uiPriority="71"/>
-    <w:lsdException w:name="Colorful List Accent 5" w:uiPriority="72"/>
-    <w:lsdException w:name="Colorful Grid Accent 5" w:uiPriority="73"/>
-    <w:lsdException w:name="Light Shading Accent 6" w:uiPriority="60"/>
-    <w:lsdException w:name="Light List Accent 6" w:uiPriority="61"/>
-    <w:lsdException w:name="Light Grid Accent 6" w:uiPriority="62"/>
-    <w:lsdException w:name="Medium Shading 1 Accent 6" w:uiPriority="63"/>
-    <w:lsdException w:name="Medium Shading 2 Accent 6" w:uiPriority="64"/>
-    <w:lsdException w:name="Medium List 1 Accent 6" w:uiPriority="65"/>
-    <w:lsdException w:name="Medium List 2 Accent 6" w:uiPriority="66"/>
-    <w:lsdException w:name="Medium Grid 1 Accent 6" w:uiPriority="67"/>
-    <w:lsdException w:name="Medium Grid 2 Accent 6" w:uiPriority="68"/>
-    <w:lsdException w:name="Medium Grid 3 Accent 6" w:uiPriority="69"/>
-    <w:lsdException w:name="Dark List Accent 6" w:uiPriority="70"/>
-    <w:lsdException w:name="Colorful Shading Accent 6" w:uiPriority="71"/>
-    <w:lsdException w:name="Colorful List Accent 6" w:uiPriority="72"/>
-    <w:lsdException w:name="Colorful Grid Accent 6" w:uiPriority="73"/>
-    <w:lsdException w:name="Subtle Emphasis" w:uiPriority="19" w:qFormat="1"/>
-    <w:lsdException w:name="Intense Emphasis" w:uiPriority="21" w:qFormat="1"/>
-    <w:lsdException w:name="Subtle Reference" w:uiPriority="31" w:qFormat="1"/>
-    <w:lsdException w:name="Intense Reference" w:uiPriority="32" w:qFormat="1"/>
-    <w:lsdException w:name="Book Title" w:uiPriority="33" w:qFormat="1"/>
-    <w:lsdException w:name="Bibliography" w:semiHidden="1" w:uiPriority="37" w:unhideWhenUsed="1"/>
-    <w:lsdException w:name="TOC Heading" w:semiHidden="1" w:uiPriority="39" w:unhideWhenUsed="1" w:qFormat="1"/>
-    <w:lsdException w:name="Plain Table 1" w:uiPriority="41"/>
-    <w:lsdException w:name="Plain Table 2" w:uiPriority="42"/>
-    <w:lsdException w:name="Plain Table 3" w:uiPriority="43"/>
-    <w:lsdException w:name="Plain Table 4" w:uiPriority="44"/>
-    <w:lsdException w:name="Plain Table 5" w:uiPriority="45"/>
-    <w:lsdException w:name="Grid Table Light" w:uiPriority="40"/>
-    <w:lsdException w:name="Grid Table 1 Light" w:uiPriority="46"/>
-    <w:lsdException w:name="Grid Table 2" w:uiPriority="47"/>
-    <w:lsdException w:name="Grid Table 3" w:uiPriority="48"/>
-    <w:lsdException w:name="Grid Table 4" w:uiPriority="49"/>
-    <w:lsdException w:name="Grid Table 5 Dark" w:uiPriority="50"/>
-    <w:lsdException w:name="Grid Table 6 Colorful" w:uiPriority="51"/>
-    <w:lsdException w:name="Grid Table 7 Colorful" w:uiPriority="52"/>
-    <w:lsdException w:name="Grid Table 1 Light Accent 1" w:uiPriority="46"/>
-    <w:lsdException w:name="Grid Table 2 Accent 1" w:uiPriority="47"/>
-    <w:lsdException w:name="Grid Table 3 Accent 1" w:uiPriority="48"/>
-    <w:lsdException w:name="Grid Table 4 Accent 1" w:uiPriority="49"/>
-    <w:lsdException w:name="Grid Table 5 Dark Accent 1" w:uiPriority="50"/>
-    <w:lsdException w:name="Grid Table 6 Colorful Accent 1" w:uiPriority="51"/>
-    <w:lsdException w:name="Grid Table 7 Colorful Accent 1" w:uiPriority="52"/>
-    <w:lsdException w:name="Grid Table 1 Light Accent 2" w:uiPriority="46"/>
-    <w:lsdException w:name="Grid Table 2 Accent 2" w:uiPriority="47"/>
-    <w:lsdException w:name="Grid Table 3 Accent 2" w:uiPriority="48"/>
-    <w:lsdException w:name="Grid Table 4 Accent 2" w:uiPriority="49"/>
-    <w:lsdException w:name="Grid Table 5 Dark Accent 2" w:uiPriority="50"/>
-    <w:lsdException w:name="Grid Table 6 Colorful Accent 2" w:uiPriority="51"/>
-    <w:lsdException w:name="Grid Table 7 Colorful Accent 2" w:uiPriority="52"/>
-    <w:lsdException w:name="Grid Table 1 Light Accent 3" w:uiPriority="46"/>
-    <w:lsdException w:name="Grid Table 2 Accent 3" w:uiPriority="47"/>
-    <w:lsdException w:name="Grid Table 3 Accent 3" w:uiPriority="48"/>
-    <w:lsdException w:name="Grid Table 4 Accent 3" w:uiPriority="49"/>
-    <w:lsdException w:name="Grid Table 5 Dark Accent 3" w:uiPriority="50"/>
-    <w:lsdException w:name="Grid Table 6 Colorful Accent 3" w:uiPriority="51"/>
-    <w:lsdException w:name="Grid Table 7 Colorful Accent 3" w:uiPriority="52"/>
-    <w:lsdException w:name="Grid Table 1 Light Accent 4" w:uiPriority="46"/>
-    <w:lsdException w:name="Grid Table 2 Accent 4" w:uiPriority="47"/>
-    <w:lsdException w:name="Grid Table 3 Accent 4" w:uiPriority="48"/>
-    <w:lsdException w:name="Grid Table 4 Accent 4" w:uiPriority="49"/>
-    <w:lsdException w:name="Grid Table 5 Dark Accent 4" w:uiPriority="50"/>
-    <w:lsdException w:name="Grid Table 6 Colorful Accent 4" w:uiPriority="51"/>
-    <w:lsdException w:name="Grid Table 7 Colorful Accent 4" w:uiPriority="52"/>
-    <w:lsdException w:name="Grid Table 1 Light Accent 5" w:uiPriority="46"/>
-    <w:lsdException w:name="Grid Table 2 Accent 5" w:uiPriority="47"/>
-    <w:lsdException w:name="Grid Table 3 Accent 5" w:uiPriority="48"/>
-    <w:lsdException w:name="Grid Table 4 Accent 5" w:uiPriority="49"/>
-    <w:lsdException w:name="Grid Table 5 Dark Accent 5" w:uiPriority="50"/>
-    <w:lsdException w:name="Grid Table 6 Colorful Accent 5" w:uiPriority="51"/>
-    <w:lsdException w:name="Grid Table 7 Colorful Accent 5" w:uiPriority="52"/>
-    <w:lsdException w:name="Grid Table 1 Light Accent 6" w:uiPriority="46"/>
-    <w:lsdException w:name="Grid Table 2 Accent 6" w:uiPriority="47"/>
-    <w:lsdException w:name="Grid Table 3 Accent 6" w:uiPriority="48"/>
-    <w:lsdException w:name="Grid Table 4 Accent 6" w:uiPriority="49"/>
-    <w:lsdException w:name="Grid Table 5 Dark Accent 6" w:uiPriority="50"/>
-    <w:lsdException w:name="Grid Table 6 Colorful Accent 6" w:uiPriority="51"/>
-    <w:lsdException w:name="Grid Table 7 Colorful Accent 6" w:uiPriority="52"/>
-    <w:lsdException w:name="List Table 1 Light" w:uiPriority="46"/>
-    <w:lsdException w:name="List Table 2" w:uiPriority="47"/>
-    <w:lsdException w:name="List Table 3" w:uiPriority="48"/>
-    <w:lsdException w:name="List Table 4" w:uiPriority="49"/>
-    <w:lsdException w:name="List Table 5 Dark" w:uiPriority="50"/>
-    <w:lsdException w:name="List Table 6 Colorful" w:uiPriority="51"/>
-    <w:lsdException w:name="List Table 7 Colorful" w:uiPriority="52"/>
-    <w:lsdException w:name="List Table 1 Light Accent 1" w:uiPriority="46"/>
-    <w:lsdException w:name="List Table 2 Accent 1" w:uiPriority="47"/>
-    <w:lsdException w:name="List Table 3 Accent 1" w:uiPriority="48"/>
-    <w:lsdException w:name="List Table 4 Accent 1" w:uiPriority="49"/>
-    <w:lsdException w:name="List Table 5 Dark Accent 1" w:uiPriority="50"/>
-    <w:lsdException w:name="List Table 6 Colorful Accent 1" w:uiPriority="51"/>
-    <w:lsdException w:name="List Table 7 Colorful Accent 1" w:uiPriority="52"/>
-    <w:lsdException w:name="List Table 1 Light Accent 2" w:uiPriority="46"/>
-    <w:lsdException w:name="List Table 2 Accent 2" w:uiPriority="47"/>
-    <w:lsdException w:name="List Table 3 Accent 2" w:uiPriority="48"/>
-    <w:lsdException w:name="List Table 4 Accent 2" w:uiPriority="49"/>
-    <w:lsdException w:name="List Table 5 Dark Accent 2" w:uiPriority="50"/>
-    <w:lsdException w:name="List Table 6 Colorful Accent 2" w:uiPriority="51"/>
-    <w:lsdException w:name="List Table 7 Colorful Accent 2" w:uiPriority="52"/>
-    <w:lsdException w:name="List Table 1 Light Accent 3" w:uiPriority="46"/>
-    <w:lsdException w:name="List Table 2 Accent 3" w:uiPriority="47"/>
-    <w:lsdException w:name="List Table 3 Accent 3" w:uiPriority="48"/>
-    <w:lsdException w:name="List Table 4 Accent 3" w:uiPriority="49"/>
-    <w:lsdException w:name="List Table 5 Dark Accent 3" w:uiPriority="50"/>
-    <w:lsdException w:name="List Table 6 Colorful Accent 3" w:uiPriority="51"/>
-    <w:lsdException w:name="List Table 7 Colorful Accent 3" w:uiPriority="52"/>
-    <w:lsdException w:name="List Table 1 Light Accent 4" w:uiPriority="46"/>
-    <w:lsdException w:name="List Table 2 Accent 4" w:uiPriority="47"/>
-    <w:lsdException w:name="List Table 3 Accent 4" w:uiPriority="48"/>
-    <w:lsdException w:name="List Table 4 Accent 4" w:uiPriority="49"/>
-    <w:lsdException w:name="List Table 5 Dark Accent 4" w:uiPriority="50"/>
-    <w:lsdException w:name="List Table 6 Colorful Accent 4" w:uiPriority="51"/>
-    <w:lsdException w:name="List Table 7 Colorful Accent 4" w:uiPriority="52"/>
-    <w:lsdException w:name="List Table 1 Light Accent 5" w:uiPriority="46"/>
-    <w:lsdException w:name="List Table 2 Accent 5" w:uiPriority="47"/>
-    <w:lsdException w:name="List Table 3 Accent 5" w:uiPriority="48"/>
-    <w:lsdException w:name="List Table 4 Accent 5" w:uiPriority="49"/>
-    <w:lsdException w:name="List Table 5 Dark Accent 5" w:uiPriority="50"/>
-    <w:lsdException w:name="List Table 6 Colorful Accent 5" w:uiPriority="51"/>
-    <w:lsdException w:name="List Table 7 Colorful Accent 5" w:uiPriority="52"/>
-    <w:lsdException w:name="List Table 1 Light Accent 6" w:uiPriority="46"/>
-    <w:lsdException w:name="List Table 2 Accent 6" w:uiPriority="47"/>
-    <w:lsdException w:name="List Table 3 Accent 6" w:uiPriority="48"/>
-    <w:lsdException w:name="List Table 4 Accent 6" w:uiPriority="49"/>
-    <w:lsdException w:name="List Table 5 Dark Accent 6" w:uiPriority="50"/>
-    <w:lsdException w:name="List Table 6 Colorful Accent 6" w:uiPriority="51"/>
-    <w:lsdException w:name="List Table 7 Colorful Accent 6" w:uiPriority="52"/>
+  <w:latentStyles w:defLockedState="0" w:defUIPriority="99" w:defSemiHidden="1" w:defUnhideWhenUsed="1" w:defQFormat="0" w:count="267">
+    <w:lsdException w:name="Normal" w:semiHidden="0" w:uiPriority="0" w:unhideWhenUsed="0" w:qFormat="1"/>
+    <w:lsdException w:name="heading 1" w:semiHidden="0" w:uiPriority="9" w:unhideWhenUsed="0" w:qFormat="1"/>
+    <w:lsdException w:name="heading 2" w:uiPriority="9" w:qFormat="1"/>
+    <w:lsdException w:name="heading 3" w:uiPriority="9" w:qFormat="1"/>
+    <w:lsdException w:name="heading 4" w:uiPriority="9" w:qFormat="1"/>
+    <w:lsdException w:name="heading 5" w:uiPriority="9" w:qFormat="1"/>
+    <w:lsdException w:name="heading 6" w:uiPriority="9" w:qFormat="1"/>
+    <w:lsdException w:name="heading 7" w:uiPriority="9" w:qFormat="1"/>
+    <w:lsdException w:name="heading 8" w:uiPriority="9" w:qFormat="1"/>
+    <w:lsdException w:name="heading 9" w:uiPriority="9" w:qFormat="1"/>
+    <w:lsdException w:name="toc 1" w:uiPriority="39"/>
+    <w:lsdException w:name="toc 2" w:uiPriority="39"/>
+    <w:lsdException w:name="toc 3" w:uiPriority="39"/>
+    <w:lsdException w:name="toc 4" w:uiPriority="39"/>
+    <w:lsdException w:name="toc 5" w:uiPriority="39"/>
+    <w:lsdException w:name="toc 6" w:uiPriority="39"/>
+    <w:lsdException w:name="toc 7" w:uiPriority="39"/>
+    <w:lsdException w:name="toc 8" w:uiPriority="39"/>
+    <w:lsdException w:name="toc 9" w:uiPriority="39"/>
+    <w:lsdException w:name="caption" w:uiPriority="35" w:qFormat="1"/>
+    <w:lsdException w:name="Title" w:semiHidden="0" w:uiPriority="10" w:unhideWhenUsed="0" w:qFormat="1"/>
+    <w:lsdException w:name="Default Paragraph Font" w:uiPriority="1"/>
+    <w:lsdException w:name="Subtitle" w:semiHidden="0" w:uiPriority="11" w:unhideWhenUsed="0" w:qFormat="1"/>
+    <w:lsdException w:name="Strong" w:semiHidden="0" w:uiPriority="22" w:unhideWhenUsed="0" w:qFormat="1"/>
+    <w:lsdException w:name="Emphasis" w:semiHidden="0" w:uiPriority="20" w:unhideWhenUsed="0" w:qFormat="1"/>
+    <w:lsdException w:name="Table Grid" w:semiHidden="0" w:uiPriority="59" w:unhideWhenUsed="0"/>
+    <w:lsdException w:name="Placeholder Text" w:unhideWhenUsed="0"/>
+    <w:lsdException w:name="No Spacing" w:semiHidden="0" w:uiPriority="1" w:unhideWhenUsed="0" w:qFormat="1"/>
+    <w:lsdException w:name="Light Shading" w:semiHidden="0" w:uiPriority="60" w:unhideWhenUsed="0"/>
+    <w:lsdException w:name="Light List" w:semiHidden="0" w:uiPriority="61" w:unhideWhenUsed="0"/>
+    <w:lsdException w:name="Light Grid" w:semiHidden="0" w:uiPriority="62" w:unhideWhenUsed="0"/>
+    <w:lsdException w:name="Medium Shading 1" w:semiHidden="0" w:uiPriority="63" w:unhideWhenUsed="0"/>
+    <w:lsdException w:name="Medium Shading 2" w:semiHidden="0" w:uiPriority="64" w:unhideWhenUsed="0"/>
+    <w:lsdException w:name="Medium List 1" w:semiHidden="0" w:uiPriority="65" w:unhideWhenUsed="0"/>
+    <w:lsdException w:name="Medium List 2" w:semiHidden="0" w:uiPriority="66" w:unhideWhenUsed="0"/>
+    <w:lsdException w:name="Medium Grid 1" w:semiHidden="0" w:uiPriority="67" w:unhideWhenUsed="0"/>
+    <w:lsdException w:name="Medium Grid 2" w:semiHidden="0" w:uiPriority="68" w:unhideWhenUsed="0"/>
+    <w:lsdException w:name="Medium Grid 3" w:semiHidden="0" w:uiPriority="69" w:unhideWhenUsed="0"/>
+    <w:lsdException w:name="Dark List" w:semiHidden="0" w:uiPriority="70" w:unhideWhenUsed="0"/>
+    <w:lsdException w:name="Colorful Shading" w:semiHidden="0" w:uiPriority="71" w:unhideWhenUsed="0"/>
+    <w:lsdException w:name="Colorful List" w:semiHidden="0" w:uiPriority="72" w:unhideWhenUsed="0"/>
+    <w:lsdException w:name="Colorful Grid" w:semiHidden="0" w:uiPriority="73" w:unhideWhenUsed="0"/>
+    <w:lsdException w:name="Light Shading Accent 1" w:semiHidden="0" w:uiPriority="60" w:unhideWhenUsed="0"/>
+    <w:lsdException w:name="Light List Accent 1" w:semiHidden="0" w:uiPriority="61" w:unhideWhenUsed="0"/>
+    <w:lsdException w:name="Light Grid Accent 1" w:semiHidden="0" w:uiPriority="62" w:unhideWhenUsed="0"/>
+    <w:lsdException w:name="Medium Shading 1 Accent 1" w:semiHidden="0" w:uiPriority="63" w:unhideWhenUsed="0"/>
+    <w:lsdException w:name="Medium Shading 2 Accent 1" w:semiHidden="0" w:uiPriority="64" w:unhideWhenUsed="0"/>
+    <w:lsdException w:name="Medium List 1 Accent 1" w:semiHidden="0" w:uiPriority="65" w:unhideWhenUsed="0"/>
+    <w:lsdException w:name="Revision" w:unhideWhenUsed="0"/>
+    <w:lsdException w:name="List Paragraph" w:semiHidden="0" w:uiPriority="34" w:unhideWhenUsed="0" w:qFormat="1"/>
+    <w:lsdException w:name="Quote" w:semiHidden="0" w:uiPriority="29" w:unhideWhenUsed="0" w:qFormat="1"/>
+    <w:lsdException w:name="Intense Quote" w:semiHidden="0" w:uiPriority="30" w:unhideWhenUsed="0" w:qFormat="1"/>
+    <w:lsdException w:name="Medium List 2 Accent 1" w:semiHidden="0" w:uiPriority="66" w:unhideWhenUsed="0"/>
+    <w:lsdException w:name="Medium Grid 1 Accent 1" w:semiHidden="0" w:uiPriority="67" w:unhideWhenUsed="0"/>
+    <w:lsdException w:name="Medium Grid 2 Accent 1" w:semiHidden="0" w:uiPriority="68" w:unhideWhenUsed="0"/>
+    <w:lsdException w:name="Medium Grid 3 Accent 1" w:semiHidden="0" w:uiPriority="69" w:unhideWhenUsed="0"/>
+    <w:lsdException w:name="Dark List Accent 1" w:semiHidden="0" w:uiPriority="70" w:unhideWhenUsed="0"/>
+    <w:lsdException w:name="Colorful Shading Accent 1" w:semiHidden="0" w:uiPriority="71" w:unhideWhenUsed="0"/>
+    <w:lsdException w:name="Colorful List Accent 1" w:semiHidden="0" w:uiPriority="72" w:unhideWhenUsed="0"/>
+    <w:lsdException w:name="Colorful Grid Accent 1" w:semiHidden="0" w:uiPriority="73" w:unhideWhenUsed="0"/>
+    <w:lsdException w:name="Light Shading Accent 2" w:semiHidden="0" w:uiPriority="60" w:unhideWhenUsed="0"/>
+    <w:lsdException w:name="Light List Accent 2" w:semiHidden="0" w:uiPriority="61" w:unhideWhenUsed="0"/>
+    <w:lsdException w:name="Light Grid Accent 2" w:semiHidden="0" w:uiPriority="62" w:unhideWhenUsed="0"/>
+    <w:lsdException w:name="Medium Shading 1 Accent 2" w:semiHidden="0" w:uiPriority="63" w:unhideWhenUsed="0"/>
+    <w:lsdException w:name="Medium Shading 2 Accent 2" w:semiHidden="0" w:uiPriority="64" w:unhideWhenUsed="0"/>
+    <w:lsdException w:name="Medium List 1 Accent 2" w:semiHidden="0" w:uiPriority="65" w:unhideWhenUsed="0"/>
+    <w:lsdException w:name="Medium List 2 Accent 2" w:semiHidden="0" w:uiPriority="66" w:unhideWhenUsed="0"/>
+    <w:lsdException w:name="Medium Grid 1 Accent 2" w:semiHidden="0" w:uiPriority="67" w:unhideWhenUsed="0"/>
+    <w:lsdException w:name="Medium Grid 2 Accent 2" w:semiHidden="0" w:uiPriority="68" w:unhideWhenUsed="0"/>
+    <w:lsdException w:name="Medium Grid 3 Accent 2" w:semiHidden="0" w:uiPriority="69" w:unhideWhenUsed="0"/>
+    <w:lsdException w:name="Dark List Accent 2" w:semiHidden="0" w:uiPriority="70" w:unhideWhenUsed="0"/>
+    <w:lsdException w:name="Colorful Shading Accent 2" w:semiHidden="0" w:uiPriority="71" w:unhideWhenUsed="0"/>
+    <w:lsdException w:name="Colorful List Accent 2" w:semiHidden="0" w:uiPriority="72" w:unhideWhenUsed="0"/>
+    <w:lsdException w:name="Colorful Grid Accent 2" w:semiHidden="0" w:uiPriority="73" w:unhideWhenUsed="0"/>
+    <w:lsdException w:name="Light Shading Accent 3" w:semiHidden="0" w:uiPriority="60" w:unhideWhenUsed="0"/>
+    <w:lsdException w:name="Light List Accent 3" w:semiHidden="0" w:uiPriority="61" w:unhideWhenUsed="0"/>
+    <w:lsdException w:name="Light Grid Accent 3" w:semiHidden="0" w:uiPriority="62" w:unhideWhenUsed="0"/>
+    <w:lsdException w:name="Medium Shading 1 Accent 3" w:semiHidden="0" w:uiPriority="63" w:unhideWhenUsed="0"/>
+    <w:lsdException w:name="Medium Shading 2 Accent 3" w:semiHidden="0" w:uiPriority="64" w:unhideWhenUsed="0"/>
+    <w:lsdException w:name="Medium List 1 Accent 3" w:semiHidden="0" w:uiPriority="65" w:unhideWhenUsed="0"/>
+    <w:lsdException w:name="Medium List 2 Accent 3" w:semiHidden="0" w:uiPriority="66" w:unhideWhenUsed="0"/>
+    <w:lsdException w:name="Medium Grid 1 Accent 3" w:semiHidden="0" w:uiPriority="67" w:unhideWhenUsed="0"/>
+    <w:lsdException w:name="Medium Grid 2 Accent 3" w:semiHidden="0" w:uiPriority="68" w:unhideWhenUsed="0"/>
+    <w:lsdException w:name="Medium Grid 3 Accent 3" w:semiHidden="0" w:uiPriority="69" w:unhideWhenUsed="0"/>
+    <w:lsdException w:name="Dark List Accent 3" w:semiHidden="0" w:uiPriority="70" w:unhideWhenUsed="0"/>
+    <w:lsdException w:name="Colorful Shading Accent 3" w:semiHidden="0" w:uiPriority="71" w:unhideWhenUsed="0"/>
+    <w:lsdException w:name="Colorful List Accent 3" w:semiHidden="0" w:uiPriority="72" w:unhideWhenUsed="0"/>
+    <w:lsdException w:name="Colorful Grid Accent 3" w:semiHidden="0" w:uiPriority="73" w:unhideWhenUsed="0"/>
+    <w:lsdException w:name="Light Shading Accent 4" w:semiHidden="0" w:uiPriority="60" w:unhideWhenUsed="0"/>
+    <w:lsdException w:name="Light List Accent 4" w:semiHidden="0" w:uiPriority="61" w:unhideWhenUsed="0"/>
+    <w:lsdException w:name="Light Grid Accent 4" w:semiHidden="0" w:uiPriority="62" w:unhideWhenUsed="0"/>
+    <w:lsdException w:name="Medium Shading 1 Accent 4" w:semiHidden="0" w:uiPriority="63" w:unhideWhenUsed="0"/>
+    <w:lsdException w:name="Medium Shading 2 Accent 4" w:semiHidden="0" w:uiPriority="64" w:unhideWhenUsed="0"/>
+    <w:lsdException w:name="Medium List 1 Accent 4" w:semiHidden="0" w:uiPriority="65" w:unhideWhenUsed="0"/>
+    <w:lsdException w:name="Medium List 2 Accent 4" w:semiHidden="0" w:uiPriority="66" w:unhideWhenUsed="0"/>
+    <w:lsdException w:name="Medium Grid 1 Accent 4" w:semiHidden="0" w:uiPriority="67" w:unhideWhenUsed="0"/>
+    <w:lsdException w:name="Medium Grid 2 Accent 4" w:semiHidden="0" w:uiPriority="68" w:unhideWhenUsed="0"/>
+    <w:lsdException w:name="Medium Grid 3 Accent 4" w:semiHidden="0" w:uiPriority="69" w:unhideWhenUsed="0"/>
+    <w:lsdException w:name="Dark List Accent 4" w:semiHidden="0" w:uiPriority="70" w:unhideWhenUsed="0"/>
+    <w:lsdException w:name="Colorful Shading Accent 4" w:semiHidden="0" w:uiPriority="71" w:unhideWhenUsed="0"/>
+    <w:lsdException w:name="Colorful List Accent 4" w:semiHidden="0" w:uiPriority="72" w:unhideWhenUsed="0"/>
+    <w:lsdException w:name="Colorful Grid Accent 4" w:semiHidden="0" w:uiPriority="73" w:unhideWhenUsed="0"/>
+    <w:lsdException w:name="Light Shading Accent 5" w:semiHidden="0" w:uiPriority="60" w:unhideWhenUsed="0"/>
+    <w:lsdException w:name="Light List Accent 5" w:semiHidden="0" w:uiPriority="61" w:unhideWhenUsed="0"/>
+    <w:lsdException w:name="Light Grid Accent 5" w:semiHidden="0" w:uiPriority="62" w:unhideWhenUsed="0"/>
+    <w:lsdException w:name="Medium Shading 1 Accent 5" w:semiHidden="0" w:uiPriority="63" w:unhideWhenUsed="0"/>
+    <w:lsdException w:name="Medium Shading 2 Accent 5" w:semiHidden="0" w:uiPriority="64" w:unhideWhenUsed="0"/>
+    <w:lsdException w:name="Medium List 1 Accent 5" w:semiHidden="0" w:uiPriority="65" w:unhideWhenUsed="0"/>
+    <w:lsdException w:name="Medium List 2 Accent 5" w:semiHidden="0" w:uiPriority="66" w:unhideWhenUsed="0"/>
+    <w:lsdException w:name="Medium Grid 1 Accent 5" w:semiHidden="0" w:uiPriority="67" w:unhideWhenUsed="0"/>
+    <w:lsdException w:name="Medium Grid 2 Accent 5" w:semiHidden="0" w:uiPriority="68" w:unhideWhenUsed="0"/>
+    <w:lsdException w:name="Medium Grid 3 Accent 5" w:semiHidden="0" w:uiPriority="69" w:unhideWhenUsed="0"/>
+    <w:lsdException w:name="Dark List Accent 5" w:semiHidden="0" w:uiPriority="70" w:unhideWhenUsed="0"/>
+    <w:lsdException w:name="Colorful Shading Accent 5" w:semiHidden="0" w:uiPriority="71" w:unhideWhenUsed="0"/>
+    <w:lsdException w:name="Colorful List Accent 5" w:semiHidden="0" w:uiPriority="72" w:unhideWhenUsed="0"/>
+    <w:lsdException w:name="Colorful Grid Accent 5" w:semiHidden="0" w:uiPriority="73" w:unhideWhenUsed="0"/>
+    <w:lsdException w:name="Light Shading Accent 6" w:semiHidden="0" w:uiPriority="60" w:unhideWhenUsed="0"/>
+    <w:lsdException w:name="Light List Accent 6" w:semiHidden="0" w:uiPriority="61" w:unhideWhenUsed="0"/>
+    <w:lsdException w:name="Light Grid Accent 6" w:semiHidden="0" w:uiPriority="62" w:unhideWhenUsed="0"/>
+    <w:lsdException w:name="Medium Shading 1 Accent 6" w:semiHidden="0" w:uiPriority="63" w:unhideWhenUsed="0"/>
+    <w:lsdException w:name="Medium Shading 2 Accent 6" w:semiHidden="0" w:uiPriority="64" w:unhideWhenUsed="0"/>
+    <w:lsdException w:name="Medium List 1 Accent 6" w:semiHidden="0" w:uiPriority="65" w:unhideWhenUsed="0"/>
+    <w:lsdException w:name="Medium List 2 Accent 6" w:semiHidden="0" w:uiPriority="66" w:unhideWhenUsed="0"/>
+    <w:lsdException w:name="Medium Grid 1 Accent 6" w:semiHidden="0" w:uiPriority="67" w:unhideWhenUsed="0"/>
+    <w:lsdException w:name="Medium Grid 2 Accent 6" w:semiHidden="0" w:uiPriority="68" w:unhideWhenUsed="0"/>
+    <w:lsdException w:name="Medium Grid 3 Accent 6" w:semiHidden="0" w:uiPriority="69" w:unhideWhenUsed="0"/>
+    <w:lsdException w:name="Dark List Accent 6" w:semiHidden="0" w:uiPriority="70" w:unhideWhenUsed="0"/>
+    <w:lsdException w:name="Colorful Shading Accent 6" w:semiHidden="0" w:uiPriority="71" w:unhideWhenUsed="0"/>
+    <w:lsdException w:name="Colorful List Accent 6" w:semiHidden="0" w:uiPriority="72" w:unhideWhenUsed="0"/>
+    <w:lsdException w:name="Colorful Grid Accent 6" w:semiHidden="0" w:uiPriority="73" w:unhideWhenUsed="0"/>
+    <w:lsdException w:name="Subtle Emphasis" w:semiHidden="0" w:uiPriority="19" w:unhideWhenUsed="0" w:qFormat="1"/>
+    <w:lsdException w:name="Intense Emphasis" w:semiHidden="0" w:uiPriority="21" w:unhideWhenUsed="0" w:qFormat="1"/>
+    <w:lsdException w:name="Subtle Reference" w:semiHidden="0" w:uiPriority="31" w:unhideWhenUsed="0" w:qFormat="1"/>
+    <w:lsdException w:name="Intense Reference" w:semiHidden="0" w:uiPriority="32" w:unhideWhenUsed="0" w:qFormat="1"/>
+    <w:lsdException w:name="Book Title" w:semiHidden="0" w:uiPriority="33" w:unhideWhenUsed="0" w:qFormat="1"/>
+    <w:lsdException w:name="Bibliography" w:uiPriority="37"/>
+    <w:lsdException w:name="TOC Heading" w:uiPriority="39" w:qFormat="1"/>
   </w:latentStyles>
   <w:style w:type="paragraph" w:default="1" w:styleId="Normal">
     <w:name w:val="Normal"/>
@@ -6211,7 +5802,7 @@
   <w:style w:type="paragraph" w:styleId="Cabealho1">
     <w:name w:val="heading 1"/>
     <w:basedOn w:val="Normal"/>
-    <w:link w:val="Cabealho1Carter"/>
+    <w:link w:val="Cabealho1Carcter"/>
     <w:uiPriority w:val="9"/>
     <w:qFormat/>
     <w:rsid w:val="00497149"/>
@@ -6259,7 +5850,7 @@
   <w:style w:type="paragraph" w:styleId="Cabealho">
     <w:name w:val="header"/>
     <w:basedOn w:val="Normal"/>
-    <w:link w:val="CabealhoCarter"/>
+    <w:link w:val="CabealhoCarcter"/>
     <w:uiPriority w:val="99"/>
     <w:unhideWhenUsed/>
     <w:rsid w:val="005357C7"/>
@@ -6271,8 +5862,8 @@
       <w:spacing w:after="0" w:line="240" w:lineRule="auto"/>
     </w:pPr>
   </w:style>
-  <w:style w:type="character" w:customStyle="1" w:styleId="CabealhoCarter">
-    <w:name w:val="Cabeçalho Caráter"/>
+  <w:style w:type="character" w:customStyle="1" w:styleId="CabealhoCarcter">
+    <w:name w:val="Cabeçalho Carácter"/>
     <w:basedOn w:val="Tipodeletrapredefinidodopargrafo"/>
     <w:link w:val="Cabealho"/>
     <w:uiPriority w:val="99"/>
@@ -6281,7 +5872,7 @@
   <w:style w:type="paragraph" w:styleId="Rodap">
     <w:name w:val="footer"/>
     <w:basedOn w:val="Normal"/>
-    <w:link w:val="RodapCarter"/>
+    <w:link w:val="RodapCarcter"/>
     <w:uiPriority w:val="99"/>
     <w:unhideWhenUsed/>
     <w:rsid w:val="005357C7"/>
@@ -6293,8 +5884,8 @@
       <w:spacing w:after="0" w:line="240" w:lineRule="auto"/>
     </w:pPr>
   </w:style>
-  <w:style w:type="character" w:customStyle="1" w:styleId="RodapCarter">
-    <w:name w:val="Rodapé Caráter"/>
+  <w:style w:type="character" w:customStyle="1" w:styleId="RodapCarcter">
+    <w:name w:val="Rodapé Carácter"/>
     <w:basedOn w:val="Tipodeletrapredefinidodopargrafo"/>
     <w:link w:val="Rodap"/>
     <w:uiPriority w:val="99"/>
@@ -6303,7 +5894,7 @@
   <w:style w:type="paragraph" w:styleId="Textodebalo">
     <w:name w:val="Balloon Text"/>
     <w:basedOn w:val="Normal"/>
-    <w:link w:val="TextodebaloCarter"/>
+    <w:link w:val="TextodebaloCarcter"/>
     <w:uiPriority w:val="99"/>
     <w:semiHidden/>
     <w:unhideWhenUsed/>
@@ -6317,8 +5908,8 @@
       <w:szCs w:val="16"/>
     </w:rPr>
   </w:style>
-  <w:style w:type="character" w:customStyle="1" w:styleId="TextodebaloCarter">
-    <w:name w:val="Texto de balão Caráter"/>
+  <w:style w:type="character" w:customStyle="1" w:styleId="TextodebaloCarcter">
+    <w:name w:val="Texto de balão Carácter"/>
     <w:basedOn w:val="Tipodeletrapredefinidodopargrafo"/>
     <w:link w:val="Textodebalo"/>
     <w:uiPriority w:val="99"/>
@@ -6374,7 +5965,7 @@
   <w:style w:type="paragraph" w:styleId="HTMLpr-formatado">
     <w:name w:val="HTML Preformatted"/>
     <w:basedOn w:val="Normal"/>
-    <w:link w:val="HTMLpr-formatadoCarter"/>
+    <w:link w:val="HTMLpr-formatadoCarcter"/>
     <w:uiPriority w:val="99"/>
     <w:unhideWhenUsed/>
     <w:rsid w:val="00EE0025"/>
@@ -6406,8 +5997,8 @@
       <w:lang w:eastAsia="pt-PT"/>
     </w:rPr>
   </w:style>
-  <w:style w:type="character" w:customStyle="1" w:styleId="HTMLpr-formatadoCarter">
-    <w:name w:val="HTML pré-formatado Caráter"/>
+  <w:style w:type="character" w:customStyle="1" w:styleId="HTMLpr-formatadoCarcter">
+    <w:name w:val="HTML pré-formatado Carácter"/>
     <w:basedOn w:val="Tipodeletrapredefinidodopargrafo"/>
     <w:link w:val="HTMLpr-formatado"/>
     <w:uiPriority w:val="99"/>
@@ -6440,8 +6031,8 @@
       <w:contextualSpacing/>
     </w:pPr>
   </w:style>
-  <w:style w:type="character" w:customStyle="1" w:styleId="Cabealho1Carter">
-    <w:name w:val="Cabeçalho 1 Caráter"/>
+  <w:style w:type="character" w:customStyle="1" w:styleId="Cabealho1Carcter">
+    <w:name w:val="Cabeçalho 1 Carácter"/>
     <w:basedOn w:val="Tipodeletrapredefinidodopargrafo"/>
     <w:link w:val="Cabealho1"/>
     <w:uiPriority w:val="9"/>
@@ -6488,7 +6079,7 @@
   <w:style w:type="paragraph" w:styleId="Textodecomentrio">
     <w:name w:val="annotation text"/>
     <w:basedOn w:val="Normal"/>
-    <w:link w:val="TextodecomentrioCarter"/>
+    <w:link w:val="TextodecomentrioCarcter"/>
     <w:uiPriority w:val="99"/>
     <w:unhideWhenUsed/>
     <w:rsid w:val="00500FA7"/>
@@ -6500,8 +6091,8 @@
       <w:szCs w:val="20"/>
     </w:rPr>
   </w:style>
-  <w:style w:type="character" w:customStyle="1" w:styleId="TextodecomentrioCarter">
-    <w:name w:val="Texto de comentário Caráter"/>
+  <w:style w:type="character" w:customStyle="1" w:styleId="TextodecomentrioCarcter">
+    <w:name w:val="Texto de comentário Carácter"/>
     <w:basedOn w:val="Tipodeletrapredefinidodopargrafo"/>
     <w:link w:val="Textodecomentrio"/>
     <w:uiPriority w:val="99"/>
@@ -6515,7 +6106,7 @@
     <w:name w:val="Title"/>
     <w:basedOn w:val="Normal"/>
     <w:next w:val="Normal"/>
-    <w:link w:val="TtuloCarter"/>
+    <w:link w:val="TtuloCarcter"/>
     <w:uiPriority w:val="10"/>
     <w:qFormat/>
     <w:rsid w:val="00500FA7"/>
@@ -6531,8 +6122,8 @@
       <w:szCs w:val="56"/>
     </w:rPr>
   </w:style>
-  <w:style w:type="character" w:customStyle="1" w:styleId="TtuloCarter">
-    <w:name w:val="Título Caráter"/>
+  <w:style w:type="character" w:customStyle="1" w:styleId="TtuloCarcter">
+    <w:name w:val="Título Carácter"/>
     <w:basedOn w:val="Tipodeletrapredefinidodopargrafo"/>
     <w:link w:val="Ttulo"/>
     <w:uiPriority w:val="10"/>
@@ -6608,8 +6199,568 @@
 </w:styles>
 </file>
 
+<file path=word/stylesWithEffects.xml><?xml version="1.0" encoding="utf-8"?>
+<w:styles xmlns:wpc="http://schemas.microsoft.com/office/word/2010/wordprocessingCanvas" xmlns:mc="http://schemas.openxmlformats.org/markup-compatibility/2006" xmlns:o="urn:schemas-microsoft-com:office:office" xmlns:r="http://schemas.openxmlformats.org/officeDocument/2006/relationships" xmlns:m="http://schemas.openxmlformats.org/officeDocument/2006/math" xmlns:v="urn:schemas-microsoft-com:vml" xmlns:wp14="http://schemas.microsoft.com/office/word/2010/wordprocessingDrawing" xmlns:wp="http://schemas.openxmlformats.org/drawingml/2006/wordprocessingDrawing" xmlns:w10="urn:schemas-microsoft-com:office:word" xmlns:w="http://schemas.openxmlformats.org/wordprocessingml/2006/main" xmlns:w14="http://schemas.microsoft.com/office/word/2010/wordml" xmlns:wpg="http://schemas.microsoft.com/office/word/2010/wordprocessingGroup" xmlns:wpi="http://schemas.microsoft.com/office/word/2010/wordprocessingInk" xmlns:wne="http://schemas.microsoft.com/office/word/2006/wordml" xmlns:wps="http://schemas.microsoft.com/office/word/2010/wordprocessingShape" mc:Ignorable="w14 wp14">
+  <w:docDefaults>
+    <w:rPrDefault>
+      <w:rPr>
+        <w:rFonts w:asciiTheme="minorHAnsi" w:eastAsiaTheme="minorHAnsi" w:hAnsiTheme="minorHAnsi" w:cstheme="minorBidi"/>
+        <w:sz w:val="22"/>
+        <w:szCs w:val="22"/>
+        <w:lang w:val="pt-PT" w:eastAsia="en-US" w:bidi="ar-SA"/>
+      </w:rPr>
+    </w:rPrDefault>
+    <w:pPrDefault>
+      <w:pPr>
+        <w:spacing w:after="200" w:line="276" w:lineRule="auto"/>
+      </w:pPr>
+    </w:pPrDefault>
+  </w:docDefaults>
+  <w:latentStyles w:defLockedState="0" w:defUIPriority="99" w:defSemiHidden="1" w:defUnhideWhenUsed="1" w:defQFormat="0" w:count="267">
+    <w:lsdException w:name="Normal" w:semiHidden="0" w:uiPriority="0" w:unhideWhenUsed="0" w:qFormat="1"/>
+    <w:lsdException w:name="heading 1" w:semiHidden="0" w:uiPriority="9" w:unhideWhenUsed="0" w:qFormat="1"/>
+    <w:lsdException w:name="heading 2" w:uiPriority="9" w:qFormat="1"/>
+    <w:lsdException w:name="heading 3" w:uiPriority="9" w:qFormat="1"/>
+    <w:lsdException w:name="heading 4" w:uiPriority="9" w:qFormat="1"/>
+    <w:lsdException w:name="heading 5" w:uiPriority="9" w:qFormat="1"/>
+    <w:lsdException w:name="heading 6" w:uiPriority="9" w:qFormat="1"/>
+    <w:lsdException w:name="heading 7" w:uiPriority="9" w:qFormat="1"/>
+    <w:lsdException w:name="heading 8" w:uiPriority="9" w:qFormat="1"/>
+    <w:lsdException w:name="heading 9" w:uiPriority="9" w:qFormat="1"/>
+    <w:lsdException w:name="toc 1" w:uiPriority="39"/>
+    <w:lsdException w:name="toc 2" w:uiPriority="39"/>
+    <w:lsdException w:name="toc 3" w:uiPriority="39"/>
+    <w:lsdException w:name="toc 4" w:uiPriority="39"/>
+    <w:lsdException w:name="toc 5" w:uiPriority="39"/>
+    <w:lsdException w:name="toc 6" w:uiPriority="39"/>
+    <w:lsdException w:name="toc 7" w:uiPriority="39"/>
+    <w:lsdException w:name="toc 8" w:uiPriority="39"/>
+    <w:lsdException w:name="toc 9" w:uiPriority="39"/>
+    <w:lsdException w:name="caption" w:uiPriority="35" w:qFormat="1"/>
+    <w:lsdException w:name="Title" w:semiHidden="0" w:uiPriority="10" w:unhideWhenUsed="0" w:qFormat="1"/>
+    <w:lsdException w:name="Default Paragraph Font" w:uiPriority="1"/>
+    <w:lsdException w:name="Subtitle" w:semiHidden="0" w:uiPriority="11" w:unhideWhenUsed="0" w:qFormat="1"/>
+    <w:lsdException w:name="Strong" w:semiHidden="0" w:uiPriority="22" w:unhideWhenUsed="0" w:qFormat="1"/>
+    <w:lsdException w:name="Emphasis" w:semiHidden="0" w:uiPriority="20" w:unhideWhenUsed="0" w:qFormat="1"/>
+    <w:lsdException w:name="Table Grid" w:semiHidden="0" w:uiPriority="59" w:unhideWhenUsed="0"/>
+    <w:lsdException w:name="Placeholder Text" w:unhideWhenUsed="0"/>
+    <w:lsdException w:name="No Spacing" w:semiHidden="0" w:uiPriority="1" w:unhideWhenUsed="0" w:qFormat="1"/>
+    <w:lsdException w:name="Light Shading" w:semiHidden="0" w:uiPriority="60" w:unhideWhenUsed="0"/>
+    <w:lsdException w:name="Light List" w:semiHidden="0" w:uiPriority="61" w:unhideWhenUsed="0"/>
+    <w:lsdException w:name="Light Grid" w:semiHidden="0" w:uiPriority="62" w:unhideWhenUsed="0"/>
+    <w:lsdException w:name="Medium Shading 1" w:semiHidden="0" w:uiPriority="63" w:unhideWhenUsed="0"/>
+    <w:lsdException w:name="Medium Shading 2" w:semiHidden="0" w:uiPriority="64" w:unhideWhenUsed="0"/>
+    <w:lsdException w:name="Medium List 1" w:semiHidden="0" w:uiPriority="65" w:unhideWhenUsed="0"/>
+    <w:lsdException w:name="Medium List 2" w:semiHidden="0" w:uiPriority="66" w:unhideWhenUsed="0"/>
+    <w:lsdException w:name="Medium Grid 1" w:semiHidden="0" w:uiPriority="67" w:unhideWhenUsed="0"/>
+    <w:lsdException w:name="Medium Grid 2" w:semiHidden="0" w:uiPriority="68" w:unhideWhenUsed="0"/>
+    <w:lsdException w:name="Medium Grid 3" w:semiHidden="0" w:uiPriority="69" w:unhideWhenUsed="0"/>
+    <w:lsdException w:name="Dark List" w:semiHidden="0" w:uiPriority="70" w:unhideWhenUsed="0"/>
+    <w:lsdException w:name="Colorful Shading" w:semiHidden="0" w:uiPriority="71" w:unhideWhenUsed="0"/>
+    <w:lsdException w:name="Colorful List" w:semiHidden="0" w:uiPriority="72" w:unhideWhenUsed="0"/>
+    <w:lsdException w:name="Colorful Grid" w:semiHidden="0" w:uiPriority="73" w:unhideWhenUsed="0"/>
+    <w:lsdException w:name="Light Shading Accent 1" w:semiHidden="0" w:uiPriority="60" w:unhideWhenUsed="0"/>
+    <w:lsdException w:name="Light List Accent 1" w:semiHidden="0" w:uiPriority="61" w:unhideWhenUsed="0"/>
+    <w:lsdException w:name="Light Grid Accent 1" w:semiHidden="0" w:uiPriority="62" w:unhideWhenUsed="0"/>
+    <w:lsdException w:name="Medium Shading 1 Accent 1" w:semiHidden="0" w:uiPriority="63" w:unhideWhenUsed="0"/>
+    <w:lsdException w:name="Medium Shading 2 Accent 1" w:semiHidden="0" w:uiPriority="64" w:unhideWhenUsed="0"/>
+    <w:lsdException w:name="Medium List 1 Accent 1" w:semiHidden="0" w:uiPriority="65" w:unhideWhenUsed="0"/>
+    <w:lsdException w:name="Revision" w:unhideWhenUsed="0"/>
+    <w:lsdException w:name="List Paragraph" w:semiHidden="0" w:uiPriority="34" w:unhideWhenUsed="0" w:qFormat="1"/>
+    <w:lsdException w:name="Quote" w:semiHidden="0" w:uiPriority="29" w:unhideWhenUsed="0" w:qFormat="1"/>
+    <w:lsdException w:name="Intense Quote" w:semiHidden="0" w:uiPriority="30" w:unhideWhenUsed="0" w:qFormat="1"/>
+    <w:lsdException w:name="Medium List 2 Accent 1" w:semiHidden="0" w:uiPriority="66" w:unhideWhenUsed="0"/>
+    <w:lsdException w:name="Medium Grid 1 Accent 1" w:semiHidden="0" w:uiPriority="67" w:unhideWhenUsed="0"/>
+    <w:lsdException w:name="Medium Grid 2 Accent 1" w:semiHidden="0" w:uiPriority="68" w:unhideWhenUsed="0"/>
+    <w:lsdException w:name="Medium Grid 3 Accent 1" w:semiHidden="0" w:uiPriority="69" w:unhideWhenUsed="0"/>
+    <w:lsdException w:name="Dark List Accent 1" w:semiHidden="0" w:uiPriority="70" w:unhideWhenUsed="0"/>
+    <w:lsdException w:name="Colorful Shading Accent 1" w:semiHidden="0" w:uiPriority="71" w:unhideWhenUsed="0"/>
+    <w:lsdException w:name="Colorful List Accent 1" w:semiHidden="0" w:uiPriority="72" w:unhideWhenUsed="0"/>
+    <w:lsdException w:name="Colorful Grid Accent 1" w:semiHidden="0" w:uiPriority="73" w:unhideWhenUsed="0"/>
+    <w:lsdException w:name="Light Shading Accent 2" w:semiHidden="0" w:uiPriority="60" w:unhideWhenUsed="0"/>
+    <w:lsdException w:name="Light List Accent 2" w:semiHidden="0" w:uiPriority="61" w:unhideWhenUsed="0"/>
+    <w:lsdException w:name="Light Grid Accent 2" w:semiHidden="0" w:uiPriority="62" w:unhideWhenUsed="0"/>
+    <w:lsdException w:name="Medium Shading 1 Accent 2" w:semiHidden="0" w:uiPriority="63" w:unhideWhenUsed="0"/>
+    <w:lsdException w:name="Medium Shading 2 Accent 2" w:semiHidden="0" w:uiPriority="64" w:unhideWhenUsed="0"/>
+    <w:lsdException w:name="Medium List 1 Accent 2" w:semiHidden="0" w:uiPriority="65" w:unhideWhenUsed="0"/>
+    <w:lsdException w:name="Medium List 2 Accent 2" w:semiHidden="0" w:uiPriority="66" w:unhideWhenUsed="0"/>
+    <w:lsdException w:name="Medium Grid 1 Accent 2" w:semiHidden="0" w:uiPriority="67" w:unhideWhenUsed="0"/>
+    <w:lsdException w:name="Medium Grid 2 Accent 2" w:semiHidden="0" w:uiPriority="68" w:unhideWhenUsed="0"/>
+    <w:lsdException w:name="Medium Grid 3 Accent 2" w:semiHidden="0" w:uiPriority="69" w:unhideWhenUsed="0"/>
+    <w:lsdException w:name="Dark List Accent 2" w:semiHidden="0" w:uiPriority="70" w:unhideWhenUsed="0"/>
+    <w:lsdException w:name="Colorful Shading Accent 2" w:semiHidden="0" w:uiPriority="71" w:unhideWhenUsed="0"/>
+    <w:lsdException w:name="Colorful List Accent 2" w:semiHidden="0" w:uiPriority="72" w:unhideWhenUsed="0"/>
+    <w:lsdException w:name="Colorful Grid Accent 2" w:semiHidden="0" w:uiPriority="73" w:unhideWhenUsed="0"/>
+    <w:lsdException w:name="Light Shading Accent 3" w:semiHidden="0" w:uiPriority="60" w:unhideWhenUsed="0"/>
+    <w:lsdException w:name="Light List Accent 3" w:semiHidden="0" w:uiPriority="61" w:unhideWhenUsed="0"/>
+    <w:lsdException w:name="Light Grid Accent 3" w:semiHidden="0" w:uiPriority="62" w:unhideWhenUsed="0"/>
+    <w:lsdException w:name="Medium Shading 1 Accent 3" w:semiHidden="0" w:uiPriority="63" w:unhideWhenUsed="0"/>
+    <w:lsdException w:name="Medium Shading 2 Accent 3" w:semiHidden="0" w:uiPriority="64" w:unhideWhenUsed="0"/>
+    <w:lsdException w:name="Medium List 1 Accent 3" w:semiHidden="0" w:uiPriority="65" w:unhideWhenUsed="0"/>
+    <w:lsdException w:name="Medium List 2 Accent 3" w:semiHidden="0" w:uiPriority="66" w:unhideWhenUsed="0"/>
+    <w:lsdException w:name="Medium Grid 1 Accent 3" w:semiHidden="0" w:uiPriority="67" w:unhideWhenUsed="0"/>
+    <w:lsdException w:name="Medium Grid 2 Accent 3" w:semiHidden="0" w:uiPriority="68" w:unhideWhenUsed="0"/>
+    <w:lsdException w:name="Medium Grid 3 Accent 3" w:semiHidden="0" w:uiPriority="69" w:unhideWhenUsed="0"/>
+    <w:lsdException w:name="Dark List Accent 3" w:semiHidden="0" w:uiPriority="70" w:unhideWhenUsed="0"/>
+    <w:lsdException w:name="Colorful Shading Accent 3" w:semiHidden="0" w:uiPriority="71" w:unhideWhenUsed="0"/>
+    <w:lsdException w:name="Colorful List Accent 3" w:semiHidden="0" w:uiPriority="72" w:unhideWhenUsed="0"/>
+    <w:lsdException w:name="Colorful Grid Accent 3" w:semiHidden="0" w:uiPriority="73" w:unhideWhenUsed="0"/>
+    <w:lsdException w:name="Light Shading Accent 4" w:semiHidden="0" w:uiPriority="60" w:unhideWhenUsed="0"/>
+    <w:lsdException w:name="Light List Accent 4" w:semiHidden="0" w:uiPriority="61" w:unhideWhenUsed="0"/>
+    <w:lsdException w:name="Light Grid Accent 4" w:semiHidden="0" w:uiPriority="62" w:unhideWhenUsed="0"/>
+    <w:lsdException w:name="Medium Shading 1 Accent 4" w:semiHidden="0" w:uiPriority="63" w:unhideWhenUsed="0"/>
+    <w:lsdException w:name="Medium Shading 2 Accent 4" w:semiHidden="0" w:uiPriority="64" w:unhideWhenUsed="0"/>
+    <w:lsdException w:name="Medium List 1 Accent 4" w:semiHidden="0" w:uiPriority="65" w:unhideWhenUsed="0"/>
+    <w:lsdException w:name="Medium List 2 Accent 4" w:semiHidden="0" w:uiPriority="66" w:unhideWhenUsed="0"/>
+    <w:lsdException w:name="Medium Grid 1 Accent 4" w:semiHidden="0" w:uiPriority="67" w:unhideWhenUsed="0"/>
+    <w:lsdException w:name="Medium Grid 2 Accent 4" w:semiHidden="0" w:uiPriority="68" w:unhideWhenUsed="0"/>
+    <w:lsdException w:name="Medium Grid 3 Accent 4" w:semiHidden="0" w:uiPriority="69" w:unhideWhenUsed="0"/>
+    <w:lsdException w:name="Dark List Accent 4" w:semiHidden="0" w:uiPriority="70" w:unhideWhenUsed="0"/>
+    <w:lsdException w:name="Colorful Shading Accent 4" w:semiHidden="0" w:uiPriority="71" w:unhideWhenUsed="0"/>
+    <w:lsdException w:name="Colorful List Accent 4" w:semiHidden="0" w:uiPriority="72" w:unhideWhenUsed="0"/>
+    <w:lsdException w:name="Colorful Grid Accent 4" w:semiHidden="0" w:uiPriority="73" w:unhideWhenUsed="0"/>
+    <w:lsdException w:name="Light Shading Accent 5" w:semiHidden="0" w:uiPriority="60" w:unhideWhenUsed="0"/>
+    <w:lsdException w:name="Light List Accent 5" w:semiHidden="0" w:uiPriority="61" w:unhideWhenUsed="0"/>
+    <w:lsdException w:name="Light Grid Accent 5" w:semiHidden="0" w:uiPriority="62" w:unhideWhenUsed="0"/>
+    <w:lsdException w:name="Medium Shading 1 Accent 5" w:semiHidden="0" w:uiPriority="63" w:unhideWhenUsed="0"/>
+    <w:lsdException w:name="Medium Shading 2 Accent 5" w:semiHidden="0" w:uiPriority="64" w:unhideWhenUsed="0"/>
+    <w:lsdException w:name="Medium List 1 Accent 5" w:semiHidden="0" w:uiPriority="65" w:unhideWhenUsed="0"/>
+    <w:lsdException w:name="Medium List 2 Accent 5" w:semiHidden="0" w:uiPriority="66" w:unhideWhenUsed="0"/>
+    <w:lsdException w:name="Medium Grid 1 Accent 5" w:semiHidden="0" w:uiPriority="67" w:unhideWhenUsed="0"/>
+    <w:lsdException w:name="Medium Grid 2 Accent 5" w:semiHidden="0" w:uiPriority="68" w:unhideWhenUsed="0"/>
+    <w:lsdException w:name="Medium Grid 3 Accent 5" w:semiHidden="0" w:uiPriority="69" w:unhideWhenUsed="0"/>
+    <w:lsdException w:name="Dark List Accent 5" w:semiHidden="0" w:uiPriority="70" w:unhideWhenUsed="0"/>
+    <w:lsdException w:name="Colorful Shading Accent 5" w:semiHidden="0" w:uiPriority="71" w:unhideWhenUsed="0"/>
+    <w:lsdException w:name="Colorful List Accent 5" w:semiHidden="0" w:uiPriority="72" w:unhideWhenUsed="0"/>
+    <w:lsdException w:name="Colorful Grid Accent 5" w:semiHidden="0" w:uiPriority="73" w:unhideWhenUsed="0"/>
+    <w:lsdException w:name="Light Shading Accent 6" w:semiHidden="0" w:uiPriority="60" w:unhideWhenUsed="0"/>
+    <w:lsdException w:name="Light List Accent 6" w:semiHidden="0" w:uiPriority="61" w:unhideWhenUsed="0"/>
+    <w:lsdException w:name="Light Grid Accent 6" w:semiHidden="0" w:uiPriority="62" w:unhideWhenUsed="0"/>
+    <w:lsdException w:name="Medium Shading 1 Accent 6" w:semiHidden="0" w:uiPriority="63" w:unhideWhenUsed="0"/>
+    <w:lsdException w:name="Medium Shading 2 Accent 6" w:semiHidden="0" w:uiPriority="64" w:unhideWhenUsed="0"/>
+    <w:lsdException w:name="Medium List 1 Accent 6" w:semiHidden="0" w:uiPriority="65" w:unhideWhenUsed="0"/>
+    <w:lsdException w:name="Medium List 2 Accent 6" w:semiHidden="0" w:uiPriority="66" w:unhideWhenUsed="0"/>
+    <w:lsdException w:name="Medium Grid 1 Accent 6" w:semiHidden="0" w:uiPriority="67" w:unhideWhenUsed="0"/>
+    <w:lsdException w:name="Medium Grid 2 Accent 6" w:semiHidden="0" w:uiPriority="68" w:unhideWhenUsed="0"/>
+    <w:lsdException w:name="Medium Grid 3 Accent 6" w:semiHidden="0" w:uiPriority="69" w:unhideWhenUsed="0"/>
+    <w:lsdException w:name="Dark List Accent 6" w:semiHidden="0" w:uiPriority="70" w:unhideWhenUsed="0"/>
+    <w:lsdException w:name="Colorful Shading Accent 6" w:semiHidden="0" w:uiPriority="71" w:unhideWhenUsed="0"/>
+    <w:lsdException w:name="Colorful List Accent 6" w:semiHidden="0" w:uiPriority="72" w:unhideWhenUsed="0"/>
+    <w:lsdException w:name="Colorful Grid Accent 6" w:semiHidden="0" w:uiPriority="73" w:unhideWhenUsed="0"/>
+    <w:lsdException w:name="Subtle Emphasis" w:semiHidden="0" w:uiPriority="19" w:unhideWhenUsed="0" w:qFormat="1"/>
+    <w:lsdException w:name="Intense Emphasis" w:semiHidden="0" w:uiPriority="21" w:unhideWhenUsed="0" w:qFormat="1"/>
+    <w:lsdException w:name="Subtle Reference" w:semiHidden="0" w:uiPriority="31" w:unhideWhenUsed="0" w:qFormat="1"/>
+    <w:lsdException w:name="Intense Reference" w:semiHidden="0" w:uiPriority="32" w:unhideWhenUsed="0" w:qFormat="1"/>
+    <w:lsdException w:name="Book Title" w:semiHidden="0" w:uiPriority="33" w:unhideWhenUsed="0" w:qFormat="1"/>
+    <w:lsdException w:name="Bibliography" w:uiPriority="37"/>
+    <w:lsdException w:name="TOC Heading" w:uiPriority="39" w:qFormat="1"/>
+  </w:latentStyles>
+  <w:style w:type="paragraph" w:default="1" w:styleId="Normal">
+    <w:name w:val="Normal"/>
+    <w:qFormat/>
+  </w:style>
+  <w:style w:type="paragraph" w:styleId="Cabealho1">
+    <w:name w:val="heading 1"/>
+    <w:basedOn w:val="Normal"/>
+    <w:link w:val="Cabealho1Carcter"/>
+    <w:uiPriority w:val="9"/>
+    <w:qFormat/>
+    <w:rsid w:val="00497149"/>
+    <w:pPr>
+      <w:spacing w:before="100" w:beforeAutospacing="1" w:after="100" w:afterAutospacing="1" w:line="240" w:lineRule="auto"/>
+      <w:outlineLvl w:val="0"/>
+    </w:pPr>
+    <w:rPr>
+      <w:rFonts w:ascii="Times New Roman" w:eastAsia="Times New Roman" w:hAnsi="Times New Roman" w:cs="Times New Roman"/>
+      <w:b/>
+      <w:bCs/>
+      <w:kern w:val="36"/>
+      <w:sz w:val="48"/>
+      <w:szCs w:val="48"/>
+      <w:lang w:eastAsia="pt-PT"/>
+    </w:rPr>
+  </w:style>
+  <w:style w:type="character" w:default="1" w:styleId="Tipodeletrapredefinidodopargrafo">
+    <w:name w:val="Default Paragraph Font"/>
+    <w:uiPriority w:val="1"/>
+    <w:semiHidden/>
+    <w:unhideWhenUsed/>
+  </w:style>
+  <w:style w:type="table" w:default="1" w:styleId="Tabelanormal">
+    <w:name w:val="Normal Table"/>
+    <w:uiPriority w:val="99"/>
+    <w:semiHidden/>
+    <w:unhideWhenUsed/>
+    <w:tblPr>
+      <w:tblInd w:w="0" w:type="dxa"/>
+      <w:tblCellMar>
+        <w:top w:w="0" w:type="dxa"/>
+        <w:left w:w="108" w:type="dxa"/>
+        <w:bottom w:w="0" w:type="dxa"/>
+        <w:right w:w="108" w:type="dxa"/>
+      </w:tblCellMar>
+    </w:tblPr>
+  </w:style>
+  <w:style w:type="numbering" w:default="1" w:styleId="Semlista">
+    <w:name w:val="No List"/>
+    <w:uiPriority w:val="99"/>
+    <w:semiHidden/>
+    <w:unhideWhenUsed/>
+  </w:style>
+  <w:style w:type="paragraph" w:styleId="Cabealho">
+    <w:name w:val="header"/>
+    <w:basedOn w:val="Normal"/>
+    <w:link w:val="CabealhoCarcter"/>
+    <w:uiPriority w:val="99"/>
+    <w:unhideWhenUsed/>
+    <w:rsid w:val="005357C7"/>
+    <w:pPr>
+      <w:tabs>
+        <w:tab w:val="center" w:pos="4252"/>
+        <w:tab w:val="right" w:pos="8504"/>
+      </w:tabs>
+      <w:spacing w:after="0" w:line="240" w:lineRule="auto"/>
+    </w:pPr>
+  </w:style>
+  <w:style w:type="character" w:customStyle="1" w:styleId="CabealhoCarcter">
+    <w:name w:val="Cabeçalho Carácter"/>
+    <w:basedOn w:val="Tipodeletrapredefinidodopargrafo"/>
+    <w:link w:val="Cabealho"/>
+    <w:uiPriority w:val="99"/>
+    <w:rsid w:val="005357C7"/>
+  </w:style>
+  <w:style w:type="paragraph" w:styleId="Rodap">
+    <w:name w:val="footer"/>
+    <w:basedOn w:val="Normal"/>
+    <w:link w:val="RodapCarcter"/>
+    <w:uiPriority w:val="99"/>
+    <w:unhideWhenUsed/>
+    <w:rsid w:val="005357C7"/>
+    <w:pPr>
+      <w:tabs>
+        <w:tab w:val="center" w:pos="4252"/>
+        <w:tab w:val="right" w:pos="8504"/>
+      </w:tabs>
+      <w:spacing w:after="0" w:line="240" w:lineRule="auto"/>
+    </w:pPr>
+  </w:style>
+  <w:style w:type="character" w:customStyle="1" w:styleId="RodapCarcter">
+    <w:name w:val="Rodapé Carácter"/>
+    <w:basedOn w:val="Tipodeletrapredefinidodopargrafo"/>
+    <w:link w:val="Rodap"/>
+    <w:uiPriority w:val="99"/>
+    <w:rsid w:val="005357C7"/>
+  </w:style>
+  <w:style w:type="paragraph" w:styleId="Textodebalo">
+    <w:name w:val="Balloon Text"/>
+    <w:basedOn w:val="Normal"/>
+    <w:link w:val="TextodebaloCarcter"/>
+    <w:uiPriority w:val="99"/>
+    <w:semiHidden/>
+    <w:unhideWhenUsed/>
+    <w:rsid w:val="005357C7"/>
+    <w:pPr>
+      <w:spacing w:after="0" w:line="240" w:lineRule="auto"/>
+    </w:pPr>
+    <w:rPr>
+      <w:rFonts w:ascii="Tahoma" w:hAnsi="Tahoma" w:cs="Tahoma"/>
+      <w:sz w:val="16"/>
+      <w:szCs w:val="16"/>
+    </w:rPr>
+  </w:style>
+  <w:style w:type="character" w:customStyle="1" w:styleId="TextodebaloCarcter">
+    <w:name w:val="Texto de balão Carácter"/>
+    <w:basedOn w:val="Tipodeletrapredefinidodopargrafo"/>
+    <w:link w:val="Textodebalo"/>
+    <w:uiPriority w:val="99"/>
+    <w:semiHidden/>
+    <w:rsid w:val="005357C7"/>
+    <w:rPr>
+      <w:rFonts w:ascii="Tahoma" w:hAnsi="Tahoma" w:cs="Tahoma"/>
+      <w:sz w:val="16"/>
+      <w:szCs w:val="16"/>
+    </w:rPr>
+  </w:style>
+  <w:style w:type="paragraph" w:customStyle="1" w:styleId="Default">
+    <w:name w:val="Default"/>
+    <w:rsid w:val="004E5B73"/>
+    <w:pPr>
+      <w:autoSpaceDE w:val="0"/>
+      <w:autoSpaceDN w:val="0"/>
+      <w:adjustRightInd w:val="0"/>
+      <w:spacing w:after="0" w:line="240" w:lineRule="auto"/>
+    </w:pPr>
+    <w:rPr>
+      <w:rFonts w:ascii="Times New Roman" w:hAnsi="Times New Roman" w:cs="Times New Roman"/>
+      <w:color w:val="000000"/>
+      <w:sz w:val="24"/>
+      <w:szCs w:val="24"/>
+    </w:rPr>
+  </w:style>
+  <w:style w:type="character" w:customStyle="1" w:styleId="nc">
+    <w:name w:val="nc"/>
+    <w:basedOn w:val="Tipodeletrapredefinidodopargrafo"/>
+    <w:rsid w:val="004A6555"/>
+  </w:style>
+  <w:style w:type="character" w:customStyle="1" w:styleId="n">
+    <w:name w:val="n"/>
+    <w:basedOn w:val="Tipodeletrapredefinidodopargrafo"/>
+    <w:rsid w:val="003E29C8"/>
+  </w:style>
+  <w:style w:type="character" w:customStyle="1" w:styleId="p">
+    <w:name w:val="p"/>
+    <w:basedOn w:val="Tipodeletrapredefinidodopargrafo"/>
+    <w:rsid w:val="003E29C8"/>
+  </w:style>
+  <w:style w:type="character" w:customStyle="1" w:styleId="kt">
+    <w:name w:val="kt"/>
+    <w:basedOn w:val="Tipodeletrapredefinidodopargrafo"/>
+    <w:rsid w:val="003E29C8"/>
+  </w:style>
+  <w:style w:type="character" w:customStyle="1" w:styleId="o">
+    <w:name w:val="o"/>
+    <w:basedOn w:val="Tipodeletrapredefinidodopargrafo"/>
+    <w:rsid w:val="003E29C8"/>
+  </w:style>
+  <w:style w:type="paragraph" w:styleId="HTMLpr-formatado">
+    <w:name w:val="HTML Preformatted"/>
+    <w:basedOn w:val="Normal"/>
+    <w:link w:val="HTMLpr-formatadoCarcter"/>
+    <w:uiPriority w:val="99"/>
+    <w:unhideWhenUsed/>
+    <w:rsid w:val="00EE0025"/>
+    <w:pPr>
+      <w:tabs>
+        <w:tab w:val="left" w:pos="916"/>
+        <w:tab w:val="left" w:pos="1832"/>
+        <w:tab w:val="left" w:pos="2748"/>
+        <w:tab w:val="left" w:pos="3664"/>
+        <w:tab w:val="left" w:pos="4580"/>
+        <w:tab w:val="left" w:pos="5496"/>
+        <w:tab w:val="left" w:pos="6412"/>
+        <w:tab w:val="left" w:pos="7328"/>
+        <w:tab w:val="left" w:pos="8244"/>
+        <w:tab w:val="left" w:pos="9160"/>
+        <w:tab w:val="left" w:pos="10076"/>
+        <w:tab w:val="left" w:pos="10992"/>
+        <w:tab w:val="left" w:pos="11908"/>
+        <w:tab w:val="left" w:pos="12824"/>
+        <w:tab w:val="left" w:pos="13740"/>
+        <w:tab w:val="left" w:pos="14656"/>
+      </w:tabs>
+      <w:spacing w:after="0" w:line="240" w:lineRule="auto"/>
+    </w:pPr>
+    <w:rPr>
+      <w:rFonts w:ascii="Courier New" w:eastAsia="Times New Roman" w:hAnsi="Courier New" w:cs="Courier New"/>
+      <w:sz w:val="20"/>
+      <w:szCs w:val="20"/>
+      <w:lang w:eastAsia="pt-PT"/>
+    </w:rPr>
+  </w:style>
+  <w:style w:type="character" w:customStyle="1" w:styleId="HTMLpr-formatadoCarcter">
+    <w:name w:val="HTML pré-formatado Carácter"/>
+    <w:basedOn w:val="Tipodeletrapredefinidodopargrafo"/>
+    <w:link w:val="HTMLpr-formatado"/>
+    <w:uiPriority w:val="99"/>
+    <w:rsid w:val="00EE0025"/>
+    <w:rPr>
+      <w:rFonts w:ascii="Courier New" w:eastAsia="Times New Roman" w:hAnsi="Courier New" w:cs="Courier New"/>
+      <w:sz w:val="20"/>
+      <w:szCs w:val="20"/>
+      <w:lang w:eastAsia="pt-PT"/>
+    </w:rPr>
+  </w:style>
+  <w:style w:type="character" w:customStyle="1" w:styleId="cm">
+    <w:name w:val="cm"/>
+    <w:basedOn w:val="Tipodeletrapredefinidodopargrafo"/>
+    <w:rsid w:val="00EE0025"/>
+  </w:style>
+  <w:style w:type="character" w:customStyle="1" w:styleId="nf">
+    <w:name w:val="nf"/>
+    <w:basedOn w:val="Tipodeletrapredefinidodopargrafo"/>
+    <w:rsid w:val="007C2B77"/>
+  </w:style>
+  <w:style w:type="paragraph" w:styleId="PargrafodaLista">
+    <w:name w:val="List Paragraph"/>
+    <w:basedOn w:val="Normal"/>
+    <w:uiPriority w:val="34"/>
+    <w:qFormat/>
+    <w:rsid w:val="007C2B77"/>
+    <w:pPr>
+      <w:ind w:left="720"/>
+      <w:contextualSpacing/>
+    </w:pPr>
+  </w:style>
+  <w:style w:type="character" w:customStyle="1" w:styleId="Cabealho1Carcter">
+    <w:name w:val="Cabeçalho 1 Carácter"/>
+    <w:basedOn w:val="Tipodeletrapredefinidodopargrafo"/>
+    <w:link w:val="Cabealho1"/>
+    <w:uiPriority w:val="9"/>
+    <w:rsid w:val="00497149"/>
+    <w:rPr>
+      <w:rFonts w:ascii="Times New Roman" w:eastAsia="Times New Roman" w:hAnsi="Times New Roman" w:cs="Times New Roman"/>
+      <w:b/>
+      <w:bCs/>
+      <w:kern w:val="36"/>
+      <w:sz w:val="48"/>
+      <w:szCs w:val="48"/>
+      <w:lang w:eastAsia="pt-PT"/>
+    </w:rPr>
+  </w:style>
+  <w:style w:type="character" w:customStyle="1" w:styleId="c8">
+    <w:name w:val="c8"/>
+    <w:basedOn w:val="Tipodeletrapredefinidodopargrafo"/>
+    <w:rsid w:val="00497149"/>
+  </w:style>
+  <w:style w:type="paragraph" w:customStyle="1" w:styleId="c6">
+    <w:name w:val="c6"/>
+    <w:basedOn w:val="Normal"/>
+    <w:rsid w:val="00D95CCB"/>
+    <w:pPr>
+      <w:spacing w:before="100" w:beforeAutospacing="1" w:after="100" w:afterAutospacing="1" w:line="240" w:lineRule="auto"/>
+    </w:pPr>
+    <w:rPr>
+      <w:rFonts w:ascii="Times New Roman" w:eastAsia="Times New Roman" w:hAnsi="Times New Roman" w:cs="Times New Roman"/>
+      <w:sz w:val="24"/>
+      <w:szCs w:val="24"/>
+      <w:lang w:eastAsia="pt-PT"/>
+    </w:rPr>
+  </w:style>
+  <w:style w:type="character" w:customStyle="1" w:styleId="apple-converted-space">
+    <w:name w:val="apple-converted-space"/>
+    <w:basedOn w:val="Tipodeletrapredefinidodopargrafo"/>
+    <w:rsid w:val="00D95CCB"/>
+  </w:style>
+  <w:style w:type="character" w:customStyle="1" w:styleId="c1">
+    <w:name w:val="c1"/>
+    <w:basedOn w:val="Tipodeletrapredefinidodopargrafo"/>
+    <w:rsid w:val="00D95CCB"/>
+  </w:style>
+  <w:style w:type="paragraph" w:styleId="Textodecomentrio">
+    <w:name w:val="annotation text"/>
+    <w:basedOn w:val="Normal"/>
+    <w:link w:val="TextodecomentrioCarcter"/>
+    <w:uiPriority w:val="99"/>
+    <w:unhideWhenUsed/>
+    <w:rsid w:val="00500FA7"/>
+    <w:pPr>
+      <w:spacing w:after="160" w:line="240" w:lineRule="auto"/>
+    </w:pPr>
+    <w:rPr>
+      <w:sz w:val="20"/>
+      <w:szCs w:val="20"/>
+    </w:rPr>
+  </w:style>
+  <w:style w:type="character" w:customStyle="1" w:styleId="TextodecomentrioCarcter">
+    <w:name w:val="Texto de comentário Carácter"/>
+    <w:basedOn w:val="Tipodeletrapredefinidodopargrafo"/>
+    <w:link w:val="Textodecomentrio"/>
+    <w:uiPriority w:val="99"/>
+    <w:rsid w:val="00500FA7"/>
+    <w:rPr>
+      <w:sz w:val="20"/>
+      <w:szCs w:val="20"/>
+    </w:rPr>
+  </w:style>
+  <w:style w:type="paragraph" w:styleId="Ttulo">
+    <w:name w:val="Title"/>
+    <w:basedOn w:val="Normal"/>
+    <w:next w:val="Normal"/>
+    <w:link w:val="TtuloCarcter"/>
+    <w:uiPriority w:val="10"/>
+    <w:qFormat/>
+    <w:rsid w:val="00500FA7"/>
+    <w:pPr>
+      <w:spacing w:after="0" w:line="240" w:lineRule="auto"/>
+      <w:contextualSpacing/>
+    </w:pPr>
+    <w:rPr>
+      <w:rFonts w:asciiTheme="majorHAnsi" w:eastAsiaTheme="majorEastAsia" w:hAnsiTheme="majorHAnsi" w:cstheme="majorBidi"/>
+      <w:spacing w:val="-10"/>
+      <w:kern w:val="28"/>
+      <w:sz w:val="56"/>
+      <w:szCs w:val="56"/>
+    </w:rPr>
+  </w:style>
+  <w:style w:type="character" w:customStyle="1" w:styleId="TtuloCarcter">
+    <w:name w:val="Título Carácter"/>
+    <w:basedOn w:val="Tipodeletrapredefinidodopargrafo"/>
+    <w:link w:val="Ttulo"/>
+    <w:uiPriority w:val="10"/>
+    <w:rsid w:val="00500FA7"/>
+    <w:rPr>
+      <w:rFonts w:asciiTheme="majorHAnsi" w:eastAsiaTheme="majorEastAsia" w:hAnsiTheme="majorHAnsi" w:cstheme="majorBidi"/>
+      <w:spacing w:val="-10"/>
+      <w:kern w:val="28"/>
+      <w:sz w:val="56"/>
+      <w:szCs w:val="56"/>
+    </w:rPr>
+  </w:style>
+  <w:style w:type="character" w:styleId="Refdecomentrio">
+    <w:name w:val="annotation reference"/>
+    <w:basedOn w:val="Tipodeletrapredefinidodopargrafo"/>
+    <w:uiPriority w:val="99"/>
+    <w:semiHidden/>
+    <w:unhideWhenUsed/>
+    <w:rsid w:val="00500FA7"/>
+    <w:rPr>
+      <w:sz w:val="16"/>
+      <w:szCs w:val="16"/>
+    </w:rPr>
+  </w:style>
+  <w:style w:type="character" w:styleId="TtulodoLivro">
+    <w:name w:val="Book Title"/>
+    <w:basedOn w:val="Tipodeletrapredefinidodopargrafo"/>
+    <w:uiPriority w:val="33"/>
+    <w:qFormat/>
+    <w:rsid w:val="00500FA7"/>
+    <w:rPr>
+      <w:b/>
+      <w:bCs/>
+      <w:i/>
+      <w:iCs/>
+      <w:spacing w:val="5"/>
+    </w:rPr>
+  </w:style>
+  <w:style w:type="paragraph" w:styleId="NormalWeb">
+    <w:name w:val="Normal (Web)"/>
+    <w:basedOn w:val="Normal"/>
+    <w:uiPriority w:val="99"/>
+    <w:semiHidden/>
+    <w:unhideWhenUsed/>
+    <w:rsid w:val="00013604"/>
+    <w:pPr>
+      <w:spacing w:before="100" w:beforeAutospacing="1" w:after="100" w:afterAutospacing="1" w:line="240" w:lineRule="auto"/>
+    </w:pPr>
+    <w:rPr>
+      <w:rFonts w:ascii="Times New Roman" w:eastAsia="Times New Roman" w:hAnsi="Times New Roman" w:cs="Times New Roman"/>
+      <w:sz w:val="24"/>
+      <w:szCs w:val="24"/>
+      <w:lang w:eastAsia="pt-PT"/>
+    </w:rPr>
+  </w:style>
+  <w:style w:type="character" w:styleId="Hiperligao">
+    <w:name w:val="Hyperlink"/>
+    <w:basedOn w:val="Tipodeletrapredefinidodopargrafo"/>
+    <w:uiPriority w:val="99"/>
+    <w:semiHidden/>
+    <w:unhideWhenUsed/>
+    <w:rsid w:val="00013604"/>
+    <w:rPr>
+      <w:color w:val="0000FF"/>
+      <w:u w:val="single"/>
+    </w:rPr>
+  </w:style>
+  <w:style w:type="character" w:customStyle="1" w:styleId="notranslate">
+    <w:name w:val="notranslate"/>
+    <w:basedOn w:val="Tipodeletrapredefinidodopargrafo"/>
+    <w:rsid w:val="00E014E5"/>
+  </w:style>
+</w:styles>
+</file>
+
 <file path=word/glossary/document.xml><?xml version="1.0" encoding="utf-8"?>
-<w:glossaryDocument xmlns:wpc="http://schemas.microsoft.com/office/word/2010/wordprocessingCanvas" xmlns:mc="http://schemas.openxmlformats.org/markup-compatibility/2006" xmlns:o="urn:schemas-microsoft-com:office:office" xmlns:r="http://schemas.openxmlformats.org/officeDocument/2006/relationships" xmlns:m="http://schemas.openxmlformats.org/officeDocument/2006/math" xmlns:v="urn:schemas-microsoft-com:vml" xmlns:wp14="http://schemas.microsoft.com/office/word/2010/wordprocessingDrawing" xmlns:wp="http://schemas.openxmlformats.org/drawingml/2006/wordprocessingDrawing" xmlns:w10="urn:schemas-microsoft-com:office:word" xmlns:w="http://schemas.openxmlformats.org/wordprocessingml/2006/main" xmlns:w14="http://schemas.microsoft.com/office/word/2010/wordml" xmlns:w15="http://schemas.microsoft.com/office/word/2012/wordml" xmlns:wpg="http://schemas.microsoft.com/office/word/2010/wordprocessingGroup" xmlns:wpi="http://schemas.microsoft.com/office/word/2010/wordprocessingInk" xmlns:wne="http://schemas.microsoft.com/office/word/2006/wordml" xmlns:wps="http://schemas.microsoft.com/office/word/2010/wordprocessingShape" mc:Ignorable="w14 w15 wp14">
+<w:glossaryDocument xmlns:wpc="http://schemas.microsoft.com/office/word/2010/wordprocessingCanvas" xmlns:mc="http://schemas.openxmlformats.org/markup-compatibility/2006" xmlns:o="urn:schemas-microsoft-com:office:office" xmlns:r="http://schemas.openxmlformats.org/officeDocument/2006/relationships" xmlns:m="http://schemas.openxmlformats.org/officeDocument/2006/math" xmlns:v="urn:schemas-microsoft-com:vml" xmlns:wp14="http://schemas.microsoft.com/office/word/2010/wordprocessingDrawing" xmlns:wp="http://schemas.openxmlformats.org/drawingml/2006/wordprocessingDrawing" xmlns:w10="urn:schemas-microsoft-com:office:word" xmlns:w="http://schemas.openxmlformats.org/wordprocessingml/2006/main" xmlns:w14="http://schemas.microsoft.com/office/word/2010/wordml" xmlns:wpg="http://schemas.microsoft.com/office/word/2010/wordprocessingGroup" xmlns:wpi="http://schemas.microsoft.com/office/word/2010/wordprocessingInk" xmlns:wne="http://schemas.microsoft.com/office/word/2006/wordml" xmlns:wps="http://schemas.microsoft.com/office/word/2010/wordprocessingShape" mc:Ignorable="w14 wp14">
   <w:docParts>
     <w:docPart>
       <w:docPartPr>
@@ -6667,7 +6818,7 @@
               <w:rFonts w:asciiTheme="majorHAnsi" w:eastAsiaTheme="majorEastAsia" w:hAnsiTheme="majorHAnsi" w:cstheme="majorBidi"/>
               <w:b/>
               <w:bCs/>
-              <w:color w:val="5B9BD5" w:themeColor="accent1"/>
+              <w:color w:val="4F81BD" w:themeColor="accent1"/>
               <w:sz w:val="36"/>
               <w:szCs w:val="36"/>
             </w:rPr>
@@ -6681,7 +6832,7 @@
 </file>
 
 <file path=word/glossary/fontTable.xml><?xml version="1.0" encoding="utf-8"?>
-<w:fonts xmlns:mc="http://schemas.openxmlformats.org/markup-compatibility/2006" xmlns:r="http://schemas.openxmlformats.org/officeDocument/2006/relationships" xmlns:w="http://schemas.openxmlformats.org/wordprocessingml/2006/main" xmlns:w14="http://schemas.microsoft.com/office/word/2010/wordml" xmlns:w15="http://schemas.microsoft.com/office/word/2012/wordml" mc:Ignorable="w14 w15">
+<w:fonts xmlns:mc="http://schemas.openxmlformats.org/markup-compatibility/2006" xmlns:r="http://schemas.openxmlformats.org/officeDocument/2006/relationships" xmlns:w="http://schemas.openxmlformats.org/wordprocessingml/2006/main" xmlns:w14="http://schemas.microsoft.com/office/word/2010/wordml" mc:Ignorable="w14">
   <w:font w:name="Symbol">
     <w:panose1 w:val="05050102010706020507"/>
     <w:charset w:val="02"/>
@@ -6694,7 +6845,7 @@
     <w:charset w:val="00"/>
     <w:family w:val="roman"/>
     <w:pitch w:val="variable"/>
-    <w:sig w:usb0="E0002EFF" w:usb1="C0007843" w:usb2="00000009" w:usb3="00000000" w:csb0="000001FF" w:csb1="00000000"/>
+    <w:sig w:usb0="E0002AFF" w:usb1="C0007841" w:usb2="00000009" w:usb3="00000000" w:csb0="000001FF" w:csb1="00000000"/>
   </w:font>
   <w:font w:name="Courier New">
     <w:panose1 w:val="02070309020205020404"/>
@@ -6721,8 +6872,9 @@
     <w:panose1 w:val="020B0604030504040204"/>
     <w:charset w:val="00"/>
     <w:family w:val="swiss"/>
+    <w:notTrueType/>
     <w:pitch w:val="variable"/>
-    <w:sig w:usb0="E1002EFF" w:usb1="C000605B" w:usb2="00000029" w:usb3="00000000" w:csb0="000101FF" w:csb1="00000000"/>
+    <w:sig w:usb0="00000003" w:usb1="00000000" w:usb2="00000000" w:usb3="00000000" w:csb0="00000001" w:csb1="00000000"/>
   </w:font>
   <w:font w:name="Cambria">
     <w:panose1 w:val="02040503050406030204"/>
@@ -6745,18 +6897,11 @@
     <w:pitch w:val="fixed"/>
     <w:sig w:usb0="E10002FF" w:usb1="4000FCFF" w:usb2="00000009" w:usb3="00000000" w:csb0="0000019F" w:csb1="00000000"/>
   </w:font>
-  <w:font w:name="Calibri Light">
-    <w:panose1 w:val="020F0302020204030204"/>
-    <w:charset w:val="00"/>
-    <w:family w:val="swiss"/>
-    <w:pitch w:val="variable"/>
-    <w:sig w:usb0="A00002EF" w:usb1="4000207B" w:usb2="00000000" w:usb3="00000000" w:csb0="0000019F" w:csb1="00000000"/>
-  </w:font>
 </w:fonts>
 </file>
 
 <file path=word/glossary/settings.xml><?xml version="1.0" encoding="utf-8"?>
-<w:settings xmlns:mc="http://schemas.openxmlformats.org/markup-compatibility/2006" xmlns:o="urn:schemas-microsoft-com:office:office" xmlns:r="http://schemas.openxmlformats.org/officeDocument/2006/relationships" xmlns:m="http://schemas.openxmlformats.org/officeDocument/2006/math" xmlns:v="urn:schemas-microsoft-com:vml" xmlns:w10="urn:schemas-microsoft-com:office:word" xmlns:w="http://schemas.openxmlformats.org/wordprocessingml/2006/main" xmlns:w14="http://schemas.microsoft.com/office/word/2010/wordml" xmlns:w15="http://schemas.microsoft.com/office/word/2012/wordml" xmlns:sl="http://schemas.openxmlformats.org/schemaLibrary/2006/main" mc:Ignorable="w14 w15">
+<w:settings xmlns:mc="http://schemas.openxmlformats.org/markup-compatibility/2006" xmlns:o="urn:schemas-microsoft-com:office:office" xmlns:r="http://schemas.openxmlformats.org/officeDocument/2006/relationships" xmlns:m="http://schemas.openxmlformats.org/officeDocument/2006/math" xmlns:v="urn:schemas-microsoft-com:vml" xmlns:w10="urn:schemas-microsoft-com:office:word" xmlns:w="http://schemas.openxmlformats.org/wordprocessingml/2006/main" xmlns:w14="http://schemas.microsoft.com/office/word/2010/wordml" xmlns:sl="http://schemas.openxmlformats.org/schemaLibrary/2006/main" mc:Ignorable="w14">
   <w:view w:val="normal"/>
   <w:defaultTabStop w:val="708"/>
   <w:hyphenationZone w:val="425"/>
@@ -6775,6 +6920,7 @@
     <w:rsid w:val="003D4AC3"/>
     <w:rsid w:val="004C52AA"/>
     <w:rsid w:val="00501DEE"/>
+    <w:rsid w:val="00556A5A"/>
     <w:rsid w:val="005675BE"/>
     <w:rsid w:val="0057592E"/>
     <w:rsid w:val="006870C2"/>
@@ -6812,7 +6958,7 @@
 </file>
 
 <file path=word/glossary/styles.xml><?xml version="1.0" encoding="utf-8"?>
-<w:styles xmlns:mc="http://schemas.openxmlformats.org/markup-compatibility/2006" xmlns:r="http://schemas.openxmlformats.org/officeDocument/2006/relationships" xmlns:w="http://schemas.openxmlformats.org/wordprocessingml/2006/main" xmlns:w14="http://schemas.microsoft.com/office/word/2010/wordml" xmlns:w15="http://schemas.microsoft.com/office/word/2012/wordml" mc:Ignorable="w14 w15">
+<w:styles xmlns:mc="http://schemas.openxmlformats.org/markup-compatibility/2006" xmlns:r="http://schemas.openxmlformats.org/officeDocument/2006/relationships" xmlns:w="http://schemas.openxmlformats.org/wordprocessingml/2006/main" xmlns:w14="http://schemas.microsoft.com/office/word/2010/wordml" mc:Ignorable="w14">
   <w:docDefaults>
     <w:rPrDefault>
       <w:rPr>
@@ -6828,378 +6974,144 @@
       </w:pPr>
     </w:pPrDefault>
   </w:docDefaults>
-  <w:latentStyles w:defLockedState="0" w:defUIPriority="99" w:defSemiHidden="0" w:defUnhideWhenUsed="0" w:defQFormat="0" w:count="371">
-    <w:lsdException w:name="Normal" w:uiPriority="0" w:qFormat="1"/>
-    <w:lsdException w:name="heading 1" w:uiPriority="9" w:qFormat="1"/>
-    <w:lsdException w:name="heading 2" w:semiHidden="1" w:uiPriority="9" w:unhideWhenUsed="1" w:qFormat="1"/>
-    <w:lsdException w:name="heading 3" w:semiHidden="1" w:uiPriority="9" w:unhideWhenUsed="1" w:qFormat="1"/>
-    <w:lsdException w:name="heading 4" w:semiHidden="1" w:uiPriority="9" w:unhideWhenUsed="1" w:qFormat="1"/>
-    <w:lsdException w:name="heading 5" w:semiHidden="1" w:uiPriority="9" w:unhideWhenUsed="1" w:qFormat="1"/>
-    <w:lsdException w:name="heading 6" w:semiHidden="1" w:uiPriority="9" w:unhideWhenUsed="1" w:qFormat="1"/>
-    <w:lsdException w:name="heading 7" w:semiHidden="1" w:uiPriority="9" w:unhideWhenUsed="1" w:qFormat="1"/>
-    <w:lsdException w:name="heading 8" w:semiHidden="1" w:uiPriority="9" w:unhideWhenUsed="1" w:qFormat="1"/>
-    <w:lsdException w:name="heading 9" w:semiHidden="1" w:uiPriority="9" w:unhideWhenUsed="1" w:qFormat="1"/>
-    <w:lsdException w:name="index 1" w:semiHidden="1" w:unhideWhenUsed="1"/>
-    <w:lsdException w:name="index 2" w:semiHidden="1" w:unhideWhenUsed="1"/>
-    <w:lsdException w:name="index 3" w:semiHidden="1" w:unhideWhenUsed="1"/>
-    <w:lsdException w:name="index 4" w:semiHidden="1" w:unhideWhenUsed="1"/>
-    <w:lsdException w:name="index 5" w:semiHidden="1" w:unhideWhenUsed="1"/>
-    <w:lsdException w:name="index 6" w:semiHidden="1" w:unhideWhenUsed="1"/>
-    <w:lsdException w:name="index 7" w:semiHidden="1" w:unhideWhenUsed="1"/>
-    <w:lsdException w:name="index 8" w:semiHidden="1" w:unhideWhenUsed="1"/>
-    <w:lsdException w:name="index 9" w:semiHidden="1" w:unhideWhenUsed="1"/>
-    <w:lsdException w:name="toc 1" w:semiHidden="1" w:uiPriority="39" w:unhideWhenUsed="1"/>
-    <w:lsdException w:name="toc 2" w:semiHidden="1" w:uiPriority="39" w:unhideWhenUsed="1"/>
-    <w:lsdException w:name="toc 3" w:semiHidden="1" w:uiPriority="39" w:unhideWhenUsed="1"/>
-    <w:lsdException w:name="toc 4" w:semiHidden="1" w:uiPriority="39" w:unhideWhenUsed="1"/>
-    <w:lsdException w:name="toc 5" w:semiHidden="1" w:uiPriority="39" w:unhideWhenUsed="1"/>
-    <w:lsdException w:name="toc 6" w:semiHidden="1" w:uiPriority="39" w:unhideWhenUsed="1"/>
-    <w:lsdException w:name="toc 7" w:semiHidden="1" w:uiPriority="39" w:unhideWhenUsed="1"/>
-    <w:lsdException w:name="toc 8" w:semiHidden="1" w:uiPriority="39" w:unhideWhenUsed="1"/>
-    <w:lsdException w:name="toc 9" w:semiHidden="1" w:uiPriority="39" w:unhideWhenUsed="1"/>
-    <w:lsdException w:name="Normal Indent" w:semiHidden="1" w:unhideWhenUsed="1"/>
-    <w:lsdException w:name="footnote text" w:semiHidden="1" w:unhideWhenUsed="1"/>
-    <w:lsdException w:name="annotation text" w:semiHidden="1" w:unhideWhenUsed="1"/>
-    <w:lsdException w:name="header" w:semiHidden="1" w:unhideWhenUsed="1"/>
-    <w:lsdException w:name="footer" w:semiHidden="1" w:unhideWhenUsed="1"/>
-    <w:lsdException w:name="index heading" w:semiHidden="1" w:unhideWhenUsed="1"/>
-    <w:lsdException w:name="caption" w:semiHidden="1" w:uiPriority="35" w:unhideWhenUsed="1" w:qFormat="1"/>
-    <w:lsdException w:name="table of figures" w:semiHidden="1" w:unhideWhenUsed="1"/>
-    <w:lsdException w:name="envelope address" w:semiHidden="1" w:unhideWhenUsed="1"/>
-    <w:lsdException w:name="envelope return" w:semiHidden="1" w:unhideWhenUsed="1"/>
-    <w:lsdException w:name="footnote reference" w:semiHidden="1" w:unhideWhenUsed="1"/>
-    <w:lsdException w:name="annotation reference" w:semiHidden="1" w:unhideWhenUsed="1"/>
-    <w:lsdException w:name="line number" w:semiHidden="1" w:unhideWhenUsed="1"/>
-    <w:lsdException w:name="page number" w:semiHidden="1" w:unhideWhenUsed="1"/>
-    <w:lsdException w:name="endnote reference" w:semiHidden="1" w:unhideWhenUsed="1"/>
-    <w:lsdException w:name="endnote text" w:semiHidden="1" w:unhideWhenUsed="1"/>
-    <w:lsdException w:name="table of authorities" w:semiHidden="1" w:unhideWhenUsed="1"/>
-    <w:lsdException w:name="macro" w:semiHidden="1" w:unhideWhenUsed="1"/>
-    <w:lsdException w:name="toa heading" w:semiHidden="1" w:unhideWhenUsed="1"/>
-    <w:lsdException w:name="List" w:semiHidden="1" w:unhideWhenUsed="1"/>
-    <w:lsdException w:name="List Bullet" w:semiHidden="1" w:unhideWhenUsed="1"/>
-    <w:lsdException w:name="List Number" w:semiHidden="1" w:unhideWhenUsed="1"/>
-    <w:lsdException w:name="List 2" w:semiHidden="1" w:unhideWhenUsed="1"/>
-    <w:lsdException w:name="List 3" w:semiHidden="1" w:unhideWhenUsed="1"/>
-    <w:lsdException w:name="List 4" w:semiHidden="1" w:unhideWhenUsed="1"/>
-    <w:lsdException w:name="List 5" w:semiHidden="1" w:unhideWhenUsed="1"/>
-    <w:lsdException w:name="List Bullet 2" w:semiHidden="1" w:unhideWhenUsed="1"/>
-    <w:lsdException w:name="List Bullet 3" w:semiHidden="1" w:unhideWhenUsed="1"/>
-    <w:lsdException w:name="List Bullet 4" w:semiHidden="1" w:unhideWhenUsed="1"/>
-    <w:lsdException w:name="List Bullet 5" w:semiHidden="1" w:unhideWhenUsed="1"/>
-    <w:lsdException w:name="List Number 2" w:semiHidden="1" w:unhideWhenUsed="1"/>
-    <w:lsdException w:name="List Number 3" w:semiHidden="1" w:unhideWhenUsed="1"/>
-    <w:lsdException w:name="List Number 4" w:semiHidden="1" w:unhideWhenUsed="1"/>
-    <w:lsdException w:name="List Number 5" w:semiHidden="1" w:unhideWhenUsed="1"/>
-    <w:lsdException w:name="Title" w:uiPriority="10" w:qFormat="1"/>
-    <w:lsdException w:name="Closing" w:semiHidden="1" w:unhideWhenUsed="1"/>
-    <w:lsdException w:name="Signature" w:semiHidden="1" w:unhideWhenUsed="1"/>
-    <w:lsdException w:name="Default Paragraph Font" w:semiHidden="1" w:uiPriority="1" w:unhideWhenUsed="1"/>
-    <w:lsdException w:name="Body Text" w:semiHidden="1" w:unhideWhenUsed="1"/>
-    <w:lsdException w:name="Body Text Indent" w:semiHidden="1" w:unhideWhenUsed="1"/>
-    <w:lsdException w:name="List Continue" w:semiHidden="1" w:unhideWhenUsed="1"/>
-    <w:lsdException w:name="List Continue 2" w:semiHidden="1" w:unhideWhenUsed="1"/>
-    <w:lsdException w:name="List Continue 3" w:semiHidden="1" w:unhideWhenUsed="1"/>
-    <w:lsdException w:name="List Continue 4" w:semiHidden="1" w:unhideWhenUsed="1"/>
-    <w:lsdException w:name="List Continue 5" w:semiHidden="1" w:unhideWhenUsed="1"/>
-    <w:lsdException w:name="Message Header" w:semiHidden="1" w:unhideWhenUsed="1"/>
-    <w:lsdException w:name="Subtitle" w:uiPriority="11" w:qFormat="1"/>
-    <w:lsdException w:name="Salutation" w:semiHidden="1" w:unhideWhenUsed="1"/>
-    <w:lsdException w:name="Date" w:semiHidden="1" w:unhideWhenUsed="1"/>
-    <w:lsdException w:name="Body Text First Indent" w:semiHidden="1" w:unhideWhenUsed="1"/>
-    <w:lsdException w:name="Body Text First Indent 2" w:semiHidden="1" w:unhideWhenUsed="1"/>
-    <w:lsdException w:name="Note Heading" w:semiHidden="1" w:unhideWhenUsed="1"/>
-    <w:lsdException w:name="Body Text 2" w:semiHidden="1" w:unhideWhenUsed="1"/>
-    <w:lsdException w:name="Body Text 3" w:semiHidden="1" w:unhideWhenUsed="1"/>
-    <w:lsdException w:name="Body Text Indent 2" w:semiHidden="1" w:unhideWhenUsed="1"/>
-    <w:lsdException w:name="Body Text Indent 3" w:semiHidden="1" w:unhideWhenUsed="1"/>
-    <w:lsdException w:name="Block Text" w:semiHidden="1" w:unhideWhenUsed="1"/>
-    <w:lsdException w:name="Hyperlink" w:semiHidden="1" w:unhideWhenUsed="1"/>
-    <w:lsdException w:name="FollowedHyperlink" w:semiHidden="1" w:unhideWhenUsed="1"/>
-    <w:lsdException w:name="Strong" w:uiPriority="22" w:qFormat="1"/>
-    <w:lsdException w:name="Emphasis" w:uiPriority="20" w:qFormat="1"/>
-    <w:lsdException w:name="Document Map" w:semiHidden="1" w:unhideWhenUsed="1"/>
-    <w:lsdException w:name="Plain Text" w:semiHidden="1" w:unhideWhenUsed="1"/>
-    <w:lsdException w:name="E-mail Signature" w:semiHidden="1" w:unhideWhenUsed="1"/>
-    <w:lsdException w:name="HTML Top of Form" w:semiHidden="1" w:unhideWhenUsed="1"/>
-    <w:lsdException w:name="HTML Bottom of Form" w:semiHidden="1" w:unhideWhenUsed="1"/>
-    <w:lsdException w:name="Normal (Web)" w:semiHidden="1" w:unhideWhenUsed="1"/>
-    <w:lsdException w:name="HTML Acronym" w:semiHidden="1" w:unhideWhenUsed="1"/>
-    <w:lsdException w:name="HTML Address" w:semiHidden="1" w:unhideWhenUsed="1"/>
-    <w:lsdException w:name="HTML Cite" w:semiHidden="1" w:unhideWhenUsed="1"/>
-    <w:lsdException w:name="HTML Code" w:semiHidden="1" w:unhideWhenUsed="1"/>
-    <w:lsdException w:name="HTML Definition" w:semiHidden="1" w:unhideWhenUsed="1"/>
-    <w:lsdException w:name="HTML Keyboard" w:semiHidden="1" w:unhideWhenUsed="1"/>
-    <w:lsdException w:name="HTML Preformatted" w:semiHidden="1" w:unhideWhenUsed="1"/>
-    <w:lsdException w:name="HTML Sample" w:semiHidden="1" w:unhideWhenUsed="1"/>
-    <w:lsdException w:name="HTML Typewriter" w:semiHidden="1" w:unhideWhenUsed="1"/>
-    <w:lsdException w:name="HTML Variable" w:semiHidden="1" w:unhideWhenUsed="1"/>
-    <w:lsdException w:name="Normal Table" w:semiHidden="1" w:unhideWhenUsed="1"/>
-    <w:lsdException w:name="annotation subject" w:semiHidden="1" w:unhideWhenUsed="1"/>
-    <w:lsdException w:name="No List" w:semiHidden="1" w:unhideWhenUsed="1"/>
-    <w:lsdException w:name="Outline List 1" w:semiHidden="1" w:unhideWhenUsed="1"/>
-    <w:lsdException w:name="Outline List 2" w:semiHidden="1" w:unhideWhenUsed="1"/>
-    <w:lsdException w:name="Outline List 3" w:semiHidden="1" w:unhideWhenUsed="1"/>
-    <w:lsdException w:name="Table Simple 1" w:semiHidden="1" w:unhideWhenUsed="1"/>
-    <w:lsdException w:name="Table Simple 2" w:semiHidden="1" w:unhideWhenUsed="1"/>
-    <w:lsdException w:name="Table Simple 3" w:semiHidden="1" w:unhideWhenUsed="1"/>
-    <w:lsdException w:name="Table Classic 1" w:semiHidden="1" w:unhideWhenUsed="1"/>
-    <w:lsdException w:name="Table Classic 2" w:semiHidden="1" w:unhideWhenUsed="1"/>
-    <w:lsdException w:name="Table Classic 3" w:semiHidden="1" w:unhideWhenUsed="1"/>
-    <w:lsdException w:name="Table Classic 4" w:semiHidden="1" w:unhideWhenUsed="1"/>
-    <w:lsdException w:name="Table Colorful 1" w:semiHidden="1" w:unhideWhenUsed="1"/>
-    <w:lsdException w:name="Table Colorful 2" w:semiHidden="1" w:unhideWhenUsed="1"/>
-    <w:lsdException w:name="Table Colorful 3" w:semiHidden="1" w:unhideWhenUsed="1"/>
-    <w:lsdException w:name="Table Columns 1" w:semiHidden="1" w:unhideWhenUsed="1"/>
-    <w:lsdException w:name="Table Columns 2" w:semiHidden="1" w:unhideWhenUsed="1"/>
-    <w:lsdException w:name="Table Columns 3" w:semiHidden="1" w:unhideWhenUsed="1"/>
-    <w:lsdException w:name="Table Columns 4" w:semiHidden="1" w:unhideWhenUsed="1"/>
-    <w:lsdException w:name="Table Columns 5" w:semiHidden="1" w:unhideWhenUsed="1"/>
-    <w:lsdException w:name="Table Grid 1" w:semiHidden="1" w:unhideWhenUsed="1"/>
-    <w:lsdException w:name="Table Grid 2" w:semiHidden="1" w:unhideWhenUsed="1"/>
-    <w:lsdException w:name="Table Grid 3" w:semiHidden="1" w:unhideWhenUsed="1"/>
-    <w:lsdException w:name="Table Grid 4" w:semiHidden="1" w:unhideWhenUsed="1"/>
-    <w:lsdException w:name="Table Grid 5" w:semiHidden="1" w:unhideWhenUsed="1"/>
-    <w:lsdException w:name="Table Grid 6" w:semiHidden="1" w:unhideWhenUsed="1"/>
-    <w:lsdException w:name="Table Grid 7" w:semiHidden="1" w:unhideWhenUsed="1"/>
-    <w:lsdException w:name="Table Grid 8" w:semiHidden="1" w:unhideWhenUsed="1"/>
-    <w:lsdException w:name="Table List 1" w:semiHidden="1" w:unhideWhenUsed="1"/>
-    <w:lsdException w:name="Table List 2" w:semiHidden="1" w:unhideWhenUsed="1"/>
-    <w:lsdException w:name="Table List 3" w:semiHidden="1" w:unhideWhenUsed="1"/>
-    <w:lsdException w:name="Table List 4" w:semiHidden="1" w:unhideWhenUsed="1"/>
-    <w:lsdException w:name="Table List 5" w:semiHidden="1" w:unhideWhenUsed="1"/>
-    <w:lsdException w:name="Table List 6" w:semiHidden="1" w:unhideWhenUsed="1"/>
-    <w:lsdException w:name="Table List 7" w:semiHidden="1" w:unhideWhenUsed="1"/>
-    <w:lsdException w:name="Table List 8" w:semiHidden="1" w:unhideWhenUsed="1"/>
-    <w:lsdException w:name="Table 3D effects 1" w:semiHidden="1" w:unhideWhenUsed="1"/>
-    <w:lsdException w:name="Table 3D effects 2" w:semiHidden="1" w:unhideWhenUsed="1"/>
-    <w:lsdException w:name="Table 3D effects 3" w:semiHidden="1" w:unhideWhenUsed="1"/>
-    <w:lsdException w:name="Table Contemporary" w:semiHidden="1" w:unhideWhenUsed="1"/>
-    <w:lsdException w:name="Table Elegant" w:semiHidden="1" w:unhideWhenUsed="1"/>
-    <w:lsdException w:name="Table Professional" w:semiHidden="1" w:unhideWhenUsed="1"/>
-    <w:lsdException w:name="Table Subtle 1" w:semiHidden="1" w:unhideWhenUsed="1"/>
-    <w:lsdException w:name="Table Subtle 2" w:semiHidden="1" w:unhideWhenUsed="1"/>
-    <w:lsdException w:name="Table Web 1" w:semiHidden="1" w:unhideWhenUsed="1"/>
-    <w:lsdException w:name="Table Web 2" w:semiHidden="1" w:unhideWhenUsed="1"/>
-    <w:lsdException w:name="Table Web 3" w:semiHidden="1" w:unhideWhenUsed="1"/>
-    <w:lsdException w:name="Balloon Text" w:semiHidden="1" w:unhideWhenUsed="1"/>
-    <w:lsdException w:name="Table Grid" w:uiPriority="59"/>
-    <w:lsdException w:name="Table Theme" w:semiHidden="1" w:unhideWhenUsed="1"/>
-    <w:lsdException w:name="Placeholder Text" w:semiHidden="1"/>
-    <w:lsdException w:name="No Spacing" w:uiPriority="1" w:qFormat="1"/>
-    <w:lsdException w:name="Light Shading" w:uiPriority="60"/>
-    <w:lsdException w:name="Light List" w:uiPriority="61"/>
-    <w:lsdException w:name="Light Grid" w:uiPriority="62"/>
-    <w:lsdException w:name="Medium Shading 1" w:uiPriority="63"/>
-    <w:lsdException w:name="Medium Shading 2" w:uiPriority="64"/>
-    <w:lsdException w:name="Medium List 1" w:uiPriority="65"/>
-    <w:lsdException w:name="Medium List 2" w:uiPriority="66"/>
-    <w:lsdException w:name="Medium Grid 1" w:uiPriority="67"/>
-    <w:lsdException w:name="Medium Grid 2" w:uiPriority="68"/>
-    <w:lsdException w:name="Medium Grid 3" w:uiPriority="69"/>
-    <w:lsdException w:name="Dark List" w:uiPriority="70"/>
-    <w:lsdException w:name="Colorful Shading" w:uiPriority="71"/>
-    <w:lsdException w:name="Colorful List" w:uiPriority="72"/>
-    <w:lsdException w:name="Colorful Grid" w:uiPriority="73"/>
-    <w:lsdException w:name="Light Shading Accent 1" w:uiPriority="60"/>
-    <w:lsdException w:name="Light List Accent 1" w:uiPriority="61"/>
-    <w:lsdException w:name="Light Grid Accent 1" w:uiPriority="62"/>
-    <w:lsdException w:name="Medium Shading 1 Accent 1" w:uiPriority="63"/>
-    <w:lsdException w:name="Medium Shading 2 Accent 1" w:uiPriority="64"/>
-    <w:lsdException w:name="Medium List 1 Accent 1" w:uiPriority="65"/>
-    <w:lsdException w:name="Revision" w:semiHidden="1"/>
-    <w:lsdException w:name="List Paragraph" w:uiPriority="34" w:qFormat="1"/>
-    <w:lsdException w:name="Quote" w:uiPriority="29" w:qFormat="1"/>
-    <w:lsdException w:name="Intense Quote" w:uiPriority="30" w:qFormat="1"/>
-    <w:lsdException w:name="Medium List 2 Accent 1" w:uiPriority="66"/>
-    <w:lsdException w:name="Medium Grid 1 Accent 1" w:uiPriority="67"/>
-    <w:lsdException w:name="Medium Grid 2 Accent 1" w:uiPriority="68"/>
-    <w:lsdException w:name="Medium Grid 3 Accent 1" w:uiPriority="69"/>
-    <w:lsdException w:name="Dark List Accent 1" w:uiPriority="70"/>
-    <w:lsdException w:name="Colorful Shading Accent 1" w:uiPriority="71"/>
-    <w:lsdException w:name="Colorful List Accent 1" w:uiPriority="72"/>
-    <w:lsdException w:name="Colorful Grid Accent 1" w:uiPriority="73"/>
-    <w:lsdException w:name="Light Shading Accent 2" w:uiPriority="60"/>
-    <w:lsdException w:name="Light List Accent 2" w:uiPriority="61"/>
-    <w:lsdException w:name="Light Grid Accent 2" w:uiPriority="62"/>
-    <w:lsdException w:name="Medium Shading 1 Accent 2" w:uiPriority="63"/>
-    <w:lsdException w:name="Medium Shading 2 Accent 2" w:uiPriority="64"/>
-    <w:lsdException w:name="Medium List 1 Accent 2" w:uiPriority="65"/>
-    <w:lsdException w:name="Medium List 2 Accent 2" w:uiPriority="66"/>
-    <w:lsdException w:name="Medium Grid 1 Accent 2" w:uiPriority="67"/>
-    <w:lsdException w:name="Medium Grid 2 Accent 2" w:uiPriority="68"/>
-    <w:lsdException w:name="Medium Grid 3 Accent 2" w:uiPriority="69"/>
-    <w:lsdException w:name="Dark List Accent 2" w:uiPriority="70"/>
-    <w:lsdException w:name="Colorful Shading Accent 2" w:uiPriority="71"/>
-    <w:lsdException w:name="Colorful List Accent 2" w:uiPriority="72"/>
-    <w:lsdException w:name="Colorful Grid Accent 2" w:uiPriority="73"/>
-    <w:lsdException w:name="Light Shading Accent 3" w:uiPriority="60"/>
-    <w:lsdException w:name="Light List Accent 3" w:uiPriority="61"/>
-    <w:lsdException w:name="Light Grid Accent 3" w:uiPriority="62"/>
-    <w:lsdException w:name="Medium Shading 1 Accent 3" w:uiPriority="63"/>
-    <w:lsdException w:name="Medium Shading 2 Accent 3" w:uiPriority="64"/>
-    <w:lsdException w:name="Medium List 1 Accent 3" w:uiPriority="65"/>
-    <w:lsdException w:name="Medium List 2 Accent 3" w:uiPriority="66"/>
-    <w:lsdException w:name="Medium Grid 1 Accent 3" w:uiPriority="67"/>
-    <w:lsdException w:name="Medium Grid 2 Accent 3" w:uiPriority="68"/>
-    <w:lsdException w:name="Medium Grid 3 Accent 3" w:uiPriority="69"/>
-    <w:lsdException w:name="Dark List Accent 3" w:uiPriority="70"/>
-    <w:lsdException w:name="Colorful Shading Accent 3" w:uiPriority="71"/>
-    <w:lsdException w:name="Colorful List Accent 3" w:uiPriority="72"/>
-    <w:lsdException w:name="Colorful Grid Accent 3" w:uiPriority="73"/>
-    <w:lsdException w:name="Light Shading Accent 4" w:uiPriority="60"/>
-    <w:lsdException w:name="Light List Accent 4" w:uiPriority="61"/>
-    <w:lsdException w:name="Light Grid Accent 4" w:uiPriority="62"/>
-    <w:lsdException w:name="Medium Shading 1 Accent 4" w:uiPriority="63"/>
-    <w:lsdException w:name="Medium Shading 2 Accent 4" w:uiPriority="64"/>
-    <w:lsdException w:name="Medium List 1 Accent 4" w:uiPriority="65"/>
-    <w:lsdException w:name="Medium List 2 Accent 4" w:uiPriority="66"/>
-    <w:lsdException w:name="Medium Grid 1 Accent 4" w:uiPriority="67"/>
-    <w:lsdException w:name="Medium Grid 2 Accent 4" w:uiPriority="68"/>
-    <w:lsdException w:name="Medium Grid 3 Accent 4" w:uiPriority="69"/>
-    <w:lsdException w:name="Dark List Accent 4" w:uiPriority="70"/>
-    <w:lsdException w:name="Colorful Shading Accent 4" w:uiPriority="71"/>
-    <w:lsdException w:name="Colorful List Accent 4" w:uiPriority="72"/>
-    <w:lsdException w:name="Colorful Grid Accent 4" w:uiPriority="73"/>
-    <w:lsdException w:name="Light Shading Accent 5" w:uiPriority="60"/>
-    <w:lsdException w:name="Light List Accent 5" w:uiPriority="61"/>
-    <w:lsdException w:name="Light Grid Accent 5" w:uiPriority="62"/>
-    <w:lsdException w:name="Medium Shading 1 Accent 5" w:uiPriority="63"/>
-    <w:lsdException w:name="Medium Shading 2 Accent 5" w:uiPriority="64"/>
-    <w:lsdException w:name="Medium List 1 Accent 5" w:uiPriority="65"/>
-    <w:lsdException w:name="Medium List 2 Accent 5" w:uiPriority="66"/>
-    <w:lsdException w:name="Medium Grid 1 Accent 5" w:uiPriority="67"/>
-    <w:lsdException w:name="Medium Grid 2 Accent 5" w:uiPriority="68"/>
-    <w:lsdException w:name="Medium Grid 3 Accent 5" w:uiPriority="69"/>
-    <w:lsdException w:name="Dark List Accent 5" w:uiPriority="70"/>
-    <w:lsdException w:name="Colorful Shading Accent 5" w:uiPriority="71"/>
-    <w:lsdException w:name="Colorful List Accent 5" w:uiPriority="72"/>
-    <w:lsdException w:name="Colorful Grid Accent 5" w:uiPriority="73"/>
-    <w:lsdException w:name="Light Shading Accent 6" w:uiPriority="60"/>
-    <w:lsdException w:name="Light List Accent 6" w:uiPriority="61"/>
-    <w:lsdException w:name="Light Grid Accent 6" w:uiPriority="62"/>
-    <w:lsdException w:name="Medium Shading 1 Accent 6" w:uiPriority="63"/>
-    <w:lsdException w:name="Medium Shading 2 Accent 6" w:uiPriority="64"/>
-    <w:lsdException w:name="Medium List 1 Accent 6" w:uiPriority="65"/>
-    <w:lsdException w:name="Medium List 2 Accent 6" w:uiPriority="66"/>
-    <w:lsdException w:name="Medium Grid 1 Accent 6" w:uiPriority="67"/>
-    <w:lsdException w:name="Medium Grid 2 Accent 6" w:uiPriority="68"/>
-    <w:lsdException w:name="Medium Grid 3 Accent 6" w:uiPriority="69"/>
-    <w:lsdException w:name="Dark List Accent 6" w:uiPriority="70"/>
-    <w:lsdException w:name="Colorful Shading Accent 6" w:uiPriority="71"/>
-    <w:lsdException w:name="Colorful List Accent 6" w:uiPriority="72"/>
-    <w:lsdException w:name="Colorful Grid Accent 6" w:uiPriority="73"/>
-    <w:lsdException w:name="Subtle Emphasis" w:uiPriority="19" w:qFormat="1"/>
-    <w:lsdException w:name="Intense Emphasis" w:uiPriority="21" w:qFormat="1"/>
-    <w:lsdException w:name="Subtle Reference" w:uiPriority="31" w:qFormat="1"/>
-    <w:lsdException w:name="Intense Reference" w:uiPriority="32" w:qFormat="1"/>
-    <w:lsdException w:name="Book Title" w:uiPriority="33" w:qFormat="1"/>
-    <w:lsdException w:name="Bibliography" w:semiHidden="1" w:uiPriority="37" w:unhideWhenUsed="1"/>
-    <w:lsdException w:name="TOC Heading" w:semiHidden="1" w:uiPriority="39" w:unhideWhenUsed="1" w:qFormat="1"/>
-    <w:lsdException w:name="Plain Table 1" w:uiPriority="41"/>
-    <w:lsdException w:name="Plain Table 2" w:uiPriority="42"/>
-    <w:lsdException w:name="Plain Table 3" w:uiPriority="43"/>
-    <w:lsdException w:name="Plain Table 4" w:uiPriority="44"/>
-    <w:lsdException w:name="Plain Table 5" w:uiPriority="45"/>
-    <w:lsdException w:name="Grid Table Light" w:uiPriority="40"/>
-    <w:lsdException w:name="Grid Table 1 Light" w:uiPriority="46"/>
-    <w:lsdException w:name="Grid Table 2" w:uiPriority="47"/>
-    <w:lsdException w:name="Grid Table 3" w:uiPriority="48"/>
-    <w:lsdException w:name="Grid Table 4" w:uiPriority="49"/>
-    <w:lsdException w:name="Grid Table 5 Dark" w:uiPriority="50"/>
-    <w:lsdException w:name="Grid Table 6 Colorful" w:uiPriority="51"/>
-    <w:lsdException w:name="Grid Table 7 Colorful" w:uiPriority="52"/>
-    <w:lsdException w:name="Grid Table 1 Light Accent 1" w:uiPriority="46"/>
-    <w:lsdException w:name="Grid Table 2 Accent 1" w:uiPriority="47"/>
-    <w:lsdException w:name="Grid Table 3 Accent 1" w:uiPriority="48"/>
-    <w:lsdException w:name="Grid Table 4 Accent 1" w:uiPriority="49"/>
-    <w:lsdException w:name="Grid Table 5 Dark Accent 1" w:uiPriority="50"/>
-    <w:lsdException w:name="Grid Table 6 Colorful Accent 1" w:uiPriority="51"/>
-    <w:lsdException w:name="Grid Table 7 Colorful Accent 1" w:uiPriority="52"/>
-    <w:lsdException w:name="Grid Table 1 Light Accent 2" w:uiPriority="46"/>
-    <w:lsdException w:name="Grid Table 2 Accent 2" w:uiPriority="47"/>
-    <w:lsdException w:name="Grid Table 3 Accent 2" w:uiPriority="48"/>
-    <w:lsdException w:name="Grid Table 4 Accent 2" w:uiPriority="49"/>
-    <w:lsdException w:name="Grid Table 5 Dark Accent 2" w:uiPriority="50"/>
-    <w:lsdException w:name="Grid Table 6 Colorful Accent 2" w:uiPriority="51"/>
-    <w:lsdException w:name="Grid Table 7 Colorful Accent 2" w:uiPriority="52"/>
-    <w:lsdException w:name="Grid Table 1 Light Accent 3" w:uiPriority="46"/>
-    <w:lsdException w:name="Grid Table 2 Accent 3" w:uiPriority="47"/>
-    <w:lsdException w:name="Grid Table 3 Accent 3" w:uiPriority="48"/>
-    <w:lsdException w:name="Grid Table 4 Accent 3" w:uiPriority="49"/>
-    <w:lsdException w:name="Grid Table 5 Dark Accent 3" w:uiPriority="50"/>
-    <w:lsdException w:name="Grid Table 6 Colorful Accent 3" w:uiPriority="51"/>
-    <w:lsdException w:name="Grid Table 7 Colorful Accent 3" w:uiPriority="52"/>
-    <w:lsdException w:name="Grid Table 1 Light Accent 4" w:uiPriority="46"/>
-    <w:lsdException w:name="Grid Table 2 Accent 4" w:uiPriority="47"/>
-    <w:lsdException w:name="Grid Table 3 Accent 4" w:uiPriority="48"/>
-    <w:lsdException w:name="Grid Table 4 Accent 4" w:uiPriority="49"/>
-    <w:lsdException w:name="Grid Table 5 Dark Accent 4" w:uiPriority="50"/>
-    <w:lsdException w:name="Grid Table 6 Colorful Accent 4" w:uiPriority="51"/>
-    <w:lsdException w:name="Grid Table 7 Colorful Accent 4" w:uiPriority="52"/>
-    <w:lsdException w:name="Grid Table 1 Light Accent 5" w:uiPriority="46"/>
-    <w:lsdException w:name="Grid Table 2 Accent 5" w:uiPriority="47"/>
-    <w:lsdException w:name="Grid Table 3 Accent 5" w:uiPriority="48"/>
-    <w:lsdException w:name="Grid Table 4 Accent 5" w:uiPriority="49"/>
-    <w:lsdException w:name="Grid Table 5 Dark Accent 5" w:uiPriority="50"/>
-    <w:lsdException w:name="Grid Table 6 Colorful Accent 5" w:uiPriority="51"/>
-    <w:lsdException w:name="Grid Table 7 Colorful Accent 5" w:uiPriority="52"/>
-    <w:lsdException w:name="Grid Table 1 Light Accent 6" w:uiPriority="46"/>
-    <w:lsdException w:name="Grid Table 2 Accent 6" w:uiPriority="47"/>
-    <w:lsdException w:name="Grid Table 3 Accent 6" w:uiPriority="48"/>
-    <w:lsdException w:name="Grid Table 4 Accent 6" w:uiPriority="49"/>
-    <w:lsdException w:name="Grid Table 5 Dark Accent 6" w:uiPriority="50"/>
-    <w:lsdException w:name="Grid Table 6 Colorful Accent 6" w:uiPriority="51"/>
-    <w:lsdException w:name="Grid Table 7 Colorful Accent 6" w:uiPriority="52"/>
-    <w:lsdException w:name="List Table 1 Light" w:uiPriority="46"/>
-    <w:lsdException w:name="List Table 2" w:uiPriority="47"/>
-    <w:lsdException w:name="List Table 3" w:uiPriority="48"/>
-    <w:lsdException w:name="List Table 4" w:uiPriority="49"/>
-    <w:lsdException w:name="List Table 5 Dark" w:uiPriority="50"/>
-    <w:lsdException w:name="List Table 6 Colorful" w:uiPriority="51"/>
-    <w:lsdException w:name="List Table 7 Colorful" w:uiPriority="52"/>
-    <w:lsdException w:name="List Table 1 Light Accent 1" w:uiPriority="46"/>
-    <w:lsdException w:name="List Table 2 Accent 1" w:uiPriority="47"/>
-    <w:lsdException w:name="List Table 3 Accent 1" w:uiPriority="48"/>
-    <w:lsdException w:name="List Table 4 Accent 1" w:uiPriority="49"/>
-    <w:lsdException w:name="List Table 5 Dark Accent 1" w:uiPriority="50"/>
-    <w:lsdException w:name="List Table 6 Colorful Accent 1" w:uiPriority="51"/>
-    <w:lsdException w:name="List Table 7 Colorful Accent 1" w:uiPriority="52"/>
-    <w:lsdException w:name="List Table 1 Light Accent 2" w:uiPriority="46"/>
-    <w:lsdException w:name="List Table 2 Accent 2" w:uiPriority="47"/>
-    <w:lsdException w:name="List Table 3 Accent 2" w:uiPriority="48"/>
-    <w:lsdException w:name="List Table 4 Accent 2" w:uiPriority="49"/>
-    <w:lsdException w:name="List Table 5 Dark Accent 2" w:uiPriority="50"/>
-    <w:lsdException w:name="List Table 6 Colorful Accent 2" w:uiPriority="51"/>
-    <w:lsdException w:name="List Table 7 Colorful Accent 2" w:uiPriority="52"/>
-    <w:lsdException w:name="List Table 1 Light Accent 3" w:uiPriority="46"/>
-    <w:lsdException w:name="List Table 2 Accent 3" w:uiPriority="47"/>
-    <w:lsdException w:name="List Table 3 Accent 3" w:uiPriority="48"/>
-    <w:lsdException w:name="List Table 4 Accent 3" w:uiPriority="49"/>
-    <w:lsdException w:name="List Table 5 Dark Accent 3" w:uiPriority="50"/>
-    <w:lsdException w:name="List Table 6 Colorful Accent 3" w:uiPriority="51"/>
-    <w:lsdException w:name="List Table 7 Colorful Accent 3" w:uiPriority="52"/>
-    <w:lsdException w:name="List Table 1 Light Accent 4" w:uiPriority="46"/>
-    <w:lsdException w:name="List Table 2 Accent 4" w:uiPriority="47"/>
-    <w:lsdException w:name="List Table 3 Accent 4" w:uiPriority="48"/>
-    <w:lsdException w:name="List Table 4 Accent 4" w:uiPriority="49"/>
-    <w:lsdException w:name="List Table 5 Dark Accent 4" w:uiPriority="50"/>
-    <w:lsdException w:name="List Table 6 Colorful Accent 4" w:uiPriority="51"/>
-    <w:lsdException w:name="List Table 7 Colorful Accent 4" w:uiPriority="52"/>
-    <w:lsdException w:name="List Table 1 Light Accent 5" w:uiPriority="46"/>
-    <w:lsdException w:name="List Table 2 Accent 5" w:uiPriority="47"/>
-    <w:lsdException w:name="List Table 3 Accent 5" w:uiPriority="48"/>
-    <w:lsdException w:name="List Table 4 Accent 5" w:uiPriority="49"/>
-    <w:lsdException w:name="List Table 5 Dark Accent 5" w:uiPriority="50"/>
-    <w:lsdException w:name="List Table 6 Colorful Accent 5" w:uiPriority="51"/>
-    <w:lsdException w:name="List Table 7 Colorful Accent 5" w:uiPriority="52"/>
-    <w:lsdException w:name="List Table 1 Light Accent 6" w:uiPriority="46"/>
-    <w:lsdException w:name="List Table 2 Accent 6" w:uiPriority="47"/>
-    <w:lsdException w:name="List Table 3 Accent 6" w:uiPriority="48"/>
-    <w:lsdException w:name="List Table 4 Accent 6" w:uiPriority="49"/>
-    <w:lsdException w:name="List Table 5 Dark Accent 6" w:uiPriority="50"/>
-    <w:lsdException w:name="List Table 6 Colorful Accent 6" w:uiPriority="51"/>
-    <w:lsdException w:name="List Table 7 Colorful Accent 6" w:uiPriority="52"/>
+  <w:latentStyles w:defLockedState="0" w:defUIPriority="99" w:defSemiHidden="1" w:defUnhideWhenUsed="1" w:defQFormat="0" w:count="267">
+    <w:lsdException w:name="Normal" w:semiHidden="0" w:uiPriority="0" w:unhideWhenUsed="0" w:qFormat="1"/>
+    <w:lsdException w:name="heading 1" w:semiHidden="0" w:uiPriority="9" w:unhideWhenUsed="0" w:qFormat="1"/>
+    <w:lsdException w:name="heading 2" w:uiPriority="9" w:qFormat="1"/>
+    <w:lsdException w:name="heading 3" w:uiPriority="9" w:qFormat="1"/>
+    <w:lsdException w:name="heading 4" w:uiPriority="9" w:qFormat="1"/>
+    <w:lsdException w:name="heading 5" w:uiPriority="9" w:qFormat="1"/>
+    <w:lsdException w:name="heading 6" w:uiPriority="9" w:qFormat="1"/>
+    <w:lsdException w:name="heading 7" w:uiPriority="9" w:qFormat="1"/>
+    <w:lsdException w:name="heading 8" w:uiPriority="9" w:qFormat="1"/>
+    <w:lsdException w:name="heading 9" w:uiPriority="9" w:qFormat="1"/>
+    <w:lsdException w:name="toc 1" w:uiPriority="39"/>
+    <w:lsdException w:name="toc 2" w:uiPriority="39"/>
+    <w:lsdException w:name="toc 3" w:uiPriority="39"/>
+    <w:lsdException w:name="toc 4" w:uiPriority="39"/>
+    <w:lsdException w:name="toc 5" w:uiPriority="39"/>
+    <w:lsdException w:name="toc 6" w:uiPriority="39"/>
+    <w:lsdException w:name="toc 7" w:uiPriority="39"/>
+    <w:lsdException w:name="toc 8" w:uiPriority="39"/>
+    <w:lsdException w:name="toc 9" w:uiPriority="39"/>
+    <w:lsdException w:name="caption" w:uiPriority="35" w:qFormat="1"/>
+    <w:lsdException w:name="Title" w:semiHidden="0" w:uiPriority="10" w:unhideWhenUsed="0" w:qFormat="1"/>
+    <w:lsdException w:name="Default Paragraph Font" w:uiPriority="1"/>
+    <w:lsdException w:name="Subtitle" w:semiHidden="0" w:uiPriority="11" w:unhideWhenUsed="0" w:qFormat="1"/>
+    <w:lsdException w:name="Strong" w:semiHidden="0" w:uiPriority="22" w:unhideWhenUsed="0" w:qFormat="1"/>
+    <w:lsdException w:name="Emphasis" w:semiHidden="0" w:uiPriority="20" w:unhideWhenUsed="0" w:qFormat="1"/>
+    <w:lsdException w:name="Table Grid" w:semiHidden="0" w:uiPriority="59" w:unhideWhenUsed="0"/>
+    <w:lsdException w:name="Placeholder Text" w:unhideWhenUsed="0"/>
+    <w:lsdException w:name="No Spacing" w:semiHidden="0" w:uiPriority="1" w:unhideWhenUsed="0" w:qFormat="1"/>
+    <w:lsdException w:name="Light Shading" w:semiHidden="0" w:uiPriority="60" w:unhideWhenUsed="0"/>
+    <w:lsdException w:name="Light List" w:semiHidden="0" w:uiPriority="61" w:unhideWhenUsed="0"/>
+    <w:lsdException w:name="Light Grid" w:semiHidden="0" w:uiPriority="62" w:unhideWhenUsed="0"/>
+    <w:lsdException w:name="Medium Shading 1" w:semiHidden="0" w:uiPriority="63" w:unhideWhenUsed="0"/>
+    <w:lsdException w:name="Medium Shading 2" w:semiHidden="0" w:uiPriority="64" w:unhideWhenUsed="0"/>
+    <w:lsdException w:name="Medium List 1" w:semiHidden="0" w:uiPriority="65" w:unhideWhenUsed="0"/>
+    <w:lsdException w:name="Medium List 2" w:semiHidden="0" w:uiPriority="66" w:unhideWhenUsed="0"/>
+    <w:lsdException w:name="Medium Grid 1" w:semiHidden="0" w:uiPriority="67" w:unhideWhenUsed="0"/>
+    <w:lsdException w:name="Medium Grid 2" w:semiHidden="0" w:uiPriority="68" w:unhideWhenUsed="0"/>
+    <w:lsdException w:name="Medium Grid 3" w:semiHidden="0" w:uiPriority="69" w:unhideWhenUsed="0"/>
+    <w:lsdException w:name="Dark List" w:semiHidden="0" w:uiPriority="70" w:unhideWhenUsed="0"/>
+    <w:lsdException w:name="Colorful Shading" w:semiHidden="0" w:uiPriority="71" w:unhideWhenUsed="0"/>
+    <w:lsdException w:name="Colorful List" w:semiHidden="0" w:uiPriority="72" w:unhideWhenUsed="0"/>
+    <w:lsdException w:name="Colorful Grid" w:semiHidden="0" w:uiPriority="73" w:unhideWhenUsed="0"/>
+    <w:lsdException w:name="Light Shading Accent 1" w:semiHidden="0" w:uiPriority="60" w:unhideWhenUsed="0"/>
+    <w:lsdException w:name="Light List Accent 1" w:semiHidden="0" w:uiPriority="61" w:unhideWhenUsed="0"/>
+    <w:lsdException w:name="Light Grid Accent 1" w:semiHidden="0" w:uiPriority="62" w:unhideWhenUsed="0"/>
+    <w:lsdException w:name="Medium Shading 1 Accent 1" w:semiHidden="0" w:uiPriority="63" w:unhideWhenUsed="0"/>
+    <w:lsdException w:name="Medium Shading 2 Accent 1" w:semiHidden="0" w:uiPriority="64" w:unhideWhenUsed="0"/>
+    <w:lsdException w:name="Medium List 1 Accent 1" w:semiHidden="0" w:uiPriority="65" w:unhideWhenUsed="0"/>
+    <w:lsdException w:name="Revision" w:unhideWhenUsed="0"/>
+    <w:lsdException w:name="List Paragraph" w:semiHidden="0" w:uiPriority="34" w:unhideWhenUsed="0" w:qFormat="1"/>
+    <w:lsdException w:name="Quote" w:semiHidden="0" w:uiPriority="29" w:unhideWhenUsed="0" w:qFormat="1"/>
+    <w:lsdException w:name="Intense Quote" w:semiHidden="0" w:uiPriority="30" w:unhideWhenUsed="0" w:qFormat="1"/>
+    <w:lsdException w:name="Medium List 2 Accent 1" w:semiHidden="0" w:uiPriority="66" w:unhideWhenUsed="0"/>
+    <w:lsdException w:name="Medium Grid 1 Accent 1" w:semiHidden="0" w:uiPriority="67" w:unhideWhenUsed="0"/>
+    <w:lsdException w:name="Medium Grid 2 Accent 1" w:semiHidden="0" w:uiPriority="68" w:unhideWhenUsed="0"/>
+    <w:lsdException w:name="Medium Grid 3 Accent 1" w:semiHidden="0" w:uiPriority="69" w:unhideWhenUsed="0"/>
+    <w:lsdException w:name="Dark List Accent 1" w:semiHidden="0" w:uiPriority="70" w:unhideWhenUsed="0"/>
+    <w:lsdException w:name="Colorful Shading Accent 1" w:semiHidden="0" w:uiPriority="71" w:unhideWhenUsed="0"/>
+    <w:lsdException w:name="Colorful List Accent 1" w:semiHidden="0" w:uiPriority="72" w:unhideWhenUsed="0"/>
+    <w:lsdException w:name="Colorful Grid Accent 1" w:semiHidden="0" w:uiPriority="73" w:unhideWhenUsed="0"/>
+    <w:lsdException w:name="Light Shading Accent 2" w:semiHidden="0" w:uiPriority="60" w:unhideWhenUsed="0"/>
+    <w:lsdException w:name="Light List Accent 2" w:semiHidden="0" w:uiPriority="61" w:unhideWhenUsed="0"/>
+    <w:lsdException w:name="Light Grid Accent 2" w:semiHidden="0" w:uiPriority="62" w:unhideWhenUsed="0"/>
+    <w:lsdException w:name="Medium Shading 1 Accent 2" w:semiHidden="0" w:uiPriority="63" w:unhideWhenUsed="0"/>
+    <w:lsdException w:name="Medium Shading 2 Accent 2" w:semiHidden="0" w:uiPriority="64" w:unhideWhenUsed="0"/>
+    <w:lsdException w:name="Medium List 1 Accent 2" w:semiHidden="0" w:uiPriority="65" w:unhideWhenUsed="0"/>
+    <w:lsdException w:name="Medium List 2 Accent 2" w:semiHidden="0" w:uiPriority="66" w:unhideWhenUsed="0"/>
+    <w:lsdException w:name="Medium Grid 1 Accent 2" w:semiHidden="0" w:uiPriority="67" w:unhideWhenUsed="0"/>
+    <w:lsdException w:name="Medium Grid 2 Accent 2" w:semiHidden="0" w:uiPriority="68" w:unhideWhenUsed="0"/>
+    <w:lsdException w:name="Medium Grid 3 Accent 2" w:semiHidden="0" w:uiPriority="69" w:unhideWhenUsed="0"/>
+    <w:lsdException w:name="Dark List Accent 2" w:semiHidden="0" w:uiPriority="70" w:unhideWhenUsed="0"/>
+    <w:lsdException w:name="Colorful Shading Accent 2" w:semiHidden="0" w:uiPriority="71" w:unhideWhenUsed="0"/>
+    <w:lsdException w:name="Colorful List Accent 2" w:semiHidden="0" w:uiPriority="72" w:unhideWhenUsed="0"/>
+    <w:lsdException w:name="Colorful Grid Accent 2" w:semiHidden="0" w:uiPriority="73" w:unhideWhenUsed="0"/>
+    <w:lsdException w:name="Light Shading Accent 3" w:semiHidden="0" w:uiPriority="60" w:unhideWhenUsed="0"/>
+    <w:lsdException w:name="Light List Accent 3" w:semiHidden="0" w:uiPriority="61" w:unhideWhenUsed="0"/>
+    <w:lsdException w:name="Light Grid Accent 3" w:semiHidden="0" w:uiPriority="62" w:unhideWhenUsed="0"/>
+    <w:lsdException w:name="Medium Shading 1 Accent 3" w:semiHidden="0" w:uiPriority="63" w:unhideWhenUsed="0"/>
+    <w:lsdException w:name="Medium Shading 2 Accent 3" w:semiHidden="0" w:uiPriority="64" w:unhideWhenUsed="0"/>
+    <w:lsdException w:name="Medium List 1 Accent 3" w:semiHidden="0" w:uiPriority="65" w:unhideWhenUsed="0"/>
+    <w:lsdException w:name="Medium List 2 Accent 3" w:semiHidden="0" w:uiPriority="66" w:unhideWhenUsed="0"/>
+    <w:lsdException w:name="Medium Grid 1 Accent 3" w:semiHidden="0" w:uiPriority="67" w:unhideWhenUsed="0"/>
+    <w:lsdException w:name="Medium Grid 2 Accent 3" w:semiHidden="0" w:uiPriority="68" w:unhideWhenUsed="0"/>
+    <w:lsdException w:name="Medium Grid 3 Accent 3" w:semiHidden="0" w:uiPriority="69" w:unhideWhenUsed="0"/>
+    <w:lsdException w:name="Dark List Accent 3" w:semiHidden="0" w:uiPriority="70" w:unhideWhenUsed="0"/>
+    <w:lsdException w:name="Colorful Shading Accent 3" w:semiHidden="0" w:uiPriority="71" w:unhideWhenUsed="0"/>
+    <w:lsdException w:name="Colorful List Accent 3" w:semiHidden="0" w:uiPriority="72" w:unhideWhenUsed="0"/>
+    <w:lsdException w:name="Colorful Grid Accent 3" w:semiHidden="0" w:uiPriority="73" w:unhideWhenUsed="0"/>
+    <w:lsdException w:name="Light Shading Accent 4" w:semiHidden="0" w:uiPriority="60" w:unhideWhenUsed="0"/>
+    <w:lsdException w:name="Light List Accent 4" w:semiHidden="0" w:uiPriority="61" w:unhideWhenUsed="0"/>
+    <w:lsdException w:name="Light Grid Accent 4" w:semiHidden="0" w:uiPriority="62" w:unhideWhenUsed="0"/>
+    <w:lsdException w:name="Medium Shading 1 Accent 4" w:semiHidden="0" w:uiPriority="63" w:unhideWhenUsed="0"/>
+    <w:lsdException w:name="Medium Shading 2 Accent 4" w:semiHidden="0" w:uiPriority="64" w:unhideWhenUsed="0"/>
+    <w:lsdException w:name="Medium List 1 Accent 4" w:semiHidden="0" w:uiPriority="65" w:unhideWhenUsed="0"/>
+    <w:lsdException w:name="Medium List 2 Accent 4" w:semiHidden="0" w:uiPriority="66" w:unhideWhenUsed="0"/>
+    <w:lsdException w:name="Medium Grid 1 Accent 4" w:semiHidden="0" w:uiPriority="67" w:unhideWhenUsed="0"/>
+    <w:lsdException w:name="Medium Grid 2 Accent 4" w:semiHidden="0" w:uiPriority="68" w:unhideWhenUsed="0"/>
+    <w:lsdException w:name="Medium Grid 3 Accent 4" w:semiHidden="0" w:uiPriority="69" w:unhideWhenUsed="0"/>
+    <w:lsdException w:name="Dark List Accent 4" w:semiHidden="0" w:uiPriority="70" w:unhideWhenUsed="0"/>
+    <w:lsdException w:name="Colorful Shading Accent 4" w:semiHidden="0" w:uiPriority="71" w:unhideWhenUsed="0"/>
+    <w:lsdException w:name="Colorful List Accent 4" w:semiHidden="0" w:uiPriority="72" w:unhideWhenUsed="0"/>
+    <w:lsdException w:name="Colorful Grid Accent 4" w:semiHidden="0" w:uiPriority="73" w:unhideWhenUsed="0"/>
+    <w:lsdException w:name="Light Shading Accent 5" w:semiHidden="0" w:uiPriority="60" w:unhideWhenUsed="0"/>
+    <w:lsdException w:name="Light List Accent 5" w:semiHidden="0" w:uiPriority="61" w:unhideWhenUsed="0"/>
+    <w:lsdException w:name="Light Grid Accent 5" w:semiHidden="0" w:uiPriority="62" w:unhideWhenUsed="0"/>
+    <w:lsdException w:name="Medium Shading 1 Accent 5" w:semiHidden="0" w:uiPriority="63" w:unhideWhenUsed="0"/>
+    <w:lsdException w:name="Medium Shading 2 Accent 5" w:semiHidden="0" w:uiPriority="64" w:unhideWhenUsed="0"/>
+    <w:lsdException w:name="Medium List 1 Accent 5" w:semiHidden="0" w:uiPriority="65" w:unhideWhenUsed="0"/>
+    <w:lsdException w:name="Medium List 2 Accent 5" w:semiHidden="0" w:uiPriority="66" w:unhideWhenUsed="0"/>
+    <w:lsdException w:name="Medium Grid 1 Accent 5" w:semiHidden="0" w:uiPriority="67" w:unhideWhenUsed="0"/>
+    <w:lsdException w:name="Medium Grid 2 Accent 5" w:semiHidden="0" w:uiPriority="68" w:unhideWhenUsed="0"/>
+    <w:lsdException w:name="Medium Grid 3 Accent 5" w:semiHidden="0" w:uiPriority="69" w:unhideWhenUsed="0"/>
+    <w:lsdException w:name="Dark List Accent 5" w:semiHidden="0" w:uiPriority="70" w:unhideWhenUsed="0"/>
+    <w:lsdException w:name="Colorful Shading Accent 5" w:semiHidden="0" w:uiPriority="71" w:unhideWhenUsed="0"/>
+    <w:lsdException w:name="Colorful List Accent 5" w:semiHidden="0" w:uiPriority="72" w:unhideWhenUsed="0"/>
+    <w:lsdException w:name="Colorful Grid Accent 5" w:semiHidden="0" w:uiPriority="73" w:unhideWhenUsed="0"/>
+    <w:lsdException w:name="Light Shading Accent 6" w:semiHidden="0" w:uiPriority="60" w:unhideWhenUsed="0"/>
+    <w:lsdException w:name="Light List Accent 6" w:semiHidden="0" w:uiPriority="61" w:unhideWhenUsed="0"/>
+    <w:lsdException w:name="Light Grid Accent 6" w:semiHidden="0" w:uiPriority="62" w:unhideWhenUsed="0"/>
+    <w:lsdException w:name="Medium Shading 1 Accent 6" w:semiHidden="0" w:uiPriority="63" w:unhideWhenUsed="0"/>
+    <w:lsdException w:name="Medium Shading 2 Accent 6" w:semiHidden="0" w:uiPriority="64" w:unhideWhenUsed="0"/>
+    <w:lsdException w:name="Medium List 1 Accent 6" w:semiHidden="0" w:uiPriority="65" w:unhideWhenUsed="0"/>
+    <w:lsdException w:name="Medium List 2 Accent 6" w:semiHidden="0" w:uiPriority="66" w:unhideWhenUsed="0"/>
+    <w:lsdException w:name="Medium Grid 1 Accent 6" w:semiHidden="0" w:uiPriority="67" w:unhideWhenUsed="0"/>
+    <w:lsdException w:name="Medium Grid 2 Accent 6" w:semiHidden="0" w:uiPriority="68" w:unhideWhenUsed="0"/>
+    <w:lsdException w:name="Medium Grid 3 Accent 6" w:semiHidden="0" w:uiPriority="69" w:unhideWhenUsed="0"/>
+    <w:lsdException w:name="Dark List Accent 6" w:semiHidden="0" w:uiPriority="70" w:unhideWhenUsed="0"/>
+    <w:lsdException w:name="Colorful Shading Accent 6" w:semiHidden="0" w:uiPriority="71" w:unhideWhenUsed="0"/>
+    <w:lsdException w:name="Colorful List Accent 6" w:semiHidden="0" w:uiPriority="72" w:unhideWhenUsed="0"/>
+    <w:lsdException w:name="Colorful Grid Accent 6" w:semiHidden="0" w:uiPriority="73" w:unhideWhenUsed="0"/>
+    <w:lsdException w:name="Subtle Emphasis" w:semiHidden="0" w:uiPriority="19" w:unhideWhenUsed="0" w:qFormat="1"/>
+    <w:lsdException w:name="Intense Emphasis" w:semiHidden="0" w:uiPriority="21" w:unhideWhenUsed="0" w:qFormat="1"/>
+    <w:lsdException w:name="Subtle Reference" w:semiHidden="0" w:uiPriority="31" w:unhideWhenUsed="0" w:qFormat="1"/>
+    <w:lsdException w:name="Intense Reference" w:semiHidden="0" w:uiPriority="32" w:unhideWhenUsed="0" w:qFormat="1"/>
+    <w:lsdException w:name="Book Title" w:semiHidden="0" w:uiPriority="33" w:unhideWhenUsed="0" w:qFormat="1"/>
+    <w:lsdException w:name="Bibliography" w:uiPriority="37"/>
+    <w:lsdException w:name="TOC Heading" w:uiPriority="39" w:qFormat="1"/>
   </w:latentStyles>
   <w:style w:type="paragraph" w:default="1" w:styleId="Normal">
     <w:name w:val="Normal"/>
@@ -7251,8 +7163,214 @@
 </w:styles>
 </file>
 
+<file path=word/glossary/stylesWithEffects.xml><?xml version="1.0" encoding="utf-8"?>
+<w:styles xmlns:wpc="http://schemas.microsoft.com/office/word/2010/wordprocessingCanvas" xmlns:mc="http://schemas.openxmlformats.org/markup-compatibility/2006" xmlns:o="urn:schemas-microsoft-com:office:office" xmlns:r="http://schemas.openxmlformats.org/officeDocument/2006/relationships" xmlns:m="http://schemas.openxmlformats.org/officeDocument/2006/math" xmlns:v="urn:schemas-microsoft-com:vml" xmlns:wp14="http://schemas.microsoft.com/office/word/2010/wordprocessingDrawing" xmlns:wp="http://schemas.openxmlformats.org/drawingml/2006/wordprocessingDrawing" xmlns:w10="urn:schemas-microsoft-com:office:word" xmlns:w="http://schemas.openxmlformats.org/wordprocessingml/2006/main" xmlns:w14="http://schemas.microsoft.com/office/word/2010/wordml" xmlns:wpg="http://schemas.microsoft.com/office/word/2010/wordprocessingGroup" xmlns:wpi="http://schemas.microsoft.com/office/word/2010/wordprocessingInk" xmlns:wne="http://schemas.microsoft.com/office/word/2006/wordml" xmlns:wps="http://schemas.microsoft.com/office/word/2010/wordprocessingShape" mc:Ignorable="w14 wp14">
+  <w:docDefaults>
+    <w:rPrDefault>
+      <w:rPr>
+        <w:rFonts w:asciiTheme="minorHAnsi" w:eastAsiaTheme="minorEastAsia" w:hAnsiTheme="minorHAnsi" w:cstheme="minorBidi"/>
+        <w:sz w:val="22"/>
+        <w:szCs w:val="22"/>
+        <w:lang w:val="pt-PT" w:eastAsia="pt-PT" w:bidi="ar-SA"/>
+      </w:rPr>
+    </w:rPrDefault>
+    <w:pPrDefault>
+      <w:pPr>
+        <w:spacing w:after="200" w:line="276" w:lineRule="auto"/>
+      </w:pPr>
+    </w:pPrDefault>
+  </w:docDefaults>
+  <w:latentStyles w:defLockedState="0" w:defUIPriority="99" w:defSemiHidden="1" w:defUnhideWhenUsed="1" w:defQFormat="0" w:count="267">
+    <w:lsdException w:name="Normal" w:semiHidden="0" w:uiPriority="0" w:unhideWhenUsed="0" w:qFormat="1"/>
+    <w:lsdException w:name="heading 1" w:semiHidden="0" w:uiPriority="9" w:unhideWhenUsed="0" w:qFormat="1"/>
+    <w:lsdException w:name="heading 2" w:uiPriority="9" w:qFormat="1"/>
+    <w:lsdException w:name="heading 3" w:uiPriority="9" w:qFormat="1"/>
+    <w:lsdException w:name="heading 4" w:uiPriority="9" w:qFormat="1"/>
+    <w:lsdException w:name="heading 5" w:uiPriority="9" w:qFormat="1"/>
+    <w:lsdException w:name="heading 6" w:uiPriority="9" w:qFormat="1"/>
+    <w:lsdException w:name="heading 7" w:uiPriority="9" w:qFormat="1"/>
+    <w:lsdException w:name="heading 8" w:uiPriority="9" w:qFormat="1"/>
+    <w:lsdException w:name="heading 9" w:uiPriority="9" w:qFormat="1"/>
+    <w:lsdException w:name="toc 1" w:uiPriority="39"/>
+    <w:lsdException w:name="toc 2" w:uiPriority="39"/>
+    <w:lsdException w:name="toc 3" w:uiPriority="39"/>
+    <w:lsdException w:name="toc 4" w:uiPriority="39"/>
+    <w:lsdException w:name="toc 5" w:uiPriority="39"/>
+    <w:lsdException w:name="toc 6" w:uiPriority="39"/>
+    <w:lsdException w:name="toc 7" w:uiPriority="39"/>
+    <w:lsdException w:name="toc 8" w:uiPriority="39"/>
+    <w:lsdException w:name="toc 9" w:uiPriority="39"/>
+    <w:lsdException w:name="caption" w:uiPriority="35" w:qFormat="1"/>
+    <w:lsdException w:name="Title" w:semiHidden="0" w:uiPriority="10" w:unhideWhenUsed="0" w:qFormat="1"/>
+    <w:lsdException w:name="Default Paragraph Font" w:uiPriority="1"/>
+    <w:lsdException w:name="Subtitle" w:semiHidden="0" w:uiPriority="11" w:unhideWhenUsed="0" w:qFormat="1"/>
+    <w:lsdException w:name="Strong" w:semiHidden="0" w:uiPriority="22" w:unhideWhenUsed="0" w:qFormat="1"/>
+    <w:lsdException w:name="Emphasis" w:semiHidden="0" w:uiPriority="20" w:unhideWhenUsed="0" w:qFormat="1"/>
+    <w:lsdException w:name="Table Grid" w:semiHidden="0" w:uiPriority="59" w:unhideWhenUsed="0"/>
+    <w:lsdException w:name="Placeholder Text" w:unhideWhenUsed="0"/>
+    <w:lsdException w:name="No Spacing" w:semiHidden="0" w:uiPriority="1" w:unhideWhenUsed="0" w:qFormat="1"/>
+    <w:lsdException w:name="Light Shading" w:semiHidden="0" w:uiPriority="60" w:unhideWhenUsed="0"/>
+    <w:lsdException w:name="Light List" w:semiHidden="0" w:uiPriority="61" w:unhideWhenUsed="0"/>
+    <w:lsdException w:name="Light Grid" w:semiHidden="0" w:uiPriority="62" w:unhideWhenUsed="0"/>
+    <w:lsdException w:name="Medium Shading 1" w:semiHidden="0" w:uiPriority="63" w:unhideWhenUsed="0"/>
+    <w:lsdException w:name="Medium Shading 2" w:semiHidden="0" w:uiPriority="64" w:unhideWhenUsed="0"/>
+    <w:lsdException w:name="Medium List 1" w:semiHidden="0" w:uiPriority="65" w:unhideWhenUsed="0"/>
+    <w:lsdException w:name="Medium List 2" w:semiHidden="0" w:uiPriority="66" w:unhideWhenUsed="0"/>
+    <w:lsdException w:name="Medium Grid 1" w:semiHidden="0" w:uiPriority="67" w:unhideWhenUsed="0"/>
+    <w:lsdException w:name="Medium Grid 2" w:semiHidden="0" w:uiPriority="68" w:unhideWhenUsed="0"/>
+    <w:lsdException w:name="Medium Grid 3" w:semiHidden="0" w:uiPriority="69" w:unhideWhenUsed="0"/>
+    <w:lsdException w:name="Dark List" w:semiHidden="0" w:uiPriority="70" w:unhideWhenUsed="0"/>
+    <w:lsdException w:name="Colorful Shading" w:semiHidden="0" w:uiPriority="71" w:unhideWhenUsed="0"/>
+    <w:lsdException w:name="Colorful List" w:semiHidden="0" w:uiPriority="72" w:unhideWhenUsed="0"/>
+    <w:lsdException w:name="Colorful Grid" w:semiHidden="0" w:uiPriority="73" w:unhideWhenUsed="0"/>
+    <w:lsdException w:name="Light Shading Accent 1" w:semiHidden="0" w:uiPriority="60" w:unhideWhenUsed="0"/>
+    <w:lsdException w:name="Light List Accent 1" w:semiHidden="0" w:uiPriority="61" w:unhideWhenUsed="0"/>
+    <w:lsdException w:name="Light Grid Accent 1" w:semiHidden="0" w:uiPriority="62" w:unhideWhenUsed="0"/>
+    <w:lsdException w:name="Medium Shading 1 Accent 1" w:semiHidden="0" w:uiPriority="63" w:unhideWhenUsed="0"/>
+    <w:lsdException w:name="Medium Shading 2 Accent 1" w:semiHidden="0" w:uiPriority="64" w:unhideWhenUsed="0"/>
+    <w:lsdException w:name="Medium List 1 Accent 1" w:semiHidden="0" w:uiPriority="65" w:unhideWhenUsed="0"/>
+    <w:lsdException w:name="Revision" w:unhideWhenUsed="0"/>
+    <w:lsdException w:name="List Paragraph" w:semiHidden="0" w:uiPriority="34" w:unhideWhenUsed="0" w:qFormat="1"/>
+    <w:lsdException w:name="Quote" w:semiHidden="0" w:uiPriority="29" w:unhideWhenUsed="0" w:qFormat="1"/>
+    <w:lsdException w:name="Intense Quote" w:semiHidden="0" w:uiPriority="30" w:unhideWhenUsed="0" w:qFormat="1"/>
+    <w:lsdException w:name="Medium List 2 Accent 1" w:semiHidden="0" w:uiPriority="66" w:unhideWhenUsed="0"/>
+    <w:lsdException w:name="Medium Grid 1 Accent 1" w:semiHidden="0" w:uiPriority="67" w:unhideWhenUsed="0"/>
+    <w:lsdException w:name="Medium Grid 2 Accent 1" w:semiHidden="0" w:uiPriority="68" w:unhideWhenUsed="0"/>
+    <w:lsdException w:name="Medium Grid 3 Accent 1" w:semiHidden="0" w:uiPriority="69" w:unhideWhenUsed="0"/>
+    <w:lsdException w:name="Dark List Accent 1" w:semiHidden="0" w:uiPriority="70" w:unhideWhenUsed="0"/>
+    <w:lsdException w:name="Colorful Shading Accent 1" w:semiHidden="0" w:uiPriority="71" w:unhideWhenUsed="0"/>
+    <w:lsdException w:name="Colorful List Accent 1" w:semiHidden="0" w:uiPriority="72" w:unhideWhenUsed="0"/>
+    <w:lsdException w:name="Colorful Grid Accent 1" w:semiHidden="0" w:uiPriority="73" w:unhideWhenUsed="0"/>
+    <w:lsdException w:name="Light Shading Accent 2" w:semiHidden="0" w:uiPriority="60" w:unhideWhenUsed="0"/>
+    <w:lsdException w:name="Light List Accent 2" w:semiHidden="0" w:uiPriority="61" w:unhideWhenUsed="0"/>
+    <w:lsdException w:name="Light Grid Accent 2" w:semiHidden="0" w:uiPriority="62" w:unhideWhenUsed="0"/>
+    <w:lsdException w:name="Medium Shading 1 Accent 2" w:semiHidden="0" w:uiPriority="63" w:unhideWhenUsed="0"/>
+    <w:lsdException w:name="Medium Shading 2 Accent 2" w:semiHidden="0" w:uiPriority="64" w:unhideWhenUsed="0"/>
+    <w:lsdException w:name="Medium List 1 Accent 2" w:semiHidden="0" w:uiPriority="65" w:unhideWhenUsed="0"/>
+    <w:lsdException w:name="Medium List 2 Accent 2" w:semiHidden="0" w:uiPriority="66" w:unhideWhenUsed="0"/>
+    <w:lsdException w:name="Medium Grid 1 Accent 2" w:semiHidden="0" w:uiPriority="67" w:unhideWhenUsed="0"/>
+    <w:lsdException w:name="Medium Grid 2 Accent 2" w:semiHidden="0" w:uiPriority="68" w:unhideWhenUsed="0"/>
+    <w:lsdException w:name="Medium Grid 3 Accent 2" w:semiHidden="0" w:uiPriority="69" w:unhideWhenUsed="0"/>
+    <w:lsdException w:name="Dark List Accent 2" w:semiHidden="0" w:uiPriority="70" w:unhideWhenUsed="0"/>
+    <w:lsdException w:name="Colorful Shading Accent 2" w:semiHidden="0" w:uiPriority="71" w:unhideWhenUsed="0"/>
+    <w:lsdException w:name="Colorful List Accent 2" w:semiHidden="0" w:uiPriority="72" w:unhideWhenUsed="0"/>
+    <w:lsdException w:name="Colorful Grid Accent 2" w:semiHidden="0" w:uiPriority="73" w:unhideWhenUsed="0"/>
+    <w:lsdException w:name="Light Shading Accent 3" w:semiHidden="0" w:uiPriority="60" w:unhideWhenUsed="0"/>
+    <w:lsdException w:name="Light List Accent 3" w:semiHidden="0" w:uiPriority="61" w:unhideWhenUsed="0"/>
+    <w:lsdException w:name="Light Grid Accent 3" w:semiHidden="0" w:uiPriority="62" w:unhideWhenUsed="0"/>
+    <w:lsdException w:name="Medium Shading 1 Accent 3" w:semiHidden="0" w:uiPriority="63" w:unhideWhenUsed="0"/>
+    <w:lsdException w:name="Medium Shading 2 Accent 3" w:semiHidden="0" w:uiPriority="64" w:unhideWhenUsed="0"/>
+    <w:lsdException w:name="Medium List 1 Accent 3" w:semiHidden="0" w:uiPriority="65" w:unhideWhenUsed="0"/>
+    <w:lsdException w:name="Medium List 2 Accent 3" w:semiHidden="0" w:uiPriority="66" w:unhideWhenUsed="0"/>
+    <w:lsdException w:name="Medium Grid 1 Accent 3" w:semiHidden="0" w:uiPriority="67" w:unhideWhenUsed="0"/>
+    <w:lsdException w:name="Medium Grid 2 Accent 3" w:semiHidden="0" w:uiPriority="68" w:unhideWhenUsed="0"/>
+    <w:lsdException w:name="Medium Grid 3 Accent 3" w:semiHidden="0" w:uiPriority="69" w:unhideWhenUsed="0"/>
+    <w:lsdException w:name="Dark List Accent 3" w:semiHidden="0" w:uiPriority="70" w:unhideWhenUsed="0"/>
+    <w:lsdException w:name="Colorful Shading Accent 3" w:semiHidden="0" w:uiPriority="71" w:unhideWhenUsed="0"/>
+    <w:lsdException w:name="Colorful List Accent 3" w:semiHidden="0" w:uiPriority="72" w:unhideWhenUsed="0"/>
+    <w:lsdException w:name="Colorful Grid Accent 3" w:semiHidden="0" w:uiPriority="73" w:unhideWhenUsed="0"/>
+    <w:lsdException w:name="Light Shading Accent 4" w:semiHidden="0" w:uiPriority="60" w:unhideWhenUsed="0"/>
+    <w:lsdException w:name="Light List Accent 4" w:semiHidden="0" w:uiPriority="61" w:unhideWhenUsed="0"/>
+    <w:lsdException w:name="Light Grid Accent 4" w:semiHidden="0" w:uiPriority="62" w:unhideWhenUsed="0"/>
+    <w:lsdException w:name="Medium Shading 1 Accent 4" w:semiHidden="0" w:uiPriority="63" w:unhideWhenUsed="0"/>
+    <w:lsdException w:name="Medium Shading 2 Accent 4" w:semiHidden="0" w:uiPriority="64" w:unhideWhenUsed="0"/>
+    <w:lsdException w:name="Medium List 1 Accent 4" w:semiHidden="0" w:uiPriority="65" w:unhideWhenUsed="0"/>
+    <w:lsdException w:name="Medium List 2 Accent 4" w:semiHidden="0" w:uiPriority="66" w:unhideWhenUsed="0"/>
+    <w:lsdException w:name="Medium Grid 1 Accent 4" w:semiHidden="0" w:uiPriority="67" w:unhideWhenUsed="0"/>
+    <w:lsdException w:name="Medium Grid 2 Accent 4" w:semiHidden="0" w:uiPriority="68" w:unhideWhenUsed="0"/>
+    <w:lsdException w:name="Medium Grid 3 Accent 4" w:semiHidden="0" w:uiPriority="69" w:unhideWhenUsed="0"/>
+    <w:lsdException w:name="Dark List Accent 4" w:semiHidden="0" w:uiPriority="70" w:unhideWhenUsed="0"/>
+    <w:lsdException w:name="Colorful Shading Accent 4" w:semiHidden="0" w:uiPriority="71" w:unhideWhenUsed="0"/>
+    <w:lsdException w:name="Colorful List Accent 4" w:semiHidden="0" w:uiPriority="72" w:unhideWhenUsed="0"/>
+    <w:lsdException w:name="Colorful Grid Accent 4" w:semiHidden="0" w:uiPriority="73" w:unhideWhenUsed="0"/>
+    <w:lsdException w:name="Light Shading Accent 5" w:semiHidden="0" w:uiPriority="60" w:unhideWhenUsed="0"/>
+    <w:lsdException w:name="Light List Accent 5" w:semiHidden="0" w:uiPriority="61" w:unhideWhenUsed="0"/>
+    <w:lsdException w:name="Light Grid Accent 5" w:semiHidden="0" w:uiPriority="62" w:unhideWhenUsed="0"/>
+    <w:lsdException w:name="Medium Shading 1 Accent 5" w:semiHidden="0" w:uiPriority="63" w:unhideWhenUsed="0"/>
+    <w:lsdException w:name="Medium Shading 2 Accent 5" w:semiHidden="0" w:uiPriority="64" w:unhideWhenUsed="0"/>
+    <w:lsdException w:name="Medium List 1 Accent 5" w:semiHidden="0" w:uiPriority="65" w:unhideWhenUsed="0"/>
+    <w:lsdException w:name="Medium List 2 Accent 5" w:semiHidden="0" w:uiPriority="66" w:unhideWhenUsed="0"/>
+    <w:lsdException w:name="Medium Grid 1 Accent 5" w:semiHidden="0" w:uiPriority="67" w:unhideWhenUsed="0"/>
+    <w:lsdException w:name="Medium Grid 2 Accent 5" w:semiHidden="0" w:uiPriority="68" w:unhideWhenUsed="0"/>
+    <w:lsdException w:name="Medium Grid 3 Accent 5" w:semiHidden="0" w:uiPriority="69" w:unhideWhenUsed="0"/>
+    <w:lsdException w:name="Dark List Accent 5" w:semiHidden="0" w:uiPriority="70" w:unhideWhenUsed="0"/>
+    <w:lsdException w:name="Colorful Shading Accent 5" w:semiHidden="0" w:uiPriority="71" w:unhideWhenUsed="0"/>
+    <w:lsdException w:name="Colorful List Accent 5" w:semiHidden="0" w:uiPriority="72" w:unhideWhenUsed="0"/>
+    <w:lsdException w:name="Colorful Grid Accent 5" w:semiHidden="0" w:uiPriority="73" w:unhideWhenUsed="0"/>
+    <w:lsdException w:name="Light Shading Accent 6" w:semiHidden="0" w:uiPriority="60" w:unhideWhenUsed="0"/>
+    <w:lsdException w:name="Light List Accent 6" w:semiHidden="0" w:uiPriority="61" w:unhideWhenUsed="0"/>
+    <w:lsdException w:name="Light Grid Accent 6" w:semiHidden="0" w:uiPriority="62" w:unhideWhenUsed="0"/>
+    <w:lsdException w:name="Medium Shading 1 Accent 6" w:semiHidden="0" w:uiPriority="63" w:unhideWhenUsed="0"/>
+    <w:lsdException w:name="Medium Shading 2 Accent 6" w:semiHidden="0" w:uiPriority="64" w:unhideWhenUsed="0"/>
+    <w:lsdException w:name="Medium List 1 Accent 6" w:semiHidden="0" w:uiPriority="65" w:unhideWhenUsed="0"/>
+    <w:lsdException w:name="Medium List 2 Accent 6" w:semiHidden="0" w:uiPriority="66" w:unhideWhenUsed="0"/>
+    <w:lsdException w:name="Medium Grid 1 Accent 6" w:semiHidden="0" w:uiPriority="67" w:unhideWhenUsed="0"/>
+    <w:lsdException w:name="Medium Grid 2 Accent 6" w:semiHidden="0" w:uiPriority="68" w:unhideWhenUsed="0"/>
+    <w:lsdException w:name="Medium Grid 3 Accent 6" w:semiHidden="0" w:uiPriority="69" w:unhideWhenUsed="0"/>
+    <w:lsdException w:name="Dark List Accent 6" w:semiHidden="0" w:uiPriority="70" w:unhideWhenUsed="0"/>
+    <w:lsdException w:name="Colorful Shading Accent 6" w:semiHidden="0" w:uiPriority="71" w:unhideWhenUsed="0"/>
+    <w:lsdException w:name="Colorful List Accent 6" w:semiHidden="0" w:uiPriority="72" w:unhideWhenUsed="0"/>
+    <w:lsdException w:name="Colorful Grid Accent 6" w:semiHidden="0" w:uiPriority="73" w:unhideWhenUsed="0"/>
+    <w:lsdException w:name="Subtle Emphasis" w:semiHidden="0" w:uiPriority="19" w:unhideWhenUsed="0" w:qFormat="1"/>
+    <w:lsdException w:name="Intense Emphasis" w:semiHidden="0" w:uiPriority="21" w:unhideWhenUsed="0" w:qFormat="1"/>
+    <w:lsdException w:name="Subtle Reference" w:semiHidden="0" w:uiPriority="31" w:unhideWhenUsed="0" w:qFormat="1"/>
+    <w:lsdException w:name="Intense Reference" w:semiHidden="0" w:uiPriority="32" w:unhideWhenUsed="0" w:qFormat="1"/>
+    <w:lsdException w:name="Book Title" w:semiHidden="0" w:uiPriority="33" w:unhideWhenUsed="0" w:qFormat="1"/>
+    <w:lsdException w:name="Bibliography" w:uiPriority="37"/>
+    <w:lsdException w:name="TOC Heading" w:uiPriority="39" w:qFormat="1"/>
+  </w:latentStyles>
+  <w:style w:type="paragraph" w:default="1" w:styleId="Normal">
+    <w:name w:val="Normal"/>
+    <w:qFormat/>
+  </w:style>
+  <w:style w:type="character" w:default="1" w:styleId="Tipodeletrapredefinidodopargrafo">
+    <w:name w:val="Default Paragraph Font"/>
+    <w:uiPriority w:val="1"/>
+    <w:semiHidden/>
+    <w:unhideWhenUsed/>
+  </w:style>
+  <w:style w:type="table" w:default="1" w:styleId="Tabelanormal">
+    <w:name w:val="Normal Table"/>
+    <w:uiPriority w:val="99"/>
+    <w:semiHidden/>
+    <w:unhideWhenUsed/>
+    <w:tblPr>
+      <w:tblInd w:w="0" w:type="dxa"/>
+      <w:tblCellMar>
+        <w:top w:w="0" w:type="dxa"/>
+        <w:left w:w="108" w:type="dxa"/>
+        <w:bottom w:w="0" w:type="dxa"/>
+        <w:right w:w="108" w:type="dxa"/>
+      </w:tblCellMar>
+    </w:tblPr>
+  </w:style>
+  <w:style w:type="numbering" w:default="1" w:styleId="Semlista">
+    <w:name w:val="No List"/>
+    <w:uiPriority w:val="99"/>
+    <w:semiHidden/>
+    <w:unhideWhenUsed/>
+  </w:style>
+  <w:style w:type="paragraph" w:customStyle="1" w:styleId="EC1DAC45C79B4462BFB3781A5F50BDBA">
+    <w:name w:val="EC1DAC45C79B4462BFB3781A5F50BDBA"/>
+    <w:rsid w:val="00DC631E"/>
+  </w:style>
+  <w:style w:type="paragraph" w:customStyle="1" w:styleId="B5B3C62C2FEC43BF9B31B871E2147164">
+    <w:name w:val="B5B3C62C2FEC43BF9B31B871E2147164"/>
+    <w:rsid w:val="00DC631E"/>
+  </w:style>
+  <w:style w:type="paragraph" w:customStyle="1" w:styleId="EB3BE0C9D1A6426CA30EFAC42D555C64">
+    <w:name w:val="EB3BE0C9D1A6426CA30EFAC42D555C64"/>
+    <w:rsid w:val="00DC631E"/>
+  </w:style>
+  <w:style w:type="paragraph" w:customStyle="1" w:styleId="40E5FD50B99D419A8382AEF9231AE4E4">
+    <w:name w:val="40E5FD50B99D419A8382AEF9231AE4E4"/>
+    <w:rsid w:val="00E92906"/>
+  </w:style>
+</w:styles>
+</file>
+
 <file path=word/glossary/webSettings.xml><?xml version="1.0" encoding="utf-8"?>
-<w:webSettings xmlns:mc="http://schemas.openxmlformats.org/markup-compatibility/2006" xmlns:r="http://schemas.openxmlformats.org/officeDocument/2006/relationships" xmlns:w="http://schemas.openxmlformats.org/wordprocessingml/2006/main" xmlns:w14="http://schemas.microsoft.com/office/word/2010/wordml" xmlns:w15="http://schemas.microsoft.com/office/word/2012/wordml" mc:Ignorable="w14 w15">
+<w:webSettings xmlns:mc="http://schemas.openxmlformats.org/markup-compatibility/2006" xmlns:r="http://schemas.openxmlformats.org/officeDocument/2006/relationships" xmlns:w="http://schemas.openxmlformats.org/wordprocessingml/2006/main" xmlns:w14="http://schemas.microsoft.com/office/word/2010/wordml" mc:Ignorable="w14">
   <w:optimizeForBrowser/>
   <w:allowPNG/>
 </w:webSettings>

</xml_diff>

<commit_message>
Added UML Class Diagram
</commit_message>
<xml_diff>
--- a/relatorio CAL.docx
+++ b/relatorio CAL.docx
@@ -1,6 +1,6 @@
 
 <file path=word/document.xml><?xml version="1.0" encoding="utf-8"?>
-<w:document xmlns:wpc="http://schemas.microsoft.com/office/word/2010/wordprocessingCanvas" xmlns:mc="http://schemas.openxmlformats.org/markup-compatibility/2006" xmlns:o="urn:schemas-microsoft-com:office:office" xmlns:r="http://schemas.openxmlformats.org/officeDocument/2006/relationships" xmlns:m="http://schemas.openxmlformats.org/officeDocument/2006/math" xmlns:v="urn:schemas-microsoft-com:vml" xmlns:wp14="http://schemas.microsoft.com/office/word/2010/wordprocessingDrawing" xmlns:wp="http://schemas.openxmlformats.org/drawingml/2006/wordprocessingDrawing" xmlns:w10="urn:schemas-microsoft-com:office:word" xmlns:w="http://schemas.openxmlformats.org/wordprocessingml/2006/main" xmlns:w14="http://schemas.microsoft.com/office/word/2010/wordml" xmlns:wpg="http://schemas.microsoft.com/office/word/2010/wordprocessingGroup" xmlns:wpi="http://schemas.microsoft.com/office/word/2010/wordprocessingInk" xmlns:wne="http://schemas.microsoft.com/office/word/2006/wordml" xmlns:wps="http://schemas.microsoft.com/office/word/2010/wordprocessingShape" mc:Ignorable="w14 wp14">
+<w:document xmlns:ve="http://schemas.openxmlformats.org/markup-compatibility/2006" xmlns:o="urn:schemas-microsoft-com:office:office" xmlns:r="http://schemas.openxmlformats.org/officeDocument/2006/relationships" xmlns:m="http://schemas.openxmlformats.org/officeDocument/2006/math" xmlns:v="urn:schemas-microsoft-com:vml" xmlns:wp="http://schemas.openxmlformats.org/drawingml/2006/wordprocessingDrawing" xmlns:w10="urn:schemas-microsoft-com:office:word" xmlns:w="http://schemas.openxmlformats.org/wordprocessingml/2006/main" xmlns:wne="http://schemas.microsoft.com/office/word/2006/wordml">
   <w:body>
     <w:p>
       <w:pPr>
@@ -87,7 +87,7 @@
     </w:p>
     <w:p>
       <w:pPr>
-        <w:pStyle w:val="Cabealho1"/>
+        <w:pStyle w:val="Ttulo1"/>
         <w:keepNext/>
         <w:jc w:val="center"/>
         <w:rPr>
@@ -137,10 +137,10 @@
           <w:color w:val="8C2D19"/>
           <w:sz w:val="52"/>
           <w:szCs w:val="52"/>
-          <w:lang w:eastAsia="pt-PT"/>
+          <w:lang w:eastAsia="ja-JP"/>
         </w:rPr>
         <w:drawing>
-          <wp:anchor distT="0" distB="0" distL="114300" distR="114300" simplePos="0" relativeHeight="251658240" behindDoc="1" locked="0" layoutInCell="1" allowOverlap="1" wp14:anchorId="55D5E891" wp14:editId="0A47D733">
+          <wp:anchor distT="0" distB="0" distL="114300" distR="114300" simplePos="0" relativeHeight="251658240" behindDoc="1" locked="0" layoutInCell="1" allowOverlap="1">
             <wp:simplePos x="0" y="0"/>
             <wp:positionH relativeFrom="column">
               <wp:posOffset>1454785</wp:posOffset>
@@ -173,10 +173,10 @@
                     </pic:cNvPicPr>
                   </pic:nvPicPr>
                   <pic:blipFill>
-                    <a:blip r:embed="rId9">
+                    <a:blip r:embed="rId8" cstate="print">
                       <a:extLst>
                         <a:ext uri="{28A0092B-C50C-407E-A947-70E740481C1C}">
-                          <a14:useLocalDpi xmlns:a14="http://schemas.microsoft.com/office/drawing/2010/main" val="0"/>
+                          <a14:useLocalDpi xmlns:a14="http://schemas.microsoft.com/office/drawing/2010/main" xmlns:wps="http://schemas.microsoft.com/office/word/2010/wordprocessingShape" xmlns:wpi="http://schemas.microsoft.com/office/word/2010/wordprocessingInk" xmlns:wpg="http://schemas.microsoft.com/office/word/2010/wordprocessingGroup" xmlns:w14="http://schemas.microsoft.com/office/word/2010/wordml" xmlns:w="http://schemas.openxmlformats.org/wordprocessingml/2006/main" xmlns:w10="urn:schemas-microsoft-com:office:word" xmlns:wp14="http://schemas.microsoft.com/office/word/2010/wordprocessingDrawing" xmlns:v="urn:schemas-microsoft-com:vml" xmlns:o="urn:schemas-microsoft-com:office:office" xmlns:mc="http://schemas.openxmlformats.org/markup-compatibility/2006" xmlns:wpc="http://schemas.microsoft.com/office/word/2010/wordprocessingCanvas" xmlns="" val="0"/>
                         </a:ext>
                       </a:extLst>
                     </a:blip>
@@ -201,12 +201,6 @@
                 </pic:pic>
               </a:graphicData>
             </a:graphic>
-            <wp14:sizeRelH relativeFrom="page">
-              <wp14:pctWidth>0</wp14:pctWidth>
-            </wp14:sizeRelH>
-            <wp14:sizeRelV relativeFrom="page">
-              <wp14:pctHeight>0</wp14:pctHeight>
-            </wp14:sizeRelV>
           </wp:anchor>
         </w:drawing>
       </w:r>
@@ -318,7 +312,15 @@
           <w:sz w:val="24"/>
           <w:szCs w:val="24"/>
         </w:rPr>
-        <w:t xml:space="preserve"> ei110536@fe.up.pt</w:t>
+        <w:t xml:space="preserve"> ei11053</w:t>
+      </w:r>
+      <w:r>
+        <w:rPr>
+          <w:rFonts w:ascii="Times New Roman" w:hAnsi="Times New Roman" w:cs="Times New Roman"/>
+          <w:sz w:val="24"/>
+          <w:szCs w:val="24"/>
+        </w:rPr>
+        <w:t>@fe.up.pt</w:t>
       </w:r>
     </w:p>
     <w:p>
@@ -376,7 +378,7 @@
           <w:sz w:val="24"/>
           <w:szCs w:val="24"/>
         </w:rPr>
-        <w:t>ftlopes93@gmail.com</w:t>
+        <w:t>ei11056@fe.up.pt</w:t>
       </w:r>
     </w:p>
     <w:p>
@@ -1683,14 +1685,39 @@
           <w:szCs w:val="24"/>
         </w:rPr>
       </w:pPr>
-      <w:r>
-        <w:rPr>
-          <w:rStyle w:val="TtulodoLivro"/>
-          <w:rFonts w:ascii="Times New Roman" w:hAnsi="Times New Roman" w:cs="Times New Roman"/>
-          <w:i w:val="0"/>
-          <w:sz w:val="24"/>
-          <w:szCs w:val="24"/>
-        </w:rPr>
+    </w:p>
+    <w:p>
+      <w:pPr>
+        <w:spacing w:line="360" w:lineRule="auto"/>
+        <w:rPr>
+          <w:rStyle w:val="TtulodoLivro"/>
+          <w:rFonts w:ascii="Times New Roman" w:hAnsi="Times New Roman" w:cs="Times New Roman"/>
+          <w:i w:val="0"/>
+          <w:sz w:val="24"/>
+          <w:szCs w:val="24"/>
+        </w:rPr>
+      </w:pPr>
+    </w:p>
+    <w:p>
+      <w:pPr>
+        <w:spacing w:line="360" w:lineRule="auto"/>
+        <w:rPr>
+          <w:rStyle w:val="TtulodoLivro"/>
+          <w:rFonts w:ascii="Times New Roman" w:hAnsi="Times New Roman" w:cs="Times New Roman"/>
+          <w:i w:val="0"/>
+          <w:sz w:val="24"/>
+          <w:szCs w:val="24"/>
+        </w:rPr>
+      </w:pPr>
+      <w:r>
+        <w:rPr>
+          <w:rStyle w:val="TtulodoLivro"/>
+          <w:rFonts w:ascii="Times New Roman" w:hAnsi="Times New Roman" w:cs="Times New Roman"/>
+          <w:i w:val="0"/>
+          <w:sz w:val="24"/>
+          <w:szCs w:val="24"/>
+        </w:rPr>
+        <w:lastRenderedPageBreak/>
         <w:t>Restrições:</w:t>
       </w:r>
     </w:p>
@@ -1739,7 +1766,6 @@
           <w:sz w:val="24"/>
           <w:szCs w:val="24"/>
         </w:rPr>
-        <w:lastRenderedPageBreak/>
         <w:t>(</w:t>
       </w:r>
       <w:proofErr w:type="spellStart"/>
@@ -2171,42 +2197,6 @@
           <w:b/>
           <w:sz w:val="32"/>
           <w:szCs w:val="32"/>
-        </w:rPr>
-      </w:pPr>
-    </w:p>
-    <w:p>
-      <w:pPr>
-        <w:rPr>
-          <w:rFonts w:ascii="Times New Roman" w:hAnsi="Times New Roman" w:cs="Times New Roman"/>
-          <w:sz w:val="24"/>
-          <w:szCs w:val="24"/>
-        </w:rPr>
-      </w:pPr>
-    </w:p>
-    <w:p>
-      <w:pPr>
-        <w:rPr>
-          <w:rFonts w:ascii="Times New Roman" w:hAnsi="Times New Roman" w:cs="Times New Roman"/>
-          <w:sz w:val="24"/>
-          <w:szCs w:val="24"/>
-        </w:rPr>
-      </w:pPr>
-    </w:p>
-    <w:p>
-      <w:pPr>
-        <w:rPr>
-          <w:rFonts w:ascii="Times New Roman" w:hAnsi="Times New Roman" w:cs="Times New Roman"/>
-          <w:sz w:val="24"/>
-          <w:szCs w:val="24"/>
-        </w:rPr>
-      </w:pPr>
-    </w:p>
-    <w:p>
-      <w:pPr>
-        <w:rPr>
-          <w:rFonts w:ascii="Times New Roman" w:hAnsi="Times New Roman" w:cs="Times New Roman"/>
-          <w:sz w:val="24"/>
-          <w:szCs w:val="24"/>
         </w:rPr>
       </w:pPr>
     </w:p>
@@ -2237,6 +2227,7 @@
           <w:sz w:val="32"/>
           <w:szCs w:val="32"/>
         </w:rPr>
+        <w:lastRenderedPageBreak/>
         <w:t>Descrição da solução encontrada:</w:t>
       </w:r>
     </w:p>
@@ -2861,7 +2852,7 @@
           <w:sz w:val="24"/>
           <w:szCs w:val="24"/>
         </w:rPr>
-        <w:t>Esta classe guarda o grafo e por sua vez também o</w:t>
+        <w:t xml:space="preserve">Esta classe </w:t>
       </w:r>
       <w:r>
         <w:rPr>
@@ -2870,7 +2861,16 @@
           <w:sz w:val="24"/>
           <w:szCs w:val="24"/>
         </w:rPr>
-        <w:t xml:space="preserve"> representa. Todas as suas funções retornam um booleano a indicar se a sua execução decorreu ou não com sucesso.</w:t>
+        <w:t>trata de representar um grafo criado previamente</w:t>
+      </w:r>
+      <w:r>
+        <w:rPr>
+          <w:rFonts w:ascii="Times New Roman" w:hAnsi="Times New Roman" w:cs="Times New Roman"/>
+          <w:iCs/>
+          <w:sz w:val="24"/>
+          <w:szCs w:val="24"/>
+        </w:rPr>
+        <w:t>. Todas as suas funções retornam um booleano a indicar se a sua execução decorreu ou não com sucesso.</w:t>
       </w:r>
     </w:p>
     <w:p>
@@ -2961,9 +2961,10 @@
           <w:noProof/>
           <w:sz w:val="24"/>
           <w:szCs w:val="24"/>
+          <w:lang w:eastAsia="ja-JP"/>
         </w:rPr>
         <w:drawing>
-          <wp:anchor distT="0" distB="0" distL="114300" distR="114300" simplePos="0" relativeHeight="251659264" behindDoc="1" locked="0" layoutInCell="1" allowOverlap="1" wp14:anchorId="60E59DC8" wp14:editId="63E2E6BC">
+          <wp:anchor distT="0" distB="0" distL="114300" distR="114300" simplePos="0" relativeHeight="251659264" behindDoc="1" locked="0" layoutInCell="1" allowOverlap="1">
             <wp:simplePos x="0" y="0"/>
             <wp:positionH relativeFrom="column">
               <wp:posOffset>1102995</wp:posOffset>
@@ -2996,10 +2997,10 @@
                     </pic:cNvPicPr>
                   </pic:nvPicPr>
                   <pic:blipFill>
-                    <a:blip r:embed="rId10">
+                    <a:blip r:embed="rId9" cstate="print">
                       <a:extLst>
                         <a:ext uri="{28A0092B-C50C-407E-A947-70E740481C1C}">
-                          <a14:useLocalDpi xmlns:a14="http://schemas.microsoft.com/office/drawing/2010/main" val="0"/>
+                          <a14:useLocalDpi xmlns:a14="http://schemas.microsoft.com/office/drawing/2010/main" xmlns:wps="http://schemas.microsoft.com/office/word/2010/wordprocessingShape" xmlns:wpi="http://schemas.microsoft.com/office/word/2010/wordprocessingInk" xmlns:wpg="http://schemas.microsoft.com/office/word/2010/wordprocessingGroup" xmlns:w14="http://schemas.microsoft.com/office/word/2010/wordml" xmlns:w="http://schemas.openxmlformats.org/wordprocessingml/2006/main" xmlns:w10="urn:schemas-microsoft-com:office:word" xmlns:wp14="http://schemas.microsoft.com/office/word/2010/wordprocessingDrawing" xmlns:v="urn:schemas-microsoft-com:vml" xmlns:o="urn:schemas-microsoft-com:office:office" xmlns:mc="http://schemas.openxmlformats.org/markup-compatibility/2006" xmlns:wpc="http://schemas.microsoft.com/office/word/2010/wordprocessingCanvas" xmlns="" val="0"/>
                         </a:ext>
                       </a:extLst>
                     </a:blip>
@@ -3024,12 +3025,6 @@
                 </pic:pic>
               </a:graphicData>
             </a:graphic>
-            <wp14:sizeRelH relativeFrom="page">
-              <wp14:pctWidth>0</wp14:pctWidth>
-            </wp14:sizeRelH>
-            <wp14:sizeRelV relativeFrom="page">
-              <wp14:pctHeight>0</wp14:pctHeight>
-            </wp14:sizeRelV>
           </wp:anchor>
         </w:drawing>
       </w:r>
@@ -3059,7 +3054,7 @@
         </w:rPr>
         <w:t xml:space="preserve"> recebe como entrada uma </w:t>
       </w:r>
-      <w:hyperlink r:id="rId11" w:tooltip="Matriz de adjacência" w:history="1">
+      <w:hyperlink r:id="rId10" w:tooltip="Matriz de adjacência" w:history="1">
         <w:r>
           <w:rPr>
             <w:rFonts w:ascii="Times New Roman" w:hAnsi="Times New Roman" w:cs="Times New Roman"/>
@@ -3077,7 +3072,7 @@
         </w:rPr>
         <w:t> que representa um grafo orientado e valorado. O valor de um </w:t>
       </w:r>
-      <w:hyperlink r:id="rId12" w:tooltip="Caminho" w:history="1">
+      <w:hyperlink r:id="rId11" w:tooltip="Caminho" w:history="1">
         <w:r>
           <w:rPr>
             <w:rFonts w:ascii="Times New Roman" w:hAnsi="Times New Roman" w:cs="Times New Roman"/>
@@ -3095,7 +3090,7 @@
         </w:rPr>
         <w:t> entre dois </w:t>
       </w:r>
-      <w:hyperlink r:id="rId13" w:tooltip="Vértice" w:history="1">
+      <w:hyperlink r:id="rId12" w:tooltip="Vértice" w:history="1">
         <w:r>
           <w:rPr>
             <w:rFonts w:ascii="Times New Roman" w:hAnsi="Times New Roman" w:cs="Times New Roman"/>
@@ -3121,7 +3116,7 @@
         </w:rPr>
         <w:t>é a soma dos valores de todas as </w:t>
       </w:r>
-      <w:hyperlink r:id="rId14" w:tooltip="Aresta (teoria dos grafos)" w:history="1">
+      <w:hyperlink r:id="rId13" w:tooltip="Aresta (teoria dos grafos)" w:history="1">
         <w:r>
           <w:rPr>
             <w:rFonts w:ascii="Times New Roman" w:hAnsi="Times New Roman" w:cs="Times New Roman"/>
@@ -3139,7 +3134,7 @@
         </w:rPr>
         <w:t> ao longo desse caminho. As arestas do grafo podem ter valores negativos, mas o grafo não pode conter nenhum </w:t>
       </w:r>
-      <w:hyperlink r:id="rId15" w:tooltip="Ciclo (teoria dos grafos)" w:history="1">
+      <w:hyperlink r:id="rId14" w:tooltip="Ciclo (teoria dos grafos)" w:history="1">
         <w:r>
           <w:rPr>
             <w:rFonts w:ascii="Times New Roman" w:hAnsi="Times New Roman" w:cs="Times New Roman"/>
@@ -3339,7 +3334,7 @@
         </w:rPr>
         <w:t> </w:t>
       </w:r>
-      <w:hyperlink r:id="rId16" w:tooltip="Algoritmo" w:history="1">
+      <w:hyperlink r:id="rId15" w:tooltip="Algoritmo" w:history="1">
         <w:r>
           <w:rPr>
             <w:rStyle w:val="Hiperligao"/>
@@ -3383,7 +3378,7 @@
         </w:rPr>
         <w:t> </w:t>
       </w:r>
-      <w:hyperlink r:id="rId17" w:tooltip="A resolução de problemas" w:history="1">
+      <w:hyperlink r:id="rId16" w:tooltip="A resolução de problemas" w:history="1">
         <w:r>
           <w:rPr>
             <w:rStyle w:val="Hiperligao"/>
@@ -3407,7 +3402,7 @@
         </w:rPr>
         <w:t> </w:t>
       </w:r>
-      <w:hyperlink r:id="rId18" w:tooltip="Heurística (ciência da computação)" w:history="1">
+      <w:hyperlink r:id="rId17" w:tooltip="Heurística (ciência da computação)" w:history="1">
         <w:r>
           <w:rPr>
             <w:rStyle w:val="Hiperligao"/>
@@ -3852,6 +3847,122 @@
     </w:p>
     <w:p>
       <w:pPr>
+        <w:rPr>
+          <w:rFonts w:ascii="Times New Roman" w:hAnsi="Times New Roman" w:cs="Times New Roman"/>
+          <w:b/>
+          <w:bCs/>
+          <w:color w:val="000000"/>
+          <w:sz w:val="32"/>
+          <w:szCs w:val="32"/>
+        </w:rPr>
+      </w:pPr>
+      <w:r>
+        <w:rPr>
+          <w:rFonts w:ascii="Times New Roman" w:hAnsi="Times New Roman" w:cs="Times New Roman"/>
+          <w:b/>
+          <w:bCs/>
+          <w:color w:val="000000"/>
+          <w:sz w:val="32"/>
+          <w:szCs w:val="32"/>
+        </w:rPr>
+        <w:br w:type="page"/>
+      </w:r>
+    </w:p>
+    <w:p>
+      <w:pPr>
+        <w:jc w:val="center"/>
+        <w:rPr>
+          <w:rFonts w:ascii="Times New Roman" w:hAnsi="Times New Roman" w:cs="Times New Roman"/>
+          <w:b/>
+          <w:bCs/>
+          <w:color w:val="000000"/>
+          <w:sz w:val="32"/>
+          <w:szCs w:val="32"/>
+        </w:rPr>
+      </w:pPr>
+      <w:r>
+        <w:rPr>
+          <w:rFonts w:ascii="Times New Roman" w:hAnsi="Times New Roman" w:cs="Times New Roman"/>
+          <w:b/>
+          <w:bCs/>
+          <w:color w:val="000000"/>
+          <w:sz w:val="32"/>
+          <w:szCs w:val="32"/>
+        </w:rPr>
+        <w:lastRenderedPageBreak/>
+        <w:t>Diagrama de Classes UML</w:t>
+      </w:r>
+      <w:r>
+        <w:rPr>
+          <w:rFonts w:ascii="Times New Roman" w:hAnsi="Times New Roman" w:cs="Times New Roman"/>
+          <w:b/>
+          <w:bCs/>
+          <w:noProof/>
+          <w:color w:val="000000"/>
+          <w:sz w:val="32"/>
+          <w:szCs w:val="32"/>
+          <w:lang w:eastAsia="ja-JP"/>
+        </w:rPr>
+        <w:drawing>
+          <wp:inline distT="0" distB="0" distL="0" distR="0">
+            <wp:extent cx="6296025" cy="6181725"/>
+            <wp:effectExtent l="19050" t="0" r="9525" b="0"/>
+            <wp:docPr id="2" name="Imagem 1" descr="C:\Users\Francisco\Desktop\Overview of Design Model.jpg"/>
+            <wp:cNvGraphicFramePr>
+              <a:graphicFrameLocks xmlns:a="http://schemas.openxmlformats.org/drawingml/2006/main" noChangeAspect="1"/>
+            </wp:cNvGraphicFramePr>
+            <a:graphic xmlns:a="http://schemas.openxmlformats.org/drawingml/2006/main">
+              <a:graphicData uri="http://schemas.openxmlformats.org/drawingml/2006/picture">
+                <pic:pic xmlns:pic="http://schemas.openxmlformats.org/drawingml/2006/picture">
+                  <pic:nvPicPr>
+                    <pic:cNvPr id="0" name="Picture 1" descr="C:\Users\Francisco\Desktop\Overview of Design Model.jpg"/>
+                    <pic:cNvPicPr>
+                      <a:picLocks noChangeAspect="1" noChangeArrowheads="1"/>
+                    </pic:cNvPicPr>
+                  </pic:nvPicPr>
+                  <pic:blipFill>
+                    <a:blip r:embed="rId18" cstate="print"/>
+                    <a:srcRect/>
+                    <a:stretch>
+                      <a:fillRect/>
+                    </a:stretch>
+                  </pic:blipFill>
+                  <pic:spPr bwMode="auto">
+                    <a:xfrm>
+                      <a:off x="0" y="0"/>
+                      <a:ext cx="6296025" cy="6181725"/>
+                    </a:xfrm>
+                    <a:prstGeom prst="rect">
+                      <a:avLst/>
+                    </a:prstGeom>
+                    <a:noFill/>
+                    <a:ln w="9525">
+                      <a:noFill/>
+                      <a:miter lim="800000"/>
+                      <a:headEnd/>
+                      <a:tailEnd/>
+                    </a:ln>
+                  </pic:spPr>
+                </pic:pic>
+              </a:graphicData>
+            </a:graphic>
+          </wp:inline>
+        </w:drawing>
+      </w:r>
+      <w:r>
+        <w:rPr>
+          <w:rFonts w:ascii="Times New Roman" w:hAnsi="Times New Roman" w:cs="Times New Roman"/>
+          <w:b/>
+          <w:bCs/>
+          <w:color w:val="000000"/>
+          <w:sz w:val="32"/>
+          <w:szCs w:val="32"/>
+        </w:rPr>
+        <w:br w:type="page"/>
+      </w:r>
+    </w:p>
+    <w:p>
+      <w:pPr>
         <w:autoSpaceDE w:val="0"/>
         <w:autoSpaceDN w:val="0"/>
         <w:adjustRightInd w:val="0"/>
@@ -3890,7 +4001,6 @@
           <w:sz w:val="32"/>
           <w:szCs w:val="32"/>
         </w:rPr>
-        <w:lastRenderedPageBreak/>
         <w:t xml:space="preserve">Lista de Casos de Utilização Identificados para a Aplicação </w:t>
       </w:r>
     </w:p>
@@ -3935,7 +4045,6 @@
         </w:rPr>
         <w:t xml:space="preserve">Criar </w:t>
       </w:r>
-      <w:proofErr w:type="spellStart"/>
       <w:r>
         <w:rPr>
           <w:rFonts w:ascii="Times New Roman" w:hAnsi="Times New Roman" w:cs="Times New Roman"/>
@@ -3943,9 +4052,8 @@
           <w:sz w:val="23"/>
           <w:szCs w:val="23"/>
         </w:rPr>
-        <w:t>grapho</w:t>
-      </w:r>
-      <w:proofErr w:type="spellEnd"/>
+        <w:t>grafo</w:t>
+      </w:r>
     </w:p>
     <w:p>
       <w:pPr>
@@ -4011,7 +4119,6 @@
         </w:rPr>
         <w:t xml:space="preserve">Criar </w:t>
       </w:r>
-      <w:proofErr w:type="spellStart"/>
       <w:r>
         <w:rPr>
           <w:rFonts w:ascii="Times New Roman" w:hAnsi="Times New Roman" w:cs="Times New Roman"/>
@@ -4019,9 +4126,8 @@
           <w:sz w:val="23"/>
           <w:szCs w:val="23"/>
         </w:rPr>
-        <w:t>vertex</w:t>
-      </w:r>
-      <w:proofErr w:type="spellEnd"/>
+        <w:t>nós</w:t>
+      </w:r>
     </w:p>
     <w:p>
       <w:pPr>
@@ -4494,7 +4600,6 @@
           <w:sz w:val="32"/>
           <w:szCs w:val="32"/>
         </w:rPr>
-        <w:lastRenderedPageBreak/>
         <w:t xml:space="preserve">Principais dificuldades encontradas </w:t>
       </w:r>
       <w:r>
@@ -4866,19 +4971,6 @@
     <w:p>
       <w:pPr>
         <w:spacing w:line="360" w:lineRule="auto"/>
-        <w:ind w:firstLine="708"/>
-        <w:jc w:val="both"/>
-        <w:rPr>
-          <w:rFonts w:ascii="Times New Roman" w:hAnsi="Times New Roman" w:cs="Times New Roman"/>
-          <w:sz w:val="24"/>
-          <w:szCs w:val="24"/>
-        </w:rPr>
-      </w:pPr>
-    </w:p>
-    <w:p>
-      <w:pPr>
-        <w:spacing w:line="360" w:lineRule="auto"/>
-        <w:ind w:firstLine="708"/>
         <w:jc w:val="both"/>
         <w:rPr>
           <w:rFonts w:ascii="Times New Roman" w:hAnsi="Times New Roman" w:cs="Times New Roman"/>
@@ -4908,7 +5000,7 @@
 </file>
 
 <file path=word/endnotes.xml><?xml version="1.0" encoding="utf-8"?>
-<w:endnotes xmlns:wpc="http://schemas.microsoft.com/office/word/2010/wordprocessingCanvas" xmlns:mc="http://schemas.openxmlformats.org/markup-compatibility/2006" xmlns:o="urn:schemas-microsoft-com:office:office" xmlns:r="http://schemas.openxmlformats.org/officeDocument/2006/relationships" xmlns:m="http://schemas.openxmlformats.org/officeDocument/2006/math" xmlns:v="urn:schemas-microsoft-com:vml" xmlns:wp14="http://schemas.microsoft.com/office/word/2010/wordprocessingDrawing" xmlns:wp="http://schemas.openxmlformats.org/drawingml/2006/wordprocessingDrawing" xmlns:w10="urn:schemas-microsoft-com:office:word" xmlns:w="http://schemas.openxmlformats.org/wordprocessingml/2006/main" xmlns:w14="http://schemas.microsoft.com/office/word/2010/wordml" xmlns:wpg="http://schemas.microsoft.com/office/word/2010/wordprocessingGroup" xmlns:wpi="http://schemas.microsoft.com/office/word/2010/wordprocessingInk" xmlns:wne="http://schemas.microsoft.com/office/word/2006/wordml" xmlns:wps="http://schemas.microsoft.com/office/word/2010/wordprocessingShape" mc:Ignorable="w14 wp14">
+<w:endnotes xmlns:ve="http://schemas.openxmlformats.org/markup-compatibility/2006" xmlns:o="urn:schemas-microsoft-com:office:office" xmlns:r="http://schemas.openxmlformats.org/officeDocument/2006/relationships" xmlns:m="http://schemas.openxmlformats.org/officeDocument/2006/math" xmlns:v="urn:schemas-microsoft-com:vml" xmlns:wp="http://schemas.openxmlformats.org/drawingml/2006/wordprocessingDrawing" xmlns:w10="urn:schemas-microsoft-com:office:word" xmlns:w="http://schemas.openxmlformats.org/wordprocessingml/2006/main" xmlns:wne="http://schemas.microsoft.com/office/word/2006/wordml">
   <w:endnote w:type="separator" w:id="-1">
     <w:p>
       <w:pPr>
@@ -4933,7 +5025,7 @@
 </file>
 
 <file path=word/footer1.xml><?xml version="1.0" encoding="utf-8"?>
-<w:ftr xmlns:wpc="http://schemas.microsoft.com/office/word/2010/wordprocessingCanvas" xmlns:mc="http://schemas.openxmlformats.org/markup-compatibility/2006" xmlns:o="urn:schemas-microsoft-com:office:office" xmlns:r="http://schemas.openxmlformats.org/officeDocument/2006/relationships" xmlns:m="http://schemas.openxmlformats.org/officeDocument/2006/math" xmlns:v="urn:schemas-microsoft-com:vml" xmlns:wp14="http://schemas.microsoft.com/office/word/2010/wordprocessingDrawing" xmlns:wp="http://schemas.openxmlformats.org/drawingml/2006/wordprocessingDrawing" xmlns:w10="urn:schemas-microsoft-com:office:word" xmlns:w="http://schemas.openxmlformats.org/wordprocessingml/2006/main" xmlns:w14="http://schemas.microsoft.com/office/word/2010/wordml" xmlns:wpg="http://schemas.microsoft.com/office/word/2010/wordprocessingGroup" xmlns:wpi="http://schemas.microsoft.com/office/word/2010/wordprocessingInk" xmlns:wne="http://schemas.microsoft.com/office/word/2006/wordml" xmlns:wps="http://schemas.microsoft.com/office/word/2010/wordprocessingShape" mc:Ignorable="w14 wp14">
+<w:ftr xmlns:ve="http://schemas.openxmlformats.org/markup-compatibility/2006" xmlns:o="urn:schemas-microsoft-com:office:office" xmlns:r="http://schemas.openxmlformats.org/officeDocument/2006/relationships" xmlns:m="http://schemas.openxmlformats.org/officeDocument/2006/math" xmlns:v="urn:schemas-microsoft-com:vml" xmlns:wp="http://schemas.openxmlformats.org/drawingml/2006/wordprocessingDrawing" xmlns:w10="urn:schemas-microsoft-com:office:word" xmlns:w="http://schemas.openxmlformats.org/wordprocessingml/2006/main" xmlns:wne="http://schemas.microsoft.com/office/word/2006/wordml">
   <w:p>
     <w:pPr>
       <w:pStyle w:val="Rodap"/>
@@ -4943,7 +5035,7 @@
 </file>
 
 <file path=word/footer2.xml><?xml version="1.0" encoding="utf-8"?>
-<w:ftr xmlns:wpc="http://schemas.microsoft.com/office/word/2010/wordprocessingCanvas" xmlns:mc="http://schemas.openxmlformats.org/markup-compatibility/2006" xmlns:o="urn:schemas-microsoft-com:office:office" xmlns:r="http://schemas.openxmlformats.org/officeDocument/2006/relationships" xmlns:m="http://schemas.openxmlformats.org/officeDocument/2006/math" xmlns:v="urn:schemas-microsoft-com:vml" xmlns:wp14="http://schemas.microsoft.com/office/word/2010/wordprocessingDrawing" xmlns:wp="http://schemas.openxmlformats.org/drawingml/2006/wordprocessingDrawing" xmlns:w10="urn:schemas-microsoft-com:office:word" xmlns:w="http://schemas.openxmlformats.org/wordprocessingml/2006/main" xmlns:w14="http://schemas.microsoft.com/office/word/2010/wordml" xmlns:wpg="http://schemas.microsoft.com/office/word/2010/wordprocessingGroup" xmlns:wpi="http://schemas.microsoft.com/office/word/2010/wordprocessingInk" xmlns:wne="http://schemas.microsoft.com/office/word/2006/wordml" xmlns:wps="http://schemas.microsoft.com/office/word/2010/wordprocessingShape" mc:Ignorable="w14 wp14">
+<w:ftr xmlns:ve="http://schemas.openxmlformats.org/markup-compatibility/2006" xmlns:o="urn:schemas-microsoft-com:office:office" xmlns:r="http://schemas.openxmlformats.org/officeDocument/2006/relationships" xmlns:m="http://schemas.openxmlformats.org/officeDocument/2006/math" xmlns:v="urn:schemas-microsoft-com:vml" xmlns:wp="http://schemas.openxmlformats.org/drawingml/2006/wordprocessingDrawing" xmlns:w10="urn:schemas-microsoft-com:office:word" xmlns:w="http://schemas.openxmlformats.org/wordprocessingml/2006/main" xmlns:wne="http://schemas.microsoft.com/office/word/2006/wordml">
   <w:p>
     <w:pPr>
       <w:pStyle w:val="Rodap"/>
@@ -4976,7 +5068,7 @@
 </file>
 
 <file path=word/footer3.xml><?xml version="1.0" encoding="utf-8"?>
-<w:ftr xmlns:wpc="http://schemas.microsoft.com/office/word/2010/wordprocessingCanvas" xmlns:mc="http://schemas.openxmlformats.org/markup-compatibility/2006" xmlns:o="urn:schemas-microsoft-com:office:office" xmlns:r="http://schemas.openxmlformats.org/officeDocument/2006/relationships" xmlns:m="http://schemas.openxmlformats.org/officeDocument/2006/math" xmlns:v="urn:schemas-microsoft-com:vml" xmlns:wp14="http://schemas.microsoft.com/office/word/2010/wordprocessingDrawing" xmlns:wp="http://schemas.openxmlformats.org/drawingml/2006/wordprocessingDrawing" xmlns:w10="urn:schemas-microsoft-com:office:word" xmlns:w="http://schemas.openxmlformats.org/wordprocessingml/2006/main" xmlns:w14="http://schemas.microsoft.com/office/word/2010/wordml" xmlns:wpg="http://schemas.microsoft.com/office/word/2010/wordprocessingGroup" xmlns:wpi="http://schemas.microsoft.com/office/word/2010/wordprocessingInk" xmlns:wne="http://schemas.microsoft.com/office/word/2006/wordml" xmlns:wps="http://schemas.microsoft.com/office/word/2010/wordprocessingShape" mc:Ignorable="w14 wp14">
+<w:ftr xmlns:ve="http://schemas.openxmlformats.org/markup-compatibility/2006" xmlns:o="urn:schemas-microsoft-com:office:office" xmlns:r="http://schemas.openxmlformats.org/officeDocument/2006/relationships" xmlns:m="http://schemas.openxmlformats.org/officeDocument/2006/math" xmlns:v="urn:schemas-microsoft-com:vml" xmlns:wp="http://schemas.openxmlformats.org/drawingml/2006/wordprocessingDrawing" xmlns:w10="urn:schemas-microsoft-com:office:word" xmlns:w="http://schemas.openxmlformats.org/wordprocessingml/2006/main" xmlns:wne="http://schemas.microsoft.com/office/word/2006/wordml">
   <w:p>
     <w:pPr>
       <w:pStyle w:val="Rodap"/>
@@ -4992,7 +5084,7 @@
 </file>
 
 <file path=word/footnotes.xml><?xml version="1.0" encoding="utf-8"?>
-<w:footnotes xmlns:wpc="http://schemas.microsoft.com/office/word/2010/wordprocessingCanvas" xmlns:mc="http://schemas.openxmlformats.org/markup-compatibility/2006" xmlns:o="urn:schemas-microsoft-com:office:office" xmlns:r="http://schemas.openxmlformats.org/officeDocument/2006/relationships" xmlns:m="http://schemas.openxmlformats.org/officeDocument/2006/math" xmlns:v="urn:schemas-microsoft-com:vml" xmlns:wp14="http://schemas.microsoft.com/office/word/2010/wordprocessingDrawing" xmlns:wp="http://schemas.openxmlformats.org/drawingml/2006/wordprocessingDrawing" xmlns:w10="urn:schemas-microsoft-com:office:word" xmlns:w="http://schemas.openxmlformats.org/wordprocessingml/2006/main" xmlns:w14="http://schemas.microsoft.com/office/word/2010/wordml" xmlns:wpg="http://schemas.microsoft.com/office/word/2010/wordprocessingGroup" xmlns:wpi="http://schemas.microsoft.com/office/word/2010/wordprocessingInk" xmlns:wne="http://schemas.microsoft.com/office/word/2006/wordml" xmlns:wps="http://schemas.microsoft.com/office/word/2010/wordprocessingShape" mc:Ignorable="w14 wp14">
+<w:footnotes xmlns:ve="http://schemas.openxmlformats.org/markup-compatibility/2006" xmlns:o="urn:schemas-microsoft-com:office:office" xmlns:r="http://schemas.openxmlformats.org/officeDocument/2006/relationships" xmlns:m="http://schemas.openxmlformats.org/officeDocument/2006/math" xmlns:v="urn:schemas-microsoft-com:vml" xmlns:wp="http://schemas.openxmlformats.org/drawingml/2006/wordprocessingDrawing" xmlns:w10="urn:schemas-microsoft-com:office:word" xmlns:w="http://schemas.openxmlformats.org/wordprocessingml/2006/main" xmlns:wne="http://schemas.microsoft.com/office/word/2006/wordml">
   <w:footnote w:type="separator" w:id="-1">
     <w:p>
       <w:pPr>
@@ -5017,7 +5109,7 @@
 </file>
 
 <file path=word/header1.xml><?xml version="1.0" encoding="utf-8"?>
-<w:hdr xmlns:wpc="http://schemas.microsoft.com/office/word/2010/wordprocessingCanvas" xmlns:mc="http://schemas.openxmlformats.org/markup-compatibility/2006" xmlns:o="urn:schemas-microsoft-com:office:office" xmlns:r="http://schemas.openxmlformats.org/officeDocument/2006/relationships" xmlns:m="http://schemas.openxmlformats.org/officeDocument/2006/math" xmlns:v="urn:schemas-microsoft-com:vml" xmlns:wp14="http://schemas.microsoft.com/office/word/2010/wordprocessingDrawing" xmlns:wp="http://schemas.openxmlformats.org/drawingml/2006/wordprocessingDrawing" xmlns:w10="urn:schemas-microsoft-com:office:word" xmlns:w="http://schemas.openxmlformats.org/wordprocessingml/2006/main" xmlns:w14="http://schemas.microsoft.com/office/word/2010/wordml" xmlns:wpg="http://schemas.microsoft.com/office/word/2010/wordprocessingGroup" xmlns:wpi="http://schemas.microsoft.com/office/word/2010/wordprocessingInk" xmlns:wne="http://schemas.microsoft.com/office/word/2006/wordml" xmlns:wps="http://schemas.microsoft.com/office/word/2010/wordprocessingShape" mc:Ignorable="w14 wp14">
+<w:hdr xmlns:ve="http://schemas.openxmlformats.org/markup-compatibility/2006" xmlns:o="urn:schemas-microsoft-com:office:office" xmlns:r="http://schemas.openxmlformats.org/officeDocument/2006/relationships" xmlns:m="http://schemas.openxmlformats.org/officeDocument/2006/math" xmlns:v="urn:schemas-microsoft-com:vml" xmlns:wp="http://schemas.openxmlformats.org/drawingml/2006/wordprocessingDrawing" xmlns:w10="urn:schemas-microsoft-com:office:word" xmlns:w="http://schemas.openxmlformats.org/wordprocessingml/2006/main" xmlns:wne="http://schemas.microsoft.com/office/word/2006/wordml">
   <w:p>
     <w:pPr>
       <w:pStyle w:val="Cabealho"/>
@@ -5027,7 +5119,7 @@
 </file>
 
 <file path=word/header2.xml><?xml version="1.0" encoding="utf-8"?>
-<w:hdr xmlns:wpc="http://schemas.microsoft.com/office/word/2010/wordprocessingCanvas" xmlns:mc="http://schemas.openxmlformats.org/markup-compatibility/2006" xmlns:o="urn:schemas-microsoft-com:office:office" xmlns:r="http://schemas.openxmlformats.org/officeDocument/2006/relationships" xmlns:m="http://schemas.openxmlformats.org/officeDocument/2006/math" xmlns:v="urn:schemas-microsoft-com:vml" xmlns:wp14="http://schemas.microsoft.com/office/word/2010/wordprocessingDrawing" xmlns:wp="http://schemas.openxmlformats.org/drawingml/2006/wordprocessingDrawing" xmlns:w10="urn:schemas-microsoft-com:office:word" xmlns:w="http://schemas.openxmlformats.org/wordprocessingml/2006/main" xmlns:w14="http://schemas.microsoft.com/office/word/2010/wordml" xmlns:wpg="http://schemas.microsoft.com/office/word/2010/wordprocessingGroup" xmlns:wpi="http://schemas.microsoft.com/office/word/2010/wordprocessingInk" xmlns:wne="http://schemas.microsoft.com/office/word/2006/wordml" xmlns:wps="http://schemas.microsoft.com/office/word/2010/wordprocessingShape" mc:Ignorable="w14 wp14">
+<w:hdr xmlns:ve="http://schemas.openxmlformats.org/markup-compatibility/2006" xmlns:o="urn:schemas-microsoft-com:office:office" xmlns:r="http://schemas.openxmlformats.org/officeDocument/2006/relationships" xmlns:m="http://schemas.openxmlformats.org/officeDocument/2006/math" xmlns:v="urn:schemas-microsoft-com:vml" xmlns:wp="http://schemas.openxmlformats.org/drawingml/2006/wordprocessingDrawing" xmlns:w10="urn:schemas-microsoft-com:office:word" xmlns:w="http://schemas.openxmlformats.org/wordprocessingml/2006/main" xmlns:wne="http://schemas.microsoft.com/office/word/2006/wordml">
   <w:tbl>
     <w:tblPr>
       <w:tblW w:w="5000" w:type="pct"/>
@@ -5041,11 +5133,11 @@
         <w:bottom w:w="72" w:type="dxa"/>
         <w:right w:w="115" w:type="dxa"/>
       </w:tblCellMar>
-      <w:tblLook w:val="04A0" w:firstRow="1" w:lastRow="0" w:firstColumn="1" w:lastColumn="0" w:noHBand="0" w:noVBand="1"/>
+      <w:tblLook w:val="04A0"/>
     </w:tblPr>
     <w:tblGrid>
-      <w:gridCol w:w="8032"/>
-      <w:gridCol w:w="2120"/>
+      <w:gridCol w:w="7976"/>
+      <w:gridCol w:w="2176"/>
     </w:tblGrid>
     <w:tr>
       <w:trPr>
@@ -5066,7 +5158,6 @@
           <w:dataBinding w:prefixMappings="xmlns:ns0='http://schemas.openxmlformats.org/package/2006/metadata/core-properties' xmlns:ns1='http://purl.org/dc/elements/1.1/'" w:xpath="/ns0:coreProperties[1]/ns1:title[1]" w:storeItemID="{6C3C8BC8-F283-45AE-878A-BAB7291924A1}"/>
           <w:text/>
         </w:sdtPr>
-        <w:sdtEndPr/>
         <w:sdtContent>
           <w:tc>
             <w:tcPr>
@@ -5193,12 +5284,6 @@
             <w:color w:val="8C2D19"/>
             <w:sz w:val="36"/>
             <w:szCs w:val="36"/>
-            <w14:shadow w14:blurRad="50800" w14:dist="38100" w14:dir="2700000" w14:sx="100000" w14:sy="100000" w14:kx="0" w14:ky="0" w14:algn="tl">
-              <w14:srgbClr w14:val="000000">
-                <w14:alpha w14:val="60000"/>
-              </w14:srgbClr>
-            </w14:shadow>
-            <w14:numForm w14:val="oldStyle"/>
           </w:rPr>
           <w:alias w:val="Ano"/>
           <w:id w:val="77761609"/>
@@ -5213,7 +5298,6 @@
             <w:calendar w:val="gregorian"/>
           </w:date>
         </w:sdtPr>
-        <w:sdtEndPr/>
         <w:sdtContent>
           <w:tc>
             <w:tcPr>
@@ -5230,7 +5314,6 @@
                   <w:color w:val="4F81BD" w:themeColor="accent1"/>
                   <w:sz w:val="36"/>
                   <w:szCs w:val="36"/>
-                  <w14:numForm w14:val="oldStyle"/>
                 </w:rPr>
               </w:pPr>
               <w:r>
@@ -5241,12 +5324,6 @@
                   <w:color w:val="8C2D19"/>
                   <w:sz w:val="36"/>
                   <w:szCs w:val="36"/>
-                  <w14:shadow w14:blurRad="50800" w14:dist="38100" w14:dir="2700000" w14:sx="100000" w14:sy="100000" w14:kx="0" w14:ky="0" w14:algn="tl">
-                    <w14:srgbClr w14:val="000000">
-                      <w14:alpha w14:val="60000"/>
-                    </w14:srgbClr>
-                  </w14:shadow>
-                  <w14:numForm w14:val="oldStyle"/>
                 </w:rPr>
                 <w:t>2013/2014</w:t>
               </w:r>
@@ -5265,7 +5342,7 @@
 </file>
 
 <file path=word/header3.xml><?xml version="1.0" encoding="utf-8"?>
-<w:hdr xmlns:wpc="http://schemas.microsoft.com/office/word/2010/wordprocessingCanvas" xmlns:mc="http://schemas.openxmlformats.org/markup-compatibility/2006" xmlns:o="urn:schemas-microsoft-com:office:office" xmlns:r="http://schemas.openxmlformats.org/officeDocument/2006/relationships" xmlns:m="http://schemas.openxmlformats.org/officeDocument/2006/math" xmlns:v="urn:schemas-microsoft-com:vml" xmlns:wp14="http://schemas.microsoft.com/office/word/2010/wordprocessingDrawing" xmlns:wp="http://schemas.openxmlformats.org/drawingml/2006/wordprocessingDrawing" xmlns:w10="urn:schemas-microsoft-com:office:word" xmlns:w="http://schemas.openxmlformats.org/wordprocessingml/2006/main" xmlns:w14="http://schemas.microsoft.com/office/word/2010/wordml" xmlns:wpg="http://schemas.microsoft.com/office/word/2010/wordprocessingGroup" xmlns:wpi="http://schemas.microsoft.com/office/word/2010/wordprocessingInk" xmlns:wne="http://schemas.microsoft.com/office/word/2006/wordml" xmlns:wps="http://schemas.microsoft.com/office/word/2010/wordprocessingShape" mc:Ignorable="w14 wp14">
+<w:hdr xmlns:ve="http://schemas.openxmlformats.org/markup-compatibility/2006" xmlns:o="urn:schemas-microsoft-com:office:office" xmlns:r="http://schemas.openxmlformats.org/officeDocument/2006/relationships" xmlns:m="http://schemas.openxmlformats.org/officeDocument/2006/math" xmlns:v="urn:schemas-microsoft-com:vml" xmlns:wp="http://schemas.openxmlformats.org/drawingml/2006/wordprocessingDrawing" xmlns:w10="urn:schemas-microsoft-com:office:word" xmlns:w="http://schemas.openxmlformats.org/wordprocessingml/2006/main" xmlns:wne="http://schemas.microsoft.com/office/word/2006/wordml">
   <w:p>
     <w:pPr>
       <w:pStyle w:val="Cabealho"/>
@@ -5275,7 +5352,7 @@
 </file>
 
 <file path=word/numbering.xml><?xml version="1.0" encoding="utf-8"?>
-<w:numbering xmlns:wpc="http://schemas.microsoft.com/office/word/2010/wordprocessingCanvas" xmlns:mc="http://schemas.openxmlformats.org/markup-compatibility/2006" xmlns:o="urn:schemas-microsoft-com:office:office" xmlns:r="http://schemas.openxmlformats.org/officeDocument/2006/relationships" xmlns:m="http://schemas.openxmlformats.org/officeDocument/2006/math" xmlns:v="urn:schemas-microsoft-com:vml" xmlns:wp14="http://schemas.microsoft.com/office/word/2010/wordprocessingDrawing" xmlns:wp="http://schemas.openxmlformats.org/drawingml/2006/wordprocessingDrawing" xmlns:w10="urn:schemas-microsoft-com:office:word" xmlns:w="http://schemas.openxmlformats.org/wordprocessingml/2006/main" xmlns:w14="http://schemas.microsoft.com/office/word/2010/wordml" xmlns:wpg="http://schemas.microsoft.com/office/word/2010/wordprocessingGroup" xmlns:wpi="http://schemas.microsoft.com/office/word/2010/wordprocessingInk" xmlns:wne="http://schemas.microsoft.com/office/word/2006/wordml" xmlns:wps="http://schemas.microsoft.com/office/word/2010/wordprocessingShape" mc:Ignorable="w14 wp14">
+<w:numbering xmlns:ve="http://schemas.openxmlformats.org/markup-compatibility/2006" xmlns:o="urn:schemas-microsoft-com:office:office" xmlns:r="http://schemas.openxmlformats.org/officeDocument/2006/relationships" xmlns:m="http://schemas.openxmlformats.org/officeDocument/2006/math" xmlns:v="urn:schemas-microsoft-com:vml" xmlns:wp="http://schemas.openxmlformats.org/drawingml/2006/wordprocessingDrawing" xmlns:w10="urn:schemas-microsoft-com:office:word" xmlns:w="http://schemas.openxmlformats.org/wordprocessingml/2006/main" xmlns:wne="http://schemas.microsoft.com/office/word/2006/wordml">
   <w:abstractNum w:abstractNumId="0">
     <w:nsid w:val="241E413A"/>
     <w:multiLevelType w:val="multilevel"/>
@@ -5640,7 +5717,7 @@
 </file>
 
 <file path=word/styles.xml><?xml version="1.0" encoding="utf-8"?>
-<w:styles xmlns:mc="http://schemas.openxmlformats.org/markup-compatibility/2006" xmlns:r="http://schemas.openxmlformats.org/officeDocument/2006/relationships" xmlns:w="http://schemas.openxmlformats.org/wordprocessingml/2006/main" xmlns:w14="http://schemas.microsoft.com/office/word/2010/wordml" mc:Ignorable="w14">
+<w:styles xmlns:r="http://schemas.openxmlformats.org/officeDocument/2006/relationships" xmlns:w="http://schemas.openxmlformats.org/wordprocessingml/2006/main">
   <w:docDefaults>
     <w:rPrDefault>
       <w:rPr>
@@ -5798,11 +5875,12 @@
   <w:style w:type="paragraph" w:default="1" w:styleId="Normal">
     <w:name w:val="Normal"/>
     <w:qFormat/>
-  </w:style>
-  <w:style w:type="paragraph" w:styleId="Cabealho1">
+    <w:rsid w:val="007937D9"/>
+  </w:style>
+  <w:style w:type="paragraph" w:styleId="Ttulo1">
     <w:name w:val="heading 1"/>
     <w:basedOn w:val="Normal"/>
-    <w:link w:val="Cabealho1Carcter"/>
+    <w:link w:val="Ttulo1Carcter"/>
     <w:uiPriority w:val="9"/>
     <w:qFormat/>
     <w:rsid w:val="00497149"/>
@@ -5831,6 +5909,7 @@
     <w:uiPriority w:val="99"/>
     <w:semiHidden/>
     <w:unhideWhenUsed/>
+    <w:qFormat/>
     <w:tblPr>
       <w:tblInd w:w="0" w:type="dxa"/>
       <w:tblCellMar>
@@ -6031,10 +6110,10 @@
       <w:contextualSpacing/>
     </w:pPr>
   </w:style>
-  <w:style w:type="character" w:customStyle="1" w:styleId="Cabealho1Carcter">
-    <w:name w:val="Cabeçalho 1 Carácter"/>
+  <w:style w:type="character" w:customStyle="1" w:styleId="Ttulo1Carcter">
+    <w:name w:val="Título 1 Carácter"/>
     <w:basedOn w:val="Tipodeletrapredefinidodopargrafo"/>
-    <w:link w:val="Cabealho1"/>
+    <w:link w:val="Ttulo1"/>
     <w:uiPriority w:val="9"/>
     <w:rsid w:val="00497149"/>
     <w:rPr>
@@ -6760,7 +6839,7 @@
 </file>
 
 <file path=word/glossary/document.xml><?xml version="1.0" encoding="utf-8"?>
-<w:glossaryDocument xmlns:wpc="http://schemas.microsoft.com/office/word/2010/wordprocessingCanvas" xmlns:mc="http://schemas.openxmlformats.org/markup-compatibility/2006" xmlns:o="urn:schemas-microsoft-com:office:office" xmlns:r="http://schemas.openxmlformats.org/officeDocument/2006/relationships" xmlns:m="http://schemas.openxmlformats.org/officeDocument/2006/math" xmlns:v="urn:schemas-microsoft-com:vml" xmlns:wp14="http://schemas.microsoft.com/office/word/2010/wordprocessingDrawing" xmlns:wp="http://schemas.openxmlformats.org/drawingml/2006/wordprocessingDrawing" xmlns:w10="urn:schemas-microsoft-com:office:word" xmlns:w="http://schemas.openxmlformats.org/wordprocessingml/2006/main" xmlns:w14="http://schemas.microsoft.com/office/word/2010/wordml" xmlns:wpg="http://schemas.microsoft.com/office/word/2010/wordprocessingGroup" xmlns:wpi="http://schemas.microsoft.com/office/word/2010/wordprocessingInk" xmlns:wne="http://schemas.microsoft.com/office/word/2006/wordml" xmlns:wps="http://schemas.microsoft.com/office/word/2010/wordprocessingShape" mc:Ignorable="w14 wp14">
+<w:glossaryDocument xmlns:ve="http://schemas.openxmlformats.org/markup-compatibility/2006" xmlns:o="urn:schemas-microsoft-com:office:office" xmlns:r="http://schemas.openxmlformats.org/officeDocument/2006/relationships" xmlns:m="http://schemas.openxmlformats.org/officeDocument/2006/math" xmlns:v="urn:schemas-microsoft-com:vml" xmlns:wp="http://schemas.openxmlformats.org/drawingml/2006/wordprocessingDrawing" xmlns:w10="urn:schemas-microsoft-com:office:word" xmlns:w="http://schemas.openxmlformats.org/wordprocessingml/2006/main" xmlns:wne="http://schemas.microsoft.com/office/word/2006/wordml">
   <w:docParts>
     <w:docPart>
       <w:docPartPr>
@@ -6832,7 +6911,7 @@
 </file>
 
 <file path=word/glossary/fontTable.xml><?xml version="1.0" encoding="utf-8"?>
-<w:fonts xmlns:mc="http://schemas.openxmlformats.org/markup-compatibility/2006" xmlns:r="http://schemas.openxmlformats.org/officeDocument/2006/relationships" xmlns:w="http://schemas.openxmlformats.org/wordprocessingml/2006/main" xmlns:w14="http://schemas.microsoft.com/office/word/2010/wordml" mc:Ignorable="w14">
+<w:fonts xmlns:r="http://schemas.openxmlformats.org/officeDocument/2006/relationships" xmlns:w="http://schemas.openxmlformats.org/wordprocessingml/2006/main">
   <w:font w:name="Symbol">
     <w:panose1 w:val="05050102010706020507"/>
     <w:charset w:val="02"/>
@@ -6883,6 +6962,14 @@
     <w:pitch w:val="variable"/>
     <w:sig w:usb0="E00002FF" w:usb1="400004FF" w:usb2="00000000" w:usb3="00000000" w:csb0="0000019F" w:csb1="00000000"/>
   </w:font>
+  <w:font w:name="ＭＳ ゴシック">
+    <w:altName w:val="MS Gothic"/>
+    <w:panose1 w:val="020B0609070205080204"/>
+    <w:charset w:val="80"/>
+    <w:family w:val="modern"/>
+    <w:pitch w:val="fixed"/>
+    <w:sig w:usb0="E00002FF" w:usb1="6AC7FDFB" w:usb2="00000012" w:usb3="00000000" w:csb0="0002009F" w:csb1="00000000"/>
+  </w:font>
   <w:font w:name="Arial">
     <w:panose1 w:val="020B0604020202020204"/>
     <w:charset w:val="00"/>
@@ -6897,21 +6984,25 @@
     <w:pitch w:val="fixed"/>
     <w:sig w:usb0="E10002FF" w:usb1="4000FCFF" w:usb2="00000009" w:usb3="00000000" w:csb0="0000019F" w:csb1="00000000"/>
   </w:font>
+  <w:font w:name="ＭＳ 明朝">
+    <w:altName w:val="MS Mincho"/>
+    <w:panose1 w:val="02020609040205080304"/>
+    <w:charset w:val="80"/>
+    <w:family w:val="roman"/>
+    <w:pitch w:val="fixed"/>
+    <w:sig w:usb0="E00002FF" w:usb1="6AC7FDFB" w:usb2="00000012" w:usb3="00000000" w:csb0="0002009F" w:csb1="00000000"/>
+  </w:font>
 </w:fonts>
 </file>
 
 <file path=word/glossary/settings.xml><?xml version="1.0" encoding="utf-8"?>
-<w:settings xmlns:mc="http://schemas.openxmlformats.org/markup-compatibility/2006" xmlns:o="urn:schemas-microsoft-com:office:office" xmlns:r="http://schemas.openxmlformats.org/officeDocument/2006/relationships" xmlns:m="http://schemas.openxmlformats.org/officeDocument/2006/math" xmlns:v="urn:schemas-microsoft-com:vml" xmlns:w10="urn:schemas-microsoft-com:office:word" xmlns:w="http://schemas.openxmlformats.org/wordprocessingml/2006/main" xmlns:w14="http://schemas.microsoft.com/office/word/2010/wordml" xmlns:sl="http://schemas.openxmlformats.org/schemaLibrary/2006/main" mc:Ignorable="w14">
+<w:settings xmlns:o="urn:schemas-microsoft-com:office:office" xmlns:r="http://schemas.openxmlformats.org/officeDocument/2006/relationships" xmlns:m="http://schemas.openxmlformats.org/officeDocument/2006/math" xmlns:v="urn:schemas-microsoft-com:vml" xmlns:w10="urn:schemas-microsoft-com:office:word" xmlns:w="http://schemas.openxmlformats.org/wordprocessingml/2006/main" xmlns:sl="http://schemas.openxmlformats.org/schemaLibrary/2006/main">
   <w:view w:val="normal"/>
   <w:defaultTabStop w:val="708"/>
   <w:hyphenationZone w:val="425"/>
   <w:characterSpacingControl w:val="doNotCompress"/>
   <w:compat>
     <w:useFELayout/>
-    <w:compatSetting w:name="compatibilityMode" w:uri="http://schemas.microsoft.com/office/word" w:val="14"/>
-    <w:compatSetting w:name="overrideTableStyleFontSizeAndJustification" w:uri="http://schemas.microsoft.com/office/word" w:val="1"/>
-    <w:compatSetting w:name="enableOpenTypeFeatures" w:uri="http://schemas.microsoft.com/office/word" w:val="1"/>
-    <w:compatSetting w:name="doNotFlipMirrorIndents" w:uri="http://schemas.microsoft.com/office/word" w:val="1"/>
   </w:compat>
   <w:rsids>
     <w:rsidRoot w:val="00DC631E"/>
@@ -6929,6 +7020,7 @@
     <w:rsid w:val="00971EB1"/>
     <w:rsid w:val="009B35C2"/>
     <w:rsid w:val="00B40CA6"/>
+    <w:rsid w:val="00BB6FCA"/>
     <w:rsid w:val="00C709F9"/>
     <w:rsid w:val="00D626E3"/>
     <w:rsid w:val="00DC631E"/>
@@ -6941,7 +7033,7 @@
     <m:mathFont m:val="Cambria Math"/>
     <m:brkBin m:val="before"/>
     <m:brkBinSub m:val="--"/>
-    <m:smallFrac m:val="0"/>
+    <m:smallFrac m:val="off"/>
     <m:dispDef/>
     <m:lMargin m:val="0"/>
     <m:rMargin m:val="0"/>
@@ -6950,7 +7042,7 @@
     <m:intLim m:val="subSup"/>
     <m:naryLim m:val="undOvr"/>
   </m:mathPr>
-  <w:themeFontLang w:val="pt-PT"/>
+  <w:themeFontLang w:val="pt-PT" w:eastAsia="ja-JP"/>
   <w:clrSchemeMapping w:bg1="light1" w:t1="dark1" w:bg2="light2" w:t2="dark2" w:accent1="accent1" w:accent2="accent2" w:accent3="accent3" w:accent4="accent4" w:accent5="accent5" w:accent6="accent6" w:hyperlink="hyperlink" w:followedHyperlink="followedHyperlink"/>
   <w:decimalSymbol w:val=","/>
   <w:listSeparator w:val=";"/>
@@ -6958,7 +7050,7 @@
 </file>
 
 <file path=word/glossary/styles.xml><?xml version="1.0" encoding="utf-8"?>
-<w:styles xmlns:mc="http://schemas.openxmlformats.org/markup-compatibility/2006" xmlns:r="http://schemas.openxmlformats.org/officeDocument/2006/relationships" xmlns:w="http://schemas.openxmlformats.org/wordprocessingml/2006/main" xmlns:w14="http://schemas.microsoft.com/office/word/2010/wordml" mc:Ignorable="w14">
+<w:styles xmlns:r="http://schemas.openxmlformats.org/officeDocument/2006/relationships" xmlns:w="http://schemas.openxmlformats.org/wordprocessingml/2006/main">
   <w:docDefaults>
     <w:rPrDefault>
       <w:rPr>
@@ -7116,6 +7208,7 @@
   <w:style w:type="paragraph" w:default="1" w:styleId="Normal">
     <w:name w:val="Normal"/>
     <w:qFormat/>
+    <w:rsid w:val="00BB6FCA"/>
   </w:style>
   <w:style w:type="character" w:default="1" w:styleId="Tipodeletrapredefinidodopargrafo">
     <w:name w:val="Default Paragraph Font"/>
@@ -7128,6 +7221,7 @@
     <w:uiPriority w:val="99"/>
     <w:semiHidden/>
     <w:unhideWhenUsed/>
+    <w:qFormat/>
     <w:tblPr>
       <w:tblInd w:w="0" w:type="dxa"/>
       <w:tblCellMar>
@@ -7163,214 +7257,8 @@
 </w:styles>
 </file>
 
-<file path=word/glossary/stylesWithEffects.xml><?xml version="1.0" encoding="utf-8"?>
-<w:styles xmlns:wpc="http://schemas.microsoft.com/office/word/2010/wordprocessingCanvas" xmlns:mc="http://schemas.openxmlformats.org/markup-compatibility/2006" xmlns:o="urn:schemas-microsoft-com:office:office" xmlns:r="http://schemas.openxmlformats.org/officeDocument/2006/relationships" xmlns:m="http://schemas.openxmlformats.org/officeDocument/2006/math" xmlns:v="urn:schemas-microsoft-com:vml" xmlns:wp14="http://schemas.microsoft.com/office/word/2010/wordprocessingDrawing" xmlns:wp="http://schemas.openxmlformats.org/drawingml/2006/wordprocessingDrawing" xmlns:w10="urn:schemas-microsoft-com:office:word" xmlns:w="http://schemas.openxmlformats.org/wordprocessingml/2006/main" xmlns:w14="http://schemas.microsoft.com/office/word/2010/wordml" xmlns:wpg="http://schemas.microsoft.com/office/word/2010/wordprocessingGroup" xmlns:wpi="http://schemas.microsoft.com/office/word/2010/wordprocessingInk" xmlns:wne="http://schemas.microsoft.com/office/word/2006/wordml" xmlns:wps="http://schemas.microsoft.com/office/word/2010/wordprocessingShape" mc:Ignorable="w14 wp14">
-  <w:docDefaults>
-    <w:rPrDefault>
-      <w:rPr>
-        <w:rFonts w:asciiTheme="minorHAnsi" w:eastAsiaTheme="minorEastAsia" w:hAnsiTheme="minorHAnsi" w:cstheme="minorBidi"/>
-        <w:sz w:val="22"/>
-        <w:szCs w:val="22"/>
-        <w:lang w:val="pt-PT" w:eastAsia="pt-PT" w:bidi="ar-SA"/>
-      </w:rPr>
-    </w:rPrDefault>
-    <w:pPrDefault>
-      <w:pPr>
-        <w:spacing w:after="200" w:line="276" w:lineRule="auto"/>
-      </w:pPr>
-    </w:pPrDefault>
-  </w:docDefaults>
-  <w:latentStyles w:defLockedState="0" w:defUIPriority="99" w:defSemiHidden="1" w:defUnhideWhenUsed="1" w:defQFormat="0" w:count="267">
-    <w:lsdException w:name="Normal" w:semiHidden="0" w:uiPriority="0" w:unhideWhenUsed="0" w:qFormat="1"/>
-    <w:lsdException w:name="heading 1" w:semiHidden="0" w:uiPriority="9" w:unhideWhenUsed="0" w:qFormat="1"/>
-    <w:lsdException w:name="heading 2" w:uiPriority="9" w:qFormat="1"/>
-    <w:lsdException w:name="heading 3" w:uiPriority="9" w:qFormat="1"/>
-    <w:lsdException w:name="heading 4" w:uiPriority="9" w:qFormat="1"/>
-    <w:lsdException w:name="heading 5" w:uiPriority="9" w:qFormat="1"/>
-    <w:lsdException w:name="heading 6" w:uiPriority="9" w:qFormat="1"/>
-    <w:lsdException w:name="heading 7" w:uiPriority="9" w:qFormat="1"/>
-    <w:lsdException w:name="heading 8" w:uiPriority="9" w:qFormat="1"/>
-    <w:lsdException w:name="heading 9" w:uiPriority="9" w:qFormat="1"/>
-    <w:lsdException w:name="toc 1" w:uiPriority="39"/>
-    <w:lsdException w:name="toc 2" w:uiPriority="39"/>
-    <w:lsdException w:name="toc 3" w:uiPriority="39"/>
-    <w:lsdException w:name="toc 4" w:uiPriority="39"/>
-    <w:lsdException w:name="toc 5" w:uiPriority="39"/>
-    <w:lsdException w:name="toc 6" w:uiPriority="39"/>
-    <w:lsdException w:name="toc 7" w:uiPriority="39"/>
-    <w:lsdException w:name="toc 8" w:uiPriority="39"/>
-    <w:lsdException w:name="toc 9" w:uiPriority="39"/>
-    <w:lsdException w:name="caption" w:uiPriority="35" w:qFormat="1"/>
-    <w:lsdException w:name="Title" w:semiHidden="0" w:uiPriority="10" w:unhideWhenUsed="0" w:qFormat="1"/>
-    <w:lsdException w:name="Default Paragraph Font" w:uiPriority="1"/>
-    <w:lsdException w:name="Subtitle" w:semiHidden="0" w:uiPriority="11" w:unhideWhenUsed="0" w:qFormat="1"/>
-    <w:lsdException w:name="Strong" w:semiHidden="0" w:uiPriority="22" w:unhideWhenUsed="0" w:qFormat="1"/>
-    <w:lsdException w:name="Emphasis" w:semiHidden="0" w:uiPriority="20" w:unhideWhenUsed="0" w:qFormat="1"/>
-    <w:lsdException w:name="Table Grid" w:semiHidden="0" w:uiPriority="59" w:unhideWhenUsed="0"/>
-    <w:lsdException w:name="Placeholder Text" w:unhideWhenUsed="0"/>
-    <w:lsdException w:name="No Spacing" w:semiHidden="0" w:uiPriority="1" w:unhideWhenUsed="0" w:qFormat="1"/>
-    <w:lsdException w:name="Light Shading" w:semiHidden="0" w:uiPriority="60" w:unhideWhenUsed="0"/>
-    <w:lsdException w:name="Light List" w:semiHidden="0" w:uiPriority="61" w:unhideWhenUsed="0"/>
-    <w:lsdException w:name="Light Grid" w:semiHidden="0" w:uiPriority="62" w:unhideWhenUsed="0"/>
-    <w:lsdException w:name="Medium Shading 1" w:semiHidden="0" w:uiPriority="63" w:unhideWhenUsed="0"/>
-    <w:lsdException w:name="Medium Shading 2" w:semiHidden="0" w:uiPriority="64" w:unhideWhenUsed="0"/>
-    <w:lsdException w:name="Medium List 1" w:semiHidden="0" w:uiPriority="65" w:unhideWhenUsed="0"/>
-    <w:lsdException w:name="Medium List 2" w:semiHidden="0" w:uiPriority="66" w:unhideWhenUsed="0"/>
-    <w:lsdException w:name="Medium Grid 1" w:semiHidden="0" w:uiPriority="67" w:unhideWhenUsed="0"/>
-    <w:lsdException w:name="Medium Grid 2" w:semiHidden="0" w:uiPriority="68" w:unhideWhenUsed="0"/>
-    <w:lsdException w:name="Medium Grid 3" w:semiHidden="0" w:uiPriority="69" w:unhideWhenUsed="0"/>
-    <w:lsdException w:name="Dark List" w:semiHidden="0" w:uiPriority="70" w:unhideWhenUsed="0"/>
-    <w:lsdException w:name="Colorful Shading" w:semiHidden="0" w:uiPriority="71" w:unhideWhenUsed="0"/>
-    <w:lsdException w:name="Colorful List" w:semiHidden="0" w:uiPriority="72" w:unhideWhenUsed="0"/>
-    <w:lsdException w:name="Colorful Grid" w:semiHidden="0" w:uiPriority="73" w:unhideWhenUsed="0"/>
-    <w:lsdException w:name="Light Shading Accent 1" w:semiHidden="0" w:uiPriority="60" w:unhideWhenUsed="0"/>
-    <w:lsdException w:name="Light List Accent 1" w:semiHidden="0" w:uiPriority="61" w:unhideWhenUsed="0"/>
-    <w:lsdException w:name="Light Grid Accent 1" w:semiHidden="0" w:uiPriority="62" w:unhideWhenUsed="0"/>
-    <w:lsdException w:name="Medium Shading 1 Accent 1" w:semiHidden="0" w:uiPriority="63" w:unhideWhenUsed="0"/>
-    <w:lsdException w:name="Medium Shading 2 Accent 1" w:semiHidden="0" w:uiPriority="64" w:unhideWhenUsed="0"/>
-    <w:lsdException w:name="Medium List 1 Accent 1" w:semiHidden="0" w:uiPriority="65" w:unhideWhenUsed="0"/>
-    <w:lsdException w:name="Revision" w:unhideWhenUsed="0"/>
-    <w:lsdException w:name="List Paragraph" w:semiHidden="0" w:uiPriority="34" w:unhideWhenUsed="0" w:qFormat="1"/>
-    <w:lsdException w:name="Quote" w:semiHidden="0" w:uiPriority="29" w:unhideWhenUsed="0" w:qFormat="1"/>
-    <w:lsdException w:name="Intense Quote" w:semiHidden="0" w:uiPriority="30" w:unhideWhenUsed="0" w:qFormat="1"/>
-    <w:lsdException w:name="Medium List 2 Accent 1" w:semiHidden="0" w:uiPriority="66" w:unhideWhenUsed="0"/>
-    <w:lsdException w:name="Medium Grid 1 Accent 1" w:semiHidden="0" w:uiPriority="67" w:unhideWhenUsed="0"/>
-    <w:lsdException w:name="Medium Grid 2 Accent 1" w:semiHidden="0" w:uiPriority="68" w:unhideWhenUsed="0"/>
-    <w:lsdException w:name="Medium Grid 3 Accent 1" w:semiHidden="0" w:uiPriority="69" w:unhideWhenUsed="0"/>
-    <w:lsdException w:name="Dark List Accent 1" w:semiHidden="0" w:uiPriority="70" w:unhideWhenUsed="0"/>
-    <w:lsdException w:name="Colorful Shading Accent 1" w:semiHidden="0" w:uiPriority="71" w:unhideWhenUsed="0"/>
-    <w:lsdException w:name="Colorful List Accent 1" w:semiHidden="0" w:uiPriority="72" w:unhideWhenUsed="0"/>
-    <w:lsdException w:name="Colorful Grid Accent 1" w:semiHidden="0" w:uiPriority="73" w:unhideWhenUsed="0"/>
-    <w:lsdException w:name="Light Shading Accent 2" w:semiHidden="0" w:uiPriority="60" w:unhideWhenUsed="0"/>
-    <w:lsdException w:name="Light List Accent 2" w:semiHidden="0" w:uiPriority="61" w:unhideWhenUsed="0"/>
-    <w:lsdException w:name="Light Grid Accent 2" w:semiHidden="0" w:uiPriority="62" w:unhideWhenUsed="0"/>
-    <w:lsdException w:name="Medium Shading 1 Accent 2" w:semiHidden="0" w:uiPriority="63" w:unhideWhenUsed="0"/>
-    <w:lsdException w:name="Medium Shading 2 Accent 2" w:semiHidden="0" w:uiPriority="64" w:unhideWhenUsed="0"/>
-    <w:lsdException w:name="Medium List 1 Accent 2" w:semiHidden="0" w:uiPriority="65" w:unhideWhenUsed="0"/>
-    <w:lsdException w:name="Medium List 2 Accent 2" w:semiHidden="0" w:uiPriority="66" w:unhideWhenUsed="0"/>
-    <w:lsdException w:name="Medium Grid 1 Accent 2" w:semiHidden="0" w:uiPriority="67" w:unhideWhenUsed="0"/>
-    <w:lsdException w:name="Medium Grid 2 Accent 2" w:semiHidden="0" w:uiPriority="68" w:unhideWhenUsed="0"/>
-    <w:lsdException w:name="Medium Grid 3 Accent 2" w:semiHidden="0" w:uiPriority="69" w:unhideWhenUsed="0"/>
-    <w:lsdException w:name="Dark List Accent 2" w:semiHidden="0" w:uiPriority="70" w:unhideWhenUsed="0"/>
-    <w:lsdException w:name="Colorful Shading Accent 2" w:semiHidden="0" w:uiPriority="71" w:unhideWhenUsed="0"/>
-    <w:lsdException w:name="Colorful List Accent 2" w:semiHidden="0" w:uiPriority="72" w:unhideWhenUsed="0"/>
-    <w:lsdException w:name="Colorful Grid Accent 2" w:semiHidden="0" w:uiPriority="73" w:unhideWhenUsed="0"/>
-    <w:lsdException w:name="Light Shading Accent 3" w:semiHidden="0" w:uiPriority="60" w:unhideWhenUsed="0"/>
-    <w:lsdException w:name="Light List Accent 3" w:semiHidden="0" w:uiPriority="61" w:unhideWhenUsed="0"/>
-    <w:lsdException w:name="Light Grid Accent 3" w:semiHidden="0" w:uiPriority="62" w:unhideWhenUsed="0"/>
-    <w:lsdException w:name="Medium Shading 1 Accent 3" w:semiHidden="0" w:uiPriority="63" w:unhideWhenUsed="0"/>
-    <w:lsdException w:name="Medium Shading 2 Accent 3" w:semiHidden="0" w:uiPriority="64" w:unhideWhenUsed="0"/>
-    <w:lsdException w:name="Medium List 1 Accent 3" w:semiHidden="0" w:uiPriority="65" w:unhideWhenUsed="0"/>
-    <w:lsdException w:name="Medium List 2 Accent 3" w:semiHidden="0" w:uiPriority="66" w:unhideWhenUsed="0"/>
-    <w:lsdException w:name="Medium Grid 1 Accent 3" w:semiHidden="0" w:uiPriority="67" w:unhideWhenUsed="0"/>
-    <w:lsdException w:name="Medium Grid 2 Accent 3" w:semiHidden="0" w:uiPriority="68" w:unhideWhenUsed="0"/>
-    <w:lsdException w:name="Medium Grid 3 Accent 3" w:semiHidden="0" w:uiPriority="69" w:unhideWhenUsed="0"/>
-    <w:lsdException w:name="Dark List Accent 3" w:semiHidden="0" w:uiPriority="70" w:unhideWhenUsed="0"/>
-    <w:lsdException w:name="Colorful Shading Accent 3" w:semiHidden="0" w:uiPriority="71" w:unhideWhenUsed="0"/>
-    <w:lsdException w:name="Colorful List Accent 3" w:semiHidden="0" w:uiPriority="72" w:unhideWhenUsed="0"/>
-    <w:lsdException w:name="Colorful Grid Accent 3" w:semiHidden="0" w:uiPriority="73" w:unhideWhenUsed="0"/>
-    <w:lsdException w:name="Light Shading Accent 4" w:semiHidden="0" w:uiPriority="60" w:unhideWhenUsed="0"/>
-    <w:lsdException w:name="Light List Accent 4" w:semiHidden="0" w:uiPriority="61" w:unhideWhenUsed="0"/>
-    <w:lsdException w:name="Light Grid Accent 4" w:semiHidden="0" w:uiPriority="62" w:unhideWhenUsed="0"/>
-    <w:lsdException w:name="Medium Shading 1 Accent 4" w:semiHidden="0" w:uiPriority="63" w:unhideWhenUsed="0"/>
-    <w:lsdException w:name="Medium Shading 2 Accent 4" w:semiHidden="0" w:uiPriority="64" w:unhideWhenUsed="0"/>
-    <w:lsdException w:name="Medium List 1 Accent 4" w:semiHidden="0" w:uiPriority="65" w:unhideWhenUsed="0"/>
-    <w:lsdException w:name="Medium List 2 Accent 4" w:semiHidden="0" w:uiPriority="66" w:unhideWhenUsed="0"/>
-    <w:lsdException w:name="Medium Grid 1 Accent 4" w:semiHidden="0" w:uiPriority="67" w:unhideWhenUsed="0"/>
-    <w:lsdException w:name="Medium Grid 2 Accent 4" w:semiHidden="0" w:uiPriority="68" w:unhideWhenUsed="0"/>
-    <w:lsdException w:name="Medium Grid 3 Accent 4" w:semiHidden="0" w:uiPriority="69" w:unhideWhenUsed="0"/>
-    <w:lsdException w:name="Dark List Accent 4" w:semiHidden="0" w:uiPriority="70" w:unhideWhenUsed="0"/>
-    <w:lsdException w:name="Colorful Shading Accent 4" w:semiHidden="0" w:uiPriority="71" w:unhideWhenUsed="0"/>
-    <w:lsdException w:name="Colorful List Accent 4" w:semiHidden="0" w:uiPriority="72" w:unhideWhenUsed="0"/>
-    <w:lsdException w:name="Colorful Grid Accent 4" w:semiHidden="0" w:uiPriority="73" w:unhideWhenUsed="0"/>
-    <w:lsdException w:name="Light Shading Accent 5" w:semiHidden="0" w:uiPriority="60" w:unhideWhenUsed="0"/>
-    <w:lsdException w:name="Light List Accent 5" w:semiHidden="0" w:uiPriority="61" w:unhideWhenUsed="0"/>
-    <w:lsdException w:name="Light Grid Accent 5" w:semiHidden="0" w:uiPriority="62" w:unhideWhenUsed="0"/>
-    <w:lsdException w:name="Medium Shading 1 Accent 5" w:semiHidden="0" w:uiPriority="63" w:unhideWhenUsed="0"/>
-    <w:lsdException w:name="Medium Shading 2 Accent 5" w:semiHidden="0" w:uiPriority="64" w:unhideWhenUsed="0"/>
-    <w:lsdException w:name="Medium List 1 Accent 5" w:semiHidden="0" w:uiPriority="65" w:unhideWhenUsed="0"/>
-    <w:lsdException w:name="Medium List 2 Accent 5" w:semiHidden="0" w:uiPriority="66" w:unhideWhenUsed="0"/>
-    <w:lsdException w:name="Medium Grid 1 Accent 5" w:semiHidden="0" w:uiPriority="67" w:unhideWhenUsed="0"/>
-    <w:lsdException w:name="Medium Grid 2 Accent 5" w:semiHidden="0" w:uiPriority="68" w:unhideWhenUsed="0"/>
-    <w:lsdException w:name="Medium Grid 3 Accent 5" w:semiHidden="0" w:uiPriority="69" w:unhideWhenUsed="0"/>
-    <w:lsdException w:name="Dark List Accent 5" w:semiHidden="0" w:uiPriority="70" w:unhideWhenUsed="0"/>
-    <w:lsdException w:name="Colorful Shading Accent 5" w:semiHidden="0" w:uiPriority="71" w:unhideWhenUsed="0"/>
-    <w:lsdException w:name="Colorful List Accent 5" w:semiHidden="0" w:uiPriority="72" w:unhideWhenUsed="0"/>
-    <w:lsdException w:name="Colorful Grid Accent 5" w:semiHidden="0" w:uiPriority="73" w:unhideWhenUsed="0"/>
-    <w:lsdException w:name="Light Shading Accent 6" w:semiHidden="0" w:uiPriority="60" w:unhideWhenUsed="0"/>
-    <w:lsdException w:name="Light List Accent 6" w:semiHidden="0" w:uiPriority="61" w:unhideWhenUsed="0"/>
-    <w:lsdException w:name="Light Grid Accent 6" w:semiHidden="0" w:uiPriority="62" w:unhideWhenUsed="0"/>
-    <w:lsdException w:name="Medium Shading 1 Accent 6" w:semiHidden="0" w:uiPriority="63" w:unhideWhenUsed="0"/>
-    <w:lsdException w:name="Medium Shading 2 Accent 6" w:semiHidden="0" w:uiPriority="64" w:unhideWhenUsed="0"/>
-    <w:lsdException w:name="Medium List 1 Accent 6" w:semiHidden="0" w:uiPriority="65" w:unhideWhenUsed="0"/>
-    <w:lsdException w:name="Medium List 2 Accent 6" w:semiHidden="0" w:uiPriority="66" w:unhideWhenUsed="0"/>
-    <w:lsdException w:name="Medium Grid 1 Accent 6" w:semiHidden="0" w:uiPriority="67" w:unhideWhenUsed="0"/>
-    <w:lsdException w:name="Medium Grid 2 Accent 6" w:semiHidden="0" w:uiPriority="68" w:unhideWhenUsed="0"/>
-    <w:lsdException w:name="Medium Grid 3 Accent 6" w:semiHidden="0" w:uiPriority="69" w:unhideWhenUsed="0"/>
-    <w:lsdException w:name="Dark List Accent 6" w:semiHidden="0" w:uiPriority="70" w:unhideWhenUsed="0"/>
-    <w:lsdException w:name="Colorful Shading Accent 6" w:semiHidden="0" w:uiPriority="71" w:unhideWhenUsed="0"/>
-    <w:lsdException w:name="Colorful List Accent 6" w:semiHidden="0" w:uiPriority="72" w:unhideWhenUsed="0"/>
-    <w:lsdException w:name="Colorful Grid Accent 6" w:semiHidden="0" w:uiPriority="73" w:unhideWhenUsed="0"/>
-    <w:lsdException w:name="Subtle Emphasis" w:semiHidden="0" w:uiPriority="19" w:unhideWhenUsed="0" w:qFormat="1"/>
-    <w:lsdException w:name="Intense Emphasis" w:semiHidden="0" w:uiPriority="21" w:unhideWhenUsed="0" w:qFormat="1"/>
-    <w:lsdException w:name="Subtle Reference" w:semiHidden="0" w:uiPriority="31" w:unhideWhenUsed="0" w:qFormat="1"/>
-    <w:lsdException w:name="Intense Reference" w:semiHidden="0" w:uiPriority="32" w:unhideWhenUsed="0" w:qFormat="1"/>
-    <w:lsdException w:name="Book Title" w:semiHidden="0" w:uiPriority="33" w:unhideWhenUsed="0" w:qFormat="1"/>
-    <w:lsdException w:name="Bibliography" w:uiPriority="37"/>
-    <w:lsdException w:name="TOC Heading" w:uiPriority="39" w:qFormat="1"/>
-  </w:latentStyles>
-  <w:style w:type="paragraph" w:default="1" w:styleId="Normal">
-    <w:name w:val="Normal"/>
-    <w:qFormat/>
-  </w:style>
-  <w:style w:type="character" w:default="1" w:styleId="Tipodeletrapredefinidodopargrafo">
-    <w:name w:val="Default Paragraph Font"/>
-    <w:uiPriority w:val="1"/>
-    <w:semiHidden/>
-    <w:unhideWhenUsed/>
-  </w:style>
-  <w:style w:type="table" w:default="1" w:styleId="Tabelanormal">
-    <w:name w:val="Normal Table"/>
-    <w:uiPriority w:val="99"/>
-    <w:semiHidden/>
-    <w:unhideWhenUsed/>
-    <w:tblPr>
-      <w:tblInd w:w="0" w:type="dxa"/>
-      <w:tblCellMar>
-        <w:top w:w="0" w:type="dxa"/>
-        <w:left w:w="108" w:type="dxa"/>
-        <w:bottom w:w="0" w:type="dxa"/>
-        <w:right w:w="108" w:type="dxa"/>
-      </w:tblCellMar>
-    </w:tblPr>
-  </w:style>
-  <w:style w:type="numbering" w:default="1" w:styleId="Semlista">
-    <w:name w:val="No List"/>
-    <w:uiPriority w:val="99"/>
-    <w:semiHidden/>
-    <w:unhideWhenUsed/>
-  </w:style>
-  <w:style w:type="paragraph" w:customStyle="1" w:styleId="EC1DAC45C79B4462BFB3781A5F50BDBA">
-    <w:name w:val="EC1DAC45C79B4462BFB3781A5F50BDBA"/>
-    <w:rsid w:val="00DC631E"/>
-  </w:style>
-  <w:style w:type="paragraph" w:customStyle="1" w:styleId="B5B3C62C2FEC43BF9B31B871E2147164">
-    <w:name w:val="B5B3C62C2FEC43BF9B31B871E2147164"/>
-    <w:rsid w:val="00DC631E"/>
-  </w:style>
-  <w:style w:type="paragraph" w:customStyle="1" w:styleId="EB3BE0C9D1A6426CA30EFAC42D555C64">
-    <w:name w:val="EB3BE0C9D1A6426CA30EFAC42D555C64"/>
-    <w:rsid w:val="00DC631E"/>
-  </w:style>
-  <w:style w:type="paragraph" w:customStyle="1" w:styleId="40E5FD50B99D419A8382AEF9231AE4E4">
-    <w:name w:val="40E5FD50B99D419A8382AEF9231AE4E4"/>
-    <w:rsid w:val="00E92906"/>
-  </w:style>
-</w:styles>
-</file>
-
 <file path=word/glossary/webSettings.xml><?xml version="1.0" encoding="utf-8"?>
-<w:webSettings xmlns:mc="http://schemas.openxmlformats.org/markup-compatibility/2006" xmlns:r="http://schemas.openxmlformats.org/officeDocument/2006/relationships" xmlns:w="http://schemas.openxmlformats.org/wordprocessingml/2006/main" xmlns:w14="http://schemas.microsoft.com/office/word/2010/wordml" mc:Ignorable="w14">
+<w:webSettings xmlns:r="http://schemas.openxmlformats.org/officeDocument/2006/relationships" xmlns:w="http://schemas.openxmlformats.org/wordprocessingml/2006/main">
   <w:optimizeForBrowser/>
   <w:allowPNG/>
 </w:webSettings>

</xml_diff>